<commit_message>
added mockups and ER to documentation
</commit_message>
<xml_diff>
--- a/doc/Documentation.docx
+++ b/doc/Documentation.docx
@@ -203,67 +203,25 @@
           <w:szCs w:val="36"/>
           <w:lang w:val="en-US"/>
         </w:rPr>
-        <w:t>James Pearce</w:t>
-      </w:r>
-      <w:r>
+        <w:t>James Pearce F6137</w:t>
+      </w:r>
+    </w:p>
+    <w:p>
+      <w:pPr>
+        <w:jc w:val="center"/>
         <w:rPr>
           <w:rFonts w:ascii="Calibri" w:hAnsi="Calibri" w:cs="Calibri"/>
           <w:sz w:val="36"/>
           <w:szCs w:val="36"/>
-          <w:lang w:val="en-US"/>
-        </w:rPr>
-        <w:t xml:space="preserve"> F6137</w:t>
-      </w:r>
-    </w:p>
-    <w:p>
-      <w:pPr>
-        <w:jc w:val="center"/>
+        </w:rPr>
+      </w:pPr>
+      <w:r>
         <w:rPr>
           <w:rFonts w:ascii="Calibri" w:hAnsi="Calibri" w:cs="Calibri"/>
           <w:sz w:val="36"/>
           <w:szCs w:val="36"/>
-          <w:lang w:val="en-US"/>
-        </w:rPr>
-      </w:pPr>
-      <w:proofErr w:type="spellStart"/>
-      <w:r>
-        <w:rPr>
-          <w:rFonts w:ascii="Calibri" w:hAnsi="Calibri" w:cs="Calibri"/>
-          <w:sz w:val="36"/>
-          <w:szCs w:val="36"/>
-          <w:lang w:val="en-US"/>
-        </w:rPr>
-        <w:t>Antti</w:t>
-      </w:r>
-      <w:proofErr w:type="spellEnd"/>
-      <w:r>
-        <w:rPr>
-          <w:rFonts w:ascii="Calibri" w:hAnsi="Calibri" w:cs="Calibri"/>
-          <w:sz w:val="36"/>
-          <w:szCs w:val="36"/>
-          <w:lang w:val="en-US"/>
-        </w:rPr>
-        <w:t xml:space="preserve"> </w:t>
-      </w:r>
-      <w:proofErr w:type="spellStart"/>
-      <w:r>
-        <w:rPr>
-          <w:rFonts w:ascii="Calibri" w:hAnsi="Calibri" w:cs="Calibri"/>
-          <w:sz w:val="36"/>
-          <w:szCs w:val="36"/>
-          <w:lang w:val="en-US"/>
-        </w:rPr>
-        <w:t>Minkkinen</w:t>
-      </w:r>
-      <w:proofErr w:type="spellEnd"/>
-      <w:r>
-        <w:rPr>
-          <w:rFonts w:ascii="Calibri" w:hAnsi="Calibri" w:cs="Calibri"/>
-          <w:sz w:val="36"/>
-          <w:szCs w:val="36"/>
-          <w:lang w:val="en-US"/>
-        </w:rPr>
-        <w:t xml:space="preserve"> G7786</w:t>
+        </w:rPr>
+        <w:t>Antti Minkkinen G7786</w:t>
       </w:r>
     </w:p>
     <w:p>
@@ -273,7 +231,6 @@
           <w:rFonts w:ascii="Calibri" w:hAnsi="Calibri" w:cs="Calibri"/>
           <w:bCs/>
           <w:color w:val="000000"/>
-          <w:lang w:val="en-US"/>
         </w:rPr>
       </w:pPr>
     </w:p>
@@ -284,7 +241,6 @@
           <w:rFonts w:ascii="Calibri" w:hAnsi="Calibri" w:cs="Calibri"/>
           <w:bCs/>
           <w:color w:val="000000"/>
-          <w:lang w:val="en-US"/>
         </w:rPr>
       </w:pPr>
     </w:p>
@@ -294,23 +250,14 @@
         <w:jc w:val="center"/>
         <w:rPr>
           <w:rFonts w:cs="Calibri"/>
-        </w:rPr>
-      </w:pPr>
-      <w:proofErr w:type="spellStart"/>
-      <w:r>
-        <w:t>Fall</w:t>
-      </w:r>
-      <w:proofErr w:type="spellEnd"/>
-      <w:r>
-        <w:t xml:space="preserve"> </w:t>
-      </w:r>
-      <w:proofErr w:type="spellStart"/>
-      <w:r>
-        <w:t>Semester</w:t>
-      </w:r>
-      <w:proofErr w:type="spellEnd"/>
-      <w:r>
-        <w:t xml:space="preserve"> 2014</w:t>
+          <w:lang w:val="en-US"/>
+        </w:rPr>
+      </w:pPr>
+      <w:r>
+        <w:rPr>
+          <w:lang w:val="en-US"/>
+        </w:rPr>
+        <w:t>Fall Semester 2014</w:t>
       </w:r>
     </w:p>
     <w:p>
@@ -320,37 +267,68 @@
           <w:rFonts w:ascii="Calibri" w:hAnsi="Calibri" w:cs="Calibri"/>
           <w:bCs/>
           <w:color w:val="000000"/>
-        </w:rPr>
-      </w:pPr>
-    </w:p>
-    <w:p/>
-    <w:p>
-      <w:r>
+          <w:lang w:val="en-US"/>
+        </w:rPr>
+      </w:pPr>
+    </w:p>
+    <w:p>
+      <w:pPr>
+        <w:rPr>
+          <w:lang w:val="en-US"/>
+        </w:rPr>
+      </w:pPr>
+    </w:p>
+    <w:p>
+      <w:pPr>
+        <w:rPr>
+          <w:lang w:val="en-US"/>
+        </w:rPr>
+      </w:pPr>
+      <w:r>
+        <w:rPr>
+          <w:lang w:val="en-US"/>
+        </w:rPr>
         <w:br w:type="page"/>
       </w:r>
     </w:p>
     <w:p>
       <w:pPr>
         <w:pStyle w:val="Heading1"/>
-      </w:pPr>
-      <w:proofErr w:type="spellStart"/>
-      <w:r>
+        <w:rPr>
+          <w:lang w:val="en-US"/>
+        </w:rPr>
+      </w:pPr>
+      <w:r>
+        <w:rPr>
+          <w:lang w:val="en-US"/>
+        </w:rPr>
         <w:lastRenderedPageBreak/>
         <w:t>Introduction</w:t>
       </w:r>
-      <w:proofErr w:type="spellEnd"/>
-    </w:p>
-    <w:p>
-      <w:pPr>
-        <w:rPr>
-          <w:lang w:val="en-US"/>
-        </w:rPr>
-      </w:pPr>
-      <w:r>
-        <w:rPr>
-          <w:lang w:val="en-US"/>
-        </w:rPr>
-        <w:t>The idea of the project was to create a</w:t>
+    </w:p>
+    <w:p>
+      <w:pPr>
+        <w:rPr>
+          <w:lang w:val="en-US"/>
+        </w:rPr>
+      </w:pPr>
+      <w:r>
+        <w:rPr>
+          <w:lang w:val="en-US"/>
+        </w:rPr>
+        <w:t xml:space="preserve">The idea of the project </w:t>
+      </w:r>
+      <w:r>
+        <w:rPr>
+          <w:lang w:val="en-US"/>
+        </w:rPr>
+        <w:t>is</w:t>
+      </w:r>
+      <w:r>
+        <w:rPr>
+          <w:lang w:val="en-US"/>
+        </w:rPr>
+        <w:t xml:space="preserve"> to create a</w:t>
       </w:r>
       <w:r>
         <w:rPr>
@@ -404,13 +382,25 @@
         <w:rPr>
           <w:lang w:val="en-US"/>
         </w:rPr>
-        <w:t>and help find the cheapest or nearest shop that sells a specific product</w:t>
-      </w:r>
-      <w:r>
-        <w:rPr>
-          <w:lang w:val="en-US"/>
-        </w:rPr>
-        <w:t>.</w:t>
+        <w:t>and help find the cheapest</w:t>
+      </w:r>
+      <w:r>
+        <w:rPr>
+          <w:lang w:val="en-US"/>
+        </w:rPr>
+        <w:t xml:space="preserve"> product</w:t>
+      </w:r>
+      <w:r>
+        <w:rPr>
+          <w:lang w:val="en-US"/>
+        </w:rPr>
+        <w:t xml:space="preserve"> </w:t>
+      </w:r>
+      <w:r>
+        <w:rPr>
+          <w:lang w:val="en-US"/>
+        </w:rPr>
+        <w:t>from the nearest shops.</w:t>
       </w:r>
     </w:p>
     <w:p>
@@ -423,61 +413,680 @@
     <w:p>
       <w:pPr>
         <w:pStyle w:val="Heading1"/>
-      </w:pPr>
-      <w:proofErr w:type="spellStart"/>
-      <w:r>
+        <w:rPr>
+          <w:lang w:val="en-US"/>
+        </w:rPr>
+      </w:pPr>
+      <w:r>
+        <w:rPr>
+          <w:lang w:val="en-US"/>
+        </w:rPr>
         <w:t>Objectives</w:t>
       </w:r>
-      <w:proofErr w:type="spellEnd"/>
-    </w:p>
-    <w:p/>
+    </w:p>
+    <w:p>
+      <w:pPr>
+        <w:rPr>
+          <w:lang w:val="en-US"/>
+        </w:rPr>
+      </w:pPr>
+    </w:p>
+    <w:p>
+      <w:pPr>
+        <w:rPr>
+          <w:lang w:val="en-US"/>
+        </w:rPr>
+      </w:pPr>
+    </w:p>
     <w:p>
       <w:pPr>
         <w:pStyle w:val="Heading1"/>
-      </w:pPr>
-      <w:proofErr w:type="spellStart"/>
-      <w:r>
+        <w:rPr>
+          <w:lang w:val="en-US"/>
+        </w:rPr>
+      </w:pPr>
+      <w:r>
+        <w:rPr>
+          <w:noProof/>
+          <w:lang w:eastAsia="fi-FI"/>
+        </w:rPr>
+        <w:drawing>
+          <wp:anchor distT="0" distB="0" distL="114300" distR="114300" simplePos="0" relativeHeight="251658240" behindDoc="0" locked="0" layoutInCell="1" allowOverlap="1" wp14:anchorId="4D7EA240" wp14:editId="0E233DAE">
+            <wp:simplePos x="0" y="0"/>
+            <wp:positionH relativeFrom="column">
+              <wp:posOffset>-224170</wp:posOffset>
+            </wp:positionH>
+            <wp:positionV relativeFrom="paragraph">
+              <wp:posOffset>361818</wp:posOffset>
+            </wp:positionV>
+            <wp:extent cx="1809750" cy="3448685"/>
+            <wp:effectExtent l="0" t="0" r="0" b="0"/>
+            <wp:wrapTopAndBottom/>
+            <wp:docPr id="3" name="Picture 3"/>
+            <wp:cNvGraphicFramePr>
+              <a:graphicFrameLocks xmlns:a="http://schemas.openxmlformats.org/drawingml/2006/main" noChangeAspect="1"/>
+            </wp:cNvGraphicFramePr>
+            <a:graphic xmlns:a="http://schemas.openxmlformats.org/drawingml/2006/main">
+              <a:graphicData uri="http://schemas.openxmlformats.org/drawingml/2006/picture">
+                <pic:pic xmlns:pic="http://schemas.openxmlformats.org/drawingml/2006/picture">
+                  <pic:nvPicPr>
+                    <pic:cNvPr id="3" name="1 Product Search.png"/>
+                    <pic:cNvPicPr/>
+                  </pic:nvPicPr>
+                  <pic:blipFill>
+                    <a:blip r:embed="rId6" cstate="print">
+                      <a:extLst>
+                        <a:ext uri="{28A0092B-C50C-407E-A947-70E740481C1C}">
+                          <a14:useLocalDpi xmlns:a14="http://schemas.microsoft.com/office/drawing/2010/main" val="0"/>
+                        </a:ext>
+                      </a:extLst>
+                    </a:blip>
+                    <a:stretch>
+                      <a:fillRect/>
+                    </a:stretch>
+                  </pic:blipFill>
+                  <pic:spPr>
+                    <a:xfrm>
+                      <a:off x="0" y="0"/>
+                      <a:ext cx="1809750" cy="3448685"/>
+                    </a:xfrm>
+                    <a:prstGeom prst="rect">
+                      <a:avLst/>
+                    </a:prstGeom>
+                  </pic:spPr>
+                </pic:pic>
+              </a:graphicData>
+            </a:graphic>
+            <wp14:sizeRelH relativeFrom="page">
+              <wp14:pctWidth>0</wp14:pctWidth>
+            </wp14:sizeRelH>
+            <wp14:sizeRelV relativeFrom="page">
+              <wp14:pctHeight>0</wp14:pctHeight>
+            </wp14:sizeRelV>
+          </wp:anchor>
+        </w:drawing>
+      </w:r>
+      <w:r>
+        <w:rPr>
+          <w:lang w:val="en-US"/>
+        </w:rPr>
         <w:t>Mockups</w:t>
       </w:r>
-      <w:proofErr w:type="spellEnd"/>
-    </w:p>
-    <w:p/>
-    <w:p>
-      <w:pPr>
-        <w:pStyle w:val="Heading1"/>
-      </w:pPr>
-      <w:r>
-        <w:t xml:space="preserve">ER </w:t>
-      </w:r>
-      <w:proofErr w:type="spellStart"/>
-      <w:r>
-        <w:t>model</w:t>
-      </w:r>
-      <w:proofErr w:type="spellEnd"/>
-    </w:p>
-    <w:p/>
-    <w:p/>
-    <w:p>
-      <w:r>
-        <w:br w:type="page"/>
+    </w:p>
+    <w:p>
+      <w:pPr>
+        <w:rPr>
+          <w:lang w:val="en-US"/>
+        </w:rPr>
+      </w:pPr>
+      <w:r>
+        <w:rPr>
+          <w:lang w:val="en-US"/>
+        </w:rPr>
+        <w:t>This activity is used for searching products</w:t>
+      </w:r>
+      <w:r>
+        <w:rPr>
+          <w:lang w:val="en-US"/>
+        </w:rPr>
+        <w:t xml:space="preserve"> from the database</w:t>
+      </w:r>
+      <w:r>
+        <w:rPr>
+          <w:lang w:val="en-US"/>
+        </w:rPr>
+        <w:t>. A</w:t>
+      </w:r>
+      <w:r>
+        <w:rPr>
+          <w:lang w:val="en-US"/>
+        </w:rPr>
+        <w:t>fter selecting a product from</w:t>
+      </w:r>
+      <w:r>
+        <w:rPr>
+          <w:lang w:val="en-US"/>
+        </w:rPr>
+        <w:t xml:space="preserve"> the list the product price activity is displayed.</w:t>
+      </w:r>
+      <w:r>
+        <w:rPr>
+          <w:noProof/>
+          <w:lang w:val="en-US" w:eastAsia="fi-FI"/>
+        </w:rPr>
+        <w:t xml:space="preserve"> </w:t>
+      </w:r>
+    </w:p>
+    <w:p>
+      <w:pPr>
+        <w:rPr>
+          <w:noProof/>
+          <w:lang w:val="en-US" w:eastAsia="fi-FI"/>
+        </w:rPr>
+      </w:pPr>
+      <w:r>
+        <w:rPr>
+          <w:noProof/>
+          <w:lang w:eastAsia="fi-FI"/>
+        </w:rPr>
+        <w:lastRenderedPageBreak/>
+        <w:drawing>
+          <wp:anchor distT="0" distB="0" distL="114300" distR="114300" simplePos="0" relativeHeight="251659264" behindDoc="0" locked="0" layoutInCell="1" allowOverlap="1">
+            <wp:simplePos x="0" y="0"/>
+            <wp:positionH relativeFrom="column">
+              <wp:posOffset>0</wp:posOffset>
+            </wp:positionH>
+            <wp:positionV relativeFrom="paragraph">
+              <wp:posOffset>0</wp:posOffset>
+            </wp:positionV>
+            <wp:extent cx="1828800" cy="3485307"/>
+            <wp:effectExtent l="0" t="0" r="0" b="1270"/>
+            <wp:wrapTopAndBottom/>
+            <wp:docPr id="4" name="Picture 4"/>
+            <wp:cNvGraphicFramePr>
+              <a:graphicFrameLocks xmlns:a="http://schemas.openxmlformats.org/drawingml/2006/main" noChangeAspect="1"/>
+            </wp:cNvGraphicFramePr>
+            <a:graphic xmlns:a="http://schemas.openxmlformats.org/drawingml/2006/main">
+              <a:graphicData uri="http://schemas.openxmlformats.org/drawingml/2006/picture">
+                <pic:pic xmlns:pic="http://schemas.openxmlformats.org/drawingml/2006/picture">
+                  <pic:nvPicPr>
+                    <pic:cNvPr id="4" name="2 Product Prices.png"/>
+                    <pic:cNvPicPr/>
+                  </pic:nvPicPr>
+                  <pic:blipFill>
+                    <a:blip r:embed="rId7" cstate="print">
+                      <a:extLst>
+                        <a:ext uri="{28A0092B-C50C-407E-A947-70E740481C1C}">
+                          <a14:useLocalDpi xmlns:a14="http://schemas.microsoft.com/office/drawing/2010/main" val="0"/>
+                        </a:ext>
+                      </a:extLst>
+                    </a:blip>
+                    <a:stretch>
+                      <a:fillRect/>
+                    </a:stretch>
+                  </pic:blipFill>
+                  <pic:spPr>
+                    <a:xfrm>
+                      <a:off x="0" y="0"/>
+                      <a:ext cx="1828800" cy="3485307"/>
+                    </a:xfrm>
+                    <a:prstGeom prst="rect">
+                      <a:avLst/>
+                    </a:prstGeom>
+                  </pic:spPr>
+                </pic:pic>
+              </a:graphicData>
+            </a:graphic>
+            <wp14:sizeRelH relativeFrom="page">
+              <wp14:pctWidth>0</wp14:pctWidth>
+            </wp14:sizeRelH>
+            <wp14:sizeRelV relativeFrom="page">
+              <wp14:pctHeight>0</wp14:pctHeight>
+            </wp14:sizeRelV>
+          </wp:anchor>
+        </w:drawing>
+      </w:r>
+      <w:r>
+        <w:rPr>
+          <w:lang w:val="en-US"/>
+        </w:rPr>
+        <w:t>This activity displays the price of the selected product in the shops near the user.</w:t>
+      </w:r>
+      <w:r>
+        <w:rPr>
+          <w:noProof/>
+          <w:lang w:val="en-US" w:eastAsia="fi-FI"/>
+        </w:rPr>
+        <w:t xml:space="preserve"> </w:t>
+      </w:r>
+      <w:r>
+        <w:rPr>
+          <w:noProof/>
+          <w:lang w:eastAsia="fi-FI"/>
+        </w:rPr>
+        <w:drawing>
+          <wp:inline distT="0" distB="0" distL="0" distR="0" wp14:anchorId="7BB36753" wp14:editId="2C8FD151">
+            <wp:extent cx="1800225" cy="3430853"/>
+            <wp:effectExtent l="0" t="0" r="0" b="0"/>
+            <wp:docPr id="5" name="Picture 5"/>
+            <wp:cNvGraphicFramePr>
+              <a:graphicFrameLocks xmlns:a="http://schemas.openxmlformats.org/drawingml/2006/main" noChangeAspect="1"/>
+            </wp:cNvGraphicFramePr>
+            <a:graphic xmlns:a="http://schemas.openxmlformats.org/drawingml/2006/main">
+              <a:graphicData uri="http://schemas.openxmlformats.org/drawingml/2006/picture">
+                <pic:pic xmlns:pic="http://schemas.openxmlformats.org/drawingml/2006/picture">
+                  <pic:nvPicPr>
+                    <pic:cNvPr id="5" name="3 Add Product.png"/>
+                    <pic:cNvPicPr/>
+                  </pic:nvPicPr>
+                  <pic:blipFill>
+                    <a:blip r:embed="rId8" cstate="print">
+                      <a:extLst>
+                        <a:ext uri="{28A0092B-C50C-407E-A947-70E740481C1C}">
+                          <a14:useLocalDpi xmlns:a14="http://schemas.microsoft.com/office/drawing/2010/main" val="0"/>
+                        </a:ext>
+                      </a:extLst>
+                    </a:blip>
+                    <a:stretch>
+                      <a:fillRect/>
+                    </a:stretch>
+                  </pic:blipFill>
+                  <pic:spPr>
+                    <a:xfrm>
+                      <a:off x="0" y="0"/>
+                      <a:ext cx="1800225" cy="3430853"/>
+                    </a:xfrm>
+                    <a:prstGeom prst="rect">
+                      <a:avLst/>
+                    </a:prstGeom>
+                  </pic:spPr>
+                </pic:pic>
+              </a:graphicData>
+            </a:graphic>
+          </wp:inline>
+        </w:drawing>
+      </w:r>
+    </w:p>
+    <w:p>
+      <w:pPr>
+        <w:rPr>
+          <w:lang w:val="en-US"/>
+        </w:rPr>
+      </w:pPr>
+      <w:r>
+        <w:rPr>
+          <w:noProof/>
+          <w:lang w:val="en-US" w:eastAsia="fi-FI"/>
+        </w:rPr>
+        <w:t>This activity is used to add products to the database.</w:t>
+      </w:r>
+    </w:p>
+    <w:p>
+      <w:pPr>
+        <w:rPr>
+          <w:lang w:val="en-US"/>
+        </w:rPr>
+      </w:pPr>
+    </w:p>
+    <w:p>
+      <w:pPr>
+        <w:rPr>
+          <w:lang w:val="en-US"/>
+        </w:rPr>
+      </w:pPr>
+      <w:r>
+        <w:rPr>
+          <w:lang w:val="en-US"/>
+        </w:rPr>
+        <w:lastRenderedPageBreak/>
+        <w:t xml:space="preserve">These activities are used to </w:t>
+      </w:r>
+      <w:r>
+        <w:rPr>
+          <w:noProof/>
+          <w:lang w:eastAsia="fi-FI"/>
+        </w:rPr>
+        <w:drawing>
+          <wp:anchor distT="0" distB="0" distL="114300" distR="114300" simplePos="0" relativeHeight="251661312" behindDoc="0" locked="0" layoutInCell="1" allowOverlap="1" wp14:anchorId="129DE104" wp14:editId="4DCE0236">
+            <wp:simplePos x="0" y="0"/>
+            <wp:positionH relativeFrom="margin">
+              <wp:align>right</wp:align>
+            </wp:positionH>
+            <wp:positionV relativeFrom="paragraph">
+              <wp:posOffset>41998</wp:posOffset>
+            </wp:positionV>
+            <wp:extent cx="1838325" cy="3503295"/>
+            <wp:effectExtent l="0" t="0" r="9525" b="1905"/>
+            <wp:wrapTopAndBottom/>
+            <wp:docPr id="8" name="Picture 8"/>
+            <wp:cNvGraphicFramePr>
+              <a:graphicFrameLocks xmlns:a="http://schemas.openxmlformats.org/drawingml/2006/main" noChangeAspect="1"/>
+            </wp:cNvGraphicFramePr>
+            <a:graphic xmlns:a="http://schemas.openxmlformats.org/drawingml/2006/main">
+              <a:graphicData uri="http://schemas.openxmlformats.org/drawingml/2006/picture">
+                <pic:pic xmlns:pic="http://schemas.openxmlformats.org/drawingml/2006/picture">
+                  <pic:nvPicPr>
+                    <pic:cNvPr id="8" name="5 Add price 2.png"/>
+                    <pic:cNvPicPr/>
+                  </pic:nvPicPr>
+                  <pic:blipFill>
+                    <a:blip r:embed="rId9" cstate="print">
+                      <a:extLst>
+                        <a:ext uri="{28A0092B-C50C-407E-A947-70E740481C1C}">
+                          <a14:useLocalDpi xmlns:a14="http://schemas.microsoft.com/office/drawing/2010/main" val="0"/>
+                        </a:ext>
+                      </a:extLst>
+                    </a:blip>
+                    <a:stretch>
+                      <a:fillRect/>
+                    </a:stretch>
+                  </pic:blipFill>
+                  <pic:spPr>
+                    <a:xfrm>
+                      <a:off x="0" y="0"/>
+                      <a:ext cx="1838325" cy="3503295"/>
+                    </a:xfrm>
+                    <a:prstGeom prst="rect">
+                      <a:avLst/>
+                    </a:prstGeom>
+                  </pic:spPr>
+                </pic:pic>
+              </a:graphicData>
+            </a:graphic>
+            <wp14:sizeRelH relativeFrom="page">
+              <wp14:pctWidth>0</wp14:pctWidth>
+            </wp14:sizeRelH>
+            <wp14:sizeRelV relativeFrom="page">
+              <wp14:pctHeight>0</wp14:pctHeight>
+            </wp14:sizeRelV>
+          </wp:anchor>
+        </w:drawing>
+      </w:r>
+      <w:r>
+        <w:rPr>
+          <w:noProof/>
+          <w:lang w:eastAsia="fi-FI"/>
+        </w:rPr>
+        <w:drawing>
+          <wp:anchor distT="0" distB="0" distL="114300" distR="114300" simplePos="0" relativeHeight="251662336" behindDoc="0" locked="0" layoutInCell="1" allowOverlap="1" wp14:anchorId="6BE482EC" wp14:editId="387F886D">
+            <wp:simplePos x="0" y="0"/>
+            <wp:positionH relativeFrom="column">
+              <wp:posOffset>1881165</wp:posOffset>
+            </wp:positionH>
+            <wp:positionV relativeFrom="paragraph">
+              <wp:posOffset>78681</wp:posOffset>
+            </wp:positionV>
+            <wp:extent cx="1828800" cy="3486150"/>
+            <wp:effectExtent l="0" t="0" r="0" b="0"/>
+            <wp:wrapTopAndBottom/>
+            <wp:docPr id="9" name="Picture 9"/>
+            <wp:cNvGraphicFramePr>
+              <a:graphicFrameLocks xmlns:a="http://schemas.openxmlformats.org/drawingml/2006/main" noChangeAspect="1"/>
+            </wp:cNvGraphicFramePr>
+            <a:graphic xmlns:a="http://schemas.openxmlformats.org/drawingml/2006/main">
+              <a:graphicData uri="http://schemas.openxmlformats.org/drawingml/2006/picture">
+                <pic:pic xmlns:pic="http://schemas.openxmlformats.org/drawingml/2006/picture">
+                  <pic:nvPicPr>
+                    <pic:cNvPr id="9" name="5 Add price 3.png"/>
+                    <pic:cNvPicPr/>
+                  </pic:nvPicPr>
+                  <pic:blipFill>
+                    <a:blip r:embed="rId10" cstate="print">
+                      <a:extLst>
+                        <a:ext uri="{28A0092B-C50C-407E-A947-70E740481C1C}">
+                          <a14:useLocalDpi xmlns:a14="http://schemas.microsoft.com/office/drawing/2010/main" val="0"/>
+                        </a:ext>
+                      </a:extLst>
+                    </a:blip>
+                    <a:stretch>
+                      <a:fillRect/>
+                    </a:stretch>
+                  </pic:blipFill>
+                  <pic:spPr>
+                    <a:xfrm>
+                      <a:off x="0" y="0"/>
+                      <a:ext cx="1828800" cy="3486150"/>
+                    </a:xfrm>
+                    <a:prstGeom prst="rect">
+                      <a:avLst/>
+                    </a:prstGeom>
+                  </pic:spPr>
+                </pic:pic>
+              </a:graphicData>
+            </a:graphic>
+            <wp14:sizeRelH relativeFrom="page">
+              <wp14:pctWidth>0</wp14:pctWidth>
+            </wp14:sizeRelH>
+            <wp14:sizeRelV relativeFrom="page">
+              <wp14:pctHeight>0</wp14:pctHeight>
+            </wp14:sizeRelV>
+          </wp:anchor>
+        </w:drawing>
+      </w:r>
+      <w:r>
+        <w:rPr>
+          <w:noProof/>
+          <w:lang w:eastAsia="fi-FI"/>
+        </w:rPr>
+        <w:drawing>
+          <wp:anchor distT="0" distB="0" distL="114300" distR="114300" simplePos="0" relativeHeight="251660288" behindDoc="0" locked="0" layoutInCell="1" allowOverlap="1" wp14:anchorId="0FA19EA2" wp14:editId="464F68F2">
+            <wp:simplePos x="0" y="0"/>
+            <wp:positionH relativeFrom="column">
+              <wp:posOffset>0</wp:posOffset>
+            </wp:positionH>
+            <wp:positionV relativeFrom="paragraph">
+              <wp:posOffset>42530</wp:posOffset>
+            </wp:positionV>
+            <wp:extent cx="1814249" cy="3457575"/>
+            <wp:effectExtent l="0" t="0" r="0" b="0"/>
+            <wp:wrapTopAndBottom/>
+            <wp:docPr id="7" name="Picture 7"/>
+            <wp:cNvGraphicFramePr>
+              <a:graphicFrameLocks xmlns:a="http://schemas.openxmlformats.org/drawingml/2006/main" noChangeAspect="1"/>
+            </wp:cNvGraphicFramePr>
+            <a:graphic xmlns:a="http://schemas.openxmlformats.org/drawingml/2006/main">
+              <a:graphicData uri="http://schemas.openxmlformats.org/drawingml/2006/picture">
+                <pic:pic xmlns:pic="http://schemas.openxmlformats.org/drawingml/2006/picture">
+                  <pic:nvPicPr>
+                    <pic:cNvPr id="7" name="5 Add price 1.png"/>
+                    <pic:cNvPicPr/>
+                  </pic:nvPicPr>
+                  <pic:blipFill>
+                    <a:blip r:embed="rId11" cstate="print">
+                      <a:extLst>
+                        <a:ext uri="{28A0092B-C50C-407E-A947-70E740481C1C}">
+                          <a14:useLocalDpi xmlns:a14="http://schemas.microsoft.com/office/drawing/2010/main" val="0"/>
+                        </a:ext>
+                      </a:extLst>
+                    </a:blip>
+                    <a:stretch>
+                      <a:fillRect/>
+                    </a:stretch>
+                  </pic:blipFill>
+                  <pic:spPr>
+                    <a:xfrm>
+                      <a:off x="0" y="0"/>
+                      <a:ext cx="1814249" cy="3457575"/>
+                    </a:xfrm>
+                    <a:prstGeom prst="rect">
+                      <a:avLst/>
+                    </a:prstGeom>
+                  </pic:spPr>
+                </pic:pic>
+              </a:graphicData>
+            </a:graphic>
+            <wp14:sizeRelH relativeFrom="page">
+              <wp14:pctWidth>0</wp14:pctWidth>
+            </wp14:sizeRelH>
+            <wp14:sizeRelV relativeFrom="page">
+              <wp14:pctHeight>0</wp14:pctHeight>
+            </wp14:sizeRelV>
+          </wp:anchor>
+        </w:drawing>
+      </w:r>
+      <w:r>
+        <w:rPr>
+          <w:lang w:val="en-US"/>
+        </w:rPr>
+        <w:t>add a price to a produ</w:t>
       </w:r>
       <w:bookmarkStart w:id="0" w:name="_GoBack"/>
       <w:bookmarkEnd w:id="0"/>
-    </w:p>
-    <w:p/>
+      <w:r>
+        <w:rPr>
+          <w:lang w:val="en-US"/>
+        </w:rPr>
+        <w:t>ct in a certain shop.</w:t>
+      </w:r>
+    </w:p>
+    <w:p>
+      <w:pPr>
+        <w:rPr>
+          <w:lang w:val="en-US"/>
+        </w:rPr>
+      </w:pPr>
+      <w:r>
+        <w:rPr>
+          <w:noProof/>
+          <w:lang w:eastAsia="fi-FI"/>
+        </w:rPr>
+        <w:drawing>
+          <wp:anchor distT="0" distB="0" distL="114300" distR="114300" simplePos="0" relativeHeight="251663360" behindDoc="0" locked="0" layoutInCell="1" allowOverlap="1">
+            <wp:simplePos x="0" y="0"/>
+            <wp:positionH relativeFrom="column">
+              <wp:posOffset>0</wp:posOffset>
+            </wp:positionH>
+            <wp:positionV relativeFrom="paragraph">
+              <wp:posOffset>0</wp:posOffset>
+            </wp:positionV>
+            <wp:extent cx="1733550" cy="3303781"/>
+            <wp:effectExtent l="0" t="0" r="0" b="0"/>
+            <wp:wrapTopAndBottom/>
+            <wp:docPr id="6" name="Picture 6"/>
+            <wp:cNvGraphicFramePr>
+              <a:graphicFrameLocks xmlns:a="http://schemas.openxmlformats.org/drawingml/2006/main" noChangeAspect="1"/>
+            </wp:cNvGraphicFramePr>
+            <a:graphic xmlns:a="http://schemas.openxmlformats.org/drawingml/2006/main">
+              <a:graphicData uri="http://schemas.openxmlformats.org/drawingml/2006/picture">
+                <pic:pic xmlns:pic="http://schemas.openxmlformats.org/drawingml/2006/picture">
+                  <pic:nvPicPr>
+                    <pic:cNvPr id="6" name="4 Add Shop.png"/>
+                    <pic:cNvPicPr/>
+                  </pic:nvPicPr>
+                  <pic:blipFill>
+                    <a:blip r:embed="rId12" cstate="print">
+                      <a:extLst>
+                        <a:ext uri="{28A0092B-C50C-407E-A947-70E740481C1C}">
+                          <a14:useLocalDpi xmlns:a14="http://schemas.microsoft.com/office/drawing/2010/main" val="0"/>
+                        </a:ext>
+                      </a:extLst>
+                    </a:blip>
+                    <a:stretch>
+                      <a:fillRect/>
+                    </a:stretch>
+                  </pic:blipFill>
+                  <pic:spPr>
+                    <a:xfrm>
+                      <a:off x="0" y="0"/>
+                      <a:ext cx="1733550" cy="3303781"/>
+                    </a:xfrm>
+                    <a:prstGeom prst="rect">
+                      <a:avLst/>
+                    </a:prstGeom>
+                  </pic:spPr>
+                </pic:pic>
+              </a:graphicData>
+            </a:graphic>
+            <wp14:sizeRelH relativeFrom="page">
+              <wp14:pctWidth>0</wp14:pctWidth>
+            </wp14:sizeRelH>
+            <wp14:sizeRelV relativeFrom="page">
+              <wp14:pctHeight>0</wp14:pctHeight>
+            </wp14:sizeRelV>
+          </wp:anchor>
+        </w:drawing>
+      </w:r>
+      <w:r>
+        <w:rPr>
+          <w:lang w:val="en-US"/>
+        </w:rPr>
+        <w:t>This activity is used to add a shop to the database.</w:t>
+      </w:r>
+    </w:p>
     <w:p>
       <w:pPr>
         <w:pStyle w:val="Heading1"/>
-      </w:pPr>
-      <w:r>
-        <w:br w:type="page"/>
-      </w:r>
-    </w:p>
-    <w:p/>
+        <w:rPr>
+          <w:lang w:val="en-US"/>
+        </w:rPr>
+      </w:pPr>
+      <w:r>
+        <w:rPr>
+          <w:lang w:val="en-US"/>
+        </w:rPr>
+        <w:lastRenderedPageBreak/>
+        <w:t>ER model</w:t>
+      </w:r>
+    </w:p>
+    <w:p>
+      <w:pPr>
+        <w:rPr>
+          <w:lang w:val="en-US"/>
+        </w:rPr>
+      </w:pPr>
+      <w:r>
+        <w:rPr>
+          <w:noProof/>
+          <w:lang w:eastAsia="fi-FI"/>
+        </w:rPr>
+        <w:drawing>
+          <wp:inline distT="0" distB="0" distL="0" distR="0" wp14:anchorId="13A77317" wp14:editId="19F6FFCA">
+            <wp:extent cx="5724525" cy="2038350"/>
+            <wp:effectExtent l="0" t="0" r="9525" b="0"/>
+            <wp:docPr id="2" name="Picture 2" descr="Z:\Android\gitti\AndroidProgramming\doc\ERmodel.png"/>
+            <wp:cNvGraphicFramePr>
+              <a:graphicFrameLocks xmlns:a="http://schemas.openxmlformats.org/drawingml/2006/main" noChangeAspect="1"/>
+            </wp:cNvGraphicFramePr>
+            <a:graphic xmlns:a="http://schemas.openxmlformats.org/drawingml/2006/main">
+              <a:graphicData uri="http://schemas.openxmlformats.org/drawingml/2006/picture">
+                <pic:pic xmlns:pic="http://schemas.openxmlformats.org/drawingml/2006/picture">
+                  <pic:nvPicPr>
+                    <pic:cNvPr id="0" name="Picture 2" descr="Z:\Android\gitti\AndroidProgramming\doc\ERmodel.png"/>
+                    <pic:cNvPicPr>
+                      <a:picLocks noChangeAspect="1" noChangeArrowheads="1"/>
+                    </pic:cNvPicPr>
+                  </pic:nvPicPr>
+                  <pic:blipFill>
+                    <a:blip r:embed="rId13">
+                      <a:extLst>
+                        <a:ext uri="{28A0092B-C50C-407E-A947-70E740481C1C}">
+                          <a14:useLocalDpi xmlns:a14="http://schemas.microsoft.com/office/drawing/2010/main" val="0"/>
+                        </a:ext>
+                      </a:extLst>
+                    </a:blip>
+                    <a:srcRect/>
+                    <a:stretch>
+                      <a:fillRect/>
+                    </a:stretch>
+                  </pic:blipFill>
+                  <pic:spPr bwMode="auto">
+                    <a:xfrm>
+                      <a:off x="0" y="0"/>
+                      <a:ext cx="5724525" cy="2038350"/>
+                    </a:xfrm>
+                    <a:prstGeom prst="rect">
+                      <a:avLst/>
+                    </a:prstGeom>
+                    <a:noFill/>
+                    <a:ln>
+                      <a:noFill/>
+                    </a:ln>
+                  </pic:spPr>
+                </pic:pic>
+              </a:graphicData>
+            </a:graphic>
+          </wp:inline>
+        </w:drawing>
+      </w:r>
+    </w:p>
+    <w:p>
+      <w:pPr>
+        <w:rPr>
+          <w:lang w:val="en-US"/>
+        </w:rPr>
+      </w:pPr>
+    </w:p>
+    <w:p>
+      <w:pPr>
+        <w:rPr>
+          <w:lang w:val="en-US"/>
+        </w:rPr>
+      </w:pPr>
+    </w:p>
     <w:sectPr>
-      <w:headerReference w:type="default" r:id="rId6"/>
-      <w:headerReference w:type="first" r:id="rId7"/>
-      <w:footerReference w:type="first" r:id="rId8"/>
+      <w:headerReference w:type="default" r:id="rId14"/>
+      <w:headerReference w:type="first" r:id="rId15"/>
+      <w:footerReference w:type="first" r:id="rId16"/>
       <w:pgSz w:w="11906" w:h="16838"/>
       <w:pgMar w:top="1440" w:right="1440" w:bottom="1440" w:left="1440" w:header="708" w:footer="708" w:gutter="0"/>
       <w:pgNumType w:start="0"/>
@@ -610,7 +1219,7 @@
           <w:rPr>
             <w:noProof/>
           </w:rPr>
-          <w:t>1</w:t>
+          <w:t>4</w:t>
         </w:r>
         <w:r>
           <w:rPr>

</xml_diff>

<commit_message>
added more information to Documentation.docx
</commit_message>
<xml_diff>
--- a/doc/Documentation.docx
+++ b/doc/Documentation.docx
@@ -213,6 +213,7 @@
           <w:rFonts w:ascii="Calibri" w:hAnsi="Calibri" w:cs="Calibri"/>
           <w:sz w:val="36"/>
           <w:szCs w:val="36"/>
+          <w:lang w:val="en-US"/>
         </w:rPr>
       </w:pPr>
       <w:r>
@@ -220,6 +221,7 @@
           <w:rFonts w:ascii="Calibri" w:hAnsi="Calibri" w:cs="Calibri"/>
           <w:sz w:val="36"/>
           <w:szCs w:val="36"/>
+          <w:lang w:val="en-US"/>
         </w:rPr>
         <w:t>Antti Minkkinen G7786</w:t>
       </w:r>
@@ -231,6 +233,7 @@
           <w:rFonts w:ascii="Calibri" w:hAnsi="Calibri" w:cs="Calibri"/>
           <w:bCs/>
           <w:color w:val="000000"/>
+          <w:lang w:val="en-US"/>
         </w:rPr>
       </w:pPr>
     </w:p>
@@ -241,6 +244,7 @@
           <w:rFonts w:ascii="Calibri" w:hAnsi="Calibri" w:cs="Calibri"/>
           <w:bCs/>
           <w:color w:val="000000"/>
+          <w:lang w:val="en-US"/>
         </w:rPr>
       </w:pPr>
     </w:p>
@@ -430,6 +434,38 @@
           <w:lang w:val="en-US"/>
         </w:rPr>
       </w:pPr>
+      <w:r>
+        <w:rPr>
+          <w:lang w:val="en-US"/>
+        </w:rPr>
+        <w:t xml:space="preserve">The main objective of this project is to create an application that can connect to a database that contains products, shops and product prices. The application is supposed to be able to add products and shops and add prices for products in different shops. </w:t>
+      </w:r>
+    </w:p>
+    <w:p>
+      <w:pPr>
+        <w:rPr>
+          <w:lang w:val="en-US"/>
+        </w:rPr>
+      </w:pPr>
+      <w:r>
+        <w:rPr>
+          <w:lang w:val="en-US"/>
+        </w:rPr>
+        <w:t>The application can be used for searching products and their prices in different shops and a map of shops can also be displayed when searching.</w:t>
+      </w:r>
+    </w:p>
+    <w:p>
+      <w:pPr>
+        <w:rPr>
+          <w:lang w:val="en-US"/>
+        </w:rPr>
+      </w:pPr>
+      <w:r>
+        <w:rPr>
+          <w:lang w:val="en-US"/>
+        </w:rPr>
+        <w:t>The user can easily find the lowest prices for products in nearby shops.</w:t>
+      </w:r>
     </w:p>
     <w:p>
       <w:pPr>
@@ -535,7 +571,19 @@
         <w:rPr>
           <w:lang w:val="en-US"/>
         </w:rPr>
-        <w:t>. A</w:t>
+        <w:t>.</w:t>
+      </w:r>
+      <w:r>
+        <w:rPr>
+          <w:lang w:val="en-US"/>
+        </w:rPr>
+        <w:t xml:space="preserve"> The search filters products based on product name and category.</w:t>
+      </w:r>
+      <w:r>
+        <w:rPr>
+          <w:lang w:val="en-US"/>
+        </w:rPr>
+        <w:t xml:space="preserve"> A</w:t>
       </w:r>
       <w:r>
         <w:rPr>
@@ -554,7 +602,7 @@
           <w:noProof/>
           <w:lang w:val="en-US" w:eastAsia="fi-FI"/>
         </w:rPr>
-        <w:t xml:space="preserve"> </w:t>
+        <w:t xml:space="preserve"> The user can also press ‘Add Product’ which shows the Add product activity or the user can press ‘Add Shop’ which shows the Add Shop activity.</w:t>
       </w:r>
     </w:p>
     <w:p>
@@ -642,6 +690,37 @@
       <w:r>
         <w:rPr>
           <w:noProof/>
+          <w:lang w:val="en-US" w:eastAsia="fi-FI"/>
+        </w:rPr>
+        <w:t xml:space="preserve"> A map of the nearby shops that have the product is also displayed. The user can navigate to add price activity with the button.</w:t>
+      </w:r>
+    </w:p>
+    <w:p>
+      <w:pPr>
+        <w:rPr>
+          <w:noProof/>
+          <w:lang w:val="en-US" w:eastAsia="fi-FI"/>
+        </w:rPr>
+      </w:pPr>
+    </w:p>
+    <w:p>
+      <w:pPr>
+        <w:rPr>
+          <w:noProof/>
+          <w:lang w:val="en-US" w:eastAsia="fi-FI"/>
+        </w:rPr>
+      </w:pPr>
+    </w:p>
+    <w:p>
+      <w:pPr>
+        <w:rPr>
+          <w:noProof/>
+          <w:lang w:val="en-US" w:eastAsia="fi-FI"/>
+        </w:rPr>
+      </w:pPr>
+      <w:r>
+        <w:rPr>
+          <w:noProof/>
           <w:lang w:eastAsia="fi-FI"/>
         </w:rPr>
         <w:drawing>
@@ -700,45 +779,45 @@
         </w:rPr>
         <w:t>This activity is used to add products to the database.</w:t>
       </w:r>
-    </w:p>
-    <w:p>
-      <w:pPr>
-        <w:rPr>
-          <w:lang w:val="en-US"/>
-        </w:rPr>
-      </w:pPr>
-    </w:p>
-    <w:p>
-      <w:pPr>
-        <w:rPr>
-          <w:lang w:val="en-US"/>
-        </w:rPr>
-      </w:pPr>
-      <w:r>
-        <w:rPr>
-          <w:lang w:val="en-US"/>
-        </w:rPr>
-        <w:lastRenderedPageBreak/>
-        <w:t xml:space="preserve">These activities are used to </w:t>
-      </w:r>
+      <w:r>
+        <w:rPr>
+          <w:noProof/>
+          <w:lang w:val="en-US" w:eastAsia="fi-FI"/>
+        </w:rPr>
+        <w:t xml:space="preserve"> The user can </w:t>
+      </w:r>
+      <w:r>
+        <w:rPr>
+          <w:noProof/>
+          <w:lang w:val="en-US" w:eastAsia="fi-FI"/>
+        </w:rPr>
+        <w:t>take a picture of the product and a picture of the barcode of the product (used for identifying products in db). Product name and category (and sub categories) can be selected.</w:t>
+      </w:r>
+    </w:p>
+    <w:p>
+      <w:pPr>
+        <w:rPr>
+          <w:lang w:val="en-US"/>
+        </w:rPr>
+      </w:pPr>
       <w:r>
         <w:rPr>
           <w:noProof/>
           <w:lang w:eastAsia="fi-FI"/>
         </w:rPr>
         <w:drawing>
-          <wp:anchor distT="0" distB="0" distL="114300" distR="114300" simplePos="0" relativeHeight="251661312" behindDoc="0" locked="0" layoutInCell="1" allowOverlap="1" wp14:anchorId="129DE104" wp14:editId="4DCE0236">
+          <wp:anchor distT="0" distB="0" distL="114300" distR="114300" simplePos="0" relativeHeight="251660288" behindDoc="0" locked="0" layoutInCell="1" allowOverlap="1" wp14:anchorId="50F108F8" wp14:editId="49F1E749">
             <wp:simplePos x="0" y="0"/>
             <wp:positionH relativeFrom="margin">
-              <wp:align>right</wp:align>
+              <wp:align>left</wp:align>
             </wp:positionH>
             <wp:positionV relativeFrom="paragraph">
-              <wp:posOffset>41998</wp:posOffset>
+              <wp:posOffset>384810</wp:posOffset>
             </wp:positionV>
-            <wp:extent cx="1838325" cy="3503295"/>
-            <wp:effectExtent l="0" t="0" r="9525" b="1905"/>
+            <wp:extent cx="1814249" cy="3457575"/>
+            <wp:effectExtent l="0" t="0" r="0" b="0"/>
             <wp:wrapTopAndBottom/>
-            <wp:docPr id="8" name="Picture 8"/>
+            <wp:docPr id="7" name="Picture 7"/>
             <wp:cNvGraphicFramePr>
               <a:graphicFrameLocks xmlns:a="http://schemas.openxmlformats.org/drawingml/2006/main" noChangeAspect="1"/>
             </wp:cNvGraphicFramePr>
@@ -746,7 +825,7 @@
               <a:graphicData uri="http://schemas.openxmlformats.org/drawingml/2006/picture">
                 <pic:pic xmlns:pic="http://schemas.openxmlformats.org/drawingml/2006/picture">
                   <pic:nvPicPr>
-                    <pic:cNvPr id="8" name="5 Add price 2.png"/>
+                    <pic:cNvPr id="7" name="5 Add price 1.png"/>
                     <pic:cNvPicPr/>
                   </pic:nvPicPr>
                   <pic:blipFill>
@@ -764,7 +843,7 @@
                   <pic:spPr>
                     <a:xfrm>
                       <a:off x="0" y="0"/>
-                      <a:ext cx="1838325" cy="3503295"/>
+                      <a:ext cx="1814249" cy="3457575"/>
                     </a:xfrm>
                     <a:prstGeom prst="rect">
                       <a:avLst/>
@@ -788,13 +867,13 @@
           <w:lang w:eastAsia="fi-FI"/>
         </w:rPr>
         <w:drawing>
-          <wp:anchor distT="0" distB="0" distL="114300" distR="114300" simplePos="0" relativeHeight="251662336" behindDoc="0" locked="0" layoutInCell="1" allowOverlap="1" wp14:anchorId="6BE482EC" wp14:editId="387F886D">
+          <wp:anchor distT="0" distB="0" distL="114300" distR="114300" simplePos="0" relativeHeight="251662336" behindDoc="0" locked="0" layoutInCell="1" allowOverlap="1" wp14:anchorId="1D311CB6" wp14:editId="00273914">
             <wp:simplePos x="0" y="0"/>
-            <wp:positionH relativeFrom="column">
-              <wp:posOffset>1881165</wp:posOffset>
+            <wp:positionH relativeFrom="margin">
+              <wp:align>right</wp:align>
             </wp:positionH>
             <wp:positionV relativeFrom="paragraph">
-              <wp:posOffset>78681</wp:posOffset>
+              <wp:posOffset>323850</wp:posOffset>
             </wp:positionV>
             <wp:extent cx="1828800" cy="3486150"/>
             <wp:effectExtent l="0" t="0" r="0" b="0"/>
@@ -849,18 +928,18 @@
           <w:lang w:eastAsia="fi-FI"/>
         </w:rPr>
         <w:drawing>
-          <wp:anchor distT="0" distB="0" distL="114300" distR="114300" simplePos="0" relativeHeight="251660288" behindDoc="0" locked="0" layoutInCell="1" allowOverlap="1" wp14:anchorId="0FA19EA2" wp14:editId="464F68F2">
+          <wp:anchor distT="0" distB="0" distL="114300" distR="114300" simplePos="0" relativeHeight="251661312" behindDoc="0" locked="0" layoutInCell="1" allowOverlap="1" wp14:anchorId="7BC56843" wp14:editId="5F3DD4CA">
             <wp:simplePos x="0" y="0"/>
-            <wp:positionH relativeFrom="column">
-              <wp:posOffset>0</wp:posOffset>
+            <wp:positionH relativeFrom="margin">
+              <wp:align>center</wp:align>
             </wp:positionH>
             <wp:positionV relativeFrom="paragraph">
-              <wp:posOffset>42530</wp:posOffset>
+              <wp:posOffset>375285</wp:posOffset>
             </wp:positionV>
-            <wp:extent cx="1814249" cy="3457575"/>
-            <wp:effectExtent l="0" t="0" r="0" b="0"/>
+            <wp:extent cx="1838325" cy="3503295"/>
+            <wp:effectExtent l="0" t="0" r="9525" b="1905"/>
             <wp:wrapTopAndBottom/>
-            <wp:docPr id="7" name="Picture 7"/>
+            <wp:docPr id="8" name="Picture 8"/>
             <wp:cNvGraphicFramePr>
               <a:graphicFrameLocks xmlns:a="http://schemas.openxmlformats.org/drawingml/2006/main" noChangeAspect="1"/>
             </wp:cNvGraphicFramePr>
@@ -868,7 +947,7 @@
               <a:graphicData uri="http://schemas.openxmlformats.org/drawingml/2006/picture">
                 <pic:pic xmlns:pic="http://schemas.openxmlformats.org/drawingml/2006/picture">
                   <pic:nvPicPr>
-                    <pic:cNvPr id="7" name="5 Add price 1.png"/>
+                    <pic:cNvPr id="8" name="5 Add price 2.png"/>
                     <pic:cNvPicPr/>
                   </pic:nvPicPr>
                   <pic:blipFill>
@@ -886,7 +965,7 @@
                   <pic:spPr>
                     <a:xfrm>
                       <a:off x="0" y="0"/>
-                      <a:ext cx="1814249" cy="3457575"/>
+                      <a:ext cx="1838325" cy="3503295"/>
                     </a:xfrm>
                     <a:prstGeom prst="rect">
                       <a:avLst/>
@@ -904,20 +983,40 @@
           </wp:anchor>
         </w:drawing>
       </w:r>
-      <w:r>
-        <w:rPr>
-          <w:lang w:val="en-US"/>
-        </w:rPr>
-        <w:t>add a price to a produ</w:t>
-      </w:r>
-      <w:bookmarkStart w:id="0" w:name="_GoBack"/>
-      <w:bookmarkEnd w:id="0"/>
-      <w:r>
-        <w:rPr>
-          <w:lang w:val="en-US"/>
-        </w:rPr>
-        <w:t>ct in a certain shop.</w:t>
-      </w:r>
+    </w:p>
+    <w:p>
+      <w:pPr>
+        <w:rPr>
+          <w:lang w:val="en-US"/>
+        </w:rPr>
+      </w:pPr>
+      <w:r>
+        <w:rPr>
+          <w:lang w:val="en-US"/>
+        </w:rPr>
+        <w:lastRenderedPageBreak/>
+        <w:t>These activities are used to add a price to a product in a certain shop.</w:t>
+      </w:r>
+      <w:r>
+        <w:rPr>
+          <w:lang w:val="en-US"/>
+        </w:rPr>
+        <w:t xml:space="preserve"> The product can be manually selected or it can be automatically selected if the user navigated here from other product. In the second screen the user selects the shop from the map or by searching from the list. The list automatically contains the nearest shops and also shows the distance to them. The third screen is used for adding the price(s) of the product.</w:t>
+      </w:r>
+    </w:p>
+    <w:p>
+      <w:pPr>
+        <w:rPr>
+          <w:lang w:val="en-US"/>
+        </w:rPr>
+      </w:pPr>
+    </w:p>
+    <w:p>
+      <w:pPr>
+        <w:rPr>
+          <w:lang w:val="en-US"/>
+        </w:rPr>
+      </w:pPr>
     </w:p>
     <w:p>
       <w:pPr>
@@ -992,6 +1091,14 @@
         </w:rPr>
         <w:t>This activity is used to add a shop to the database.</w:t>
       </w:r>
+      <w:r>
+        <w:rPr>
+          <w:lang w:val="en-US"/>
+        </w:rPr>
+        <w:t xml:space="preserve"> The user can type the name of the shop and address or they can get the address from map/gps.</w:t>
+      </w:r>
+      <w:bookmarkStart w:id="0" w:name="_GoBack"/>
+      <w:bookmarkEnd w:id="0"/>
     </w:p>
     <w:p>
       <w:pPr>
@@ -1000,16 +1107,10 @@
           <w:lang w:val="en-US"/>
         </w:rPr>
       </w:pPr>
-      <w:r>
-        <w:rPr>
-          <w:lang w:val="en-US"/>
-        </w:rPr>
-        <w:lastRenderedPageBreak/>
-        <w:t>ER model</w:t>
-      </w:r>
-    </w:p>
-    <w:p>
-      <w:pPr>
+    </w:p>
+    <w:p>
+      <w:pPr>
+        <w:pStyle w:val="Heading1"/>
         <w:rPr>
           <w:lang w:val="en-US"/>
         </w:rPr>
@@ -1020,9 +1121,17 @@
           <w:lang w:eastAsia="fi-FI"/>
         </w:rPr>
         <w:drawing>
-          <wp:inline distT="0" distB="0" distL="0" distR="0" wp14:anchorId="13A77317" wp14:editId="19F6FFCA">
+          <wp:anchor distT="0" distB="0" distL="114300" distR="114300" simplePos="0" relativeHeight="251664384" behindDoc="0" locked="0" layoutInCell="1" allowOverlap="1" wp14:anchorId="446513E2" wp14:editId="74B89A11">
+            <wp:simplePos x="0" y="0"/>
+            <wp:positionH relativeFrom="column">
+              <wp:posOffset>-9525</wp:posOffset>
+            </wp:positionH>
+            <wp:positionV relativeFrom="paragraph">
+              <wp:posOffset>408305</wp:posOffset>
+            </wp:positionV>
             <wp:extent cx="5724525" cy="2038350"/>
             <wp:effectExtent l="0" t="0" r="9525" b="0"/>
+            <wp:wrapTopAndBottom/>
             <wp:docPr id="2" name="Picture 2" descr="Z:\Android\gitti\AndroidProgramming\doc\ERmodel.png"/>
             <wp:cNvGraphicFramePr>
               <a:graphicFrameLocks xmlns:a="http://schemas.openxmlformats.org/drawingml/2006/main" noChangeAspect="1"/>
@@ -1065,8 +1174,45 @@
                 </pic:pic>
               </a:graphicData>
             </a:graphic>
-          </wp:inline>
+            <wp14:sizeRelH relativeFrom="page">
+              <wp14:pctWidth>0</wp14:pctWidth>
+            </wp14:sizeRelH>
+            <wp14:sizeRelV relativeFrom="page">
+              <wp14:pctHeight>0</wp14:pctHeight>
+            </wp14:sizeRelV>
+          </wp:anchor>
         </w:drawing>
+      </w:r>
+      <w:r>
+        <w:rPr>
+          <w:lang w:val="en-US"/>
+        </w:rPr>
+        <w:t>ER model</w:t>
+      </w:r>
+    </w:p>
+    <w:p>
+      <w:pPr>
+        <w:rPr>
+          <w:lang w:val="en-US"/>
+        </w:rPr>
+      </w:pPr>
+      <w:r>
+        <w:rPr>
+          <w:lang w:val="en-US"/>
+        </w:rPr>
+        <w:t xml:space="preserve">The model for the </w:t>
+      </w:r>
+      <w:r>
+        <w:rPr>
+          <w:lang w:val="en-US"/>
+        </w:rPr>
+        <w:t xml:space="preserve">MySQL </w:t>
+      </w:r>
+      <w:r>
+        <w:rPr>
+          <w:lang w:val="en-US"/>
+        </w:rPr>
+        <w:t>database contains entries for Products and Categories for products and Shops that can be linked to products with a unit price or a quantity price (or both).</w:t>
       </w:r>
     </w:p>
     <w:p>

</xml_diff>

<commit_message>
worked on the documentations objectives and work load
</commit_message>
<xml_diff>
--- a/doc/Documentation.docx
+++ b/doc/Documentation.docx
@@ -1,6 +1,6 @@
 
 <file path=word/document.xml><?xml version="1.0" encoding="utf-8"?>
-<w:document xmlns:wpc="http://schemas.microsoft.com/office/word/2010/wordprocessingCanvas" xmlns:mc="http://schemas.openxmlformats.org/markup-compatibility/2006" xmlns:o="urn:schemas-microsoft-com:office:office" xmlns:r="http://schemas.openxmlformats.org/officeDocument/2006/relationships" xmlns:m="http://schemas.openxmlformats.org/officeDocument/2006/math" xmlns:v="urn:schemas-microsoft-com:vml" xmlns:wp14="http://schemas.microsoft.com/office/word/2010/wordprocessingDrawing" xmlns:wp="http://schemas.openxmlformats.org/drawingml/2006/wordprocessingDrawing" xmlns:w10="urn:schemas-microsoft-com:office:word" xmlns:w="http://schemas.openxmlformats.org/wordprocessingml/2006/main" xmlns:w14="http://schemas.microsoft.com/office/word/2010/wordml" xmlns:w15="http://schemas.microsoft.com/office/word/2012/wordml" xmlns:wpg="http://schemas.microsoft.com/office/word/2010/wordprocessingGroup" xmlns:wpi="http://schemas.microsoft.com/office/word/2010/wordprocessingInk" xmlns:wne="http://schemas.microsoft.com/office/word/2006/wordml" xmlns:wps="http://schemas.microsoft.com/office/word/2010/wordprocessingShape" mc:Ignorable="w14 w15 wp14">
+<w:document xmlns:wpc="http://schemas.microsoft.com/office/word/2010/wordprocessingCanvas" xmlns:mc="http://schemas.openxmlformats.org/markup-compatibility/2006" xmlns:o="urn:schemas-microsoft-com:office:office" xmlns:r="http://schemas.openxmlformats.org/officeDocument/2006/relationships" xmlns:m="http://schemas.openxmlformats.org/officeDocument/2006/math" xmlns:v="urn:schemas-microsoft-com:vml" xmlns:wp14="http://schemas.microsoft.com/office/word/2010/wordprocessingDrawing" xmlns:wp="http://schemas.openxmlformats.org/drawingml/2006/wordprocessingDrawing" xmlns:w10="urn:schemas-microsoft-com:office:word" xmlns:w="http://schemas.openxmlformats.org/wordprocessingml/2006/main" xmlns:w14="http://schemas.microsoft.com/office/word/2010/wordml" xmlns:wpg="http://schemas.microsoft.com/office/word/2010/wordprocessingGroup" xmlns:wpi="http://schemas.microsoft.com/office/word/2010/wordprocessingInk" xmlns:wne="http://schemas.microsoft.com/office/word/2006/wordml" xmlns:wps="http://schemas.microsoft.com/office/word/2010/wordprocessingShape" mc:Ignorable="w14 wp14">
   <w:body>
     <w:p>
       <w:pPr>
@@ -447,7 +447,19 @@
         <w:rPr>
           <w:lang w:val="en-US"/>
         </w:rPr>
-        <w:t>from the nearest shops.</w:t>
+        <w:t xml:space="preserve">from </w:t>
+      </w:r>
+      <w:r>
+        <w:rPr>
+          <w:lang w:val="en-US"/>
+        </w:rPr>
+        <w:t>nearby</w:t>
+      </w:r>
+      <w:r>
+        <w:rPr>
+          <w:lang w:val="en-US"/>
+        </w:rPr>
+        <w:t xml:space="preserve"> shops.</w:t>
       </w:r>
     </w:p>
     <w:p>
@@ -508,6 +520,43 @@
           <w:lang w:val="en-US"/>
         </w:rPr>
         <w:t>The user can easily find the lowest prices for products in nearby shops.</w:t>
+      </w:r>
+    </w:p>
+    <w:p>
+      <w:pPr>
+        <w:rPr>
+          <w:lang w:val="en-US"/>
+        </w:rPr>
+      </w:pPr>
+      <w:r>
+        <w:rPr>
+          <w:lang w:val="en-US"/>
+        </w:rPr>
+        <w:t xml:space="preserve">The prototype is not planned for a large user group so that the work required on the backend is smaller. For a version designed to larger amounts of </w:t>
+      </w:r>
+      <w:r>
+        <w:rPr>
+          <w:lang w:val="en-US"/>
+        </w:rPr>
+        <w:t>user’s</w:t>
+      </w:r>
+      <w:r>
+        <w:rPr>
+          <w:lang w:val="en-US"/>
+        </w:rPr>
+        <w:t xml:space="preserve"> abuse prevention and </w:t>
+      </w:r>
+      <w:r>
+        <w:rPr>
+          <w:lang w:val="en-US"/>
+        </w:rPr>
+        <w:t>database protections should be implemented.</w:t>
+      </w:r>
+      <w:r>
+        <w:rPr>
+          <w:lang w:val="en-US"/>
+        </w:rPr>
+        <w:t xml:space="preserve"> </w:t>
       </w:r>
     </w:p>
     <w:p>
@@ -553,7 +602,7 @@
                     <pic:cNvPicPr/>
                   </pic:nvPicPr>
                   <pic:blipFill>
-                    <a:blip r:embed="rId6" cstate="print">
+                    <a:blip r:embed="rId7" cstate="print">
                       <a:extLst>
                         <a:ext uri="{28A0092B-C50C-407E-A947-70E740481C1C}">
                           <a14:useLocalDpi xmlns:a14="http://schemas.microsoft.com/office/drawing/2010/main" val="0"/>
@@ -685,7 +734,7 @@
                     <pic:cNvPicPr/>
                   </pic:nvPicPr>
                   <pic:blipFill>
-                    <a:blip r:embed="rId7" cstate="print">
+                    <a:blip r:embed="rId8" cstate="print">
                       <a:extLst>
                         <a:ext uri="{28A0092B-C50C-407E-A947-70E740481C1C}">
                           <a14:useLocalDpi xmlns:a14="http://schemas.microsoft.com/office/drawing/2010/main" val="0"/>
@@ -782,7 +831,7 @@
                     <pic:cNvPicPr/>
                   </pic:nvPicPr>
                   <pic:blipFill>
-                    <a:blip r:embed="rId8" cstate="print">
+                    <a:blip r:embed="rId9" cstate="print">
                       <a:extLst>
                         <a:ext uri="{28A0092B-C50C-407E-A947-70E740481C1C}">
                           <a14:useLocalDpi xmlns:a14="http://schemas.microsoft.com/office/drawing/2010/main" val="0"/>
@@ -873,7 +922,7 @@
                     <pic:cNvPicPr/>
                   </pic:nvPicPr>
                   <pic:blipFill>
-                    <a:blip r:embed="rId9" cstate="print">
+                    <a:blip r:embed="rId10" cstate="print">
                       <a:extLst>
                         <a:ext uri="{28A0092B-C50C-407E-A947-70E740481C1C}">
                           <a14:useLocalDpi xmlns:a14="http://schemas.microsoft.com/office/drawing/2010/main" val="0"/>
@@ -934,7 +983,7 @@
                     <pic:cNvPicPr/>
                   </pic:nvPicPr>
                   <pic:blipFill>
-                    <a:blip r:embed="rId10" cstate="print">
+                    <a:blip r:embed="rId11" cstate="print">
                       <a:extLst>
                         <a:ext uri="{28A0092B-C50C-407E-A947-70E740481C1C}">
                           <a14:useLocalDpi xmlns:a14="http://schemas.microsoft.com/office/drawing/2010/main" val="0"/>
@@ -995,7 +1044,7 @@
                     <pic:cNvPicPr/>
                   </pic:nvPicPr>
                   <pic:blipFill>
-                    <a:blip r:embed="rId11" cstate="print">
+                    <a:blip r:embed="rId12" cstate="print">
                       <a:extLst>
                         <a:ext uri="{28A0092B-C50C-407E-A947-70E740481C1C}">
                           <a14:useLocalDpi xmlns:a14="http://schemas.microsoft.com/office/drawing/2010/main" val="0"/>
@@ -1097,7 +1146,7 @@
                     <pic:cNvPicPr/>
                   </pic:nvPicPr>
                   <pic:blipFill>
-                    <a:blip r:embed="rId12" cstate="print">
+                    <a:blip r:embed="rId13" cstate="print">
                       <a:extLst>
                         <a:ext uri="{28A0092B-C50C-407E-A947-70E740481C1C}">
                           <a14:useLocalDpi xmlns:a14="http://schemas.microsoft.com/office/drawing/2010/main" val="0"/>
@@ -1200,7 +1249,7 @@
                     </pic:cNvPicPr>
                   </pic:nvPicPr>
                   <pic:blipFill>
-                    <a:blip r:embed="rId13">
+                    <a:blip r:embed="rId14">
                       <a:extLst>
                         <a:ext uri="{28A0092B-C50C-407E-A947-70E740481C1C}">
                           <a14:useLocalDpi xmlns:a14="http://schemas.microsoft.com/office/drawing/2010/main" val="0"/>
@@ -1289,6 +1338,143 @@
         </w:rPr>
         <w:t>Work load and planning</w:t>
       </w:r>
+    </w:p>
+    <w:p>
+      <w:pPr>
+        <w:rPr>
+          <w:lang w:val="en-US"/>
+        </w:rPr>
+      </w:pPr>
+      <w:r>
+        <w:rPr>
+          <w:lang w:val="en-US"/>
+        </w:rPr>
+        <w:t>Week 44</w:t>
+      </w:r>
+    </w:p>
+    <w:p>
+      <w:pPr>
+        <w:rPr>
+          <w:lang w:val="en-US"/>
+        </w:rPr>
+      </w:pPr>
+      <w:r>
+        <w:rPr>
+          <w:lang w:val="en-US"/>
+        </w:rPr>
+        <w:t>Planning and feasibility study.</w:t>
+      </w:r>
+    </w:p>
+    <w:p>
+      <w:pPr>
+        <w:rPr>
+          <w:lang w:val="en-US"/>
+        </w:rPr>
+      </w:pPr>
+      <w:r>
+        <w:rPr>
+          <w:lang w:val="en-US"/>
+        </w:rPr>
+        <w:t>Week 45</w:t>
+      </w:r>
+    </w:p>
+    <w:p>
+      <w:pPr>
+        <w:rPr>
+          <w:lang w:val="en-US"/>
+        </w:rPr>
+      </w:pPr>
+      <w:r>
+        <w:rPr>
+          <w:lang w:val="en-US"/>
+        </w:rPr>
+        <w:lastRenderedPageBreak/>
+        <w:t xml:space="preserve">Database setup </w:t>
+      </w:r>
+      <w:r>
+        <w:rPr>
+          <w:lang w:val="en-US"/>
+        </w:rPr>
+        <w:t xml:space="preserve">(maybe </w:t>
+      </w:r>
+      <w:proofErr w:type="gramStart"/>
+      <w:r>
+        <w:rPr>
+          <w:lang w:val="en-US"/>
+        </w:rPr>
+        <w:t>digital ocean</w:t>
+      </w:r>
+      <w:proofErr w:type="gramEnd"/>
+      <w:r>
+        <w:rPr>
+          <w:lang w:val="en-US"/>
+        </w:rPr>
+        <w:t>?) and starting to implement business logic and activities.</w:t>
+      </w:r>
+    </w:p>
+    <w:p>
+      <w:pPr>
+        <w:rPr>
+          <w:lang w:val="en-US"/>
+        </w:rPr>
+      </w:pPr>
+      <w:r>
+        <w:rPr>
+          <w:lang w:val="en-US"/>
+        </w:rPr>
+        <w:t>Week 46</w:t>
+      </w:r>
+    </w:p>
+    <w:p>
+      <w:pPr>
+        <w:rPr>
+          <w:lang w:val="en-US"/>
+        </w:rPr>
+      </w:pPr>
+      <w:r>
+        <w:rPr>
+          <w:lang w:val="en-US"/>
+        </w:rPr>
+        <w:t>Database working and some data can be inserted from app.</w:t>
+      </w:r>
+    </w:p>
+    <w:p>
+      <w:pPr>
+        <w:rPr>
+          <w:lang w:val="en-US"/>
+        </w:rPr>
+      </w:pPr>
+      <w:r>
+        <w:rPr>
+          <w:lang w:val="en-US"/>
+        </w:rPr>
+        <w:t>W</w:t>
+      </w:r>
+      <w:r>
+        <w:rPr>
+          <w:lang w:val="en-US"/>
+        </w:rPr>
+        <w:t>eek 47</w:t>
+      </w:r>
+      <w:r>
+        <w:rPr>
+          <w:lang w:val="en-US"/>
+        </w:rPr>
+        <w:t>, 48</w:t>
+      </w:r>
+    </w:p>
+    <w:p>
+      <w:pPr>
+        <w:rPr>
+          <w:lang w:val="en-US"/>
+        </w:rPr>
+      </w:pPr>
+      <w:r>
+        <w:rPr>
+          <w:lang w:val="en-US"/>
+        </w:rPr>
+        <w:t>Working on the activities.</w:t>
+      </w:r>
       <w:bookmarkStart w:id="0" w:name="_GoBack"/>
       <w:bookmarkEnd w:id="0"/>
     </w:p>
@@ -1302,72 +1488,84 @@
         <w:rPr>
           <w:lang w:val="en-US"/>
         </w:rPr>
-        <w:t>Week 45</w:t>
-      </w:r>
-    </w:p>
-    <w:p>
-      <w:pPr>
-        <w:rPr>
-          <w:lang w:val="en-US"/>
-        </w:rPr>
-      </w:pPr>
-      <w:r>
-        <w:rPr>
-          <w:lang w:val="en-US"/>
-        </w:rPr>
-        <w:t xml:space="preserve">Database setup </w:t>
-      </w:r>
-      <w:r>
-        <w:rPr>
-          <w:lang w:val="en-US"/>
-        </w:rPr>
-        <w:t xml:space="preserve">(maybe </w:t>
-      </w:r>
+        <w:t>Week 49</w:t>
+      </w:r>
+    </w:p>
+    <w:p>
+      <w:pPr>
+        <w:rPr>
+          <w:lang w:val="en-US"/>
+        </w:rPr>
+      </w:pPr>
       <w:proofErr w:type="gramStart"/>
       <w:r>
         <w:rPr>
           <w:lang w:val="en-US"/>
         </w:rPr>
-        <w:t>digital ocean</w:t>
+        <w:t>Testing the prototype.</w:t>
       </w:r>
       <w:proofErr w:type="gramEnd"/>
-      <w:r>
-        <w:rPr>
-          <w:lang w:val="en-US"/>
-        </w:rPr>
-        <w:t>?) and starting to implement business logic and activities.</w:t>
-      </w:r>
-    </w:p>
-    <w:p>
-      <w:pPr>
-        <w:rPr>
-          <w:lang w:val="en-US"/>
-        </w:rPr>
-      </w:pPr>
-      <w:r>
-        <w:rPr>
-          <w:lang w:val="en-US"/>
-        </w:rPr>
-        <w:t>Week 46</w:t>
-      </w:r>
-    </w:p>
-    <w:p>
-      <w:pPr>
-        <w:rPr>
-          <w:lang w:val="en-US"/>
-        </w:rPr>
-      </w:pPr>
-      <w:r>
-        <w:rPr>
-          <w:lang w:val="en-US"/>
-        </w:rPr>
-        <w:t>Database working and some data can be inserted from app.</w:t>
+    </w:p>
+    <w:p>
+      <w:pPr>
+        <w:rPr>
+          <w:lang w:val="en-US"/>
+        </w:rPr>
+      </w:pPr>
+      <w:r>
+        <w:rPr>
+          <w:lang w:val="en-US"/>
+        </w:rPr>
+        <w:t>Week 50</w:t>
+      </w:r>
+    </w:p>
+    <w:p>
+      <w:pPr>
+        <w:rPr>
+          <w:lang w:val="en-US"/>
+        </w:rPr>
+      </w:pPr>
+      <w:r>
+        <w:rPr>
+          <w:lang w:val="en-US"/>
+        </w:rPr>
+        <w:t>The f</w:t>
+      </w:r>
+      <w:r>
+        <w:rPr>
+          <w:lang w:val="en-US"/>
+        </w:rPr>
+        <w:t>inal touches</w:t>
+      </w:r>
+      <w:r>
+        <w:rPr>
+          <w:lang w:val="en-US"/>
+        </w:rPr>
+        <w:t xml:space="preserve"> to the prototype</w:t>
+      </w:r>
+      <w:r>
+        <w:rPr>
+          <w:lang w:val="en-US"/>
+        </w:rPr>
+        <w:t xml:space="preserve"> and</w:t>
+      </w:r>
+      <w:r>
+        <w:rPr>
+          <w:lang w:val="en-US"/>
+        </w:rPr>
+        <w:t xml:space="preserve"> the</w:t>
+      </w:r>
+      <w:r>
+        <w:rPr>
+          <w:lang w:val="en-US"/>
+        </w:rPr>
+        <w:t xml:space="preserve"> seminar.</w:t>
       </w:r>
     </w:p>
     <w:sectPr>
-      <w:headerReference w:type="default" r:id="rId14"/>
-      <w:headerReference w:type="first" r:id="rId15"/>
-      <w:footerReference w:type="first" r:id="rId16"/>
+      <w:headerReference w:type="default" r:id="rId15"/>
+      <w:headerReference w:type="first" r:id="rId16"/>
+      <w:footerReference w:type="first" r:id="rId17"/>
       <w:pgSz w:w="11906" w:h="16838"/>
       <w:pgMar w:top="1440" w:right="1440" w:bottom="1440" w:left="1440" w:header="708" w:footer="708" w:gutter="0"/>
       <w:pgNumType w:start="0"/>
@@ -1380,7 +1578,7 @@
 </file>
 
 <file path=word/endnotes.xml><?xml version="1.0" encoding="utf-8"?>
-<w:endnotes xmlns:wpc="http://schemas.microsoft.com/office/word/2010/wordprocessingCanvas" xmlns:mc="http://schemas.openxmlformats.org/markup-compatibility/2006" xmlns:o="urn:schemas-microsoft-com:office:office" xmlns:r="http://schemas.openxmlformats.org/officeDocument/2006/relationships" xmlns:m="http://schemas.openxmlformats.org/officeDocument/2006/math" xmlns:v="urn:schemas-microsoft-com:vml" xmlns:wp14="http://schemas.microsoft.com/office/word/2010/wordprocessingDrawing" xmlns:wp="http://schemas.openxmlformats.org/drawingml/2006/wordprocessingDrawing" xmlns:w10="urn:schemas-microsoft-com:office:word" xmlns:w="http://schemas.openxmlformats.org/wordprocessingml/2006/main" xmlns:w14="http://schemas.microsoft.com/office/word/2010/wordml" xmlns:w15="http://schemas.microsoft.com/office/word/2012/wordml" xmlns:wpg="http://schemas.microsoft.com/office/word/2010/wordprocessingGroup" xmlns:wpi="http://schemas.microsoft.com/office/word/2010/wordprocessingInk" xmlns:wne="http://schemas.microsoft.com/office/word/2006/wordml" xmlns:wps="http://schemas.microsoft.com/office/word/2010/wordprocessingShape" mc:Ignorable="w14 w15 wp14">
+<w:endnotes xmlns:wpc="http://schemas.microsoft.com/office/word/2010/wordprocessingCanvas" xmlns:mc="http://schemas.openxmlformats.org/markup-compatibility/2006" xmlns:o="urn:schemas-microsoft-com:office:office" xmlns:r="http://schemas.openxmlformats.org/officeDocument/2006/relationships" xmlns:m="http://schemas.openxmlformats.org/officeDocument/2006/math" xmlns:v="urn:schemas-microsoft-com:vml" xmlns:wp14="http://schemas.microsoft.com/office/word/2010/wordprocessingDrawing" xmlns:wp="http://schemas.openxmlformats.org/drawingml/2006/wordprocessingDrawing" xmlns:w10="urn:schemas-microsoft-com:office:word" xmlns:w="http://schemas.openxmlformats.org/wordprocessingml/2006/main" xmlns:w14="http://schemas.microsoft.com/office/word/2010/wordml" xmlns:wpg="http://schemas.microsoft.com/office/word/2010/wordprocessingGroup" xmlns:wpi="http://schemas.microsoft.com/office/word/2010/wordprocessingInk" xmlns:wne="http://schemas.microsoft.com/office/word/2006/wordml" xmlns:wps="http://schemas.microsoft.com/office/word/2010/wordprocessingShape" mc:Ignorable="w14 wp14">
   <w:endnote w:type="separator" w:id="-1">
     <w:p>
       <w:pPr>
@@ -1405,7 +1603,7 @@
 </file>
 
 <file path=word/footer1.xml><?xml version="1.0" encoding="utf-8"?>
-<w:ftr xmlns:wpc="http://schemas.microsoft.com/office/word/2010/wordprocessingCanvas" xmlns:mc="http://schemas.openxmlformats.org/markup-compatibility/2006" xmlns:o="urn:schemas-microsoft-com:office:office" xmlns:r="http://schemas.openxmlformats.org/officeDocument/2006/relationships" xmlns:m="http://schemas.openxmlformats.org/officeDocument/2006/math" xmlns:v="urn:schemas-microsoft-com:vml" xmlns:wp14="http://schemas.microsoft.com/office/word/2010/wordprocessingDrawing" xmlns:wp="http://schemas.openxmlformats.org/drawingml/2006/wordprocessingDrawing" xmlns:w10="urn:schemas-microsoft-com:office:word" xmlns:w="http://schemas.openxmlformats.org/wordprocessingml/2006/main" xmlns:w14="http://schemas.microsoft.com/office/word/2010/wordml" xmlns:w15="http://schemas.microsoft.com/office/word/2012/wordml" xmlns:wpg="http://schemas.microsoft.com/office/word/2010/wordprocessingGroup" xmlns:wpi="http://schemas.microsoft.com/office/word/2010/wordprocessingInk" xmlns:wne="http://schemas.microsoft.com/office/word/2006/wordml" xmlns:wps="http://schemas.microsoft.com/office/word/2010/wordprocessingShape" mc:Ignorable="w14 w15 wp14">
+<w:ftr xmlns:wpc="http://schemas.microsoft.com/office/word/2010/wordprocessingCanvas" xmlns:mc="http://schemas.openxmlformats.org/markup-compatibility/2006" xmlns:o="urn:schemas-microsoft-com:office:office" xmlns:r="http://schemas.openxmlformats.org/officeDocument/2006/relationships" xmlns:m="http://schemas.openxmlformats.org/officeDocument/2006/math" xmlns:v="urn:schemas-microsoft-com:vml" xmlns:wp14="http://schemas.microsoft.com/office/word/2010/wordprocessingDrawing" xmlns:wp="http://schemas.openxmlformats.org/drawingml/2006/wordprocessingDrawing" xmlns:w10="urn:schemas-microsoft-com:office:word" xmlns:w="http://schemas.openxmlformats.org/wordprocessingml/2006/main" xmlns:w14="http://schemas.microsoft.com/office/word/2010/wordml" xmlns:wpg="http://schemas.microsoft.com/office/word/2010/wordprocessingGroup" xmlns:wpi="http://schemas.microsoft.com/office/word/2010/wordprocessingInk" xmlns:wne="http://schemas.microsoft.com/office/word/2006/wordml" xmlns:wps="http://schemas.microsoft.com/office/word/2010/wordprocessingShape" mc:Ignorable="w14 wp14">
   <w:p>
     <w:pPr>
       <w:pStyle w:val="Footer"/>
@@ -1442,7 +1640,7 @@
 </file>
 
 <file path=word/footnotes.xml><?xml version="1.0" encoding="utf-8"?>
-<w:footnotes xmlns:wpc="http://schemas.microsoft.com/office/word/2010/wordprocessingCanvas" xmlns:mc="http://schemas.openxmlformats.org/markup-compatibility/2006" xmlns:o="urn:schemas-microsoft-com:office:office" xmlns:r="http://schemas.openxmlformats.org/officeDocument/2006/relationships" xmlns:m="http://schemas.openxmlformats.org/officeDocument/2006/math" xmlns:v="urn:schemas-microsoft-com:vml" xmlns:wp14="http://schemas.microsoft.com/office/word/2010/wordprocessingDrawing" xmlns:wp="http://schemas.openxmlformats.org/drawingml/2006/wordprocessingDrawing" xmlns:w10="urn:schemas-microsoft-com:office:word" xmlns:w="http://schemas.openxmlformats.org/wordprocessingml/2006/main" xmlns:w14="http://schemas.microsoft.com/office/word/2010/wordml" xmlns:w15="http://schemas.microsoft.com/office/word/2012/wordml" xmlns:wpg="http://schemas.microsoft.com/office/word/2010/wordprocessingGroup" xmlns:wpi="http://schemas.microsoft.com/office/word/2010/wordprocessingInk" xmlns:wne="http://schemas.microsoft.com/office/word/2006/wordml" xmlns:wps="http://schemas.microsoft.com/office/word/2010/wordprocessingShape" mc:Ignorable="w14 w15 wp14">
+<w:footnotes xmlns:wpc="http://schemas.microsoft.com/office/word/2010/wordprocessingCanvas" xmlns:mc="http://schemas.openxmlformats.org/markup-compatibility/2006" xmlns:o="urn:schemas-microsoft-com:office:office" xmlns:r="http://schemas.openxmlformats.org/officeDocument/2006/relationships" xmlns:m="http://schemas.openxmlformats.org/officeDocument/2006/math" xmlns:v="urn:schemas-microsoft-com:vml" xmlns:wp14="http://schemas.microsoft.com/office/word/2010/wordprocessingDrawing" xmlns:wp="http://schemas.openxmlformats.org/drawingml/2006/wordprocessingDrawing" xmlns:w10="urn:schemas-microsoft-com:office:word" xmlns:w="http://schemas.openxmlformats.org/wordprocessingml/2006/main" xmlns:w14="http://schemas.microsoft.com/office/word/2010/wordml" xmlns:wpg="http://schemas.microsoft.com/office/word/2010/wordprocessingGroup" xmlns:wpi="http://schemas.microsoft.com/office/word/2010/wordprocessingInk" xmlns:wne="http://schemas.microsoft.com/office/word/2006/wordml" xmlns:wps="http://schemas.microsoft.com/office/word/2010/wordprocessingShape" mc:Ignorable="w14 wp14">
   <w:footnote w:type="separator" w:id="-1">
     <w:p>
       <w:pPr>
@@ -1467,7 +1665,7 @@
 </file>
 
 <file path=word/header1.xml><?xml version="1.0" encoding="utf-8"?>
-<w:hdr xmlns:wpc="http://schemas.microsoft.com/office/word/2010/wordprocessingCanvas" xmlns:mc="http://schemas.openxmlformats.org/markup-compatibility/2006" xmlns:o="urn:schemas-microsoft-com:office:office" xmlns:r="http://schemas.openxmlformats.org/officeDocument/2006/relationships" xmlns:m="http://schemas.openxmlformats.org/officeDocument/2006/math" xmlns:v="urn:schemas-microsoft-com:vml" xmlns:wp14="http://schemas.microsoft.com/office/word/2010/wordprocessingDrawing" xmlns:wp="http://schemas.openxmlformats.org/drawingml/2006/wordprocessingDrawing" xmlns:w10="urn:schemas-microsoft-com:office:word" xmlns:w="http://schemas.openxmlformats.org/wordprocessingml/2006/main" xmlns:w14="http://schemas.microsoft.com/office/word/2010/wordml" xmlns:w15="http://schemas.microsoft.com/office/word/2012/wordml" xmlns:wpg="http://schemas.microsoft.com/office/word/2010/wordprocessingGroup" xmlns:wpi="http://schemas.microsoft.com/office/word/2010/wordprocessingInk" xmlns:wne="http://schemas.microsoft.com/office/word/2006/wordml" xmlns:wps="http://schemas.microsoft.com/office/word/2010/wordprocessingShape" mc:Ignorable="w14 w15 wp14">
+<w:hdr xmlns:wpc="http://schemas.microsoft.com/office/word/2010/wordprocessingCanvas" xmlns:mc="http://schemas.openxmlformats.org/markup-compatibility/2006" xmlns:o="urn:schemas-microsoft-com:office:office" xmlns:r="http://schemas.openxmlformats.org/officeDocument/2006/relationships" xmlns:m="http://schemas.openxmlformats.org/officeDocument/2006/math" xmlns:v="urn:schemas-microsoft-com:vml" xmlns:wp14="http://schemas.microsoft.com/office/word/2010/wordprocessingDrawing" xmlns:wp="http://schemas.openxmlformats.org/drawingml/2006/wordprocessingDrawing" xmlns:w10="urn:schemas-microsoft-com:office:word" xmlns:w="http://schemas.openxmlformats.org/wordprocessingml/2006/main" xmlns:w14="http://schemas.microsoft.com/office/word/2010/wordml" xmlns:wpg="http://schemas.microsoft.com/office/word/2010/wordprocessingGroup" xmlns:wpi="http://schemas.microsoft.com/office/word/2010/wordprocessingInk" xmlns:wne="http://schemas.microsoft.com/office/word/2006/wordml" xmlns:wps="http://schemas.microsoft.com/office/word/2010/wordprocessingShape" mc:Ignorable="w14 wp14">
   <w:sdt>
     <w:sdtPr>
       <w:id w:val="-1311092595"/>
@@ -1500,7 +1698,7 @@
           <w:rPr>
             <w:noProof/>
           </w:rPr>
-          <w:t>4</w:t>
+          <w:t>5</w:t>
         </w:r>
         <w:r>
           <w:rPr>
@@ -1520,7 +1718,7 @@
 </file>
 
 <file path=word/header2.xml><?xml version="1.0" encoding="utf-8"?>
-<w:hdr xmlns:wpc="http://schemas.microsoft.com/office/word/2010/wordprocessingCanvas" xmlns:mc="http://schemas.openxmlformats.org/markup-compatibility/2006" xmlns:o="urn:schemas-microsoft-com:office:office" xmlns:r="http://schemas.openxmlformats.org/officeDocument/2006/relationships" xmlns:m="http://schemas.openxmlformats.org/officeDocument/2006/math" xmlns:v="urn:schemas-microsoft-com:vml" xmlns:wp14="http://schemas.microsoft.com/office/word/2010/wordprocessingDrawing" xmlns:wp="http://schemas.openxmlformats.org/drawingml/2006/wordprocessingDrawing" xmlns:w10="urn:schemas-microsoft-com:office:word" xmlns:w="http://schemas.openxmlformats.org/wordprocessingml/2006/main" xmlns:w14="http://schemas.microsoft.com/office/word/2010/wordml" xmlns:w15="http://schemas.microsoft.com/office/word/2012/wordml" xmlns:wpg="http://schemas.microsoft.com/office/word/2010/wordprocessingGroup" xmlns:wpi="http://schemas.microsoft.com/office/word/2010/wordprocessingInk" xmlns:wne="http://schemas.microsoft.com/office/word/2006/wordml" xmlns:wps="http://schemas.microsoft.com/office/word/2010/wordprocessingShape" mc:Ignorable="w14 w15 wp14">
+<w:hdr xmlns:wpc="http://schemas.microsoft.com/office/word/2010/wordprocessingCanvas" xmlns:mc="http://schemas.openxmlformats.org/markup-compatibility/2006" xmlns:o="urn:schemas-microsoft-com:office:office" xmlns:r="http://schemas.openxmlformats.org/officeDocument/2006/relationships" xmlns:m="http://schemas.openxmlformats.org/officeDocument/2006/math" xmlns:v="urn:schemas-microsoft-com:vml" xmlns:wp14="http://schemas.microsoft.com/office/word/2010/wordprocessingDrawing" xmlns:wp="http://schemas.openxmlformats.org/drawingml/2006/wordprocessingDrawing" xmlns:w10="urn:schemas-microsoft-com:office:word" xmlns:w="http://schemas.openxmlformats.org/wordprocessingml/2006/main" xmlns:w14="http://schemas.microsoft.com/office/word/2010/wordml" xmlns:wpg="http://schemas.microsoft.com/office/word/2010/wordprocessingGroup" xmlns:wpi="http://schemas.microsoft.com/office/word/2010/wordprocessingInk" xmlns:wne="http://schemas.microsoft.com/office/word/2006/wordml" xmlns:wps="http://schemas.microsoft.com/office/word/2010/wordprocessingShape" mc:Ignorable="w14 wp14">
   <w:p>
     <w:pPr>
       <w:pStyle w:val="Header"/>
@@ -1557,7 +1755,7 @@
 </file>
 
 <file path=word/styles.xml><?xml version="1.0" encoding="utf-8"?>
-<w:styles xmlns:mc="http://schemas.openxmlformats.org/markup-compatibility/2006" xmlns:r="http://schemas.openxmlformats.org/officeDocument/2006/relationships" xmlns:w="http://schemas.openxmlformats.org/wordprocessingml/2006/main" xmlns:w14="http://schemas.microsoft.com/office/word/2010/wordml" xmlns:w15="http://schemas.microsoft.com/office/word/2012/wordml" mc:Ignorable="w14 w15">
+<w:styles xmlns:mc="http://schemas.openxmlformats.org/markup-compatibility/2006" xmlns:r="http://schemas.openxmlformats.org/officeDocument/2006/relationships" xmlns:w="http://schemas.openxmlformats.org/wordprocessingml/2006/main" xmlns:w14="http://schemas.microsoft.com/office/word/2010/wordml" mc:Ignorable="w14">
   <w:docDefaults>
     <w:rPrDefault>
       <w:rPr>
@@ -1573,378 +1771,145 @@
       </w:pPr>
     </w:pPrDefault>
   </w:docDefaults>
-  <w:latentStyles w:defLockedState="0" w:defUIPriority="99" w:defSemiHidden="0" w:defUnhideWhenUsed="0" w:defQFormat="0" w:count="371">
-    <w:lsdException w:name="Normal" w:uiPriority="0" w:qFormat="1"/>
-    <w:lsdException w:name="heading 1" w:uiPriority="9" w:qFormat="1"/>
-    <w:lsdException w:name="heading 2" w:semiHidden="1" w:uiPriority="9" w:unhideWhenUsed="1" w:qFormat="1"/>
-    <w:lsdException w:name="heading 3" w:semiHidden="1" w:uiPriority="9" w:unhideWhenUsed="1" w:qFormat="1"/>
-    <w:lsdException w:name="heading 4" w:semiHidden="1" w:uiPriority="9" w:unhideWhenUsed="1" w:qFormat="1"/>
-    <w:lsdException w:name="heading 5" w:semiHidden="1" w:uiPriority="9" w:unhideWhenUsed="1" w:qFormat="1"/>
-    <w:lsdException w:name="heading 6" w:semiHidden="1" w:uiPriority="9" w:unhideWhenUsed="1" w:qFormat="1"/>
-    <w:lsdException w:name="heading 7" w:semiHidden="1" w:uiPriority="9" w:unhideWhenUsed="1" w:qFormat="1"/>
-    <w:lsdException w:name="heading 8" w:semiHidden="1" w:uiPriority="9" w:unhideWhenUsed="1" w:qFormat="1"/>
-    <w:lsdException w:name="heading 9" w:semiHidden="1" w:uiPriority="9" w:unhideWhenUsed="1" w:qFormat="1"/>
-    <w:lsdException w:name="index 1" w:semiHidden="1" w:unhideWhenUsed="1"/>
-    <w:lsdException w:name="index 2" w:semiHidden="1" w:unhideWhenUsed="1"/>
-    <w:lsdException w:name="index 3" w:semiHidden="1" w:unhideWhenUsed="1"/>
-    <w:lsdException w:name="index 4" w:semiHidden="1" w:unhideWhenUsed="1"/>
-    <w:lsdException w:name="index 5" w:semiHidden="1" w:unhideWhenUsed="1"/>
-    <w:lsdException w:name="index 6" w:semiHidden="1" w:unhideWhenUsed="1"/>
-    <w:lsdException w:name="index 7" w:semiHidden="1" w:unhideWhenUsed="1"/>
-    <w:lsdException w:name="index 8" w:semiHidden="1" w:unhideWhenUsed="1"/>
-    <w:lsdException w:name="index 9" w:semiHidden="1" w:unhideWhenUsed="1"/>
-    <w:lsdException w:name="toc 1" w:semiHidden="1" w:uiPriority="39" w:unhideWhenUsed="1"/>
-    <w:lsdException w:name="toc 2" w:semiHidden="1" w:uiPriority="39" w:unhideWhenUsed="1"/>
-    <w:lsdException w:name="toc 3" w:semiHidden="1" w:uiPriority="39" w:unhideWhenUsed="1"/>
-    <w:lsdException w:name="toc 4" w:semiHidden="1" w:uiPriority="39" w:unhideWhenUsed="1"/>
-    <w:lsdException w:name="toc 5" w:semiHidden="1" w:uiPriority="39" w:unhideWhenUsed="1"/>
-    <w:lsdException w:name="toc 6" w:semiHidden="1" w:uiPriority="39" w:unhideWhenUsed="1"/>
-    <w:lsdException w:name="toc 7" w:semiHidden="1" w:uiPriority="39" w:unhideWhenUsed="1"/>
-    <w:lsdException w:name="toc 8" w:semiHidden="1" w:uiPriority="39" w:unhideWhenUsed="1"/>
-    <w:lsdException w:name="toc 9" w:semiHidden="1" w:uiPriority="39" w:unhideWhenUsed="1"/>
-    <w:lsdException w:name="Normal Indent" w:semiHidden="1" w:unhideWhenUsed="1"/>
-    <w:lsdException w:name="footnote text" w:semiHidden="1" w:unhideWhenUsed="1"/>
-    <w:lsdException w:name="annotation text" w:semiHidden="1" w:unhideWhenUsed="1"/>
-    <w:lsdException w:name="header" w:semiHidden="1" w:unhideWhenUsed="1"/>
-    <w:lsdException w:name="footer" w:semiHidden="1" w:uiPriority="0" w:unhideWhenUsed="1"/>
-    <w:lsdException w:name="index heading" w:semiHidden="1" w:unhideWhenUsed="1"/>
-    <w:lsdException w:name="caption" w:semiHidden="1" w:uiPriority="35" w:unhideWhenUsed="1" w:qFormat="1"/>
-    <w:lsdException w:name="table of figures" w:semiHidden="1" w:unhideWhenUsed="1"/>
-    <w:lsdException w:name="envelope address" w:semiHidden="1" w:unhideWhenUsed="1"/>
-    <w:lsdException w:name="envelope return" w:semiHidden="1" w:unhideWhenUsed="1"/>
-    <w:lsdException w:name="footnote reference" w:semiHidden="1" w:unhideWhenUsed="1"/>
-    <w:lsdException w:name="annotation reference" w:semiHidden="1" w:unhideWhenUsed="1"/>
-    <w:lsdException w:name="line number" w:semiHidden="1" w:unhideWhenUsed="1"/>
-    <w:lsdException w:name="page number" w:semiHidden="1" w:unhideWhenUsed="1"/>
-    <w:lsdException w:name="endnote reference" w:semiHidden="1" w:unhideWhenUsed="1"/>
-    <w:lsdException w:name="endnote text" w:semiHidden="1" w:unhideWhenUsed="1"/>
-    <w:lsdException w:name="table of authorities" w:semiHidden="1" w:unhideWhenUsed="1"/>
-    <w:lsdException w:name="macro" w:semiHidden="1" w:unhideWhenUsed="1"/>
-    <w:lsdException w:name="toa heading" w:semiHidden="1" w:unhideWhenUsed="1"/>
-    <w:lsdException w:name="List" w:semiHidden="1" w:unhideWhenUsed="1"/>
-    <w:lsdException w:name="List Bullet" w:semiHidden="1" w:unhideWhenUsed="1"/>
-    <w:lsdException w:name="List Number" w:semiHidden="1" w:unhideWhenUsed="1"/>
-    <w:lsdException w:name="List 2" w:semiHidden="1" w:unhideWhenUsed="1"/>
-    <w:lsdException w:name="List 3" w:semiHidden="1" w:unhideWhenUsed="1"/>
-    <w:lsdException w:name="List 4" w:semiHidden="1" w:unhideWhenUsed="1"/>
-    <w:lsdException w:name="List 5" w:semiHidden="1" w:unhideWhenUsed="1"/>
-    <w:lsdException w:name="List Bullet 2" w:semiHidden="1" w:unhideWhenUsed="1"/>
-    <w:lsdException w:name="List Bullet 3" w:semiHidden="1" w:unhideWhenUsed="1"/>
-    <w:lsdException w:name="List Bullet 4" w:semiHidden="1" w:unhideWhenUsed="1"/>
-    <w:lsdException w:name="List Bullet 5" w:semiHidden="1" w:unhideWhenUsed="1"/>
-    <w:lsdException w:name="List Number 2" w:semiHidden="1" w:unhideWhenUsed="1"/>
-    <w:lsdException w:name="List Number 3" w:semiHidden="1" w:unhideWhenUsed="1"/>
-    <w:lsdException w:name="List Number 4" w:semiHidden="1" w:unhideWhenUsed="1"/>
-    <w:lsdException w:name="List Number 5" w:semiHidden="1" w:unhideWhenUsed="1"/>
-    <w:lsdException w:name="Title" w:uiPriority="10" w:qFormat="1"/>
-    <w:lsdException w:name="Closing" w:semiHidden="1" w:unhideWhenUsed="1"/>
-    <w:lsdException w:name="Signature" w:semiHidden="1" w:unhideWhenUsed="1"/>
-    <w:lsdException w:name="Default Paragraph Font" w:semiHidden="1" w:uiPriority="1" w:unhideWhenUsed="1"/>
-    <w:lsdException w:name="Body Text" w:semiHidden="1" w:unhideWhenUsed="1"/>
-    <w:lsdException w:name="Body Text Indent" w:semiHidden="1" w:unhideWhenUsed="1"/>
-    <w:lsdException w:name="List Continue" w:semiHidden="1" w:unhideWhenUsed="1"/>
-    <w:lsdException w:name="List Continue 2" w:semiHidden="1" w:unhideWhenUsed="1"/>
-    <w:lsdException w:name="List Continue 3" w:semiHidden="1" w:unhideWhenUsed="1"/>
-    <w:lsdException w:name="List Continue 4" w:semiHidden="1" w:unhideWhenUsed="1"/>
-    <w:lsdException w:name="List Continue 5" w:semiHidden="1" w:unhideWhenUsed="1"/>
-    <w:lsdException w:name="Message Header" w:semiHidden="1" w:unhideWhenUsed="1"/>
-    <w:lsdException w:name="Subtitle" w:uiPriority="11" w:qFormat="1"/>
-    <w:lsdException w:name="Salutation" w:semiHidden="1" w:unhideWhenUsed="1"/>
-    <w:lsdException w:name="Date" w:semiHidden="1" w:unhideWhenUsed="1"/>
-    <w:lsdException w:name="Body Text First Indent" w:semiHidden="1" w:unhideWhenUsed="1"/>
-    <w:lsdException w:name="Body Text First Indent 2" w:semiHidden="1" w:unhideWhenUsed="1"/>
-    <w:lsdException w:name="Note Heading" w:semiHidden="1" w:unhideWhenUsed="1"/>
-    <w:lsdException w:name="Body Text 2" w:semiHidden="1" w:unhideWhenUsed="1"/>
-    <w:lsdException w:name="Body Text 3" w:semiHidden="1" w:unhideWhenUsed="1"/>
-    <w:lsdException w:name="Body Text Indent 2" w:semiHidden="1" w:unhideWhenUsed="1"/>
-    <w:lsdException w:name="Body Text Indent 3" w:semiHidden="1" w:unhideWhenUsed="1"/>
-    <w:lsdException w:name="Block Text" w:semiHidden="1" w:unhideWhenUsed="1"/>
-    <w:lsdException w:name="Hyperlink" w:semiHidden="1" w:unhideWhenUsed="1"/>
-    <w:lsdException w:name="FollowedHyperlink" w:semiHidden="1" w:unhideWhenUsed="1"/>
-    <w:lsdException w:name="Strong" w:uiPriority="22" w:qFormat="1"/>
-    <w:lsdException w:name="Emphasis" w:uiPriority="20" w:qFormat="1"/>
-    <w:lsdException w:name="Document Map" w:semiHidden="1" w:unhideWhenUsed="1"/>
-    <w:lsdException w:name="Plain Text" w:semiHidden="1" w:unhideWhenUsed="1"/>
-    <w:lsdException w:name="E-mail Signature" w:semiHidden="1" w:unhideWhenUsed="1"/>
-    <w:lsdException w:name="HTML Top of Form" w:semiHidden="1" w:unhideWhenUsed="1"/>
-    <w:lsdException w:name="HTML Bottom of Form" w:semiHidden="1" w:unhideWhenUsed="1"/>
-    <w:lsdException w:name="Normal (Web)" w:semiHidden="1" w:unhideWhenUsed="1"/>
-    <w:lsdException w:name="HTML Acronym" w:semiHidden="1" w:unhideWhenUsed="1"/>
-    <w:lsdException w:name="HTML Address" w:semiHidden="1" w:unhideWhenUsed="1"/>
-    <w:lsdException w:name="HTML Cite" w:semiHidden="1" w:unhideWhenUsed="1"/>
-    <w:lsdException w:name="HTML Code" w:semiHidden="1" w:unhideWhenUsed="1"/>
-    <w:lsdException w:name="HTML Definition" w:semiHidden="1" w:unhideWhenUsed="1"/>
-    <w:lsdException w:name="HTML Keyboard" w:semiHidden="1" w:unhideWhenUsed="1"/>
-    <w:lsdException w:name="HTML Preformatted" w:semiHidden="1" w:unhideWhenUsed="1"/>
-    <w:lsdException w:name="HTML Sample" w:semiHidden="1" w:unhideWhenUsed="1"/>
-    <w:lsdException w:name="HTML Typewriter" w:semiHidden="1" w:unhideWhenUsed="1"/>
-    <w:lsdException w:name="HTML Variable" w:semiHidden="1" w:unhideWhenUsed="1"/>
-    <w:lsdException w:name="Normal Table" w:semiHidden="1" w:unhideWhenUsed="1"/>
-    <w:lsdException w:name="annotation subject" w:semiHidden="1" w:unhideWhenUsed="1"/>
-    <w:lsdException w:name="No List" w:semiHidden="1" w:unhideWhenUsed="1"/>
-    <w:lsdException w:name="Outline List 1" w:semiHidden="1" w:unhideWhenUsed="1"/>
-    <w:lsdException w:name="Outline List 2" w:semiHidden="1" w:unhideWhenUsed="1"/>
-    <w:lsdException w:name="Outline List 3" w:semiHidden="1" w:unhideWhenUsed="1"/>
-    <w:lsdException w:name="Table Simple 1" w:semiHidden="1" w:unhideWhenUsed="1"/>
-    <w:lsdException w:name="Table Simple 2" w:semiHidden="1" w:unhideWhenUsed="1"/>
-    <w:lsdException w:name="Table Simple 3" w:semiHidden="1" w:unhideWhenUsed="1"/>
-    <w:lsdException w:name="Table Classic 1" w:semiHidden="1" w:unhideWhenUsed="1"/>
-    <w:lsdException w:name="Table Classic 2" w:semiHidden="1" w:unhideWhenUsed="1"/>
-    <w:lsdException w:name="Table Classic 3" w:semiHidden="1" w:unhideWhenUsed="1"/>
-    <w:lsdException w:name="Table Classic 4" w:semiHidden="1" w:unhideWhenUsed="1"/>
-    <w:lsdException w:name="Table Colorful 1" w:semiHidden="1" w:unhideWhenUsed="1"/>
-    <w:lsdException w:name="Table Colorful 2" w:semiHidden="1" w:unhideWhenUsed="1"/>
-    <w:lsdException w:name="Table Colorful 3" w:semiHidden="1" w:unhideWhenUsed="1"/>
-    <w:lsdException w:name="Table Columns 1" w:semiHidden="1" w:unhideWhenUsed="1"/>
-    <w:lsdException w:name="Table Columns 2" w:semiHidden="1" w:unhideWhenUsed="1"/>
-    <w:lsdException w:name="Table Columns 3" w:semiHidden="1" w:unhideWhenUsed="1"/>
-    <w:lsdException w:name="Table Columns 4" w:semiHidden="1" w:unhideWhenUsed="1"/>
-    <w:lsdException w:name="Table Columns 5" w:semiHidden="1" w:unhideWhenUsed="1"/>
-    <w:lsdException w:name="Table Grid 1" w:semiHidden="1" w:unhideWhenUsed="1"/>
-    <w:lsdException w:name="Table Grid 2" w:semiHidden="1" w:unhideWhenUsed="1"/>
-    <w:lsdException w:name="Table Grid 3" w:semiHidden="1" w:unhideWhenUsed="1"/>
-    <w:lsdException w:name="Table Grid 4" w:semiHidden="1" w:unhideWhenUsed="1"/>
-    <w:lsdException w:name="Table Grid 5" w:semiHidden="1" w:unhideWhenUsed="1"/>
-    <w:lsdException w:name="Table Grid 6" w:semiHidden="1" w:unhideWhenUsed="1"/>
-    <w:lsdException w:name="Table Grid 7" w:semiHidden="1" w:unhideWhenUsed="1"/>
-    <w:lsdException w:name="Table Grid 8" w:semiHidden="1" w:unhideWhenUsed="1"/>
-    <w:lsdException w:name="Table List 1" w:semiHidden="1" w:unhideWhenUsed="1"/>
-    <w:lsdException w:name="Table List 2" w:semiHidden="1" w:unhideWhenUsed="1"/>
-    <w:lsdException w:name="Table List 3" w:semiHidden="1" w:unhideWhenUsed="1"/>
-    <w:lsdException w:name="Table List 4" w:semiHidden="1" w:unhideWhenUsed="1"/>
-    <w:lsdException w:name="Table List 5" w:semiHidden="1" w:unhideWhenUsed="1"/>
-    <w:lsdException w:name="Table List 6" w:semiHidden="1" w:unhideWhenUsed="1"/>
-    <w:lsdException w:name="Table List 7" w:semiHidden="1" w:unhideWhenUsed="1"/>
-    <w:lsdException w:name="Table List 8" w:semiHidden="1" w:unhideWhenUsed="1"/>
-    <w:lsdException w:name="Table 3D effects 1" w:semiHidden="1" w:unhideWhenUsed="1"/>
-    <w:lsdException w:name="Table 3D effects 2" w:semiHidden="1" w:unhideWhenUsed="1"/>
-    <w:lsdException w:name="Table 3D effects 3" w:semiHidden="1" w:unhideWhenUsed="1"/>
-    <w:lsdException w:name="Table Contemporary" w:semiHidden="1" w:unhideWhenUsed="1"/>
-    <w:lsdException w:name="Table Elegant" w:semiHidden="1" w:unhideWhenUsed="1"/>
-    <w:lsdException w:name="Table Professional" w:semiHidden="1" w:unhideWhenUsed="1"/>
-    <w:lsdException w:name="Table Subtle 1" w:semiHidden="1" w:unhideWhenUsed="1"/>
-    <w:lsdException w:name="Table Subtle 2" w:semiHidden="1" w:unhideWhenUsed="1"/>
-    <w:lsdException w:name="Table Web 1" w:semiHidden="1" w:unhideWhenUsed="1"/>
-    <w:lsdException w:name="Table Web 2" w:semiHidden="1" w:unhideWhenUsed="1"/>
-    <w:lsdException w:name="Table Web 3" w:semiHidden="1" w:unhideWhenUsed="1"/>
-    <w:lsdException w:name="Balloon Text" w:semiHidden="1" w:unhideWhenUsed="1"/>
-    <w:lsdException w:name="Table Grid" w:uiPriority="39"/>
-    <w:lsdException w:name="Table Theme" w:semiHidden="1" w:unhideWhenUsed="1"/>
-    <w:lsdException w:name="Placeholder Text" w:semiHidden="1"/>
-    <w:lsdException w:name="No Spacing" w:uiPriority="1" w:qFormat="1"/>
-    <w:lsdException w:name="Light Shading" w:uiPriority="60"/>
-    <w:lsdException w:name="Light List" w:uiPriority="61"/>
-    <w:lsdException w:name="Light Grid" w:uiPriority="62"/>
-    <w:lsdException w:name="Medium Shading 1" w:uiPriority="63"/>
-    <w:lsdException w:name="Medium Shading 2" w:uiPriority="64"/>
-    <w:lsdException w:name="Medium List 1" w:uiPriority="65"/>
-    <w:lsdException w:name="Medium List 2" w:uiPriority="66"/>
-    <w:lsdException w:name="Medium Grid 1" w:uiPriority="67"/>
-    <w:lsdException w:name="Medium Grid 2" w:uiPriority="68"/>
-    <w:lsdException w:name="Medium Grid 3" w:uiPriority="69"/>
-    <w:lsdException w:name="Dark List" w:uiPriority="70"/>
-    <w:lsdException w:name="Colorful Shading" w:uiPriority="71"/>
-    <w:lsdException w:name="Colorful List" w:uiPriority="72"/>
-    <w:lsdException w:name="Colorful Grid" w:uiPriority="73"/>
-    <w:lsdException w:name="Light Shading Accent 1" w:uiPriority="60"/>
-    <w:lsdException w:name="Light List Accent 1" w:uiPriority="61"/>
-    <w:lsdException w:name="Light Grid Accent 1" w:uiPriority="62"/>
-    <w:lsdException w:name="Medium Shading 1 Accent 1" w:uiPriority="63"/>
-    <w:lsdException w:name="Medium Shading 2 Accent 1" w:uiPriority="64"/>
-    <w:lsdException w:name="Medium List 1 Accent 1" w:uiPriority="65"/>
-    <w:lsdException w:name="Revision" w:semiHidden="1"/>
-    <w:lsdException w:name="List Paragraph" w:uiPriority="34" w:qFormat="1"/>
-    <w:lsdException w:name="Quote" w:uiPriority="29" w:qFormat="1"/>
-    <w:lsdException w:name="Intense Quote" w:uiPriority="30" w:qFormat="1"/>
-    <w:lsdException w:name="Medium List 2 Accent 1" w:uiPriority="66"/>
-    <w:lsdException w:name="Medium Grid 1 Accent 1" w:uiPriority="67"/>
-    <w:lsdException w:name="Medium Grid 2 Accent 1" w:uiPriority="68"/>
-    <w:lsdException w:name="Medium Grid 3 Accent 1" w:uiPriority="69"/>
-    <w:lsdException w:name="Dark List Accent 1" w:uiPriority="70"/>
-    <w:lsdException w:name="Colorful Shading Accent 1" w:uiPriority="71"/>
-    <w:lsdException w:name="Colorful List Accent 1" w:uiPriority="72"/>
-    <w:lsdException w:name="Colorful Grid Accent 1" w:uiPriority="73"/>
-    <w:lsdException w:name="Light Shading Accent 2" w:uiPriority="60"/>
-    <w:lsdException w:name="Light List Accent 2" w:uiPriority="61"/>
-    <w:lsdException w:name="Light Grid Accent 2" w:uiPriority="62"/>
-    <w:lsdException w:name="Medium Shading 1 Accent 2" w:uiPriority="63"/>
-    <w:lsdException w:name="Medium Shading 2 Accent 2" w:uiPriority="64"/>
-    <w:lsdException w:name="Medium List 1 Accent 2" w:uiPriority="65"/>
-    <w:lsdException w:name="Medium List 2 Accent 2" w:uiPriority="66"/>
-    <w:lsdException w:name="Medium Grid 1 Accent 2" w:uiPriority="67"/>
-    <w:lsdException w:name="Medium Grid 2 Accent 2" w:uiPriority="68"/>
-    <w:lsdException w:name="Medium Grid 3 Accent 2" w:uiPriority="69"/>
-    <w:lsdException w:name="Dark List Accent 2" w:uiPriority="70"/>
-    <w:lsdException w:name="Colorful Shading Accent 2" w:uiPriority="71"/>
-    <w:lsdException w:name="Colorful List Accent 2" w:uiPriority="72"/>
-    <w:lsdException w:name="Colorful Grid Accent 2" w:uiPriority="73"/>
-    <w:lsdException w:name="Light Shading Accent 3" w:uiPriority="60"/>
-    <w:lsdException w:name="Light List Accent 3" w:uiPriority="61"/>
-    <w:lsdException w:name="Light Grid Accent 3" w:uiPriority="62"/>
-    <w:lsdException w:name="Medium Shading 1 Accent 3" w:uiPriority="63"/>
-    <w:lsdException w:name="Medium Shading 2 Accent 3" w:uiPriority="64"/>
-    <w:lsdException w:name="Medium List 1 Accent 3" w:uiPriority="65"/>
-    <w:lsdException w:name="Medium List 2 Accent 3" w:uiPriority="66"/>
-    <w:lsdException w:name="Medium Grid 1 Accent 3" w:uiPriority="67"/>
-    <w:lsdException w:name="Medium Grid 2 Accent 3" w:uiPriority="68"/>
-    <w:lsdException w:name="Medium Grid 3 Accent 3" w:uiPriority="69"/>
-    <w:lsdException w:name="Dark List Accent 3" w:uiPriority="70"/>
-    <w:lsdException w:name="Colorful Shading Accent 3" w:uiPriority="71"/>
-    <w:lsdException w:name="Colorful List Accent 3" w:uiPriority="72"/>
-    <w:lsdException w:name="Colorful Grid Accent 3" w:uiPriority="73"/>
-    <w:lsdException w:name="Light Shading Accent 4" w:uiPriority="60"/>
-    <w:lsdException w:name="Light List Accent 4" w:uiPriority="61"/>
-    <w:lsdException w:name="Light Grid Accent 4" w:uiPriority="62"/>
-    <w:lsdException w:name="Medium Shading 1 Accent 4" w:uiPriority="63"/>
-    <w:lsdException w:name="Medium Shading 2 Accent 4" w:uiPriority="64"/>
-    <w:lsdException w:name="Medium List 1 Accent 4" w:uiPriority="65"/>
-    <w:lsdException w:name="Medium List 2 Accent 4" w:uiPriority="66"/>
-    <w:lsdException w:name="Medium Grid 1 Accent 4" w:uiPriority="67"/>
-    <w:lsdException w:name="Medium Grid 2 Accent 4" w:uiPriority="68"/>
-    <w:lsdException w:name="Medium Grid 3 Accent 4" w:uiPriority="69"/>
-    <w:lsdException w:name="Dark List Accent 4" w:uiPriority="70"/>
-    <w:lsdException w:name="Colorful Shading Accent 4" w:uiPriority="71"/>
-    <w:lsdException w:name="Colorful List Accent 4" w:uiPriority="72"/>
-    <w:lsdException w:name="Colorful Grid Accent 4" w:uiPriority="73"/>
-    <w:lsdException w:name="Light Shading Accent 5" w:uiPriority="60"/>
-    <w:lsdException w:name="Light List Accent 5" w:uiPriority="61"/>
-    <w:lsdException w:name="Light Grid Accent 5" w:uiPriority="62"/>
-    <w:lsdException w:name="Medium Shading 1 Accent 5" w:uiPriority="63"/>
-    <w:lsdException w:name="Medium Shading 2 Accent 5" w:uiPriority="64"/>
-    <w:lsdException w:name="Medium List 1 Accent 5" w:uiPriority="65"/>
-    <w:lsdException w:name="Medium List 2 Accent 5" w:uiPriority="66"/>
-    <w:lsdException w:name="Medium Grid 1 Accent 5" w:uiPriority="67"/>
-    <w:lsdException w:name="Medium Grid 2 Accent 5" w:uiPriority="68"/>
-    <w:lsdException w:name="Medium Grid 3 Accent 5" w:uiPriority="69"/>
-    <w:lsdException w:name="Dark List Accent 5" w:uiPriority="70"/>
-    <w:lsdException w:name="Colorful Shading Accent 5" w:uiPriority="71"/>
-    <w:lsdException w:name="Colorful List Accent 5" w:uiPriority="72"/>
-    <w:lsdException w:name="Colorful Grid Accent 5" w:uiPriority="73"/>
-    <w:lsdException w:name="Light Shading Accent 6" w:uiPriority="60"/>
-    <w:lsdException w:name="Light List Accent 6" w:uiPriority="61"/>
-    <w:lsdException w:name="Light Grid Accent 6" w:uiPriority="62"/>
-    <w:lsdException w:name="Medium Shading 1 Accent 6" w:uiPriority="63"/>
-    <w:lsdException w:name="Medium Shading 2 Accent 6" w:uiPriority="64"/>
-    <w:lsdException w:name="Medium List 1 Accent 6" w:uiPriority="65"/>
-    <w:lsdException w:name="Medium List 2 Accent 6" w:uiPriority="66"/>
-    <w:lsdException w:name="Medium Grid 1 Accent 6" w:uiPriority="67"/>
-    <w:lsdException w:name="Medium Grid 2 Accent 6" w:uiPriority="68"/>
-    <w:lsdException w:name="Medium Grid 3 Accent 6" w:uiPriority="69"/>
-    <w:lsdException w:name="Dark List Accent 6" w:uiPriority="70"/>
-    <w:lsdException w:name="Colorful Shading Accent 6" w:uiPriority="71"/>
-    <w:lsdException w:name="Colorful List Accent 6" w:uiPriority="72"/>
-    <w:lsdException w:name="Colorful Grid Accent 6" w:uiPriority="73"/>
-    <w:lsdException w:name="Subtle Emphasis" w:uiPriority="19" w:qFormat="1"/>
-    <w:lsdException w:name="Intense Emphasis" w:uiPriority="21" w:qFormat="1"/>
-    <w:lsdException w:name="Subtle Reference" w:uiPriority="31" w:qFormat="1"/>
-    <w:lsdException w:name="Intense Reference" w:uiPriority="32" w:qFormat="1"/>
-    <w:lsdException w:name="Book Title" w:uiPriority="33" w:qFormat="1"/>
-    <w:lsdException w:name="Bibliography" w:semiHidden="1" w:uiPriority="37" w:unhideWhenUsed="1"/>
-    <w:lsdException w:name="TOC Heading" w:semiHidden="1" w:uiPriority="39" w:unhideWhenUsed="1" w:qFormat="1"/>
-    <w:lsdException w:name="Plain Table 1" w:uiPriority="41"/>
-    <w:lsdException w:name="Plain Table 2" w:uiPriority="42"/>
-    <w:lsdException w:name="Plain Table 3" w:uiPriority="43"/>
-    <w:lsdException w:name="Plain Table 4" w:uiPriority="44"/>
-    <w:lsdException w:name="Plain Table 5" w:uiPriority="45"/>
-    <w:lsdException w:name="Grid Table Light" w:uiPriority="40"/>
-    <w:lsdException w:name="Grid Table 1 Light" w:uiPriority="46"/>
-    <w:lsdException w:name="Grid Table 2" w:uiPriority="47"/>
-    <w:lsdException w:name="Grid Table 3" w:uiPriority="48"/>
-    <w:lsdException w:name="Grid Table 4" w:uiPriority="49"/>
-    <w:lsdException w:name="Grid Table 5 Dark" w:uiPriority="50"/>
-    <w:lsdException w:name="Grid Table 6 Colorful" w:uiPriority="51"/>
-    <w:lsdException w:name="Grid Table 7 Colorful" w:uiPriority="52"/>
-    <w:lsdException w:name="Grid Table 1 Light Accent 1" w:uiPriority="46"/>
-    <w:lsdException w:name="Grid Table 2 Accent 1" w:uiPriority="47"/>
-    <w:lsdException w:name="Grid Table 3 Accent 1" w:uiPriority="48"/>
-    <w:lsdException w:name="Grid Table 4 Accent 1" w:uiPriority="49"/>
-    <w:lsdException w:name="Grid Table 5 Dark Accent 1" w:uiPriority="50"/>
-    <w:lsdException w:name="Grid Table 6 Colorful Accent 1" w:uiPriority="51"/>
-    <w:lsdException w:name="Grid Table 7 Colorful Accent 1" w:uiPriority="52"/>
-    <w:lsdException w:name="Grid Table 1 Light Accent 2" w:uiPriority="46"/>
-    <w:lsdException w:name="Grid Table 2 Accent 2" w:uiPriority="47"/>
-    <w:lsdException w:name="Grid Table 3 Accent 2" w:uiPriority="48"/>
-    <w:lsdException w:name="Grid Table 4 Accent 2" w:uiPriority="49"/>
-    <w:lsdException w:name="Grid Table 5 Dark Accent 2" w:uiPriority="50"/>
-    <w:lsdException w:name="Grid Table 6 Colorful Accent 2" w:uiPriority="51"/>
-    <w:lsdException w:name="Grid Table 7 Colorful Accent 2" w:uiPriority="52"/>
-    <w:lsdException w:name="Grid Table 1 Light Accent 3" w:uiPriority="46"/>
-    <w:lsdException w:name="Grid Table 2 Accent 3" w:uiPriority="47"/>
-    <w:lsdException w:name="Grid Table 3 Accent 3" w:uiPriority="48"/>
-    <w:lsdException w:name="Grid Table 4 Accent 3" w:uiPriority="49"/>
-    <w:lsdException w:name="Grid Table 5 Dark Accent 3" w:uiPriority="50"/>
-    <w:lsdException w:name="Grid Table 6 Colorful Accent 3" w:uiPriority="51"/>
-    <w:lsdException w:name="Grid Table 7 Colorful Accent 3" w:uiPriority="52"/>
-    <w:lsdException w:name="Grid Table 1 Light Accent 4" w:uiPriority="46"/>
-    <w:lsdException w:name="Grid Table 2 Accent 4" w:uiPriority="47"/>
-    <w:lsdException w:name="Grid Table 3 Accent 4" w:uiPriority="48"/>
-    <w:lsdException w:name="Grid Table 4 Accent 4" w:uiPriority="49"/>
-    <w:lsdException w:name="Grid Table 5 Dark Accent 4" w:uiPriority="50"/>
-    <w:lsdException w:name="Grid Table 6 Colorful Accent 4" w:uiPriority="51"/>
-    <w:lsdException w:name="Grid Table 7 Colorful Accent 4" w:uiPriority="52"/>
-    <w:lsdException w:name="Grid Table 1 Light Accent 5" w:uiPriority="46"/>
-    <w:lsdException w:name="Grid Table 2 Accent 5" w:uiPriority="47"/>
-    <w:lsdException w:name="Grid Table 3 Accent 5" w:uiPriority="48"/>
-    <w:lsdException w:name="Grid Table 4 Accent 5" w:uiPriority="49"/>
-    <w:lsdException w:name="Grid Table 5 Dark Accent 5" w:uiPriority="50"/>
-    <w:lsdException w:name="Grid Table 6 Colorful Accent 5" w:uiPriority="51"/>
-    <w:lsdException w:name="Grid Table 7 Colorful Accent 5" w:uiPriority="52"/>
-    <w:lsdException w:name="Grid Table 1 Light Accent 6" w:uiPriority="46"/>
-    <w:lsdException w:name="Grid Table 2 Accent 6" w:uiPriority="47"/>
-    <w:lsdException w:name="Grid Table 3 Accent 6" w:uiPriority="48"/>
-    <w:lsdException w:name="Grid Table 4 Accent 6" w:uiPriority="49"/>
-    <w:lsdException w:name="Grid Table 5 Dark Accent 6" w:uiPriority="50"/>
-    <w:lsdException w:name="Grid Table 6 Colorful Accent 6" w:uiPriority="51"/>
-    <w:lsdException w:name="Grid Table 7 Colorful Accent 6" w:uiPriority="52"/>
-    <w:lsdException w:name="List Table 1 Light" w:uiPriority="46"/>
-    <w:lsdException w:name="List Table 2" w:uiPriority="47"/>
-    <w:lsdException w:name="List Table 3" w:uiPriority="48"/>
-    <w:lsdException w:name="List Table 4" w:uiPriority="49"/>
-    <w:lsdException w:name="List Table 5 Dark" w:uiPriority="50"/>
-    <w:lsdException w:name="List Table 6 Colorful" w:uiPriority="51"/>
-    <w:lsdException w:name="List Table 7 Colorful" w:uiPriority="52"/>
-    <w:lsdException w:name="List Table 1 Light Accent 1" w:uiPriority="46"/>
-    <w:lsdException w:name="List Table 2 Accent 1" w:uiPriority="47"/>
-    <w:lsdException w:name="List Table 3 Accent 1" w:uiPriority="48"/>
-    <w:lsdException w:name="List Table 4 Accent 1" w:uiPriority="49"/>
-    <w:lsdException w:name="List Table 5 Dark Accent 1" w:uiPriority="50"/>
-    <w:lsdException w:name="List Table 6 Colorful Accent 1" w:uiPriority="51"/>
-    <w:lsdException w:name="List Table 7 Colorful Accent 1" w:uiPriority="52"/>
-    <w:lsdException w:name="List Table 1 Light Accent 2" w:uiPriority="46"/>
-    <w:lsdException w:name="List Table 2 Accent 2" w:uiPriority="47"/>
-    <w:lsdException w:name="List Table 3 Accent 2" w:uiPriority="48"/>
-    <w:lsdException w:name="List Table 4 Accent 2" w:uiPriority="49"/>
-    <w:lsdException w:name="List Table 5 Dark Accent 2" w:uiPriority="50"/>
-    <w:lsdException w:name="List Table 6 Colorful Accent 2" w:uiPriority="51"/>
-    <w:lsdException w:name="List Table 7 Colorful Accent 2" w:uiPriority="52"/>
-    <w:lsdException w:name="List Table 1 Light Accent 3" w:uiPriority="46"/>
-    <w:lsdException w:name="List Table 2 Accent 3" w:uiPriority="47"/>
-    <w:lsdException w:name="List Table 3 Accent 3" w:uiPriority="48"/>
-    <w:lsdException w:name="List Table 4 Accent 3" w:uiPriority="49"/>
-    <w:lsdException w:name="List Table 5 Dark Accent 3" w:uiPriority="50"/>
-    <w:lsdException w:name="List Table 6 Colorful Accent 3" w:uiPriority="51"/>
-    <w:lsdException w:name="List Table 7 Colorful Accent 3" w:uiPriority="52"/>
-    <w:lsdException w:name="List Table 1 Light Accent 4" w:uiPriority="46"/>
-    <w:lsdException w:name="List Table 2 Accent 4" w:uiPriority="47"/>
-    <w:lsdException w:name="List Table 3 Accent 4" w:uiPriority="48"/>
-    <w:lsdException w:name="List Table 4 Accent 4" w:uiPriority="49"/>
-    <w:lsdException w:name="List Table 5 Dark Accent 4" w:uiPriority="50"/>
-    <w:lsdException w:name="List Table 6 Colorful Accent 4" w:uiPriority="51"/>
-    <w:lsdException w:name="List Table 7 Colorful Accent 4" w:uiPriority="52"/>
-    <w:lsdException w:name="List Table 1 Light Accent 5" w:uiPriority="46"/>
-    <w:lsdException w:name="List Table 2 Accent 5" w:uiPriority="47"/>
-    <w:lsdException w:name="List Table 3 Accent 5" w:uiPriority="48"/>
-    <w:lsdException w:name="List Table 4 Accent 5" w:uiPriority="49"/>
-    <w:lsdException w:name="List Table 5 Dark Accent 5" w:uiPriority="50"/>
-    <w:lsdException w:name="List Table 6 Colorful Accent 5" w:uiPriority="51"/>
-    <w:lsdException w:name="List Table 7 Colorful Accent 5" w:uiPriority="52"/>
-    <w:lsdException w:name="List Table 1 Light Accent 6" w:uiPriority="46"/>
-    <w:lsdException w:name="List Table 2 Accent 6" w:uiPriority="47"/>
-    <w:lsdException w:name="List Table 3 Accent 6" w:uiPriority="48"/>
-    <w:lsdException w:name="List Table 4 Accent 6" w:uiPriority="49"/>
-    <w:lsdException w:name="List Table 5 Dark Accent 6" w:uiPriority="50"/>
-    <w:lsdException w:name="List Table 6 Colorful Accent 6" w:uiPriority="51"/>
-    <w:lsdException w:name="List Table 7 Colorful Accent 6" w:uiPriority="52"/>
+  <w:latentStyles w:defLockedState="0" w:defUIPriority="99" w:defSemiHidden="1" w:defUnhideWhenUsed="1" w:defQFormat="0" w:count="267">
+    <w:lsdException w:name="Normal" w:semiHidden="0" w:uiPriority="0" w:unhideWhenUsed="0" w:qFormat="1"/>
+    <w:lsdException w:name="heading 1" w:semiHidden="0" w:uiPriority="9" w:unhideWhenUsed="0" w:qFormat="1"/>
+    <w:lsdException w:name="heading 2" w:uiPriority="9" w:qFormat="1"/>
+    <w:lsdException w:name="heading 3" w:uiPriority="9" w:qFormat="1"/>
+    <w:lsdException w:name="heading 4" w:uiPriority="9" w:qFormat="1"/>
+    <w:lsdException w:name="heading 5" w:uiPriority="9" w:qFormat="1"/>
+    <w:lsdException w:name="heading 6" w:uiPriority="9" w:qFormat="1"/>
+    <w:lsdException w:name="heading 7" w:uiPriority="9" w:qFormat="1"/>
+    <w:lsdException w:name="heading 8" w:uiPriority="9" w:qFormat="1"/>
+    <w:lsdException w:name="heading 9" w:uiPriority="9" w:qFormat="1"/>
+    <w:lsdException w:name="toc 1" w:uiPriority="39"/>
+    <w:lsdException w:name="toc 2" w:uiPriority="39"/>
+    <w:lsdException w:name="toc 3" w:uiPriority="39"/>
+    <w:lsdException w:name="toc 4" w:uiPriority="39"/>
+    <w:lsdException w:name="toc 5" w:uiPriority="39"/>
+    <w:lsdException w:name="toc 6" w:uiPriority="39"/>
+    <w:lsdException w:name="toc 7" w:uiPriority="39"/>
+    <w:lsdException w:name="toc 8" w:uiPriority="39"/>
+    <w:lsdException w:name="toc 9" w:uiPriority="39"/>
+    <w:lsdException w:name="footer" w:uiPriority="0"/>
+    <w:lsdException w:name="caption" w:uiPriority="35" w:qFormat="1"/>
+    <w:lsdException w:name="Title" w:semiHidden="0" w:uiPriority="10" w:unhideWhenUsed="0" w:qFormat="1"/>
+    <w:lsdException w:name="Default Paragraph Font" w:uiPriority="1"/>
+    <w:lsdException w:name="Subtitle" w:semiHidden="0" w:uiPriority="11" w:unhideWhenUsed="0" w:qFormat="1"/>
+    <w:lsdException w:name="Strong" w:semiHidden="0" w:uiPriority="22" w:unhideWhenUsed="0" w:qFormat="1"/>
+    <w:lsdException w:name="Emphasis" w:semiHidden="0" w:uiPriority="20" w:unhideWhenUsed="0" w:qFormat="1"/>
+    <w:lsdException w:name="Table Grid" w:semiHidden="0" w:uiPriority="39" w:unhideWhenUsed="0"/>
+    <w:lsdException w:name="Placeholder Text" w:unhideWhenUsed="0"/>
+    <w:lsdException w:name="No Spacing" w:semiHidden="0" w:uiPriority="1" w:unhideWhenUsed="0" w:qFormat="1"/>
+    <w:lsdException w:name="Light Shading" w:semiHidden="0" w:uiPriority="60" w:unhideWhenUsed="0"/>
+    <w:lsdException w:name="Light List" w:semiHidden="0" w:uiPriority="61" w:unhideWhenUsed="0"/>
+    <w:lsdException w:name="Light Grid" w:semiHidden="0" w:uiPriority="62" w:unhideWhenUsed="0"/>
+    <w:lsdException w:name="Medium Shading 1" w:semiHidden="0" w:uiPriority="63" w:unhideWhenUsed="0"/>
+    <w:lsdException w:name="Medium Shading 2" w:semiHidden="0" w:uiPriority="64" w:unhideWhenUsed="0"/>
+    <w:lsdException w:name="Medium List 1" w:semiHidden="0" w:uiPriority="65" w:unhideWhenUsed="0"/>
+    <w:lsdException w:name="Medium List 2" w:semiHidden="0" w:uiPriority="66" w:unhideWhenUsed="0"/>
+    <w:lsdException w:name="Medium Grid 1" w:semiHidden="0" w:uiPriority="67" w:unhideWhenUsed="0"/>
+    <w:lsdException w:name="Medium Grid 2" w:semiHidden="0" w:uiPriority="68" w:unhideWhenUsed="0"/>
+    <w:lsdException w:name="Medium Grid 3" w:semiHidden="0" w:uiPriority="69" w:unhideWhenUsed="0"/>
+    <w:lsdException w:name="Dark List" w:semiHidden="0" w:uiPriority="70" w:unhideWhenUsed="0"/>
+    <w:lsdException w:name="Colorful Shading" w:semiHidden="0" w:uiPriority="71" w:unhideWhenUsed="0"/>
+    <w:lsdException w:name="Colorful List" w:semiHidden="0" w:uiPriority="72" w:unhideWhenUsed="0"/>
+    <w:lsdException w:name="Colorful Grid" w:semiHidden="0" w:uiPriority="73" w:unhideWhenUsed="0"/>
+    <w:lsdException w:name="Light Shading Accent 1" w:semiHidden="0" w:uiPriority="60" w:unhideWhenUsed="0"/>
+    <w:lsdException w:name="Light List Accent 1" w:semiHidden="0" w:uiPriority="61" w:unhideWhenUsed="0"/>
+    <w:lsdException w:name="Light Grid Accent 1" w:semiHidden="0" w:uiPriority="62" w:unhideWhenUsed="0"/>
+    <w:lsdException w:name="Medium Shading 1 Accent 1" w:semiHidden="0" w:uiPriority="63" w:unhideWhenUsed="0"/>
+    <w:lsdException w:name="Medium Shading 2 Accent 1" w:semiHidden="0" w:uiPriority="64" w:unhideWhenUsed="0"/>
+    <w:lsdException w:name="Medium List 1 Accent 1" w:semiHidden="0" w:uiPriority="65" w:unhideWhenUsed="0"/>
+    <w:lsdException w:name="Revision" w:unhideWhenUsed="0"/>
+    <w:lsdException w:name="List Paragraph" w:semiHidden="0" w:uiPriority="34" w:unhideWhenUsed="0" w:qFormat="1"/>
+    <w:lsdException w:name="Quote" w:semiHidden="0" w:uiPriority="29" w:unhideWhenUsed="0" w:qFormat="1"/>
+    <w:lsdException w:name="Intense Quote" w:semiHidden="0" w:uiPriority="30" w:unhideWhenUsed="0" w:qFormat="1"/>
+    <w:lsdException w:name="Medium List 2 Accent 1" w:semiHidden="0" w:uiPriority="66" w:unhideWhenUsed="0"/>
+    <w:lsdException w:name="Medium Grid 1 Accent 1" w:semiHidden="0" w:uiPriority="67" w:unhideWhenUsed="0"/>
+    <w:lsdException w:name="Medium Grid 2 Accent 1" w:semiHidden="0" w:uiPriority="68" w:unhideWhenUsed="0"/>
+    <w:lsdException w:name="Medium Grid 3 Accent 1" w:semiHidden="0" w:uiPriority="69" w:unhideWhenUsed="0"/>
+    <w:lsdException w:name="Dark List Accent 1" w:semiHidden="0" w:uiPriority="70" w:unhideWhenUsed="0"/>
+    <w:lsdException w:name="Colorful Shading Accent 1" w:semiHidden="0" w:uiPriority="71" w:unhideWhenUsed="0"/>
+    <w:lsdException w:name="Colorful List Accent 1" w:semiHidden="0" w:uiPriority="72" w:unhideWhenUsed="0"/>
+    <w:lsdException w:name="Colorful Grid Accent 1" w:semiHidden="0" w:uiPriority="73" w:unhideWhenUsed="0"/>
+    <w:lsdException w:name="Light Shading Accent 2" w:semiHidden="0" w:uiPriority="60" w:unhideWhenUsed="0"/>
+    <w:lsdException w:name="Light List Accent 2" w:semiHidden="0" w:uiPriority="61" w:unhideWhenUsed="0"/>
+    <w:lsdException w:name="Light Grid Accent 2" w:semiHidden="0" w:uiPriority="62" w:unhideWhenUsed="0"/>
+    <w:lsdException w:name="Medium Shading 1 Accent 2" w:semiHidden="0" w:uiPriority="63" w:unhideWhenUsed="0"/>
+    <w:lsdException w:name="Medium Shading 2 Accent 2" w:semiHidden="0" w:uiPriority="64" w:unhideWhenUsed="0"/>
+    <w:lsdException w:name="Medium List 1 Accent 2" w:semiHidden="0" w:uiPriority="65" w:unhideWhenUsed="0"/>
+    <w:lsdException w:name="Medium List 2 Accent 2" w:semiHidden="0" w:uiPriority="66" w:unhideWhenUsed="0"/>
+    <w:lsdException w:name="Medium Grid 1 Accent 2" w:semiHidden="0" w:uiPriority="67" w:unhideWhenUsed="0"/>
+    <w:lsdException w:name="Medium Grid 2 Accent 2" w:semiHidden="0" w:uiPriority="68" w:unhideWhenUsed="0"/>
+    <w:lsdException w:name="Medium Grid 3 Accent 2" w:semiHidden="0" w:uiPriority="69" w:unhideWhenUsed="0"/>
+    <w:lsdException w:name="Dark List Accent 2" w:semiHidden="0" w:uiPriority="70" w:unhideWhenUsed="0"/>
+    <w:lsdException w:name="Colorful Shading Accent 2" w:semiHidden="0" w:uiPriority="71" w:unhideWhenUsed="0"/>
+    <w:lsdException w:name="Colorful List Accent 2" w:semiHidden="0" w:uiPriority="72" w:unhideWhenUsed="0"/>
+    <w:lsdException w:name="Colorful Grid Accent 2" w:semiHidden="0" w:uiPriority="73" w:unhideWhenUsed="0"/>
+    <w:lsdException w:name="Light Shading Accent 3" w:semiHidden="0" w:uiPriority="60" w:unhideWhenUsed="0"/>
+    <w:lsdException w:name="Light List Accent 3" w:semiHidden="0" w:uiPriority="61" w:unhideWhenUsed="0"/>
+    <w:lsdException w:name="Light Grid Accent 3" w:semiHidden="0" w:uiPriority="62" w:unhideWhenUsed="0"/>
+    <w:lsdException w:name="Medium Shading 1 Accent 3" w:semiHidden="0" w:uiPriority="63" w:unhideWhenUsed="0"/>
+    <w:lsdException w:name="Medium Shading 2 Accent 3" w:semiHidden="0" w:uiPriority="64" w:unhideWhenUsed="0"/>
+    <w:lsdException w:name="Medium List 1 Accent 3" w:semiHidden="0" w:uiPriority="65" w:unhideWhenUsed="0"/>
+    <w:lsdException w:name="Medium List 2 Accent 3" w:semiHidden="0" w:uiPriority="66" w:unhideWhenUsed="0"/>
+    <w:lsdException w:name="Medium Grid 1 Accent 3" w:semiHidden="0" w:uiPriority="67" w:unhideWhenUsed="0"/>
+    <w:lsdException w:name="Medium Grid 2 Accent 3" w:semiHidden="0" w:uiPriority="68" w:unhideWhenUsed="0"/>
+    <w:lsdException w:name="Medium Grid 3 Accent 3" w:semiHidden="0" w:uiPriority="69" w:unhideWhenUsed="0"/>
+    <w:lsdException w:name="Dark List Accent 3" w:semiHidden="0" w:uiPriority="70" w:unhideWhenUsed="0"/>
+    <w:lsdException w:name="Colorful Shading Accent 3" w:semiHidden="0" w:uiPriority="71" w:unhideWhenUsed="0"/>
+    <w:lsdException w:name="Colorful List Accent 3" w:semiHidden="0" w:uiPriority="72" w:unhideWhenUsed="0"/>
+    <w:lsdException w:name="Colorful Grid Accent 3" w:semiHidden="0" w:uiPriority="73" w:unhideWhenUsed="0"/>
+    <w:lsdException w:name="Light Shading Accent 4" w:semiHidden="0" w:uiPriority="60" w:unhideWhenUsed="0"/>
+    <w:lsdException w:name="Light List Accent 4" w:semiHidden="0" w:uiPriority="61" w:unhideWhenUsed="0"/>
+    <w:lsdException w:name="Light Grid Accent 4" w:semiHidden="0" w:uiPriority="62" w:unhideWhenUsed="0"/>
+    <w:lsdException w:name="Medium Shading 1 Accent 4" w:semiHidden="0" w:uiPriority="63" w:unhideWhenUsed="0"/>
+    <w:lsdException w:name="Medium Shading 2 Accent 4" w:semiHidden="0" w:uiPriority="64" w:unhideWhenUsed="0"/>
+    <w:lsdException w:name="Medium List 1 Accent 4" w:semiHidden="0" w:uiPriority="65" w:unhideWhenUsed="0"/>
+    <w:lsdException w:name="Medium List 2 Accent 4" w:semiHidden="0" w:uiPriority="66" w:unhideWhenUsed="0"/>
+    <w:lsdException w:name="Medium Grid 1 Accent 4" w:semiHidden="0" w:uiPriority="67" w:unhideWhenUsed="0"/>
+    <w:lsdException w:name="Medium Grid 2 Accent 4" w:semiHidden="0" w:uiPriority="68" w:unhideWhenUsed="0"/>
+    <w:lsdException w:name="Medium Grid 3 Accent 4" w:semiHidden="0" w:uiPriority="69" w:unhideWhenUsed="0"/>
+    <w:lsdException w:name="Dark List Accent 4" w:semiHidden="0" w:uiPriority="70" w:unhideWhenUsed="0"/>
+    <w:lsdException w:name="Colorful Shading Accent 4" w:semiHidden="0" w:uiPriority="71" w:unhideWhenUsed="0"/>
+    <w:lsdException w:name="Colorful List Accent 4" w:semiHidden="0" w:uiPriority="72" w:unhideWhenUsed="0"/>
+    <w:lsdException w:name="Colorful Grid Accent 4" w:semiHidden="0" w:uiPriority="73" w:unhideWhenUsed="0"/>
+    <w:lsdException w:name="Light Shading Accent 5" w:semiHidden="0" w:uiPriority="60" w:unhideWhenUsed="0"/>
+    <w:lsdException w:name="Light List Accent 5" w:semiHidden="0" w:uiPriority="61" w:unhideWhenUsed="0"/>
+    <w:lsdException w:name="Light Grid Accent 5" w:semiHidden="0" w:uiPriority="62" w:unhideWhenUsed="0"/>
+    <w:lsdException w:name="Medium Shading 1 Accent 5" w:semiHidden="0" w:uiPriority="63" w:unhideWhenUsed="0"/>
+    <w:lsdException w:name="Medium Shading 2 Accent 5" w:semiHidden="0" w:uiPriority="64" w:unhideWhenUsed="0"/>
+    <w:lsdException w:name="Medium List 1 Accent 5" w:semiHidden="0" w:uiPriority="65" w:unhideWhenUsed="0"/>
+    <w:lsdException w:name="Medium List 2 Accent 5" w:semiHidden="0" w:uiPriority="66" w:unhideWhenUsed="0"/>
+    <w:lsdException w:name="Medium Grid 1 Accent 5" w:semiHidden="0" w:uiPriority="67" w:unhideWhenUsed="0"/>
+    <w:lsdException w:name="Medium Grid 2 Accent 5" w:semiHidden="0" w:uiPriority="68" w:unhideWhenUsed="0"/>
+    <w:lsdException w:name="Medium Grid 3 Accent 5" w:semiHidden="0" w:uiPriority="69" w:unhideWhenUsed="0"/>
+    <w:lsdException w:name="Dark List Accent 5" w:semiHidden="0" w:uiPriority="70" w:unhideWhenUsed="0"/>
+    <w:lsdException w:name="Colorful Shading Accent 5" w:semiHidden="0" w:uiPriority="71" w:unhideWhenUsed="0"/>
+    <w:lsdException w:name="Colorful List Accent 5" w:semiHidden="0" w:uiPriority="72" w:unhideWhenUsed="0"/>
+    <w:lsdException w:name="Colorful Grid Accent 5" w:semiHidden="0" w:uiPriority="73" w:unhideWhenUsed="0"/>
+    <w:lsdException w:name="Light Shading Accent 6" w:semiHidden="0" w:uiPriority="60" w:unhideWhenUsed="0"/>
+    <w:lsdException w:name="Light List Accent 6" w:semiHidden="0" w:uiPriority="61" w:unhideWhenUsed="0"/>
+    <w:lsdException w:name="Light Grid Accent 6" w:semiHidden="0" w:uiPriority="62" w:unhideWhenUsed="0"/>
+    <w:lsdException w:name="Medium Shading 1 Accent 6" w:semiHidden="0" w:uiPriority="63" w:unhideWhenUsed="0"/>
+    <w:lsdException w:name="Medium Shading 2 Accent 6" w:semiHidden="0" w:uiPriority="64" w:unhideWhenUsed="0"/>
+    <w:lsdException w:name="Medium List 1 Accent 6" w:semiHidden="0" w:uiPriority="65" w:unhideWhenUsed="0"/>
+    <w:lsdException w:name="Medium List 2 Accent 6" w:semiHidden="0" w:uiPriority="66" w:unhideWhenUsed="0"/>
+    <w:lsdException w:name="Medium Grid 1 Accent 6" w:semiHidden="0" w:uiPriority="67" w:unhideWhenUsed="0"/>
+    <w:lsdException w:name="Medium Grid 2 Accent 6" w:semiHidden="0" w:uiPriority="68" w:unhideWhenUsed="0"/>
+    <w:lsdException w:name="Medium Grid 3 Accent 6" w:semiHidden="0" w:uiPriority="69" w:unhideWhenUsed="0"/>
+    <w:lsdException w:name="Dark List Accent 6" w:semiHidden="0" w:uiPriority="70" w:unhideWhenUsed="0"/>
+    <w:lsdException w:name="Colorful Shading Accent 6" w:semiHidden="0" w:uiPriority="71" w:unhideWhenUsed="0"/>
+    <w:lsdException w:name="Colorful List Accent 6" w:semiHidden="0" w:uiPriority="72" w:unhideWhenUsed="0"/>
+    <w:lsdException w:name="Colorful Grid Accent 6" w:semiHidden="0" w:uiPriority="73" w:unhideWhenUsed="0"/>
+    <w:lsdException w:name="Subtle Emphasis" w:semiHidden="0" w:uiPriority="19" w:unhideWhenUsed="0" w:qFormat="1"/>
+    <w:lsdException w:name="Intense Emphasis" w:semiHidden="0" w:uiPriority="21" w:unhideWhenUsed="0" w:qFormat="1"/>
+    <w:lsdException w:name="Subtle Reference" w:semiHidden="0" w:uiPriority="31" w:unhideWhenUsed="0" w:qFormat="1"/>
+    <w:lsdException w:name="Intense Reference" w:semiHidden="0" w:uiPriority="32" w:unhideWhenUsed="0" w:qFormat="1"/>
+    <w:lsdException w:name="Book Title" w:semiHidden="0" w:uiPriority="33" w:unhideWhenUsed="0" w:qFormat="1"/>
+    <w:lsdException w:name="Bibliography" w:uiPriority="37"/>
+    <w:lsdException w:name="TOC Heading" w:uiPriority="39" w:qFormat="1"/>
   </w:latentStyles>
   <w:style w:type="paragraph" w:default="1" w:styleId="Normal">
     <w:name w:val="Normal"/>
@@ -2130,6 +2095,412 @@
       <w:color w:val="2E74B5" w:themeColor="accent1" w:themeShade="BF"/>
       <w:sz w:val="32"/>
       <w:szCs w:val="32"/>
+    </w:rPr>
+  </w:style>
+  <w:style w:type="paragraph" w:styleId="BalloonText">
+    <w:name w:val="Balloon Text"/>
+    <w:basedOn w:val="Normal"/>
+    <w:link w:val="BalloonTextChar"/>
+    <w:uiPriority w:val="99"/>
+    <w:semiHidden/>
+    <w:unhideWhenUsed/>
+    <w:rsid w:val="00CF18EB"/>
+    <w:pPr>
+      <w:spacing w:after="0" w:line="240" w:lineRule="auto"/>
+    </w:pPr>
+    <w:rPr>
+      <w:rFonts w:ascii="Tahoma" w:hAnsi="Tahoma" w:cs="Tahoma"/>
+      <w:sz w:val="16"/>
+      <w:szCs w:val="16"/>
+    </w:rPr>
+  </w:style>
+  <w:style w:type="character" w:customStyle="1" w:styleId="BalloonTextChar">
+    <w:name w:val="Balloon Text Char"/>
+    <w:basedOn w:val="DefaultParagraphFont"/>
+    <w:link w:val="BalloonText"/>
+    <w:uiPriority w:val="99"/>
+    <w:semiHidden/>
+    <w:rsid w:val="00CF18EB"/>
+    <w:rPr>
+      <w:rFonts w:ascii="Tahoma" w:hAnsi="Tahoma" w:cs="Tahoma"/>
+      <w:sz w:val="16"/>
+      <w:szCs w:val="16"/>
+    </w:rPr>
+  </w:style>
+</w:styles>
+</file>
+
+<file path=word/stylesWithEffects.xml><?xml version="1.0" encoding="utf-8"?>
+<w:styles xmlns:wpc="http://schemas.microsoft.com/office/word/2010/wordprocessingCanvas" xmlns:mc="http://schemas.openxmlformats.org/markup-compatibility/2006" xmlns:o="urn:schemas-microsoft-com:office:office" xmlns:r="http://schemas.openxmlformats.org/officeDocument/2006/relationships" xmlns:m="http://schemas.openxmlformats.org/officeDocument/2006/math" xmlns:v="urn:schemas-microsoft-com:vml" xmlns:wp14="http://schemas.microsoft.com/office/word/2010/wordprocessingDrawing" xmlns:wp="http://schemas.openxmlformats.org/drawingml/2006/wordprocessingDrawing" xmlns:w10="urn:schemas-microsoft-com:office:word" xmlns:w="http://schemas.openxmlformats.org/wordprocessingml/2006/main" xmlns:w14="http://schemas.microsoft.com/office/word/2010/wordml" xmlns:wpg="http://schemas.microsoft.com/office/word/2010/wordprocessingGroup" xmlns:wpi="http://schemas.microsoft.com/office/word/2010/wordprocessingInk" xmlns:wne="http://schemas.microsoft.com/office/word/2006/wordml" xmlns:wps="http://schemas.microsoft.com/office/word/2010/wordprocessingShape" mc:Ignorable="w14 wp14">
+  <w:docDefaults>
+    <w:rPrDefault>
+      <w:rPr>
+        <w:rFonts w:asciiTheme="minorHAnsi" w:eastAsiaTheme="minorHAnsi" w:hAnsiTheme="minorHAnsi" w:cstheme="minorBidi"/>
+        <w:sz w:val="22"/>
+        <w:szCs w:val="22"/>
+        <w:lang w:val="fi-FI" w:eastAsia="en-US" w:bidi="ar-SA"/>
+      </w:rPr>
+    </w:rPrDefault>
+    <w:pPrDefault>
+      <w:pPr>
+        <w:spacing w:after="160" w:line="259" w:lineRule="auto"/>
+      </w:pPr>
+    </w:pPrDefault>
+  </w:docDefaults>
+  <w:latentStyles w:defLockedState="0" w:defUIPriority="99" w:defSemiHidden="1" w:defUnhideWhenUsed="1" w:defQFormat="0" w:count="267">
+    <w:lsdException w:name="Normal" w:semiHidden="0" w:uiPriority="0" w:unhideWhenUsed="0" w:qFormat="1"/>
+    <w:lsdException w:name="heading 1" w:semiHidden="0" w:uiPriority="9" w:unhideWhenUsed="0" w:qFormat="1"/>
+    <w:lsdException w:name="heading 2" w:uiPriority="9" w:qFormat="1"/>
+    <w:lsdException w:name="heading 3" w:uiPriority="9" w:qFormat="1"/>
+    <w:lsdException w:name="heading 4" w:uiPriority="9" w:qFormat="1"/>
+    <w:lsdException w:name="heading 5" w:uiPriority="9" w:qFormat="1"/>
+    <w:lsdException w:name="heading 6" w:uiPriority="9" w:qFormat="1"/>
+    <w:lsdException w:name="heading 7" w:uiPriority="9" w:qFormat="1"/>
+    <w:lsdException w:name="heading 8" w:uiPriority="9" w:qFormat="1"/>
+    <w:lsdException w:name="heading 9" w:uiPriority="9" w:qFormat="1"/>
+    <w:lsdException w:name="toc 1" w:uiPriority="39"/>
+    <w:lsdException w:name="toc 2" w:uiPriority="39"/>
+    <w:lsdException w:name="toc 3" w:uiPriority="39"/>
+    <w:lsdException w:name="toc 4" w:uiPriority="39"/>
+    <w:lsdException w:name="toc 5" w:uiPriority="39"/>
+    <w:lsdException w:name="toc 6" w:uiPriority="39"/>
+    <w:lsdException w:name="toc 7" w:uiPriority="39"/>
+    <w:lsdException w:name="toc 8" w:uiPriority="39"/>
+    <w:lsdException w:name="toc 9" w:uiPriority="39"/>
+    <w:lsdException w:name="footer" w:uiPriority="0"/>
+    <w:lsdException w:name="caption" w:uiPriority="35" w:qFormat="1"/>
+    <w:lsdException w:name="Title" w:semiHidden="0" w:uiPriority="10" w:unhideWhenUsed="0" w:qFormat="1"/>
+    <w:lsdException w:name="Default Paragraph Font" w:uiPriority="1"/>
+    <w:lsdException w:name="Subtitle" w:semiHidden="0" w:uiPriority="11" w:unhideWhenUsed="0" w:qFormat="1"/>
+    <w:lsdException w:name="Strong" w:semiHidden="0" w:uiPriority="22" w:unhideWhenUsed="0" w:qFormat="1"/>
+    <w:lsdException w:name="Emphasis" w:semiHidden="0" w:uiPriority="20" w:unhideWhenUsed="0" w:qFormat="1"/>
+    <w:lsdException w:name="Table Grid" w:semiHidden="0" w:uiPriority="39" w:unhideWhenUsed="0"/>
+    <w:lsdException w:name="Placeholder Text" w:unhideWhenUsed="0"/>
+    <w:lsdException w:name="No Spacing" w:semiHidden="0" w:uiPriority="1" w:unhideWhenUsed="0" w:qFormat="1"/>
+    <w:lsdException w:name="Light Shading" w:semiHidden="0" w:uiPriority="60" w:unhideWhenUsed="0"/>
+    <w:lsdException w:name="Light List" w:semiHidden="0" w:uiPriority="61" w:unhideWhenUsed="0"/>
+    <w:lsdException w:name="Light Grid" w:semiHidden="0" w:uiPriority="62" w:unhideWhenUsed="0"/>
+    <w:lsdException w:name="Medium Shading 1" w:semiHidden="0" w:uiPriority="63" w:unhideWhenUsed="0"/>
+    <w:lsdException w:name="Medium Shading 2" w:semiHidden="0" w:uiPriority="64" w:unhideWhenUsed="0"/>
+    <w:lsdException w:name="Medium List 1" w:semiHidden="0" w:uiPriority="65" w:unhideWhenUsed="0"/>
+    <w:lsdException w:name="Medium List 2" w:semiHidden="0" w:uiPriority="66" w:unhideWhenUsed="0"/>
+    <w:lsdException w:name="Medium Grid 1" w:semiHidden="0" w:uiPriority="67" w:unhideWhenUsed="0"/>
+    <w:lsdException w:name="Medium Grid 2" w:semiHidden="0" w:uiPriority="68" w:unhideWhenUsed="0"/>
+    <w:lsdException w:name="Medium Grid 3" w:semiHidden="0" w:uiPriority="69" w:unhideWhenUsed="0"/>
+    <w:lsdException w:name="Dark List" w:semiHidden="0" w:uiPriority="70" w:unhideWhenUsed="0"/>
+    <w:lsdException w:name="Colorful Shading" w:semiHidden="0" w:uiPriority="71" w:unhideWhenUsed="0"/>
+    <w:lsdException w:name="Colorful List" w:semiHidden="0" w:uiPriority="72" w:unhideWhenUsed="0"/>
+    <w:lsdException w:name="Colorful Grid" w:semiHidden="0" w:uiPriority="73" w:unhideWhenUsed="0"/>
+    <w:lsdException w:name="Light Shading Accent 1" w:semiHidden="0" w:uiPriority="60" w:unhideWhenUsed="0"/>
+    <w:lsdException w:name="Light List Accent 1" w:semiHidden="0" w:uiPriority="61" w:unhideWhenUsed="0"/>
+    <w:lsdException w:name="Light Grid Accent 1" w:semiHidden="0" w:uiPriority="62" w:unhideWhenUsed="0"/>
+    <w:lsdException w:name="Medium Shading 1 Accent 1" w:semiHidden="0" w:uiPriority="63" w:unhideWhenUsed="0"/>
+    <w:lsdException w:name="Medium Shading 2 Accent 1" w:semiHidden="0" w:uiPriority="64" w:unhideWhenUsed="0"/>
+    <w:lsdException w:name="Medium List 1 Accent 1" w:semiHidden="0" w:uiPriority="65" w:unhideWhenUsed="0"/>
+    <w:lsdException w:name="Revision" w:unhideWhenUsed="0"/>
+    <w:lsdException w:name="List Paragraph" w:semiHidden="0" w:uiPriority="34" w:unhideWhenUsed="0" w:qFormat="1"/>
+    <w:lsdException w:name="Quote" w:semiHidden="0" w:uiPriority="29" w:unhideWhenUsed="0" w:qFormat="1"/>
+    <w:lsdException w:name="Intense Quote" w:semiHidden="0" w:uiPriority="30" w:unhideWhenUsed="0" w:qFormat="1"/>
+    <w:lsdException w:name="Medium List 2 Accent 1" w:semiHidden="0" w:uiPriority="66" w:unhideWhenUsed="0"/>
+    <w:lsdException w:name="Medium Grid 1 Accent 1" w:semiHidden="0" w:uiPriority="67" w:unhideWhenUsed="0"/>
+    <w:lsdException w:name="Medium Grid 2 Accent 1" w:semiHidden="0" w:uiPriority="68" w:unhideWhenUsed="0"/>
+    <w:lsdException w:name="Medium Grid 3 Accent 1" w:semiHidden="0" w:uiPriority="69" w:unhideWhenUsed="0"/>
+    <w:lsdException w:name="Dark List Accent 1" w:semiHidden="0" w:uiPriority="70" w:unhideWhenUsed="0"/>
+    <w:lsdException w:name="Colorful Shading Accent 1" w:semiHidden="0" w:uiPriority="71" w:unhideWhenUsed="0"/>
+    <w:lsdException w:name="Colorful List Accent 1" w:semiHidden="0" w:uiPriority="72" w:unhideWhenUsed="0"/>
+    <w:lsdException w:name="Colorful Grid Accent 1" w:semiHidden="0" w:uiPriority="73" w:unhideWhenUsed="0"/>
+    <w:lsdException w:name="Light Shading Accent 2" w:semiHidden="0" w:uiPriority="60" w:unhideWhenUsed="0"/>
+    <w:lsdException w:name="Light List Accent 2" w:semiHidden="0" w:uiPriority="61" w:unhideWhenUsed="0"/>
+    <w:lsdException w:name="Light Grid Accent 2" w:semiHidden="0" w:uiPriority="62" w:unhideWhenUsed="0"/>
+    <w:lsdException w:name="Medium Shading 1 Accent 2" w:semiHidden="0" w:uiPriority="63" w:unhideWhenUsed="0"/>
+    <w:lsdException w:name="Medium Shading 2 Accent 2" w:semiHidden="0" w:uiPriority="64" w:unhideWhenUsed="0"/>
+    <w:lsdException w:name="Medium List 1 Accent 2" w:semiHidden="0" w:uiPriority="65" w:unhideWhenUsed="0"/>
+    <w:lsdException w:name="Medium List 2 Accent 2" w:semiHidden="0" w:uiPriority="66" w:unhideWhenUsed="0"/>
+    <w:lsdException w:name="Medium Grid 1 Accent 2" w:semiHidden="0" w:uiPriority="67" w:unhideWhenUsed="0"/>
+    <w:lsdException w:name="Medium Grid 2 Accent 2" w:semiHidden="0" w:uiPriority="68" w:unhideWhenUsed="0"/>
+    <w:lsdException w:name="Medium Grid 3 Accent 2" w:semiHidden="0" w:uiPriority="69" w:unhideWhenUsed="0"/>
+    <w:lsdException w:name="Dark List Accent 2" w:semiHidden="0" w:uiPriority="70" w:unhideWhenUsed="0"/>
+    <w:lsdException w:name="Colorful Shading Accent 2" w:semiHidden="0" w:uiPriority="71" w:unhideWhenUsed="0"/>
+    <w:lsdException w:name="Colorful List Accent 2" w:semiHidden="0" w:uiPriority="72" w:unhideWhenUsed="0"/>
+    <w:lsdException w:name="Colorful Grid Accent 2" w:semiHidden="0" w:uiPriority="73" w:unhideWhenUsed="0"/>
+    <w:lsdException w:name="Light Shading Accent 3" w:semiHidden="0" w:uiPriority="60" w:unhideWhenUsed="0"/>
+    <w:lsdException w:name="Light List Accent 3" w:semiHidden="0" w:uiPriority="61" w:unhideWhenUsed="0"/>
+    <w:lsdException w:name="Light Grid Accent 3" w:semiHidden="0" w:uiPriority="62" w:unhideWhenUsed="0"/>
+    <w:lsdException w:name="Medium Shading 1 Accent 3" w:semiHidden="0" w:uiPriority="63" w:unhideWhenUsed="0"/>
+    <w:lsdException w:name="Medium Shading 2 Accent 3" w:semiHidden="0" w:uiPriority="64" w:unhideWhenUsed="0"/>
+    <w:lsdException w:name="Medium List 1 Accent 3" w:semiHidden="0" w:uiPriority="65" w:unhideWhenUsed="0"/>
+    <w:lsdException w:name="Medium List 2 Accent 3" w:semiHidden="0" w:uiPriority="66" w:unhideWhenUsed="0"/>
+    <w:lsdException w:name="Medium Grid 1 Accent 3" w:semiHidden="0" w:uiPriority="67" w:unhideWhenUsed="0"/>
+    <w:lsdException w:name="Medium Grid 2 Accent 3" w:semiHidden="0" w:uiPriority="68" w:unhideWhenUsed="0"/>
+    <w:lsdException w:name="Medium Grid 3 Accent 3" w:semiHidden="0" w:uiPriority="69" w:unhideWhenUsed="0"/>
+    <w:lsdException w:name="Dark List Accent 3" w:semiHidden="0" w:uiPriority="70" w:unhideWhenUsed="0"/>
+    <w:lsdException w:name="Colorful Shading Accent 3" w:semiHidden="0" w:uiPriority="71" w:unhideWhenUsed="0"/>
+    <w:lsdException w:name="Colorful List Accent 3" w:semiHidden="0" w:uiPriority="72" w:unhideWhenUsed="0"/>
+    <w:lsdException w:name="Colorful Grid Accent 3" w:semiHidden="0" w:uiPriority="73" w:unhideWhenUsed="0"/>
+    <w:lsdException w:name="Light Shading Accent 4" w:semiHidden="0" w:uiPriority="60" w:unhideWhenUsed="0"/>
+    <w:lsdException w:name="Light List Accent 4" w:semiHidden="0" w:uiPriority="61" w:unhideWhenUsed="0"/>
+    <w:lsdException w:name="Light Grid Accent 4" w:semiHidden="0" w:uiPriority="62" w:unhideWhenUsed="0"/>
+    <w:lsdException w:name="Medium Shading 1 Accent 4" w:semiHidden="0" w:uiPriority="63" w:unhideWhenUsed="0"/>
+    <w:lsdException w:name="Medium Shading 2 Accent 4" w:semiHidden="0" w:uiPriority="64" w:unhideWhenUsed="0"/>
+    <w:lsdException w:name="Medium List 1 Accent 4" w:semiHidden="0" w:uiPriority="65" w:unhideWhenUsed="0"/>
+    <w:lsdException w:name="Medium List 2 Accent 4" w:semiHidden="0" w:uiPriority="66" w:unhideWhenUsed="0"/>
+    <w:lsdException w:name="Medium Grid 1 Accent 4" w:semiHidden="0" w:uiPriority="67" w:unhideWhenUsed="0"/>
+    <w:lsdException w:name="Medium Grid 2 Accent 4" w:semiHidden="0" w:uiPriority="68" w:unhideWhenUsed="0"/>
+    <w:lsdException w:name="Medium Grid 3 Accent 4" w:semiHidden="0" w:uiPriority="69" w:unhideWhenUsed="0"/>
+    <w:lsdException w:name="Dark List Accent 4" w:semiHidden="0" w:uiPriority="70" w:unhideWhenUsed="0"/>
+    <w:lsdException w:name="Colorful Shading Accent 4" w:semiHidden="0" w:uiPriority="71" w:unhideWhenUsed="0"/>
+    <w:lsdException w:name="Colorful List Accent 4" w:semiHidden="0" w:uiPriority="72" w:unhideWhenUsed="0"/>
+    <w:lsdException w:name="Colorful Grid Accent 4" w:semiHidden="0" w:uiPriority="73" w:unhideWhenUsed="0"/>
+    <w:lsdException w:name="Light Shading Accent 5" w:semiHidden="0" w:uiPriority="60" w:unhideWhenUsed="0"/>
+    <w:lsdException w:name="Light List Accent 5" w:semiHidden="0" w:uiPriority="61" w:unhideWhenUsed="0"/>
+    <w:lsdException w:name="Light Grid Accent 5" w:semiHidden="0" w:uiPriority="62" w:unhideWhenUsed="0"/>
+    <w:lsdException w:name="Medium Shading 1 Accent 5" w:semiHidden="0" w:uiPriority="63" w:unhideWhenUsed="0"/>
+    <w:lsdException w:name="Medium Shading 2 Accent 5" w:semiHidden="0" w:uiPriority="64" w:unhideWhenUsed="0"/>
+    <w:lsdException w:name="Medium List 1 Accent 5" w:semiHidden="0" w:uiPriority="65" w:unhideWhenUsed="0"/>
+    <w:lsdException w:name="Medium List 2 Accent 5" w:semiHidden="0" w:uiPriority="66" w:unhideWhenUsed="0"/>
+    <w:lsdException w:name="Medium Grid 1 Accent 5" w:semiHidden="0" w:uiPriority="67" w:unhideWhenUsed="0"/>
+    <w:lsdException w:name="Medium Grid 2 Accent 5" w:semiHidden="0" w:uiPriority="68" w:unhideWhenUsed="0"/>
+    <w:lsdException w:name="Medium Grid 3 Accent 5" w:semiHidden="0" w:uiPriority="69" w:unhideWhenUsed="0"/>
+    <w:lsdException w:name="Dark List Accent 5" w:semiHidden="0" w:uiPriority="70" w:unhideWhenUsed="0"/>
+    <w:lsdException w:name="Colorful Shading Accent 5" w:semiHidden="0" w:uiPriority="71" w:unhideWhenUsed="0"/>
+    <w:lsdException w:name="Colorful List Accent 5" w:semiHidden="0" w:uiPriority="72" w:unhideWhenUsed="0"/>
+    <w:lsdException w:name="Colorful Grid Accent 5" w:semiHidden="0" w:uiPriority="73" w:unhideWhenUsed="0"/>
+    <w:lsdException w:name="Light Shading Accent 6" w:semiHidden="0" w:uiPriority="60" w:unhideWhenUsed="0"/>
+    <w:lsdException w:name="Light List Accent 6" w:semiHidden="0" w:uiPriority="61" w:unhideWhenUsed="0"/>
+    <w:lsdException w:name="Light Grid Accent 6" w:semiHidden="0" w:uiPriority="62" w:unhideWhenUsed="0"/>
+    <w:lsdException w:name="Medium Shading 1 Accent 6" w:semiHidden="0" w:uiPriority="63" w:unhideWhenUsed="0"/>
+    <w:lsdException w:name="Medium Shading 2 Accent 6" w:semiHidden="0" w:uiPriority="64" w:unhideWhenUsed="0"/>
+    <w:lsdException w:name="Medium List 1 Accent 6" w:semiHidden="0" w:uiPriority="65" w:unhideWhenUsed="0"/>
+    <w:lsdException w:name="Medium List 2 Accent 6" w:semiHidden="0" w:uiPriority="66" w:unhideWhenUsed="0"/>
+    <w:lsdException w:name="Medium Grid 1 Accent 6" w:semiHidden="0" w:uiPriority="67" w:unhideWhenUsed="0"/>
+    <w:lsdException w:name="Medium Grid 2 Accent 6" w:semiHidden="0" w:uiPriority="68" w:unhideWhenUsed="0"/>
+    <w:lsdException w:name="Medium Grid 3 Accent 6" w:semiHidden="0" w:uiPriority="69" w:unhideWhenUsed="0"/>
+    <w:lsdException w:name="Dark List Accent 6" w:semiHidden="0" w:uiPriority="70" w:unhideWhenUsed="0"/>
+    <w:lsdException w:name="Colorful Shading Accent 6" w:semiHidden="0" w:uiPriority="71" w:unhideWhenUsed="0"/>
+    <w:lsdException w:name="Colorful List Accent 6" w:semiHidden="0" w:uiPriority="72" w:unhideWhenUsed="0"/>
+    <w:lsdException w:name="Colorful Grid Accent 6" w:semiHidden="0" w:uiPriority="73" w:unhideWhenUsed="0"/>
+    <w:lsdException w:name="Subtle Emphasis" w:semiHidden="0" w:uiPriority="19" w:unhideWhenUsed="0" w:qFormat="1"/>
+    <w:lsdException w:name="Intense Emphasis" w:semiHidden="0" w:uiPriority="21" w:unhideWhenUsed="0" w:qFormat="1"/>
+    <w:lsdException w:name="Subtle Reference" w:semiHidden="0" w:uiPriority="31" w:unhideWhenUsed="0" w:qFormat="1"/>
+    <w:lsdException w:name="Intense Reference" w:semiHidden="0" w:uiPriority="32" w:unhideWhenUsed="0" w:qFormat="1"/>
+    <w:lsdException w:name="Book Title" w:semiHidden="0" w:uiPriority="33" w:unhideWhenUsed="0" w:qFormat="1"/>
+    <w:lsdException w:name="Bibliography" w:uiPriority="37"/>
+    <w:lsdException w:name="TOC Heading" w:uiPriority="39" w:qFormat="1"/>
+  </w:latentStyles>
+  <w:style w:type="paragraph" w:default="1" w:styleId="Normal">
+    <w:name w:val="Normal"/>
+    <w:qFormat/>
+  </w:style>
+  <w:style w:type="paragraph" w:styleId="Heading1">
+    <w:name w:val="heading 1"/>
+    <w:basedOn w:val="Normal"/>
+    <w:next w:val="Normal"/>
+    <w:link w:val="Heading1Char"/>
+    <w:uiPriority w:val="9"/>
+    <w:qFormat/>
+    <w:rsid w:val="004C38E6"/>
+    <w:pPr>
+      <w:keepNext/>
+      <w:keepLines/>
+      <w:spacing w:before="240" w:after="0"/>
+      <w:outlineLvl w:val="0"/>
+    </w:pPr>
+    <w:rPr>
+      <w:rFonts w:asciiTheme="majorHAnsi" w:eastAsiaTheme="majorEastAsia" w:hAnsiTheme="majorHAnsi" w:cstheme="majorBidi"/>
+      <w:color w:val="2E74B5" w:themeColor="accent1" w:themeShade="BF"/>
+      <w:sz w:val="32"/>
+      <w:szCs w:val="32"/>
+    </w:rPr>
+  </w:style>
+  <w:style w:type="character" w:default="1" w:styleId="DefaultParagraphFont">
+    <w:name w:val="Default Paragraph Font"/>
+    <w:uiPriority w:val="1"/>
+    <w:semiHidden/>
+    <w:unhideWhenUsed/>
+  </w:style>
+  <w:style w:type="table" w:default="1" w:styleId="TableNormal">
+    <w:name w:val="Normal Table"/>
+    <w:uiPriority w:val="99"/>
+    <w:semiHidden/>
+    <w:unhideWhenUsed/>
+    <w:tblPr>
+      <w:tblInd w:w="0" w:type="dxa"/>
+      <w:tblCellMar>
+        <w:top w:w="0" w:type="dxa"/>
+        <w:left w:w="108" w:type="dxa"/>
+        <w:bottom w:w="0" w:type="dxa"/>
+        <w:right w:w="108" w:type="dxa"/>
+      </w:tblCellMar>
+    </w:tblPr>
+  </w:style>
+  <w:style w:type="numbering" w:default="1" w:styleId="NoList">
+    <w:name w:val="No List"/>
+    <w:uiPriority w:val="99"/>
+    <w:semiHidden/>
+    <w:unhideWhenUsed/>
+  </w:style>
+  <w:style w:type="paragraph" w:customStyle="1" w:styleId="KansiLehti">
+    <w:name w:val="KansiLehti"/>
+    <w:next w:val="Normal"/>
+    <w:rsid w:val="00784B28"/>
+    <w:pPr>
+      <w:suppressAutoHyphens/>
+      <w:spacing w:after="0" w:line="240" w:lineRule="auto"/>
+      <w:jc w:val="center"/>
+    </w:pPr>
+    <w:rPr>
+      <w:rFonts w:ascii="Arial" w:eastAsia="Times New Roman" w:hAnsi="Arial" w:cs="Arial"/>
+      <w:b/>
+      <w:sz w:val="24"/>
+      <w:szCs w:val="24"/>
+      <w:lang w:eastAsia="ar-SA"/>
+    </w:rPr>
+  </w:style>
+  <w:style w:type="paragraph" w:styleId="Header">
+    <w:name w:val="header"/>
+    <w:basedOn w:val="Normal"/>
+    <w:link w:val="HeaderChar"/>
+    <w:uiPriority w:val="99"/>
+    <w:rsid w:val="00784B28"/>
+    <w:pPr>
+      <w:suppressAutoHyphens/>
+      <w:spacing w:after="0" w:line="240" w:lineRule="auto"/>
+    </w:pPr>
+    <w:rPr>
+      <w:rFonts w:ascii="Times New Roman" w:eastAsia="Times New Roman" w:hAnsi="Times New Roman" w:cs="Times New Roman"/>
+      <w:sz w:val="24"/>
+      <w:szCs w:val="24"/>
+      <w:lang w:eastAsia="ar-SA"/>
+    </w:rPr>
+  </w:style>
+  <w:style w:type="character" w:customStyle="1" w:styleId="HeaderChar">
+    <w:name w:val="Header Char"/>
+    <w:basedOn w:val="DefaultParagraphFont"/>
+    <w:link w:val="Header"/>
+    <w:uiPriority w:val="99"/>
+    <w:rsid w:val="00784B28"/>
+    <w:rPr>
+      <w:rFonts w:ascii="Times New Roman" w:eastAsia="Times New Roman" w:hAnsi="Times New Roman" w:cs="Times New Roman"/>
+      <w:sz w:val="24"/>
+      <w:szCs w:val="24"/>
+      <w:lang w:eastAsia="ar-SA"/>
+    </w:rPr>
+  </w:style>
+  <w:style w:type="paragraph" w:styleId="Footer">
+    <w:name w:val="footer"/>
+    <w:basedOn w:val="Normal"/>
+    <w:link w:val="FooterChar"/>
+    <w:rsid w:val="00784B28"/>
+    <w:pPr>
+      <w:suppressAutoHyphens/>
+      <w:spacing w:after="0" w:line="240" w:lineRule="auto"/>
+    </w:pPr>
+    <w:rPr>
+      <w:rFonts w:ascii="Times New Roman" w:eastAsia="Times New Roman" w:hAnsi="Times New Roman" w:cs="Times New Roman"/>
+      <w:sz w:val="24"/>
+      <w:szCs w:val="24"/>
+      <w:lang w:eastAsia="ar-SA"/>
+    </w:rPr>
+  </w:style>
+  <w:style w:type="character" w:customStyle="1" w:styleId="FooterChar">
+    <w:name w:val="Footer Char"/>
+    <w:basedOn w:val="DefaultParagraphFont"/>
+    <w:link w:val="Footer"/>
+    <w:rsid w:val="00784B28"/>
+    <w:rPr>
+      <w:rFonts w:ascii="Times New Roman" w:eastAsia="Times New Roman" w:hAnsi="Times New Roman" w:cs="Times New Roman"/>
+      <w:sz w:val="24"/>
+      <w:szCs w:val="24"/>
+      <w:lang w:eastAsia="ar-SA"/>
+    </w:rPr>
+  </w:style>
+  <w:style w:type="paragraph" w:customStyle="1" w:styleId="Calibri22">
+    <w:name w:val="Calibri 22"/>
+    <w:rsid w:val="00784B28"/>
+    <w:pPr>
+      <w:suppressAutoHyphens/>
+      <w:spacing w:after="0" w:line="240" w:lineRule="auto"/>
+    </w:pPr>
+    <w:rPr>
+      <w:rFonts w:ascii="Calibri" w:eastAsia="Times New Roman" w:hAnsi="Calibri" w:cs="Arial"/>
+      <w:sz w:val="44"/>
+      <w:szCs w:val="44"/>
+      <w:lang w:eastAsia="ar-SA"/>
+    </w:rPr>
+  </w:style>
+  <w:style w:type="paragraph" w:customStyle="1" w:styleId="Calibri16">
+    <w:name w:val="Calibri 16"/>
+    <w:rsid w:val="00784B28"/>
+    <w:pPr>
+      <w:suppressAutoHyphens/>
+      <w:spacing w:after="0" w:line="240" w:lineRule="auto"/>
+    </w:pPr>
+    <w:rPr>
+      <w:rFonts w:ascii="Calibri" w:eastAsia="Times New Roman" w:hAnsi="Calibri" w:cs="Arial"/>
+      <w:bCs/>
+      <w:color w:val="000000"/>
+      <w:sz w:val="32"/>
+      <w:szCs w:val="32"/>
+      <w:lang w:eastAsia="ar-SA"/>
+    </w:rPr>
+  </w:style>
+  <w:style w:type="paragraph" w:customStyle="1" w:styleId="Calibri14">
+    <w:name w:val="Calibri 14"/>
+    <w:rsid w:val="00784B28"/>
+    <w:pPr>
+      <w:suppressAutoHyphens/>
+      <w:spacing w:after="0" w:line="240" w:lineRule="auto"/>
+    </w:pPr>
+    <w:rPr>
+      <w:rFonts w:ascii="Calibri" w:eastAsia="Times New Roman" w:hAnsi="Calibri" w:cs="Arial"/>
+      <w:iCs/>
+      <w:color w:val="000000"/>
+      <w:sz w:val="28"/>
+      <w:szCs w:val="28"/>
+      <w:lang w:eastAsia="ar-SA"/>
+    </w:rPr>
+  </w:style>
+  <w:style w:type="character" w:customStyle="1" w:styleId="Heading1Char">
+    <w:name w:val="Heading 1 Char"/>
+    <w:basedOn w:val="DefaultParagraphFont"/>
+    <w:link w:val="Heading1"/>
+    <w:uiPriority w:val="9"/>
+    <w:rsid w:val="004C38E6"/>
+    <w:rPr>
+      <w:rFonts w:asciiTheme="majorHAnsi" w:eastAsiaTheme="majorEastAsia" w:hAnsiTheme="majorHAnsi" w:cstheme="majorBidi"/>
+      <w:color w:val="2E74B5" w:themeColor="accent1" w:themeShade="BF"/>
+      <w:sz w:val="32"/>
+      <w:szCs w:val="32"/>
+    </w:rPr>
+  </w:style>
+  <w:style w:type="paragraph" w:styleId="BalloonText">
+    <w:name w:val="Balloon Text"/>
+    <w:basedOn w:val="Normal"/>
+    <w:link w:val="BalloonTextChar"/>
+    <w:uiPriority w:val="99"/>
+    <w:semiHidden/>
+    <w:unhideWhenUsed/>
+    <w:rsid w:val="00CF18EB"/>
+    <w:pPr>
+      <w:spacing w:after="0" w:line="240" w:lineRule="auto"/>
+    </w:pPr>
+    <w:rPr>
+      <w:rFonts w:ascii="Tahoma" w:hAnsi="Tahoma" w:cs="Tahoma"/>
+      <w:sz w:val="16"/>
+      <w:szCs w:val="16"/>
+    </w:rPr>
+  </w:style>
+  <w:style w:type="character" w:customStyle="1" w:styleId="BalloonTextChar">
+    <w:name w:val="Balloon Text Char"/>
+    <w:basedOn w:val="DefaultParagraphFont"/>
+    <w:link w:val="BalloonText"/>
+    <w:uiPriority w:val="99"/>
+    <w:semiHidden/>
+    <w:rsid w:val="00CF18EB"/>
+    <w:rPr>
+      <w:rFonts w:ascii="Tahoma" w:hAnsi="Tahoma" w:cs="Tahoma"/>
+      <w:sz w:val="16"/>
+      <w:szCs w:val="16"/>
     </w:rPr>
   </w:style>
 </w:styles>
@@ -2178,7 +2549,7 @@
     </a:clrScheme>
     <a:fontScheme name="Office">
       <a:majorFont>
-        <a:latin typeface="Calibri Light" panose="020F0302020204030204"/>
+        <a:latin typeface="Calibri Light"/>
         <a:ea typeface=""/>
         <a:cs typeface=""/>
         <a:font script="Jpan" typeface="ＭＳ ゴシック"/>
@@ -2213,7 +2584,7 @@
         <a:font script="Geor" typeface="Sylfaen"/>
       </a:majorFont>
       <a:minorFont>
-        <a:latin typeface="Calibri" panose="020F0502020204030204"/>
+        <a:latin typeface="Calibri"/>
         <a:ea typeface=""/>
         <a:cs typeface=""/>
         <a:font script="Jpan" typeface="ＭＳ 明朝"/>
@@ -2390,7 +2761,7 @@
   <a:extraClrSchemeLst/>
   <a:extLst>
     <a:ext uri="{05A4C25C-085E-4340-85A3-A5531E510DB2}">
-      <thm15:themeFamily xmlns:thm15="http://schemas.microsoft.com/office/thememl/2012/main" name="Office Theme" id="{62F939B6-93AF-4DB8-9C6B-D6C7DFDC589F}" vid="{4A3C46E8-61CC-4603-A589-7422A47A8E4A}"/>
+      <thm15:themeFamily xmlns:thm15="http://schemas.microsoft.com/office/thememl/2012/main" xmlns="" name="Office Theme" id="{62F939B6-93AF-4DB8-9C6B-D6C7DFDC589F}" vid="{4A3C46E8-61CC-4603-A589-7422A47A8E4A}"/>
     </a:ext>
   </a:extLst>
 </a:theme>

</xml_diff>

<commit_message>
Worked on the documentation
</commit_message>
<xml_diff>
--- a/doc/Documentation.docx
+++ b/doc/Documentation.docx
@@ -602,7 +602,7 @@
                     <pic:cNvPicPr/>
                   </pic:nvPicPr>
                   <pic:blipFill>
-                    <a:blip r:embed="rId7" cstate="print">
+                    <a:blip r:embed="rId8" cstate="print">
                       <a:extLst>
                         <a:ext uri="{28A0092B-C50C-407E-A947-70E740481C1C}">
                           <a14:useLocalDpi xmlns:a14="http://schemas.microsoft.com/office/drawing/2010/main" val="0"/>
@@ -734,7 +734,7 @@
                     <pic:cNvPicPr/>
                   </pic:nvPicPr>
                   <pic:blipFill>
-                    <a:blip r:embed="rId8" cstate="print">
+                    <a:blip r:embed="rId9" cstate="print">
                       <a:extLst>
                         <a:ext uri="{28A0092B-C50C-407E-A947-70E740481C1C}">
                           <a14:useLocalDpi xmlns:a14="http://schemas.microsoft.com/office/drawing/2010/main" val="0"/>
@@ -831,7 +831,7 @@
                     <pic:cNvPicPr/>
                   </pic:nvPicPr>
                   <pic:blipFill>
-                    <a:blip r:embed="rId9" cstate="print">
+                    <a:blip r:embed="rId10" cstate="print">
                       <a:extLst>
                         <a:ext uri="{28A0092B-C50C-407E-A947-70E740481C1C}">
                           <a14:useLocalDpi xmlns:a14="http://schemas.microsoft.com/office/drawing/2010/main" val="0"/>
@@ -922,7 +922,7 @@
                     <pic:cNvPicPr/>
                   </pic:nvPicPr>
                   <pic:blipFill>
-                    <a:blip r:embed="rId10" cstate="print">
+                    <a:blip r:embed="rId11" cstate="print">
                       <a:extLst>
                         <a:ext uri="{28A0092B-C50C-407E-A947-70E740481C1C}">
                           <a14:useLocalDpi xmlns:a14="http://schemas.microsoft.com/office/drawing/2010/main" val="0"/>
@@ -983,7 +983,7 @@
                     <pic:cNvPicPr/>
                   </pic:nvPicPr>
                   <pic:blipFill>
-                    <a:blip r:embed="rId11" cstate="print">
+                    <a:blip r:embed="rId12" cstate="print">
                       <a:extLst>
                         <a:ext uri="{28A0092B-C50C-407E-A947-70E740481C1C}">
                           <a14:useLocalDpi xmlns:a14="http://schemas.microsoft.com/office/drawing/2010/main" val="0"/>
@@ -1044,7 +1044,7 @@
                     <pic:cNvPicPr/>
                   </pic:nvPicPr>
                   <pic:blipFill>
-                    <a:blip r:embed="rId12" cstate="print">
+                    <a:blip r:embed="rId13" cstate="print">
                       <a:extLst>
                         <a:ext uri="{28A0092B-C50C-407E-A947-70E740481C1C}">
                           <a14:useLocalDpi xmlns:a14="http://schemas.microsoft.com/office/drawing/2010/main" val="0"/>
@@ -1146,7 +1146,7 @@
                     <pic:cNvPicPr/>
                   </pic:nvPicPr>
                   <pic:blipFill>
-                    <a:blip r:embed="rId13" cstate="print">
+                    <a:blip r:embed="rId14" cstate="print">
                       <a:extLst>
                         <a:ext uri="{28A0092B-C50C-407E-A947-70E740481C1C}">
                           <a14:useLocalDpi xmlns:a14="http://schemas.microsoft.com/office/drawing/2010/main" val="0"/>
@@ -1224,18 +1224,10 @@
           <w:lang w:eastAsia="fi-FI"/>
         </w:rPr>
         <w:drawing>
-          <wp:anchor distT="0" distB="0" distL="114300" distR="114300" simplePos="0" relativeHeight="251664384" behindDoc="0" locked="0" layoutInCell="1" allowOverlap="1" wp14:anchorId="446513E2" wp14:editId="74B89A11">
-            <wp:simplePos x="0" y="0"/>
-            <wp:positionH relativeFrom="column">
-              <wp:posOffset>-9525</wp:posOffset>
-            </wp:positionH>
-            <wp:positionV relativeFrom="paragraph">
-              <wp:posOffset>408305</wp:posOffset>
-            </wp:positionV>
-            <wp:extent cx="5724525" cy="2038350"/>
+          <wp:inline distT="0" distB="0" distL="0" distR="0" wp14:anchorId="0C2AFB0F" wp14:editId="67EE31CF">
+            <wp:extent cx="5724525" cy="3067050"/>
             <wp:effectExtent l="0" t="0" r="9525" b="0"/>
-            <wp:wrapTopAndBottom/>
-            <wp:docPr id="2" name="Picture 2" descr="Z:\Android\gitti\AndroidProgramming\doc\ERmodel.png"/>
+            <wp:docPr id="10" name="Picture 10" descr="\\JAMES-PC\Users\James\gitti\AndroidProgramming\doc\classdiagram.png"/>
             <wp:cNvGraphicFramePr>
               <a:graphicFrameLocks xmlns:a="http://schemas.openxmlformats.org/drawingml/2006/main" noChangeAspect="1"/>
             </wp:cNvGraphicFramePr>
@@ -1243,133 +1235,7 @@
               <a:graphicData uri="http://schemas.openxmlformats.org/drawingml/2006/picture">
                 <pic:pic xmlns:pic="http://schemas.openxmlformats.org/drawingml/2006/picture">
                   <pic:nvPicPr>
-                    <pic:cNvPr id="0" name="Picture 2" descr="Z:\Android\gitti\AndroidProgramming\doc\ERmodel.png"/>
-                    <pic:cNvPicPr>
-                      <a:picLocks noChangeAspect="1" noChangeArrowheads="1"/>
-                    </pic:cNvPicPr>
-                  </pic:nvPicPr>
-                  <pic:blipFill>
-                    <a:blip r:embed="rId14">
-                      <a:extLst>
-                        <a:ext uri="{28A0092B-C50C-407E-A947-70E740481C1C}">
-                          <a14:useLocalDpi xmlns:a14="http://schemas.microsoft.com/office/drawing/2010/main" val="0"/>
-                        </a:ext>
-                      </a:extLst>
-                    </a:blip>
-                    <a:srcRect/>
-                    <a:stretch>
-                      <a:fillRect/>
-                    </a:stretch>
-                  </pic:blipFill>
-                  <pic:spPr bwMode="auto">
-                    <a:xfrm>
-                      <a:off x="0" y="0"/>
-                      <a:ext cx="5724525" cy="2038350"/>
-                    </a:xfrm>
-                    <a:prstGeom prst="rect">
-                      <a:avLst/>
-                    </a:prstGeom>
-                    <a:noFill/>
-                    <a:ln>
-                      <a:noFill/>
-                    </a:ln>
-                  </pic:spPr>
-                </pic:pic>
-              </a:graphicData>
-            </a:graphic>
-            <wp14:sizeRelH relativeFrom="page">
-              <wp14:pctWidth>0</wp14:pctWidth>
-            </wp14:sizeRelH>
-            <wp14:sizeRelV relativeFrom="page">
-              <wp14:pctHeight>0</wp14:pctHeight>
-            </wp14:sizeRelV>
-          </wp:anchor>
-        </w:drawing>
-      </w:r>
-      <w:r>
-        <w:rPr>
-          <w:lang w:val="en-US"/>
-        </w:rPr>
-        <w:t>ER model</w:t>
-      </w:r>
-    </w:p>
-    <w:p>
-      <w:pPr>
-        <w:rPr>
-          <w:lang w:val="en-US"/>
-        </w:rPr>
-      </w:pPr>
-      <w:r>
-        <w:rPr>
-          <w:lang w:val="en-US"/>
-        </w:rPr>
-        <w:t xml:space="preserve">The model for the </w:t>
-      </w:r>
-      <w:r>
-        <w:rPr>
-          <w:lang w:val="en-US"/>
-        </w:rPr>
-        <w:t xml:space="preserve">MySQL </w:t>
-      </w:r>
-      <w:r>
-        <w:rPr>
-          <w:lang w:val="en-US"/>
-        </w:rPr>
-        <w:t>database contains entries for Products and Categories for products and Shops that can be linked to products with a unit price or a quantity price (or both).</w:t>
-      </w:r>
-    </w:p>
-    <w:p>
-      <w:pPr>
-        <w:rPr>
-          <w:lang w:val="en-US"/>
-        </w:rPr>
-      </w:pPr>
-      <w:r>
-        <w:rPr>
-          <w:lang w:val="en-US"/>
-        </w:rPr>
-        <w:br w:type="page"/>
-      </w:r>
-    </w:p>
-    <w:p>
-      <w:pPr>
-        <w:pStyle w:val="Heading1"/>
-        <w:rPr>
-          <w:lang w:val="en-US"/>
-        </w:rPr>
-      </w:pPr>
-      <w:r>
-        <w:rPr>
-          <w:lang w:val="en-US"/>
-        </w:rPr>
-        <w:lastRenderedPageBreak/>
-        <w:t>Deployment</w:t>
-      </w:r>
-    </w:p>
-    <w:p>
-      <w:pPr>
-        <w:rPr>
-          <w:lang w:val="en-US"/>
-        </w:rPr>
-      </w:pPr>
-      <w:r>
-        <w:rPr>
-          <w:noProof/>
-          <w:lang w:eastAsia="fi-FI"/>
-        </w:rPr>
-        <w:drawing>
-          <wp:inline distT="0" distB="0" distL="0" distR="0" wp14:anchorId="54D64198" wp14:editId="3A9F45ED">
-            <wp:extent cx="5724525" cy="4200525"/>
-            <wp:effectExtent l="0" t="0" r="9525" b="9525"/>
-            <wp:docPr id="1" name="Picture 1" descr="\\JAMES-PC\Users\James\gitti\AndroidProgramming\doc\deployment.png"/>
-            <wp:cNvGraphicFramePr>
-              <a:graphicFrameLocks xmlns:a="http://schemas.openxmlformats.org/drawingml/2006/main" noChangeAspect="1"/>
-            </wp:cNvGraphicFramePr>
-            <a:graphic xmlns:a="http://schemas.openxmlformats.org/drawingml/2006/main">
-              <a:graphicData uri="http://schemas.openxmlformats.org/drawingml/2006/picture">
-                <pic:pic xmlns:pic="http://schemas.openxmlformats.org/drawingml/2006/picture">
-                  <pic:nvPicPr>
-                    <pic:cNvPr id="0" name="Picture 1" descr="\\JAMES-PC\Users\James\gitti\AndroidProgramming\doc\deployment.png"/>
+                    <pic:cNvPr id="0" name="Picture 1" descr="\\JAMES-PC\Users\James\gitti\AndroidProgramming\doc\classdiagram.png"/>
                     <pic:cNvPicPr>
                       <a:picLocks noChangeAspect="1" noChangeArrowheads="1"/>
                     </pic:cNvPicPr>
@@ -1390,7 +1256,7 @@
                   <pic:spPr bwMode="auto">
                     <a:xfrm>
                       <a:off x="0" y="0"/>
-                      <a:ext cx="5724525" cy="4200525"/>
+                      <a:ext cx="5724525" cy="3067050"/>
                     </a:xfrm>
                     <a:prstGeom prst="rect">
                       <a:avLst/>
@@ -1406,6 +1272,126 @@
           </wp:inline>
         </w:drawing>
       </w:r>
+      <w:r>
+        <w:rPr>
+          <w:lang w:val="en-US"/>
+        </w:rPr>
+        <w:t>Class diagram</w:t>
+      </w:r>
+    </w:p>
+    <w:p>
+      <w:pPr>
+        <w:rPr>
+          <w:lang w:val="en-US"/>
+        </w:rPr>
+      </w:pPr>
+      <w:r>
+        <w:rPr>
+          <w:lang w:val="en-US"/>
+        </w:rPr>
+        <w:t xml:space="preserve">The model for the </w:t>
+      </w:r>
+      <w:r>
+        <w:rPr>
+          <w:lang w:val="en-US"/>
+        </w:rPr>
+        <w:t xml:space="preserve">MySQL </w:t>
+      </w:r>
+      <w:r>
+        <w:rPr>
+          <w:lang w:val="en-US"/>
+        </w:rPr>
+        <w:t>database contains entries for Products and Categories for products and Shops that can be linked to products with a unit price or a quantity price (or both).</w:t>
+      </w:r>
+    </w:p>
+    <w:p>
+      <w:pPr>
+        <w:rPr>
+          <w:lang w:val="en-US"/>
+        </w:rPr>
+      </w:pPr>
+      <w:r>
+        <w:rPr>
+          <w:lang w:val="en-US"/>
+        </w:rPr>
+        <w:br w:type="page"/>
+      </w:r>
+    </w:p>
+    <w:p>
+      <w:pPr>
+        <w:pStyle w:val="Heading1"/>
+        <w:rPr>
+          <w:lang w:val="en-US"/>
+        </w:rPr>
+      </w:pPr>
+      <w:r>
+        <w:rPr>
+          <w:lang w:val="en-US"/>
+        </w:rPr>
+        <w:lastRenderedPageBreak/>
+        <w:t>Deployment</w:t>
+      </w:r>
+    </w:p>
+    <w:p>
+      <w:pPr>
+        <w:rPr>
+          <w:lang w:val="en-US"/>
+        </w:rPr>
+      </w:pPr>
+      <w:r>
+        <w:rPr>
+          <w:noProof/>
+          <w:lang w:eastAsia="fi-FI"/>
+        </w:rPr>
+        <w:drawing>
+          <wp:inline distT="0" distB="0" distL="0" distR="0">
+            <wp:extent cx="5724525" cy="4238625"/>
+            <wp:effectExtent l="0" t="0" r="9525" b="9525"/>
+            <wp:docPr id="11" name="Picture 11" descr="\\JAMES-PC\Users\James\gitti\AndroidProgramming\doc\deployment.png"/>
+            <wp:cNvGraphicFramePr>
+              <a:graphicFrameLocks xmlns:a="http://schemas.openxmlformats.org/drawingml/2006/main" noChangeAspect="1"/>
+            </wp:cNvGraphicFramePr>
+            <a:graphic xmlns:a="http://schemas.openxmlformats.org/drawingml/2006/main">
+              <a:graphicData uri="http://schemas.openxmlformats.org/drawingml/2006/picture">
+                <pic:pic xmlns:pic="http://schemas.openxmlformats.org/drawingml/2006/picture">
+                  <pic:nvPicPr>
+                    <pic:cNvPr id="0" name="Picture 2" descr="\\JAMES-PC\Users\James\gitti\AndroidProgramming\doc\deployment.png"/>
+                    <pic:cNvPicPr>
+                      <a:picLocks noChangeAspect="1" noChangeArrowheads="1"/>
+                    </pic:cNvPicPr>
+                  </pic:nvPicPr>
+                  <pic:blipFill>
+                    <a:blip r:embed="rId16">
+                      <a:extLst>
+                        <a:ext uri="{28A0092B-C50C-407E-A947-70E740481C1C}">
+                          <a14:useLocalDpi xmlns:a14="http://schemas.microsoft.com/office/drawing/2010/main" val="0"/>
+                        </a:ext>
+                      </a:extLst>
+                    </a:blip>
+                    <a:srcRect/>
+                    <a:stretch>
+                      <a:fillRect/>
+                    </a:stretch>
+                  </pic:blipFill>
+                  <pic:spPr bwMode="auto">
+                    <a:xfrm>
+                      <a:off x="0" y="0"/>
+                      <a:ext cx="5724525" cy="4238625"/>
+                    </a:xfrm>
+                    <a:prstGeom prst="rect">
+                      <a:avLst/>
+                    </a:prstGeom>
+                    <a:noFill/>
+                    <a:ln>
+                      <a:noFill/>
+                    </a:ln>
+                  </pic:spPr>
+                </pic:pic>
+              </a:graphicData>
+            </a:graphic>
+          </wp:inline>
+        </w:drawing>
+      </w:r>
     </w:p>
     <w:p>
       <w:pPr>
@@ -1429,7 +1415,33 @@
         <w:rPr>
           <w:lang w:val="en-US"/>
         </w:rPr>
-        <w:t xml:space="preserve"> that runs some PHP scripts that can communicate with the MySQL database.</w:t>
+        <w:t xml:space="preserve"> that runs </w:t>
+      </w:r>
+      <w:r>
+        <w:rPr>
+          <w:lang w:val="en-US"/>
+        </w:rPr>
+        <w:t xml:space="preserve">Hibernate and </w:t>
+      </w:r>
+      <w:proofErr w:type="spellStart"/>
+      <w:r>
+        <w:rPr>
+          <w:lang w:val="en-US"/>
+        </w:rPr>
+        <w:t>SpringBoot</w:t>
+      </w:r>
+      <w:proofErr w:type="spellEnd"/>
+      <w:r>
+        <w:rPr>
+          <w:lang w:val="en-US"/>
+        </w:rPr>
+        <w:t xml:space="preserve"> that can communicate with the MySQL database.</w:t>
+      </w:r>
+      <w:r>
+        <w:rPr>
+          <w:lang w:val="en-US"/>
+        </w:rPr>
+        <w:t xml:space="preserve"> The old idea of PHP scripts was scrapped.</w:t>
       </w:r>
     </w:p>
     <w:p>
@@ -1514,199 +1526,244 @@
           <w:lang w:val="en-US"/>
         </w:rPr>
         <w:t xml:space="preserve"> to implement business logic and activities.</w:t>
+      </w:r>
+    </w:p>
+    <w:p>
+      <w:pPr>
+        <w:rPr>
+          <w:lang w:val="en-US"/>
+        </w:rPr>
+      </w:pPr>
+      <w:r>
+        <w:rPr>
+          <w:lang w:val="en-US"/>
+        </w:rPr>
+        <w:t>Week 46</w:t>
+      </w:r>
+    </w:p>
+    <w:p>
+      <w:pPr>
+        <w:rPr>
+          <w:lang w:val="en-US"/>
+        </w:rPr>
+      </w:pPr>
+      <w:r>
+        <w:rPr>
+          <w:lang w:val="en-US"/>
+        </w:rPr>
+        <w:t>Database working and some data can be inserted from app.</w:t>
+      </w:r>
+      <w:r>
+        <w:rPr>
+          <w:lang w:val="en-US"/>
+        </w:rPr>
+        <w:t xml:space="preserve">  Most of the apps layouts and activities can be viewed but do not have full functionality.</w:t>
+      </w:r>
+    </w:p>
+    <w:p>
+      <w:pPr>
+        <w:rPr>
+          <w:lang w:val="en-US"/>
+        </w:rPr>
+      </w:pPr>
+      <w:r>
+        <w:rPr>
+          <w:lang w:val="en-US"/>
+        </w:rPr>
+        <w:t>W</w:t>
+      </w:r>
+      <w:r>
+        <w:rPr>
+          <w:lang w:val="en-US"/>
+        </w:rPr>
+        <w:t>eek 47</w:t>
+      </w:r>
+    </w:p>
+    <w:p>
+      <w:pPr>
+        <w:rPr>
+          <w:lang w:val="en-US"/>
+        </w:rPr>
+      </w:pPr>
+      <w:proofErr w:type="gramStart"/>
+      <w:r>
+        <w:rPr>
+          <w:lang w:val="en-US"/>
+        </w:rPr>
+        <w:t>Working on the activities.</w:t>
+      </w:r>
+      <w:proofErr w:type="gramEnd"/>
+    </w:p>
+    <w:p>
+      <w:pPr>
+        <w:rPr>
+          <w:lang w:val="en-US"/>
+        </w:rPr>
+      </w:pPr>
+      <w:r>
+        <w:rPr>
+          <w:lang w:val="en-US"/>
+        </w:rPr>
+        <w:t>Week 48</w:t>
+      </w:r>
+    </w:p>
+    <w:p>
+      <w:pPr>
+        <w:rPr>
+          <w:lang w:val="en-US"/>
+        </w:rPr>
+      </w:pPr>
+      <w:proofErr w:type="gramStart"/>
+      <w:r>
+        <w:rPr>
+          <w:lang w:val="en-US"/>
+        </w:rPr>
+        <w:t>Implementing the camera into the app</w:t>
+      </w:r>
+      <w:r>
+        <w:rPr>
+          <w:lang w:val="en-US"/>
+        </w:rPr>
+        <w:t>.</w:t>
+      </w:r>
+      <w:proofErr w:type="gramEnd"/>
+    </w:p>
+    <w:p>
+      <w:pPr>
+        <w:rPr>
+          <w:lang w:val="en-US"/>
+        </w:rPr>
+      </w:pPr>
+      <w:r>
+        <w:rPr>
+          <w:lang w:val="en-US"/>
+        </w:rPr>
+        <w:t>Week 49</w:t>
+      </w:r>
+    </w:p>
+    <w:p>
+      <w:pPr>
+        <w:rPr>
+          <w:lang w:val="en-US"/>
+        </w:rPr>
+      </w:pPr>
+      <w:proofErr w:type="gramStart"/>
+      <w:r>
+        <w:rPr>
+          <w:lang w:val="en-US"/>
+        </w:rPr>
+        <w:lastRenderedPageBreak/>
+        <w:t>Testing the prototype.</w:t>
+      </w:r>
+      <w:proofErr w:type="gramEnd"/>
+    </w:p>
+    <w:p>
+      <w:pPr>
+        <w:rPr>
+          <w:lang w:val="en-US"/>
+        </w:rPr>
+      </w:pPr>
+      <w:r>
+        <w:rPr>
+          <w:lang w:val="en-US"/>
+        </w:rPr>
+        <w:t>Week 50</w:t>
+      </w:r>
+    </w:p>
+    <w:p>
+      <w:pPr>
+        <w:rPr>
+          <w:lang w:val="en-US"/>
+        </w:rPr>
+      </w:pPr>
+      <w:r>
+        <w:rPr>
+          <w:lang w:val="en-US"/>
+        </w:rPr>
+        <w:t>The f</w:t>
+      </w:r>
+      <w:r>
+        <w:rPr>
+          <w:lang w:val="en-US"/>
+        </w:rPr>
+        <w:t>inal touches</w:t>
+      </w:r>
+      <w:r>
+        <w:rPr>
+          <w:lang w:val="en-US"/>
+        </w:rPr>
+        <w:t xml:space="preserve"> to the prototype</w:t>
+      </w:r>
+      <w:r>
+        <w:rPr>
+          <w:lang w:val="en-US"/>
+        </w:rPr>
+        <w:t xml:space="preserve"> and</w:t>
+      </w:r>
+      <w:r>
+        <w:rPr>
+          <w:lang w:val="en-US"/>
+        </w:rPr>
+        <w:t xml:space="preserve"> the</w:t>
+      </w:r>
+      <w:r>
+        <w:rPr>
+          <w:lang w:val="en-US"/>
+        </w:rPr>
+        <w:t xml:space="preserve"> seminar.</w:t>
+      </w:r>
+    </w:p>
+    <w:p>
+      <w:pPr>
+        <w:pStyle w:val="Heading1"/>
+        <w:rPr>
+          <w:lang w:val="en-US"/>
+        </w:rPr>
+      </w:pPr>
+      <w:r>
+        <w:rPr>
+          <w:lang w:val="en-US"/>
+        </w:rPr>
+        <w:t>Problems</w:t>
+      </w:r>
+    </w:p>
+    <w:p>
+      <w:pPr>
+        <w:rPr>
+          <w:lang w:val="en-US"/>
+        </w:rPr>
+      </w:pPr>
+      <w:r>
+        <w:rPr>
+          <w:lang w:val="en-US"/>
+        </w:rPr>
+        <w:t>The major problem on the programming side was time, with so many other projects running simultaneously and both of the group members being sick near the end of the project although not sick simultane</w:t>
+      </w:r>
+      <w:r>
+        <w:rPr>
+          <w:lang w:val="en-US"/>
+        </w:rPr>
+        <w:t>ously it reduced productivity. Problems with the product that we could foresee were mainly around the user and how can the product be made foolproof to prevent abuse</w:t>
+      </w:r>
+      <w:r>
+        <w:rPr>
+          <w:lang w:val="en-US"/>
+        </w:rPr>
+        <w:t xml:space="preserve"> and how much can we trust the user.</w:t>
+      </w:r>
+      <w:r>
+        <w:rPr>
+          <w:lang w:val="en-US"/>
+        </w:rPr>
+        <w:t xml:space="preserve"> The planning was not met.</w:t>
       </w:r>
       <w:bookmarkStart w:id="0" w:name="_GoBack"/>
       <w:bookmarkEnd w:id="0"/>
     </w:p>
-    <w:p>
-      <w:pPr>
-        <w:rPr>
-          <w:lang w:val="en-US"/>
-        </w:rPr>
-      </w:pPr>
-      <w:r>
-        <w:rPr>
-          <w:lang w:val="en-US"/>
-        </w:rPr>
-        <w:t>Week 46</w:t>
-      </w:r>
-    </w:p>
-    <w:p>
-      <w:pPr>
-        <w:rPr>
-          <w:lang w:val="en-US"/>
-        </w:rPr>
-      </w:pPr>
-      <w:r>
-        <w:rPr>
-          <w:lang w:val="en-US"/>
-        </w:rPr>
-        <w:t>Database working and some data can be inserted from app.</w:t>
-      </w:r>
-      <w:r>
-        <w:rPr>
-          <w:lang w:val="en-US"/>
-        </w:rPr>
-        <w:t xml:space="preserve">  Most of the apps layouts and activities can be viewed but do not have full functionality.</w:t>
-      </w:r>
-    </w:p>
-    <w:p>
-      <w:pPr>
-        <w:rPr>
-          <w:lang w:val="en-US"/>
-        </w:rPr>
-      </w:pPr>
-      <w:r>
-        <w:rPr>
-          <w:lang w:val="en-US"/>
-        </w:rPr>
-        <w:t>W</w:t>
-      </w:r>
-      <w:r>
-        <w:rPr>
-          <w:lang w:val="en-US"/>
-        </w:rPr>
-        <w:t>eek 47</w:t>
-      </w:r>
-    </w:p>
-    <w:p>
-      <w:pPr>
-        <w:rPr>
-          <w:lang w:val="en-US"/>
-        </w:rPr>
-      </w:pPr>
-      <w:proofErr w:type="gramStart"/>
-      <w:r>
-        <w:rPr>
-          <w:lang w:val="en-US"/>
-        </w:rPr>
-        <w:t>Working on the activities.</w:t>
-      </w:r>
-      <w:proofErr w:type="gramEnd"/>
-    </w:p>
-    <w:p>
-      <w:pPr>
-        <w:rPr>
-          <w:lang w:val="en-US"/>
-        </w:rPr>
-      </w:pPr>
-      <w:r>
-        <w:rPr>
-          <w:lang w:val="en-US"/>
-        </w:rPr>
-        <w:t>Week 48</w:t>
-      </w:r>
-    </w:p>
-    <w:p>
-      <w:pPr>
-        <w:rPr>
-          <w:lang w:val="en-US"/>
-        </w:rPr>
-      </w:pPr>
-      <w:proofErr w:type="gramStart"/>
-      <w:r>
-        <w:rPr>
-          <w:lang w:val="en-US"/>
-        </w:rPr>
-        <w:t>Implementing the camera into the app</w:t>
-      </w:r>
-      <w:r>
-        <w:rPr>
-          <w:lang w:val="en-US"/>
-        </w:rPr>
-        <w:t>.</w:t>
-      </w:r>
-      <w:proofErr w:type="gramEnd"/>
-    </w:p>
-    <w:p>
-      <w:pPr>
-        <w:rPr>
-          <w:lang w:val="en-US"/>
-        </w:rPr>
-      </w:pPr>
-      <w:r>
-        <w:rPr>
-          <w:lang w:val="en-US"/>
-        </w:rPr>
-        <w:t>Week 49</w:t>
-      </w:r>
-    </w:p>
-    <w:p>
-      <w:pPr>
-        <w:rPr>
-          <w:lang w:val="en-US"/>
-        </w:rPr>
-      </w:pPr>
-      <w:proofErr w:type="gramStart"/>
-      <w:r>
-        <w:rPr>
-          <w:lang w:val="en-US"/>
-        </w:rPr>
-        <w:lastRenderedPageBreak/>
-        <w:t>Testing the prototype.</w:t>
-      </w:r>
-      <w:proofErr w:type="gramEnd"/>
-    </w:p>
-    <w:p>
-      <w:pPr>
-        <w:rPr>
-          <w:lang w:val="en-US"/>
-        </w:rPr>
-      </w:pPr>
-      <w:r>
-        <w:rPr>
-          <w:lang w:val="en-US"/>
-        </w:rPr>
-        <w:t>Week 50</w:t>
-      </w:r>
-    </w:p>
-    <w:p>
-      <w:pPr>
-        <w:rPr>
-          <w:lang w:val="en-US"/>
-        </w:rPr>
-      </w:pPr>
-      <w:r>
-        <w:rPr>
-          <w:lang w:val="en-US"/>
-        </w:rPr>
-        <w:t>The f</w:t>
-      </w:r>
-      <w:r>
-        <w:rPr>
-          <w:lang w:val="en-US"/>
-        </w:rPr>
-        <w:t>inal touches</w:t>
-      </w:r>
-      <w:r>
-        <w:rPr>
-          <w:lang w:val="en-US"/>
-        </w:rPr>
-        <w:t xml:space="preserve"> to the prototype</w:t>
-      </w:r>
-      <w:r>
-        <w:rPr>
-          <w:lang w:val="en-US"/>
-        </w:rPr>
-        <w:t xml:space="preserve"> and</w:t>
-      </w:r>
-      <w:r>
-        <w:rPr>
-          <w:lang w:val="en-US"/>
-        </w:rPr>
-        <w:t xml:space="preserve"> the</w:t>
-      </w:r>
-      <w:r>
-        <w:rPr>
-          <w:lang w:val="en-US"/>
-        </w:rPr>
-        <w:t xml:space="preserve"> seminar.</w:t>
-      </w:r>
-    </w:p>
     <w:sectPr>
-      <w:headerReference w:type="default" r:id="rId16"/>
-      <w:headerReference w:type="first" r:id="rId17"/>
-      <w:footerReference w:type="first" r:id="rId18"/>
+      <w:headerReference w:type="default" r:id="rId17"/>
+      <w:headerReference w:type="first" r:id="rId18"/>
+      <w:footerReference w:type="first" r:id="rId19"/>
       <w:pgSz w:w="11906" w:h="16838"/>
       <w:pgMar w:top="1440" w:right="1440" w:bottom="1440" w:left="1440" w:header="708" w:footer="708" w:gutter="0"/>
       <w:pgNumType w:start="0"/>
@@ -2902,8 +2959,20 @@
   <a:extraClrSchemeLst/>
   <a:extLst>
     <a:ext uri="{05A4C25C-085E-4340-85A3-A5531E510DB2}">
-      <thm15:themeFamily xmlns="" xmlns:thm15="http://schemas.microsoft.com/office/thememl/2012/main" name="Office Theme" id="{62F939B6-93AF-4DB8-9C6B-D6C7DFDC589F}" vid="{4A3C46E8-61CC-4603-A589-7422A47A8E4A}"/>
+      <thm15:themeFamily xmlns:thm15="http://schemas.microsoft.com/office/thememl/2012/main" xmlns="" name="Office Theme" id="{62F939B6-93AF-4DB8-9C6B-D6C7DFDC589F}" vid="{4A3C46E8-61CC-4603-A589-7422A47A8E4A}"/>
     </a:ext>
   </a:extLst>
 </a:theme>
+</file>
+
+<file path=customXml/item1.xml><?xml version="1.0" encoding="utf-8"?>
+<b:Sources xmlns:b="http://schemas.openxmlformats.org/officeDocument/2006/bibliography" xmlns="http://schemas.openxmlformats.org/officeDocument/2006/bibliography" SelectedStyle="\APA.XSL" StyleName="APA"/>
+</file>
+
+<file path=customXml/itemProps1.xml><?xml version="1.0" encoding="utf-8"?>
+<ds:datastoreItem xmlns:ds="http://schemas.openxmlformats.org/officeDocument/2006/customXml" ds:itemID="{34913935-335C-496E-B0C6-08DF69BF7864}">
+  <ds:schemaRefs>
+    <ds:schemaRef ds:uri="http://schemas.openxmlformats.org/officeDocument/2006/bibliography"/>
+  </ds:schemaRefs>
+</ds:datastoreItem>
 </file>
</xml_diff>

<commit_message>
Worked on the README and added some of the layouts as JPG
</commit_message>
<xml_diff>
--- a/doc/Documentation.docx
+++ b/doc/Documentation.docx
@@ -1441,8 +1441,10 @@
         <w:rPr>
           <w:lang w:val="en-US"/>
         </w:rPr>
-        <w:t xml:space="preserve"> The old idea of PHP scripts was scrapped.</w:t>
-      </w:r>
+        <w:t xml:space="preserve"> </w:t>
+      </w:r>
+      <w:bookmarkStart w:id="0" w:name="_GoBack"/>
+      <w:bookmarkEnd w:id="0"/>
     </w:p>
     <w:p>
       <w:pPr>
@@ -1757,8 +1759,6 @@
         </w:rPr>
         <w:t xml:space="preserve"> The planning was not met.</w:t>
       </w:r>
-      <w:bookmarkStart w:id="0" w:name="_GoBack"/>
-      <w:bookmarkEnd w:id="0"/>
     </w:p>
     <w:sectPr>
       <w:headerReference w:type="default" r:id="rId17"/>
@@ -1896,7 +1896,7 @@
           <w:rPr>
             <w:noProof/>
           </w:rPr>
-          <w:t>6</w:t>
+          <w:t>4</w:t>
         </w:r>
         <w:r>
           <w:rPr>
@@ -2959,7 +2959,7 @@
   <a:extraClrSchemeLst/>
   <a:extLst>
     <a:ext uri="{05A4C25C-085E-4340-85A3-A5531E510DB2}">
-      <thm15:themeFamily xmlns:thm15="http://schemas.microsoft.com/office/thememl/2012/main" xmlns="" name="Office Theme" id="{62F939B6-93AF-4DB8-9C6B-D6C7DFDC589F}" vid="{4A3C46E8-61CC-4603-A589-7422A47A8E4A}"/>
+      <thm15:themeFamily xmlns="" xmlns:thm15="http://schemas.microsoft.com/office/thememl/2012/main" name="Office Theme" id="{62F939B6-93AF-4DB8-9C6B-D6C7DFDC589F}" vid="{4A3C46E8-61CC-4603-A589-7422A47A8E4A}"/>
     </a:ext>
   </a:extLst>
 </a:theme>
@@ -2970,7 +2970,7 @@
 </file>
 
 <file path=customXml/itemProps1.xml><?xml version="1.0" encoding="utf-8"?>
-<ds:datastoreItem xmlns:ds="http://schemas.openxmlformats.org/officeDocument/2006/customXml" ds:itemID="{34913935-335C-496E-B0C6-08DF69BF7864}">
+<ds:datastoreItem xmlns:ds="http://schemas.openxmlformats.org/officeDocument/2006/customXml" ds:itemID="{93D309DD-EB6D-4970-BD70-86B423A9DF3D}">
   <ds:schemaRefs>
     <ds:schemaRef ds:uri="http://schemas.openxmlformats.org/officeDocument/2006/bibliography"/>
   </ds:schemaRefs>

</xml_diff>

<commit_message>
Updated documentation and deleted useless placeholder image.
</commit_message>
<xml_diff>
--- a/doc/Documentation.docx
+++ b/doc/Documentation.docx
@@ -577,7 +577,7 @@
         <w:rPr>
           <w:lang w:val="en-US"/>
         </w:rPr>
-        <w:t>Mockups</w:t>
+        <w:t>Layouts</w:t>
       </w:r>
     </w:p>
     <w:p>
@@ -701,8 +701,7 @@
     <w:p>
       <w:pPr>
         <w:rPr>
-          <w:noProof/>
-          <w:lang w:val="en-US" w:eastAsia="fi-FI"/>
+          <w:lang w:val="en-US"/>
         </w:rPr>
       </w:pPr>
       <w:r>
@@ -760,6 +759,14 @@
           </wp:inline>
         </w:drawing>
       </w:r>
+    </w:p>
+    <w:p>
+      <w:pPr>
+        <w:rPr>
+          <w:noProof/>
+          <w:lang w:val="en-US" w:eastAsia="fi-FI"/>
+        </w:rPr>
+      </w:pPr>
       <w:r>
         <w:rPr>
           <w:lang w:val="en-US"/>
@@ -1719,6 +1726,91 @@
           <w:lang w:val="en-US"/>
         </w:rPr>
         <w:t xml:space="preserve"> </w:t>
+      </w:r>
+    </w:p>
+    <w:p>
+      <w:pPr>
+        <w:pStyle w:val="Heading1"/>
+        <w:rPr>
+          <w:lang w:val="en-US"/>
+        </w:rPr>
+      </w:pPr>
+      <w:r>
+        <w:rPr>
+          <w:lang w:val="en-US"/>
+        </w:rPr>
+        <w:t>Grade breakdown</w:t>
+      </w:r>
+    </w:p>
+    <w:p>
+      <w:pPr>
+        <w:rPr>
+          <w:lang w:val="en-US"/>
+        </w:rPr>
+      </w:pPr>
+      <w:r>
+        <w:rPr>
+          <w:lang w:val="en-US"/>
+        </w:rPr>
+        <w:t>We find the project to be reasonably done and should reach the criteria for at least a grade of 3 out of 5. We propose that both members of the project receive this grade. Both members of the project have work</w:t>
+      </w:r>
+      <w:r>
+        <w:rPr>
+          <w:lang w:val="en-US"/>
+        </w:rPr>
+        <w:t>ed for the project’s</w:t>
+      </w:r>
+      <w:r>
+        <w:rPr>
+          <w:lang w:val="en-US"/>
+        </w:rPr>
+        <w:t xml:space="preserve"> completion. </w:t>
+      </w:r>
+      <w:proofErr w:type="spellStart"/>
+      <w:r>
+        <w:rPr>
+          <w:lang w:val="en-US"/>
+        </w:rPr>
+        <w:t>Antti</w:t>
+      </w:r>
+      <w:proofErr w:type="spellEnd"/>
+      <w:r>
+        <w:rPr>
+          <w:lang w:val="en-US"/>
+        </w:rPr>
+        <w:t xml:space="preserve"> working on the backend, that he is also using for his </w:t>
+      </w:r>
+      <w:proofErr w:type="spellStart"/>
+      <w:r>
+        <w:rPr>
+          <w:lang w:val="en-US"/>
+        </w:rPr>
+        <w:t>JavaEE</w:t>
+      </w:r>
+      <w:proofErr w:type="spellEnd"/>
+      <w:r>
+        <w:rPr>
+          <w:lang w:val="en-US"/>
+        </w:rPr>
+        <w:t xml:space="preserve"> courses project</w:t>
+      </w:r>
+      <w:r>
+        <w:rPr>
+          <w:lang w:val="en-US"/>
+        </w:rPr>
+        <w:t xml:space="preserve"> and thus used a lot of hours into it</w:t>
+      </w:r>
+      <w:r>
+        <w:rPr>
+          <w:lang w:val="en-US"/>
+        </w:rPr>
+        <w:t>.</w:t>
+      </w:r>
+      <w:r>
+        <w:rPr>
+          <w:lang w:val="en-US"/>
+        </w:rPr>
+        <w:t xml:space="preserve"> James focused on the layout xml and some of the Java.</w:t>
       </w:r>
       <w:bookmarkStart w:id="0" w:name="_GoBack"/>
       <w:bookmarkEnd w:id="0"/>
@@ -2933,7 +3025,7 @@
 </file>
 
 <file path=customXml/itemProps1.xml><?xml version="1.0" encoding="utf-8"?>
-<ds:datastoreItem xmlns:ds="http://schemas.openxmlformats.org/officeDocument/2006/customXml" ds:itemID="{85DB243B-0D38-4909-84F7-30E7638207D5}">
+<ds:datastoreItem xmlns:ds="http://schemas.openxmlformats.org/officeDocument/2006/customXml" ds:itemID="{B2CE134A-5B0F-4945-AB88-418691576CD4}">
   <ds:schemaRefs>
     <ds:schemaRef ds:uri="http://schemas.openxmlformats.org/officeDocument/2006/bibliography"/>
   </ds:schemaRefs>

</xml_diff>

<commit_message>
Added screenshots and worked on doc
</commit_message>
<xml_diff>
--- a/doc/Documentation.docx
+++ b/doc/Documentation.docx
@@ -216,7 +216,6 @@
           <w:lang w:val="en-US"/>
         </w:rPr>
       </w:pPr>
-      <w:proofErr w:type="spellStart"/>
       <w:r>
         <w:rPr>
           <w:rFonts w:ascii="Calibri" w:hAnsi="Calibri" w:cs="Calibri"/>
@@ -224,37 +223,7 @@
           <w:szCs w:val="36"/>
           <w:lang w:val="en-US"/>
         </w:rPr>
-        <w:t>Antti</w:t>
-      </w:r>
-      <w:proofErr w:type="spellEnd"/>
-      <w:r>
-        <w:rPr>
-          <w:rFonts w:ascii="Calibri" w:hAnsi="Calibri" w:cs="Calibri"/>
-          <w:sz w:val="36"/>
-          <w:szCs w:val="36"/>
-          <w:lang w:val="en-US"/>
-        </w:rPr>
-        <w:t xml:space="preserve"> </w:t>
-      </w:r>
-      <w:proofErr w:type="spellStart"/>
-      <w:r>
-        <w:rPr>
-          <w:rFonts w:ascii="Calibri" w:hAnsi="Calibri" w:cs="Calibri"/>
-          <w:sz w:val="36"/>
-          <w:szCs w:val="36"/>
-          <w:lang w:val="en-US"/>
-        </w:rPr>
-        <w:t>Minkkinen</w:t>
-      </w:r>
-      <w:proofErr w:type="spellEnd"/>
-      <w:r>
-        <w:rPr>
-          <w:rFonts w:ascii="Calibri" w:hAnsi="Calibri" w:cs="Calibri"/>
-          <w:sz w:val="36"/>
-          <w:szCs w:val="36"/>
-          <w:lang w:val="en-US"/>
-        </w:rPr>
-        <w:t xml:space="preserve"> G7786</w:t>
+        <w:t>Antti Minkkinen G7786</w:t>
       </w:r>
     </w:p>
     <w:p>
@@ -582,7 +551,6 @@
     </w:p>
     <w:p>
       <w:pPr>
-        <w:pStyle w:val="Heading1"/>
         <w:rPr>
           <w:lang w:val="en-US"/>
         </w:rPr>
@@ -593,10 +561,10 @@
           <w:lang w:eastAsia="fi-FI"/>
         </w:rPr>
         <w:drawing>
-          <wp:inline distT="0" distB="0" distL="0" distR="0" wp14:anchorId="18A05F4B" wp14:editId="5B746E07">
-            <wp:extent cx="2052212" cy="3409950"/>
-            <wp:effectExtent l="0" t="0" r="5715" b="0"/>
-            <wp:docPr id="1" name="Picture 1" descr="\\JAMES-PC\Users\James\gitti\AndroidProgramming\doc\Layouts\Search Product.JPG"/>
+          <wp:inline distT="0" distB="0" distL="0" distR="0">
+            <wp:extent cx="1962601" cy="3486150"/>
+            <wp:effectExtent l="0" t="0" r="0" b="0"/>
+            <wp:docPr id="17" name="Picture 17" descr="F:\Koodaus\androidworkspace\AndroidProgramming\doc\Screenshots\Screenshot_2014-12-08-17-03-36.png"/>
             <wp:cNvGraphicFramePr>
               <a:graphicFrameLocks xmlns:a="http://schemas.openxmlformats.org/drawingml/2006/main" noChangeAspect="1"/>
             </wp:cNvGraphicFramePr>
@@ -604,13 +572,13 @@
               <a:graphicData uri="http://schemas.openxmlformats.org/drawingml/2006/picture">
                 <pic:pic xmlns:pic="http://schemas.openxmlformats.org/drawingml/2006/picture">
                   <pic:nvPicPr>
-                    <pic:cNvPr id="0" name="Picture 1" descr="\\JAMES-PC\Users\James\gitti\AndroidProgramming\doc\Layouts\Search Product.JPG"/>
+                    <pic:cNvPr id="0" name="Picture 8" descr="F:\Koodaus\androidworkspace\AndroidProgramming\doc\Screenshots\Screenshot_2014-12-08-17-03-36.png"/>
                     <pic:cNvPicPr>
                       <a:picLocks noChangeAspect="1" noChangeArrowheads="1"/>
                     </pic:cNvPicPr>
                   </pic:nvPicPr>
                   <pic:blipFill>
-                    <a:blip r:embed="rId8">
+                    <a:blip r:embed="rId8" cstate="print">
                       <a:extLst>
                         <a:ext uri="{28A0092B-C50C-407E-A947-70E740481C1C}">
                           <a14:useLocalDpi xmlns:a14="http://schemas.microsoft.com/office/drawing/2010/main" val="0"/>
@@ -625,7 +593,7 @@
                   <pic:spPr bwMode="auto">
                     <a:xfrm>
                       <a:off x="0" y="0"/>
-                      <a:ext cx="2055832" cy="3415965"/>
+                      <a:ext cx="1962601" cy="3486150"/>
                     </a:xfrm>
                     <a:prstGeom prst="rect">
                       <a:avLst/>
@@ -652,58 +620,17 @@
         <w:rPr>
           <w:lang w:val="en-US"/>
         </w:rPr>
-        <w:t>This activity is used for searching products</w:t>
-      </w:r>
-      <w:r>
-        <w:rPr>
-          <w:lang w:val="en-US"/>
-        </w:rPr>
-        <w:t xml:space="preserve"> from the database</w:t>
-      </w:r>
-      <w:r>
-        <w:rPr>
-          <w:lang w:val="en-US"/>
-        </w:rPr>
-        <w:t>.</w:t>
-      </w:r>
-      <w:r>
-        <w:rPr>
-          <w:lang w:val="en-US"/>
-        </w:rPr>
-        <w:t xml:space="preserve"> The search filters products based on product name and category.</w:t>
-      </w:r>
-      <w:r>
-        <w:rPr>
-          <w:lang w:val="en-US"/>
-        </w:rPr>
-        <w:t xml:space="preserve"> A</w:t>
-      </w:r>
-      <w:r>
-        <w:rPr>
-          <w:lang w:val="en-US"/>
-        </w:rPr>
-        <w:t>fter selecting a product from</w:t>
-      </w:r>
-      <w:r>
-        <w:rPr>
-          <w:lang w:val="en-US"/>
-        </w:rPr>
-        <w:t xml:space="preserve"> the list the product price activity is displayed.</w:t>
-      </w:r>
-      <w:r>
-        <w:rPr>
-          <w:noProof/>
-          <w:lang w:val="en-US" w:eastAsia="fi-FI"/>
-        </w:rPr>
-        <w:t xml:space="preserve"> The user can also press ‘Add Product’ which shows the Add product activity or the user can press ‘Add Shop’ which shows the Add Shop activity.</w:t>
-      </w:r>
-    </w:p>
-    <w:p>
-      <w:pPr>
-        <w:rPr>
-          <w:lang w:val="en-US"/>
-        </w:rPr>
-      </w:pPr>
+        <w:t>The main activity is used for navigation.</w:t>
+      </w:r>
+    </w:p>
+    <w:p>
+      <w:pPr>
+        <w:rPr>
+          <w:lang w:val="en-US"/>
+        </w:rPr>
+      </w:pPr>
+      <w:bookmarkStart w:id="0" w:name="_GoBack"/>
+      <w:bookmarkEnd w:id="0"/>
       <w:r>
         <w:rPr>
           <w:noProof/>
@@ -711,10 +638,10 @@
         </w:rPr>
         <w:lastRenderedPageBreak/>
         <w:drawing>
-          <wp:inline distT="0" distB="0" distL="0" distR="0">
-            <wp:extent cx="2069897" cy="3429000"/>
-            <wp:effectExtent l="0" t="0" r="6985" b="0"/>
-            <wp:docPr id="2" name="Picture 2" descr="\\JAMES-PC\Users\James\gitti\AndroidProgramming\doc\Layouts\Product Prices.JPG"/>
+          <wp:inline distT="0" distB="0" distL="0" distR="0" wp14:anchorId="27B35553" wp14:editId="25DD1364">
+            <wp:extent cx="3419475" cy="6073983"/>
+            <wp:effectExtent l="0" t="0" r="0" b="3175"/>
+            <wp:docPr id="3" name="Picture 3" descr="F:\Koodaus\androidworkspace\AndroidProgramming\doc\Screenshots\Screenshot_2014-12-08-17-03-58.png"/>
             <wp:cNvGraphicFramePr>
               <a:graphicFrameLocks xmlns:a="http://schemas.openxmlformats.org/drawingml/2006/main" noChangeAspect="1"/>
             </wp:cNvGraphicFramePr>
@@ -722,13 +649,13 @@
               <a:graphicData uri="http://schemas.openxmlformats.org/drawingml/2006/picture">
                 <pic:pic xmlns:pic="http://schemas.openxmlformats.org/drawingml/2006/picture">
                   <pic:nvPicPr>
-                    <pic:cNvPr id="0" name="Picture 2" descr="\\JAMES-PC\Users\James\gitti\AndroidProgramming\doc\Layouts\Product Prices.JPG"/>
+                    <pic:cNvPr id="0" name="Picture 1" descr="F:\Koodaus\androidworkspace\AndroidProgramming\doc\Screenshots\Screenshot_2014-12-08-17-03-58.png"/>
                     <pic:cNvPicPr>
                       <a:picLocks noChangeAspect="1" noChangeArrowheads="1"/>
                     </pic:cNvPicPr>
                   </pic:nvPicPr>
                   <pic:blipFill>
-                    <a:blip r:embed="rId9">
+                    <a:blip r:embed="rId9" cstate="print">
                       <a:extLst>
                         <a:ext uri="{28A0092B-C50C-407E-A947-70E740481C1C}">
                           <a14:useLocalDpi xmlns:a14="http://schemas.microsoft.com/office/drawing/2010/main" val="0"/>
@@ -743,7 +670,7 @@
                   <pic:spPr bwMode="auto">
                     <a:xfrm>
                       <a:off x="0" y="0"/>
-                      <a:ext cx="2071819" cy="3432184"/>
+                      <a:ext cx="3420501" cy="6075806"/>
                     </a:xfrm>
                     <a:prstGeom prst="rect">
                       <a:avLst/>
@@ -763,55 +690,77 @@
     <w:p>
       <w:pPr>
         <w:rPr>
+          <w:lang w:val="en-US"/>
+        </w:rPr>
+      </w:pPr>
+      <w:r>
+        <w:rPr>
+          <w:lang w:val="en-US"/>
+        </w:rPr>
+        <w:t>This activity is used for searching products</w:t>
+      </w:r>
+      <w:r>
+        <w:rPr>
+          <w:lang w:val="en-US"/>
+        </w:rPr>
+        <w:t xml:space="preserve"> from the database</w:t>
+      </w:r>
+      <w:r>
+        <w:rPr>
+          <w:lang w:val="en-US"/>
+        </w:rPr>
+        <w:t>.</w:t>
+      </w:r>
+      <w:r>
+        <w:rPr>
+          <w:lang w:val="en-US"/>
+        </w:rPr>
+        <w:t xml:space="preserve"> The search filters products based on product name and category.</w:t>
+      </w:r>
+      <w:r>
+        <w:rPr>
+          <w:lang w:val="en-US"/>
+        </w:rPr>
+        <w:t xml:space="preserve"> A</w:t>
+      </w:r>
+      <w:r>
+        <w:rPr>
+          <w:lang w:val="en-US"/>
+        </w:rPr>
+        <w:t>fter selecting a product from</w:t>
+      </w:r>
+      <w:r>
+        <w:rPr>
+          <w:lang w:val="en-US"/>
+        </w:rPr>
+        <w:t xml:space="preserve"> the list the product price activity is displayed.</w:t>
+      </w:r>
+      <w:r>
+        <w:rPr>
           <w:noProof/>
           <w:lang w:val="en-US" w:eastAsia="fi-FI"/>
         </w:rPr>
-      </w:pPr>
-      <w:r>
-        <w:rPr>
-          <w:lang w:val="en-US"/>
-        </w:rPr>
-        <w:t>This activity displays the price of the selected product in the shops near the user.</w:t>
-      </w:r>
-      <w:r>
+        <w:t xml:space="preserve"> The user can also press ‘Add Product’ which shows the Add product activity or the user can press ‘Add Shop’ which shows the Add Shop activity.</w:t>
+      </w:r>
+    </w:p>
+    <w:p>
+      <w:pPr>
         <w:rPr>
           <w:noProof/>
           <w:lang w:val="en-US" w:eastAsia="fi-FI"/>
         </w:rPr>
-        <w:t xml:space="preserve"> </w:t>
-      </w:r>
-      <w:r>
-        <w:rPr>
-          <w:noProof/>
-          <w:lang w:val="en-US" w:eastAsia="fi-FI"/>
-        </w:rPr>
-        <w:t xml:space="preserve"> A map of the nearby shops that have the product is also displayed. The user can navigate to add price activity with the button.</w:t>
-      </w:r>
-      <w:r>
-        <w:rPr>
-          <w:noProof/>
-          <w:lang w:val="en-US" w:eastAsia="fi-FI"/>
-        </w:rPr>
-        <w:t xml:space="preserve"> </w:t>
-      </w:r>
-    </w:p>
-    <w:p>
-      <w:pPr>
-        <w:rPr>
-          <w:noProof/>
-          <w:lang w:val="en-US" w:eastAsia="fi-FI"/>
-        </w:rPr>
       </w:pPr>
       <w:r>
         <w:rPr>
           <w:noProof/>
           <w:lang w:eastAsia="fi-FI"/>
         </w:rPr>
+        <w:lastRenderedPageBreak/>
         <w:drawing>
-          <wp:inline distT="0" distB="0" distL="0" distR="0" wp14:anchorId="72A7FF6D" wp14:editId="31FEEBC3">
-            <wp:extent cx="2211186" cy="3657600"/>
+          <wp:inline distT="0" distB="0" distL="0" distR="0">
+            <wp:extent cx="3981450" cy="7072215"/>
             <wp:effectExtent l="0" t="0" r="0" b="0"/>
-            <wp:docPr id="12" name="Picture 12" descr="\\JAMES-PC\Users\James\gitti\AndroidProgramming\doc\Layouts\Product Add.JPG"/>
+            <wp:docPr id="5" name="Picture 5" descr="F:\Koodaus\androidworkspace\AndroidProgramming\doc\Screenshots\Screenshot_2014-12-08-17-05-10.png"/>
             <wp:cNvGraphicFramePr>
               <a:graphicFrameLocks xmlns:a="http://schemas.openxmlformats.org/drawingml/2006/main" noChangeAspect="1"/>
             </wp:cNvGraphicFramePr>
@@ -819,13 +768,13 @@
               <a:graphicData uri="http://schemas.openxmlformats.org/drawingml/2006/picture">
                 <pic:pic xmlns:pic="http://schemas.openxmlformats.org/drawingml/2006/picture">
                   <pic:nvPicPr>
-                    <pic:cNvPr id="0" name="Picture 3" descr="\\JAMES-PC\Users\James\gitti\AndroidProgramming\doc\Layouts\Product Add.JPG"/>
+                    <pic:cNvPr id="0" name="Picture 3" descr="F:\Koodaus\androidworkspace\AndroidProgramming\doc\Screenshots\Screenshot_2014-12-08-17-05-10.png"/>
                     <pic:cNvPicPr>
                       <a:picLocks noChangeAspect="1" noChangeArrowheads="1"/>
                     </pic:cNvPicPr>
                   </pic:nvPicPr>
                   <pic:blipFill>
-                    <a:blip r:embed="rId10">
+                    <a:blip r:embed="rId10" cstate="print">
                       <a:extLst>
                         <a:ext uri="{28A0092B-C50C-407E-A947-70E740481C1C}">
                           <a14:useLocalDpi xmlns:a14="http://schemas.microsoft.com/office/drawing/2010/main" val="0"/>
@@ -840,7 +789,7 @@
                   <pic:spPr bwMode="auto">
                     <a:xfrm>
                       <a:off x="0" y="0"/>
-                      <a:ext cx="2211186" cy="3657600"/>
+                      <a:ext cx="3993577" cy="7093755"/>
                     </a:xfrm>
                     <a:prstGeom prst="rect">
                       <a:avLst/>
@@ -882,15 +831,15 @@
           <w:noProof/>
           <w:lang w:val="en-US" w:eastAsia="fi-FI"/>
         </w:rPr>
-        <w:t>take a picture of the product and a picture of the barcode of the product (used for identifying products in db). Product name and category (and sub categories) can be selected.</w:t>
-      </w:r>
-    </w:p>
-    <w:p>
-      <w:pPr>
-        <w:rPr>
-          <w:lang w:val="en-US"/>
-        </w:rPr>
-      </w:pPr>
+        <w:t xml:space="preserve">take a picture of the product. </w:t>
+      </w:r>
+      <w:r>
+        <w:rPr>
+          <w:noProof/>
+          <w:lang w:val="en-US" w:eastAsia="fi-FI"/>
+        </w:rPr>
+        <w:t>Product name and category (and sub categories) can be selected.</w:t>
+      </w:r>
     </w:p>
     <w:p>
       <w:pPr>
@@ -905,10 +854,10 @@
         </w:rPr>
         <w:lastRenderedPageBreak/>
         <w:drawing>
-          <wp:inline distT="0" distB="0" distL="0" distR="0" wp14:anchorId="13000D32" wp14:editId="0406DFDB">
-            <wp:extent cx="1831902" cy="3067050"/>
-            <wp:effectExtent l="0" t="0" r="0" b="0"/>
-            <wp:docPr id="13" name="Picture 13" descr="\\JAMES-PC\Users\James\gitti\AndroidProgramming\doc\Layouts\Add Price 1.JPG"/>
+          <wp:inline distT="0" distB="0" distL="0" distR="0" wp14:anchorId="34B65ECB" wp14:editId="535F5076">
+            <wp:extent cx="3019425" cy="5363378"/>
+            <wp:effectExtent l="0" t="0" r="0" b="8890"/>
+            <wp:docPr id="9" name="Picture 9" descr="F:\Koodaus\androidworkspace\AndroidProgramming\doc\Screenshots\Screenshot_2014-12-08-17-06-07.png"/>
             <wp:cNvGraphicFramePr>
               <a:graphicFrameLocks xmlns:a="http://schemas.openxmlformats.org/drawingml/2006/main" noChangeAspect="1"/>
             </wp:cNvGraphicFramePr>
@@ -916,13 +865,13 @@
               <a:graphicData uri="http://schemas.openxmlformats.org/drawingml/2006/picture">
                 <pic:pic xmlns:pic="http://schemas.openxmlformats.org/drawingml/2006/picture">
                   <pic:nvPicPr>
-                    <pic:cNvPr id="0" name="Picture 4" descr="\\JAMES-PC\Users\James\gitti\AndroidProgramming\doc\Layouts\Add Price 1.JPG"/>
+                    <pic:cNvPr id="0" name="Picture 7" descr="F:\Koodaus\androidworkspace\AndroidProgramming\doc\Screenshots\Screenshot_2014-12-08-17-06-07.png"/>
                     <pic:cNvPicPr>
                       <a:picLocks noChangeAspect="1" noChangeArrowheads="1"/>
                     </pic:cNvPicPr>
                   </pic:nvPicPr>
                   <pic:blipFill>
-                    <a:blip r:embed="rId11">
+                    <a:blip r:embed="rId11" cstate="print">
                       <a:extLst>
                         <a:ext uri="{28A0092B-C50C-407E-A947-70E740481C1C}">
                           <a14:useLocalDpi xmlns:a14="http://schemas.microsoft.com/office/drawing/2010/main" val="0"/>
@@ -937,7 +886,7 @@
                   <pic:spPr bwMode="auto">
                     <a:xfrm>
                       <a:off x="0" y="0"/>
-                      <a:ext cx="1840512" cy="3081466"/>
+                      <a:ext cx="3025747" cy="5374608"/>
                     </a:xfrm>
                     <a:prstGeom prst="rect">
                       <a:avLst/>
@@ -953,16 +902,44 @@
           </wp:inline>
         </w:drawing>
       </w:r>
+    </w:p>
+    <w:p>
+      <w:pPr>
+        <w:rPr>
+          <w:lang w:val="en-US"/>
+        </w:rPr>
+      </w:pPr>
+      <w:r>
+        <w:rPr>
+          <w:lang w:val="en-US"/>
+        </w:rPr>
+        <w:t>This activity is used to add a shop to the database. The user can type the name of the shop and address.</w:t>
+      </w:r>
+    </w:p>
+    <w:p>
+      <w:pPr>
+        <w:rPr>
+          <w:lang w:val="en-US"/>
+        </w:rPr>
+      </w:pPr>
+    </w:p>
+    <w:p>
+      <w:pPr>
+        <w:rPr>
+          <w:lang w:val="en-US"/>
+        </w:rPr>
+      </w:pPr>
       <w:r>
         <w:rPr>
           <w:noProof/>
           <w:lang w:eastAsia="fi-FI"/>
         </w:rPr>
+        <w:lastRenderedPageBreak/>
         <w:drawing>
-          <wp:inline distT="0" distB="0" distL="0" distR="0" wp14:anchorId="16C679E0" wp14:editId="573E4B62">
-            <wp:extent cx="1838694" cy="3057525"/>
-            <wp:effectExtent l="0" t="0" r="9525" b="0"/>
-            <wp:docPr id="14" name="Picture 14" descr="\\JAMES-PC\Users\James\gitti\AndroidProgramming\doc\Layouts\Add Price 2.JPG"/>
+          <wp:inline distT="0" distB="0" distL="0" distR="0">
+            <wp:extent cx="1812457" cy="3219450"/>
+            <wp:effectExtent l="0" t="0" r="0" b="0"/>
+            <wp:docPr id="6" name="Picture 6" descr="F:\Koodaus\androidworkspace\AndroidProgramming\doc\Screenshots\Screenshot_2014-12-08-17-06-24.png"/>
             <wp:cNvGraphicFramePr>
               <a:graphicFrameLocks xmlns:a="http://schemas.openxmlformats.org/drawingml/2006/main" noChangeAspect="1"/>
             </wp:cNvGraphicFramePr>
@@ -970,13 +947,13 @@
               <a:graphicData uri="http://schemas.openxmlformats.org/drawingml/2006/picture">
                 <pic:pic xmlns:pic="http://schemas.openxmlformats.org/drawingml/2006/picture">
                   <pic:nvPicPr>
-                    <pic:cNvPr id="0" name="Picture 5" descr="\\JAMES-PC\Users\James\gitti\AndroidProgramming\doc\Layouts\Add Price 2.JPG"/>
+                    <pic:cNvPr id="0" name="Picture 4" descr="F:\Koodaus\androidworkspace\AndroidProgramming\doc\Screenshots\Screenshot_2014-12-08-17-06-24.png"/>
                     <pic:cNvPicPr>
                       <a:picLocks noChangeAspect="1" noChangeArrowheads="1"/>
                     </pic:cNvPicPr>
                   </pic:nvPicPr>
                   <pic:blipFill>
-                    <a:blip r:embed="rId12">
+                    <a:blip r:embed="rId12" cstate="print">
                       <a:extLst>
                         <a:ext uri="{28A0092B-C50C-407E-A947-70E740481C1C}">
                           <a14:useLocalDpi xmlns:a14="http://schemas.microsoft.com/office/drawing/2010/main" val="0"/>
@@ -991,7 +968,7 @@
                   <pic:spPr bwMode="auto">
                     <a:xfrm>
                       <a:off x="0" y="0"/>
-                      <a:ext cx="1838694" cy="3057525"/>
+                      <a:ext cx="1812457" cy="3219450"/>
                     </a:xfrm>
                     <a:prstGeom prst="rect">
                       <a:avLst/>
@@ -1013,10 +990,10 @@
           <w:lang w:eastAsia="fi-FI"/>
         </w:rPr>
         <w:drawing>
-          <wp:inline distT="0" distB="0" distL="0" distR="0" wp14:anchorId="02D9F975" wp14:editId="7F43BA91">
-            <wp:extent cx="1847199" cy="3067050"/>
-            <wp:effectExtent l="0" t="0" r="1270" b="0"/>
-            <wp:docPr id="15" name="Picture 15" descr="\\JAMES-PC\Users\James\gitti\AndroidProgramming\doc\Layouts\Add Price 3.JPG"/>
+          <wp:inline distT="0" distB="0" distL="0" distR="0">
+            <wp:extent cx="1819275" cy="3231560"/>
+            <wp:effectExtent l="0" t="0" r="0" b="6985"/>
+            <wp:docPr id="7" name="Picture 7" descr="F:\Koodaus\androidworkspace\AndroidProgramming\doc\Screenshots\Screenshot_2014-12-08-17-06-34.png"/>
             <wp:cNvGraphicFramePr>
               <a:graphicFrameLocks xmlns:a="http://schemas.openxmlformats.org/drawingml/2006/main" noChangeAspect="1"/>
             </wp:cNvGraphicFramePr>
@@ -1024,13 +1001,13 @@
               <a:graphicData uri="http://schemas.openxmlformats.org/drawingml/2006/picture">
                 <pic:pic xmlns:pic="http://schemas.openxmlformats.org/drawingml/2006/picture">
                   <pic:nvPicPr>
-                    <pic:cNvPr id="0" name="Picture 6" descr="\\JAMES-PC\Users\James\gitti\AndroidProgramming\doc\Layouts\Add Price 3.JPG"/>
+                    <pic:cNvPr id="0" name="Picture 5" descr="F:\Koodaus\androidworkspace\AndroidProgramming\doc\Screenshots\Screenshot_2014-12-08-17-06-34.png"/>
                     <pic:cNvPicPr>
                       <a:picLocks noChangeAspect="1" noChangeArrowheads="1"/>
                     </pic:cNvPicPr>
                   </pic:nvPicPr>
                   <pic:blipFill>
-                    <a:blip r:embed="rId13">
+                    <a:blip r:embed="rId13" cstate="print">
                       <a:extLst>
                         <a:ext uri="{28A0092B-C50C-407E-A947-70E740481C1C}">
                           <a14:useLocalDpi xmlns:a14="http://schemas.microsoft.com/office/drawing/2010/main" val="0"/>
@@ -1045,7 +1022,7 @@
                   <pic:spPr bwMode="auto">
                     <a:xfrm>
                       <a:off x="0" y="0"/>
-                      <a:ext cx="1855900" cy="3081497"/>
+                      <a:ext cx="1823300" cy="3238709"/>
                     </a:xfrm>
                     <a:prstGeom prst="rect">
                       <a:avLst/>
@@ -1063,40 +1040,14 @@
       </w:r>
       <w:r>
         <w:rPr>
-          <w:lang w:val="en-US"/>
-        </w:rPr>
-        <w:t>These activities are used to add a price to a product in a certain shop.</w:t>
-      </w:r>
-      <w:r>
-        <w:rPr>
-          <w:lang w:val="en-US"/>
-        </w:rPr>
-        <w:t xml:space="preserve"> The product can be manually selected or it can be automatically selected if the user navigated here from other product. In the second screen the user selects the shop from the map or by searching from the list. The list automatically contains the nearest shops and also shows the distance to them. The third screen is used for adding the price(s) of the product.</w:t>
-      </w:r>
-    </w:p>
-    <w:p>
-      <w:pPr>
-        <w:rPr>
-          <w:lang w:val="en-US"/>
-        </w:rPr>
-      </w:pPr>
-    </w:p>
-    <w:p>
-      <w:pPr>
-        <w:rPr>
-          <w:lang w:val="en-US"/>
-        </w:rPr>
-      </w:pPr>
-      <w:r>
-        <w:rPr>
           <w:noProof/>
           <w:lang w:eastAsia="fi-FI"/>
         </w:rPr>
         <w:drawing>
-          <wp:inline distT="0" distB="0" distL="0" distR="0" wp14:anchorId="2D3D68DE" wp14:editId="27ECE36B">
-            <wp:extent cx="2056227" cy="3343275"/>
-            <wp:effectExtent l="0" t="0" r="1270" b="0"/>
-            <wp:docPr id="16" name="Picture 16" descr="\\JAMES-PC\Users\James\gitti\AndroidProgramming\doc\Layouts\Add Shop.JPG"/>
+          <wp:inline distT="0" distB="0" distL="0" distR="0">
+            <wp:extent cx="1817818" cy="3228975"/>
+            <wp:effectExtent l="0" t="0" r="0" b="0"/>
+            <wp:docPr id="8" name="Picture 8" descr="F:\Koodaus\androidworkspace\AndroidProgramming\doc\Screenshots\Screenshot_2014-12-08-17-06-50.png"/>
             <wp:cNvGraphicFramePr>
               <a:graphicFrameLocks xmlns:a="http://schemas.openxmlformats.org/drawingml/2006/main" noChangeAspect="1"/>
             </wp:cNvGraphicFramePr>
@@ -1104,13 +1055,13 @@
               <a:graphicData uri="http://schemas.openxmlformats.org/drawingml/2006/picture">
                 <pic:pic xmlns:pic="http://schemas.openxmlformats.org/drawingml/2006/picture">
                   <pic:nvPicPr>
-                    <pic:cNvPr id="0" name="Picture 7" descr="\\JAMES-PC\Users\James\gitti\AndroidProgramming\doc\Layouts\Add Shop.JPG"/>
+                    <pic:cNvPr id="0" name="Picture 6" descr="F:\Koodaus\androidworkspace\AndroidProgramming\doc\Screenshots\Screenshot_2014-12-08-17-06-50.png"/>
                     <pic:cNvPicPr>
                       <a:picLocks noChangeAspect="1" noChangeArrowheads="1"/>
                     </pic:cNvPicPr>
                   </pic:nvPicPr>
                   <pic:blipFill>
-                    <a:blip r:embed="rId14">
+                    <a:blip r:embed="rId14" cstate="print">
                       <a:extLst>
                         <a:ext uri="{28A0092B-C50C-407E-A947-70E740481C1C}">
                           <a14:useLocalDpi xmlns:a14="http://schemas.microsoft.com/office/drawing/2010/main" val="0"/>
@@ -1125,7 +1076,7 @@
                   <pic:spPr bwMode="auto">
                     <a:xfrm>
                       <a:off x="0" y="0"/>
-                      <a:ext cx="2061574" cy="3351968"/>
+                      <a:ext cx="1821780" cy="3236013"/>
                     </a:xfrm>
                     <a:prstGeom prst="rect">
                       <a:avLst/>
@@ -1141,49 +1092,28 @@
           </wp:inline>
         </w:drawing>
       </w:r>
-    </w:p>
-    <w:p>
-      <w:pPr>
-        <w:rPr>
-          <w:lang w:val="en-US"/>
-        </w:rPr>
-      </w:pPr>
-      <w:r>
-        <w:rPr>
-          <w:lang w:val="en-US"/>
-        </w:rPr>
-        <w:t>This activity is used to add a shop to the database.</w:t>
-      </w:r>
-      <w:r>
-        <w:rPr>
-          <w:lang w:val="en-US"/>
-        </w:rPr>
-        <w:t xml:space="preserve"> The user can type the name of the shop and address or they </w:t>
-      </w:r>
-      <w:r>
-        <w:rPr>
-          <w:lang w:val="en-US"/>
-        </w:rPr>
-        <w:t>can get the address from map/GPS</w:t>
-      </w:r>
-      <w:r>
-        <w:rPr>
-          <w:lang w:val="en-US"/>
-        </w:rPr>
-        <w:t>.</w:t>
-      </w:r>
-    </w:p>
-    <w:p>
-      <w:pPr>
-        <w:pStyle w:val="Heading1"/>
-        <w:rPr>
-          <w:lang w:val="en-US"/>
-        </w:rPr>
-      </w:pPr>
-    </w:p>
-    <w:p>
-      <w:pPr>
-        <w:pStyle w:val="Heading1"/>
+      <w:r>
+        <w:rPr>
+          <w:lang w:val="en-US"/>
+        </w:rPr>
+        <w:t>These activities are used to add a price to a product in a certain shop.</w:t>
+      </w:r>
+      <w:r>
+        <w:rPr>
+          <w:lang w:val="en-US"/>
+        </w:rPr>
+        <w:t xml:space="preserve"> The product can be manually selected or it can be automatically selected if the user navigated here from other product. In the second screen the user selects the shop by searching from the list. The third screen is used for adding the price(s) of the product.</w:t>
+      </w:r>
+    </w:p>
+    <w:p>
+      <w:pPr>
+        <w:rPr>
+          <w:lang w:val="en-US"/>
+        </w:rPr>
+      </w:pPr>
+    </w:p>
+    <w:p>
+      <w:pPr>
         <w:rPr>
           <w:lang w:val="en-US"/>
         </w:rPr>
@@ -1193,6 +1123,116 @@
           <w:noProof/>
           <w:lang w:eastAsia="fi-FI"/>
         </w:rPr>
+        <w:lastRenderedPageBreak/>
+        <w:drawing>
+          <wp:inline distT="0" distB="0" distL="0" distR="0" wp14:anchorId="22506673" wp14:editId="01771143">
+            <wp:extent cx="3228975" cy="5735598"/>
+            <wp:effectExtent l="0" t="0" r="0" b="0"/>
+            <wp:docPr id="4" name="Picture 4" descr="F:\Koodaus\androidworkspace\AndroidProgramming\doc\Screenshots\Screenshot_2014-12-08-17-06-56.png"/>
+            <wp:cNvGraphicFramePr>
+              <a:graphicFrameLocks xmlns:a="http://schemas.openxmlformats.org/drawingml/2006/main" noChangeAspect="1"/>
+            </wp:cNvGraphicFramePr>
+            <a:graphic xmlns:a="http://schemas.openxmlformats.org/drawingml/2006/main">
+              <a:graphicData uri="http://schemas.openxmlformats.org/drawingml/2006/picture">
+                <pic:pic xmlns:pic="http://schemas.openxmlformats.org/drawingml/2006/picture">
+                  <pic:nvPicPr>
+                    <pic:cNvPr id="0" name="Picture 2" descr="F:\Koodaus\androidworkspace\AndroidProgramming\doc\Screenshots\Screenshot_2014-12-08-17-06-56.png"/>
+                    <pic:cNvPicPr>
+                      <a:picLocks noChangeAspect="1" noChangeArrowheads="1"/>
+                    </pic:cNvPicPr>
+                  </pic:nvPicPr>
+                  <pic:blipFill>
+                    <a:blip r:embed="rId15" cstate="print">
+                      <a:extLst>
+                        <a:ext uri="{28A0092B-C50C-407E-A947-70E740481C1C}">
+                          <a14:useLocalDpi xmlns:a14="http://schemas.microsoft.com/office/drawing/2010/main" val="0"/>
+                        </a:ext>
+                      </a:extLst>
+                    </a:blip>
+                    <a:srcRect/>
+                    <a:stretch>
+                      <a:fillRect/>
+                    </a:stretch>
+                  </pic:blipFill>
+                  <pic:spPr bwMode="auto">
+                    <a:xfrm>
+                      <a:off x="0" y="0"/>
+                      <a:ext cx="3247616" cy="5768710"/>
+                    </a:xfrm>
+                    <a:prstGeom prst="rect">
+                      <a:avLst/>
+                    </a:prstGeom>
+                    <a:noFill/>
+                    <a:ln>
+                      <a:noFill/>
+                    </a:ln>
+                  </pic:spPr>
+                </pic:pic>
+              </a:graphicData>
+            </a:graphic>
+          </wp:inline>
+        </w:drawing>
+      </w:r>
+    </w:p>
+    <w:p>
+      <w:pPr>
+        <w:rPr>
+          <w:noProof/>
+          <w:lang w:val="en-US" w:eastAsia="fi-FI"/>
+        </w:rPr>
+      </w:pPr>
+      <w:r>
+        <w:rPr>
+          <w:lang w:val="en-US"/>
+        </w:rPr>
+        <w:t>This activity displays the price of th</w:t>
+      </w:r>
+      <w:r>
+        <w:rPr>
+          <w:lang w:val="en-US"/>
+        </w:rPr>
+        <w:t xml:space="preserve">e selected product in the shop to </w:t>
+      </w:r>
+      <w:r>
+        <w:rPr>
+          <w:lang w:val="en-US"/>
+        </w:rPr>
+        <w:t>the user</w:t>
+      </w:r>
+      <w:r>
+        <w:rPr>
+          <w:lang w:val="en-US"/>
+        </w:rPr>
+        <w:t xml:space="preserve">. </w:t>
+      </w:r>
+      <w:r>
+        <w:rPr>
+          <w:noProof/>
+          <w:lang w:val="en-US" w:eastAsia="fi-FI"/>
+        </w:rPr>
+        <w:t>The user can navigate to add price activity with the button.</w:t>
+      </w:r>
+      <w:r>
+        <w:rPr>
+          <w:noProof/>
+          <w:lang w:val="en-US" w:eastAsia="fi-FI"/>
+        </w:rPr>
+        <w:t xml:space="preserve"> </w:t>
+      </w:r>
+    </w:p>
+    <w:p>
+      <w:pPr>
+        <w:pStyle w:val="Heading1"/>
+        <w:rPr>
+          <w:lang w:val="en-US"/>
+        </w:rPr>
+      </w:pPr>
+      <w:r>
+        <w:rPr>
+          <w:noProof/>
+          <w:lang w:eastAsia="fi-FI"/>
+        </w:rPr>
+        <w:lastRenderedPageBreak/>
         <w:drawing>
           <wp:inline distT="0" distB="0" distL="0" distR="0" wp14:anchorId="0C2AFB0F" wp14:editId="67EE31CF">
             <wp:extent cx="5724525" cy="3067050"/>
@@ -1211,7 +1251,7 @@
                     </pic:cNvPicPr>
                   </pic:nvPicPr>
                   <pic:blipFill>
-                    <a:blip r:embed="rId15">
+                    <a:blip r:embed="rId16">
                       <a:extLst>
                         <a:ext uri="{28A0092B-C50C-407E-A947-70E740481C1C}">
                           <a14:useLocalDpi xmlns:a14="http://schemas.microsoft.com/office/drawing/2010/main" val="0"/>
@@ -1331,7 +1371,7 @@
                     </pic:cNvPicPr>
                   </pic:nvPicPr>
                   <pic:blipFill>
-                    <a:blip r:embed="rId16">
+                    <a:blip r:embed="rId17">
                       <a:extLst>
                         <a:ext uri="{28A0092B-C50C-407E-A947-70E740481C1C}">
                           <a14:useLocalDpi xmlns:a14="http://schemas.microsoft.com/office/drawing/2010/main" val="0"/>
@@ -1385,33 +1425,13 @@
         <w:rPr>
           <w:lang w:val="en-US"/>
         </w:rPr>
-        <w:t xml:space="preserve"> that runs </w:t>
-      </w:r>
-      <w:r>
-        <w:rPr>
-          <w:lang w:val="en-US"/>
-        </w:rPr>
-        <w:t xml:space="preserve">Hibernate and </w:t>
-      </w:r>
-      <w:proofErr w:type="spellStart"/>
-      <w:r>
-        <w:rPr>
-          <w:lang w:val="en-US"/>
-        </w:rPr>
-        <w:t>SpringBoot</w:t>
-      </w:r>
-      <w:proofErr w:type="spellEnd"/>
-      <w:r>
-        <w:rPr>
-          <w:lang w:val="en-US"/>
-        </w:rPr>
-        <w:t xml:space="preserve"> that can communicate with the MySQL database.</w:t>
-      </w:r>
-      <w:r>
-        <w:rPr>
-          <w:lang w:val="en-US"/>
-        </w:rPr>
         <w:t xml:space="preserve"> </w:t>
+      </w:r>
+      <w:r>
+        <w:rPr>
+          <w:lang w:val="en-US"/>
+        </w:rPr>
+        <w:t>that connects to a REST backend system using JSON.</w:t>
       </w:r>
     </w:p>
     <w:p>
@@ -1752,73 +1772,1556 @@
         <w:rPr>
           <w:lang w:val="en-US"/>
         </w:rPr>
-        <w:t>We find the project to be reasonably done and should reach the criteria for at least a grade of 3 out of 5. We propose that both members of the project receive this grade. Both members of the project have work</w:t>
-      </w:r>
-      <w:r>
-        <w:rPr>
-          <w:lang w:val="en-US"/>
-        </w:rPr>
-        <w:t>ed for the project’s</w:t>
-      </w:r>
-      <w:r>
-        <w:rPr>
-          <w:lang w:val="en-US"/>
-        </w:rPr>
-        <w:t xml:space="preserve"> completion. </w:t>
-      </w:r>
-      <w:proofErr w:type="spellStart"/>
-      <w:r>
-        <w:rPr>
-          <w:lang w:val="en-US"/>
-        </w:rPr>
-        <w:t>Antti</w:t>
-      </w:r>
-      <w:proofErr w:type="spellEnd"/>
-      <w:r>
-        <w:rPr>
-          <w:lang w:val="en-US"/>
-        </w:rPr>
-        <w:t xml:space="preserve"> working on the backend, that he is also using for his </w:t>
-      </w:r>
-      <w:proofErr w:type="spellStart"/>
-      <w:r>
-        <w:rPr>
-          <w:lang w:val="en-US"/>
-        </w:rPr>
-        <w:t>JavaEE</w:t>
-      </w:r>
-      <w:proofErr w:type="spellEnd"/>
-      <w:r>
-        <w:rPr>
-          <w:lang w:val="en-US"/>
-        </w:rPr>
-        <w:t xml:space="preserve"> courses project</w:t>
-      </w:r>
-      <w:r>
-        <w:rPr>
-          <w:lang w:val="en-US"/>
-        </w:rPr>
-        <w:t xml:space="preserve"> and thus used a lot of hours into it</w:t>
-      </w:r>
-      <w:r>
-        <w:rPr>
-          <w:lang w:val="en-US"/>
-        </w:rPr>
-        <w:t>.</w:t>
-      </w:r>
-      <w:r>
-        <w:rPr>
-          <w:lang w:val="en-US"/>
-        </w:rPr>
-        <w:t xml:space="preserve"> James focused on the layout xml and some of the Java.</w:t>
-      </w:r>
-      <w:bookmarkStart w:id="0" w:name="_GoBack"/>
-      <w:bookmarkEnd w:id="0"/>
+        <w:t>Most of the planned features were implemented and the application works as it should. Given the extent of the project and the usage of different technologies and a backend system we think our final grade should be a 5.</w:t>
+      </w:r>
+    </w:p>
+    <w:p>
+      <w:pPr>
+        <w:rPr>
+          <w:lang w:val="en-US"/>
+        </w:rPr>
+      </w:pPr>
+      <w:r>
+        <w:rPr>
+          <w:lang w:val="en-US"/>
+        </w:rPr>
+        <w:t>Hours spent on project:</w:t>
+      </w:r>
+    </w:p>
+    <w:p>
+      <w:pPr>
+        <w:pStyle w:val="Heading3"/>
+      </w:pPr>
+      <w:r>
+        <w:t xml:space="preserve">Antti Minkkinen </w:t>
+      </w:r>
+      <w:r>
+        <w:fldChar w:fldCharType="begin"/>
+      </w:r>
+      <w:r>
+        <w:instrText xml:space="preserve"> HYPERLINK "mailto:g7786@student.jamk.fi" </w:instrText>
+      </w:r>
+      <w:r>
+        <w:fldChar w:fldCharType="separate"/>
+      </w:r>
+      <w:r>
+        <w:rPr>
+          <w:rStyle w:val="Hyperlink"/>
+        </w:rPr>
+        <w:t>g7786@student.jamk.fi</w:t>
+      </w:r>
+      <w:r>
+        <w:fldChar w:fldCharType="end"/>
+      </w:r>
+      <w:r>
+        <w:t xml:space="preserve"> </w:t>
+      </w:r>
+    </w:p>
+    <w:tbl>
+      <w:tblPr>
+        <w:tblW w:w="0" w:type="auto"/>
+        <w:tblCellSpacing w:w="15" w:type="dxa"/>
+        <w:tblCellMar>
+          <w:top w:w="15" w:type="dxa"/>
+          <w:left w:w="15" w:type="dxa"/>
+          <w:bottom w:w="15" w:type="dxa"/>
+          <w:right w:w="15" w:type="dxa"/>
+        </w:tblCellMar>
+        <w:tblLook w:val="04A0" w:firstRow="1" w:lastRow="0" w:firstColumn="1" w:lastColumn="0" w:noHBand="0" w:noVBand="1"/>
+      </w:tblPr>
+      <w:tblGrid>
+        <w:gridCol w:w="1257"/>
+        <w:gridCol w:w="602"/>
+        <w:gridCol w:w="6278"/>
+      </w:tblGrid>
+      <w:tr>
+        <w:trPr>
+          <w:tblHeader/>
+          <w:tblCellSpacing w:w="15" w:type="dxa"/>
+        </w:trPr>
+        <w:tc>
+          <w:tcPr>
+            <w:tcW w:w="0" w:type="auto"/>
+            <w:vAlign w:val="center"/>
+            <w:hideMark/>
+          </w:tcPr>
+          <w:p>
+            <w:pPr>
+              <w:jc w:val="center"/>
+              <w:rPr>
+                <w:b/>
+                <w:bCs/>
+                <w:sz w:val="24"/>
+                <w:szCs w:val="24"/>
+              </w:rPr>
+            </w:pPr>
+            <w:r>
+              <w:rPr>
+                <w:b/>
+                <w:bCs/>
+              </w:rPr>
+              <w:t>Date</w:t>
+            </w:r>
+          </w:p>
+        </w:tc>
+        <w:tc>
+          <w:tcPr>
+            <w:tcW w:w="0" w:type="auto"/>
+            <w:vAlign w:val="center"/>
+            <w:hideMark/>
+          </w:tcPr>
+          <w:p>
+            <w:pPr>
+              <w:jc w:val="center"/>
+              <w:rPr>
+                <w:b/>
+                <w:bCs/>
+                <w:sz w:val="24"/>
+                <w:szCs w:val="24"/>
+              </w:rPr>
+            </w:pPr>
+            <w:r>
+              <w:rPr>
+                <w:b/>
+                <w:bCs/>
+              </w:rPr>
+              <w:t>Hours</w:t>
+            </w:r>
+          </w:p>
+        </w:tc>
+        <w:tc>
+          <w:tcPr>
+            <w:tcW w:w="0" w:type="auto"/>
+            <w:vAlign w:val="center"/>
+            <w:hideMark/>
+          </w:tcPr>
+          <w:p>
+            <w:pPr>
+              <w:jc w:val="center"/>
+              <w:rPr>
+                <w:b/>
+                <w:bCs/>
+                <w:sz w:val="24"/>
+                <w:szCs w:val="24"/>
+              </w:rPr>
+            </w:pPr>
+            <w:r>
+              <w:rPr>
+                <w:b/>
+                <w:bCs/>
+              </w:rPr>
+              <w:t>Info</w:t>
+            </w:r>
+          </w:p>
+        </w:tc>
+      </w:tr>
+      <w:tr>
+        <w:trPr>
+          <w:tblCellSpacing w:w="15" w:type="dxa"/>
+        </w:trPr>
+        <w:tc>
+          <w:tcPr>
+            <w:tcW w:w="0" w:type="auto"/>
+            <w:vAlign w:val="center"/>
+            <w:hideMark/>
+          </w:tcPr>
+          <w:p>
+            <w:pPr>
+              <w:rPr>
+                <w:sz w:val="24"/>
+                <w:szCs w:val="24"/>
+              </w:rPr>
+            </w:pPr>
+            <w:r>
+              <w:t>29.10.</w:t>
+            </w:r>
+          </w:p>
+        </w:tc>
+        <w:tc>
+          <w:tcPr>
+            <w:tcW w:w="0" w:type="auto"/>
+            <w:vAlign w:val="center"/>
+            <w:hideMark/>
+          </w:tcPr>
+          <w:p>
+            <w:pPr>
+              <w:rPr>
+                <w:sz w:val="24"/>
+                <w:szCs w:val="24"/>
+              </w:rPr>
+            </w:pPr>
+            <w:r>
+              <w:t>6</w:t>
+            </w:r>
+          </w:p>
+        </w:tc>
+        <w:tc>
+          <w:tcPr>
+            <w:tcW w:w="0" w:type="auto"/>
+            <w:vAlign w:val="center"/>
+            <w:hideMark/>
+          </w:tcPr>
+          <w:p>
+            <w:pPr>
+              <w:rPr>
+                <w:sz w:val="24"/>
+                <w:szCs w:val="24"/>
+                <w:lang w:val="en-US"/>
+              </w:rPr>
+            </w:pPr>
+            <w:r>
+              <w:rPr>
+                <w:lang w:val="en-US"/>
+              </w:rPr>
+              <w:t>Writing documentation, making mockups and database planning</w:t>
+            </w:r>
+          </w:p>
+        </w:tc>
+      </w:tr>
+      <w:tr>
+        <w:trPr>
+          <w:tblCellSpacing w:w="15" w:type="dxa"/>
+        </w:trPr>
+        <w:tc>
+          <w:tcPr>
+            <w:tcW w:w="0" w:type="auto"/>
+            <w:vAlign w:val="center"/>
+            <w:hideMark/>
+          </w:tcPr>
+          <w:p>
+            <w:pPr>
+              <w:rPr>
+                <w:sz w:val="24"/>
+                <w:szCs w:val="24"/>
+              </w:rPr>
+            </w:pPr>
+            <w:r>
+              <w:t>3.11.</w:t>
+            </w:r>
+          </w:p>
+        </w:tc>
+        <w:tc>
+          <w:tcPr>
+            <w:tcW w:w="0" w:type="auto"/>
+            <w:vAlign w:val="center"/>
+            <w:hideMark/>
+          </w:tcPr>
+          <w:p>
+            <w:pPr>
+              <w:rPr>
+                <w:sz w:val="24"/>
+                <w:szCs w:val="24"/>
+              </w:rPr>
+            </w:pPr>
+            <w:r>
+              <w:t>4</w:t>
+            </w:r>
+          </w:p>
+        </w:tc>
+        <w:tc>
+          <w:tcPr>
+            <w:tcW w:w="0" w:type="auto"/>
+            <w:vAlign w:val="center"/>
+            <w:hideMark/>
+          </w:tcPr>
+          <w:p>
+            <w:pPr>
+              <w:rPr>
+                <w:sz w:val="24"/>
+                <w:szCs w:val="24"/>
+                <w:lang w:val="en-US"/>
+              </w:rPr>
+            </w:pPr>
+            <w:r>
+              <w:rPr>
+                <w:lang w:val="en-US"/>
+              </w:rPr>
+              <w:t>Setting up database server and database tables</w:t>
+            </w:r>
+          </w:p>
+        </w:tc>
+      </w:tr>
+      <w:tr>
+        <w:trPr>
+          <w:tblCellSpacing w:w="15" w:type="dxa"/>
+        </w:trPr>
+        <w:tc>
+          <w:tcPr>
+            <w:tcW w:w="0" w:type="auto"/>
+            <w:vAlign w:val="center"/>
+            <w:hideMark/>
+          </w:tcPr>
+          <w:p>
+            <w:pPr>
+              <w:rPr>
+                <w:sz w:val="24"/>
+                <w:szCs w:val="24"/>
+              </w:rPr>
+            </w:pPr>
+            <w:r>
+              <w:t>7.11.</w:t>
+            </w:r>
+          </w:p>
+        </w:tc>
+        <w:tc>
+          <w:tcPr>
+            <w:tcW w:w="0" w:type="auto"/>
+            <w:vAlign w:val="center"/>
+            <w:hideMark/>
+          </w:tcPr>
+          <w:p>
+            <w:pPr>
+              <w:rPr>
+                <w:sz w:val="24"/>
+                <w:szCs w:val="24"/>
+              </w:rPr>
+            </w:pPr>
+            <w:r>
+              <w:t>6</w:t>
+            </w:r>
+          </w:p>
+        </w:tc>
+        <w:tc>
+          <w:tcPr>
+            <w:tcW w:w="0" w:type="auto"/>
+            <w:vAlign w:val="center"/>
+            <w:hideMark/>
+          </w:tcPr>
+          <w:p>
+            <w:pPr>
+              <w:rPr>
+                <w:sz w:val="24"/>
+                <w:szCs w:val="24"/>
+                <w:lang w:val="en-US"/>
+              </w:rPr>
+            </w:pPr>
+            <w:r>
+              <w:rPr>
+                <w:lang w:val="en-US"/>
+              </w:rPr>
+              <w:t xml:space="preserve">Writing data classes and figuring out </w:t>
+            </w:r>
+            <w:proofErr w:type="spellStart"/>
+            <w:r>
+              <w:rPr>
+                <w:lang w:val="en-US"/>
+              </w:rPr>
+              <w:t>dbconnector</w:t>
+            </w:r>
+            <w:proofErr w:type="spellEnd"/>
+          </w:p>
+        </w:tc>
+      </w:tr>
+      <w:tr>
+        <w:trPr>
+          <w:tblCellSpacing w:w="15" w:type="dxa"/>
+        </w:trPr>
+        <w:tc>
+          <w:tcPr>
+            <w:tcW w:w="0" w:type="auto"/>
+            <w:vAlign w:val="center"/>
+            <w:hideMark/>
+          </w:tcPr>
+          <w:p>
+            <w:pPr>
+              <w:rPr>
+                <w:sz w:val="24"/>
+                <w:szCs w:val="24"/>
+              </w:rPr>
+            </w:pPr>
+            <w:r>
+              <w:t>8.11.</w:t>
+            </w:r>
+          </w:p>
+        </w:tc>
+        <w:tc>
+          <w:tcPr>
+            <w:tcW w:w="0" w:type="auto"/>
+            <w:vAlign w:val="center"/>
+            <w:hideMark/>
+          </w:tcPr>
+          <w:p>
+            <w:pPr>
+              <w:rPr>
+                <w:sz w:val="24"/>
+                <w:szCs w:val="24"/>
+              </w:rPr>
+            </w:pPr>
+            <w:r>
+              <w:t>4</w:t>
+            </w:r>
+          </w:p>
+        </w:tc>
+        <w:tc>
+          <w:tcPr>
+            <w:tcW w:w="0" w:type="auto"/>
+            <w:vAlign w:val="center"/>
+            <w:hideMark/>
+          </w:tcPr>
+          <w:p>
+            <w:pPr>
+              <w:rPr>
+                <w:sz w:val="24"/>
+                <w:szCs w:val="24"/>
+              </w:rPr>
+            </w:pPr>
+            <w:r>
+              <w:t>Product search from database</w:t>
+            </w:r>
+          </w:p>
+        </w:tc>
+      </w:tr>
+      <w:tr>
+        <w:trPr>
+          <w:tblCellSpacing w:w="15" w:type="dxa"/>
+        </w:trPr>
+        <w:tc>
+          <w:tcPr>
+            <w:tcW w:w="0" w:type="auto"/>
+            <w:vAlign w:val="center"/>
+            <w:hideMark/>
+          </w:tcPr>
+          <w:p>
+            <w:pPr>
+              <w:rPr>
+                <w:sz w:val="24"/>
+                <w:szCs w:val="24"/>
+              </w:rPr>
+            </w:pPr>
+            <w:r>
+              <w:t>9.11.</w:t>
+            </w:r>
+          </w:p>
+        </w:tc>
+        <w:tc>
+          <w:tcPr>
+            <w:tcW w:w="0" w:type="auto"/>
+            <w:vAlign w:val="center"/>
+            <w:hideMark/>
+          </w:tcPr>
+          <w:p>
+            <w:pPr>
+              <w:rPr>
+                <w:sz w:val="24"/>
+                <w:szCs w:val="24"/>
+              </w:rPr>
+            </w:pPr>
+            <w:r>
+              <w:t>6</w:t>
+            </w:r>
+          </w:p>
+        </w:tc>
+        <w:tc>
+          <w:tcPr>
+            <w:tcW w:w="0" w:type="auto"/>
+            <w:vAlign w:val="center"/>
+            <w:hideMark/>
+          </w:tcPr>
+          <w:p>
+            <w:pPr>
+              <w:rPr>
+                <w:sz w:val="24"/>
+                <w:szCs w:val="24"/>
+                <w:lang w:val="en-US"/>
+              </w:rPr>
+            </w:pPr>
+            <w:r>
+              <w:rPr>
+                <w:lang w:val="en-US"/>
+              </w:rPr>
+              <w:t>Tweaking Product Add and categories from database</w:t>
+            </w:r>
+          </w:p>
+        </w:tc>
+      </w:tr>
+      <w:tr>
+        <w:trPr>
+          <w:tblCellSpacing w:w="15" w:type="dxa"/>
+        </w:trPr>
+        <w:tc>
+          <w:tcPr>
+            <w:tcW w:w="0" w:type="auto"/>
+            <w:vAlign w:val="center"/>
+            <w:hideMark/>
+          </w:tcPr>
+          <w:p>
+            <w:pPr>
+              <w:rPr>
+                <w:sz w:val="24"/>
+                <w:szCs w:val="24"/>
+              </w:rPr>
+            </w:pPr>
+            <w:r>
+              <w:t>19.11.-27.11.</w:t>
+            </w:r>
+          </w:p>
+        </w:tc>
+        <w:tc>
+          <w:tcPr>
+            <w:tcW w:w="0" w:type="auto"/>
+            <w:vAlign w:val="center"/>
+            <w:hideMark/>
+          </w:tcPr>
+          <w:p>
+            <w:pPr>
+              <w:rPr>
+                <w:sz w:val="24"/>
+                <w:szCs w:val="24"/>
+              </w:rPr>
+            </w:pPr>
+            <w:r>
+              <w:t>10</w:t>
+            </w:r>
+          </w:p>
+        </w:tc>
+        <w:tc>
+          <w:tcPr>
+            <w:tcW w:w="0" w:type="auto"/>
+            <w:vAlign w:val="center"/>
+            <w:hideMark/>
+          </w:tcPr>
+          <w:p>
+            <w:pPr>
+              <w:rPr>
+                <w:sz w:val="24"/>
+                <w:szCs w:val="24"/>
+                <w:lang w:val="en-US"/>
+              </w:rPr>
+            </w:pPr>
+            <w:r>
+              <w:rPr>
+                <w:lang w:val="en-US"/>
+              </w:rPr>
+              <w:t xml:space="preserve">Implementing the new </w:t>
+            </w:r>
+            <w:proofErr w:type="spellStart"/>
+            <w:r>
+              <w:rPr>
+                <w:lang w:val="en-US"/>
+              </w:rPr>
+              <w:t>JavaEE</w:t>
+            </w:r>
+            <w:proofErr w:type="spellEnd"/>
+            <w:r>
+              <w:rPr>
+                <w:lang w:val="en-US"/>
+              </w:rPr>
+              <w:t xml:space="preserve"> based backend system on Android side</w:t>
+            </w:r>
+          </w:p>
+        </w:tc>
+      </w:tr>
+      <w:tr>
+        <w:trPr>
+          <w:tblCellSpacing w:w="15" w:type="dxa"/>
+        </w:trPr>
+        <w:tc>
+          <w:tcPr>
+            <w:tcW w:w="0" w:type="auto"/>
+            <w:vAlign w:val="center"/>
+            <w:hideMark/>
+          </w:tcPr>
+          <w:p>
+            <w:pPr>
+              <w:rPr>
+                <w:sz w:val="24"/>
+                <w:szCs w:val="24"/>
+              </w:rPr>
+            </w:pPr>
+            <w:r>
+              <w:t>6.12.</w:t>
+            </w:r>
+          </w:p>
+        </w:tc>
+        <w:tc>
+          <w:tcPr>
+            <w:tcW w:w="0" w:type="auto"/>
+            <w:vAlign w:val="center"/>
+            <w:hideMark/>
+          </w:tcPr>
+          <w:p>
+            <w:pPr>
+              <w:rPr>
+                <w:sz w:val="24"/>
+                <w:szCs w:val="24"/>
+              </w:rPr>
+            </w:pPr>
+            <w:r>
+              <w:t>8</w:t>
+            </w:r>
+          </w:p>
+        </w:tc>
+        <w:tc>
+          <w:tcPr>
+            <w:tcW w:w="0" w:type="auto"/>
+            <w:vAlign w:val="center"/>
+            <w:hideMark/>
+          </w:tcPr>
+          <w:p>
+            <w:pPr>
+              <w:rPr>
+                <w:sz w:val="24"/>
+                <w:szCs w:val="24"/>
+                <w:lang w:val="en-US"/>
+              </w:rPr>
+            </w:pPr>
+            <w:r>
+              <w:rPr>
+                <w:lang w:val="en-US"/>
+              </w:rPr>
+              <w:t>Shop adding done. Starting on price adding.</w:t>
+            </w:r>
+          </w:p>
+        </w:tc>
+      </w:tr>
+      <w:tr>
+        <w:trPr>
+          <w:tblCellSpacing w:w="15" w:type="dxa"/>
+        </w:trPr>
+        <w:tc>
+          <w:tcPr>
+            <w:tcW w:w="0" w:type="auto"/>
+            <w:vAlign w:val="center"/>
+            <w:hideMark/>
+          </w:tcPr>
+          <w:p>
+            <w:pPr>
+              <w:rPr>
+                <w:sz w:val="24"/>
+                <w:szCs w:val="24"/>
+              </w:rPr>
+            </w:pPr>
+            <w:r>
+              <w:t>7.12.</w:t>
+            </w:r>
+          </w:p>
+        </w:tc>
+        <w:tc>
+          <w:tcPr>
+            <w:tcW w:w="0" w:type="auto"/>
+            <w:vAlign w:val="center"/>
+            <w:hideMark/>
+          </w:tcPr>
+          <w:p>
+            <w:pPr>
+              <w:rPr>
+                <w:sz w:val="24"/>
+                <w:szCs w:val="24"/>
+              </w:rPr>
+            </w:pPr>
+            <w:r>
+              <w:t>8</w:t>
+            </w:r>
+          </w:p>
+        </w:tc>
+        <w:tc>
+          <w:tcPr>
+            <w:tcW w:w="0" w:type="auto"/>
+            <w:vAlign w:val="center"/>
+            <w:hideMark/>
+          </w:tcPr>
+          <w:p>
+            <w:pPr>
+              <w:rPr>
+                <w:sz w:val="24"/>
+                <w:szCs w:val="24"/>
+                <w:lang w:val="en-US"/>
+              </w:rPr>
+            </w:pPr>
+            <w:r>
+              <w:rPr>
+                <w:lang w:val="en-US"/>
+              </w:rPr>
+              <w:t>Price adding done. Product image uploading works too.</w:t>
+            </w:r>
+          </w:p>
+        </w:tc>
+      </w:tr>
+      <w:tr>
+        <w:trPr>
+          <w:tblCellSpacing w:w="15" w:type="dxa"/>
+        </w:trPr>
+        <w:tc>
+          <w:tcPr>
+            <w:tcW w:w="0" w:type="auto"/>
+            <w:vAlign w:val="center"/>
+            <w:hideMark/>
+          </w:tcPr>
+          <w:p>
+            <w:pPr>
+              <w:rPr>
+                <w:sz w:val="24"/>
+                <w:szCs w:val="24"/>
+              </w:rPr>
+            </w:pPr>
+            <w:r>
+              <w:t>8.12.</w:t>
+            </w:r>
+          </w:p>
+        </w:tc>
+        <w:tc>
+          <w:tcPr>
+            <w:tcW w:w="0" w:type="auto"/>
+            <w:vAlign w:val="center"/>
+            <w:hideMark/>
+          </w:tcPr>
+          <w:p>
+            <w:pPr>
+              <w:rPr>
+                <w:sz w:val="24"/>
+                <w:szCs w:val="24"/>
+              </w:rPr>
+            </w:pPr>
+            <w:r>
+              <w:t>6</w:t>
+            </w:r>
+          </w:p>
+        </w:tc>
+        <w:tc>
+          <w:tcPr>
+            <w:tcW w:w="0" w:type="auto"/>
+            <w:vAlign w:val="center"/>
+            <w:hideMark/>
+          </w:tcPr>
+          <w:p>
+            <w:pPr>
+              <w:rPr>
+                <w:sz w:val="24"/>
+                <w:szCs w:val="24"/>
+                <w:lang w:val="en-US"/>
+              </w:rPr>
+            </w:pPr>
+            <w:r>
+              <w:rPr>
+                <w:lang w:val="en-US"/>
+              </w:rPr>
+              <w:t>Fine tuning stuff to make the app usage better.</w:t>
+            </w:r>
+          </w:p>
+        </w:tc>
+      </w:tr>
+    </w:tbl>
+    <w:p>
+      <w:pPr>
+        <w:pStyle w:val="Heading3"/>
+        <w:rPr>
+          <w:lang w:val="en-US"/>
+        </w:rPr>
+      </w:pPr>
+      <w:r>
+        <w:rPr>
+          <w:lang w:val="en-US"/>
+        </w:rPr>
+        <w:t xml:space="preserve">James Pearce </w:t>
+      </w:r>
+      <w:hyperlink r:id="rId18" w:history="1">
+        <w:r>
+          <w:rPr>
+            <w:rStyle w:val="Hyperlink"/>
+            <w:lang w:val="en-US"/>
+          </w:rPr>
+          <w:t>f6137@student.jamk.fi</w:t>
+        </w:r>
+      </w:hyperlink>
+      <w:r>
+        <w:rPr>
+          <w:lang w:val="en-US"/>
+        </w:rPr>
+        <w:t xml:space="preserve"> </w:t>
+      </w:r>
+    </w:p>
+    <w:tbl>
+      <w:tblPr>
+        <w:tblW w:w="0" w:type="auto"/>
+        <w:tblCellSpacing w:w="15" w:type="dxa"/>
+        <w:tblCellMar>
+          <w:top w:w="15" w:type="dxa"/>
+          <w:left w:w="15" w:type="dxa"/>
+          <w:bottom w:w="15" w:type="dxa"/>
+          <w:right w:w="15" w:type="dxa"/>
+        </w:tblCellMar>
+        <w:tblLook w:val="04A0" w:firstRow="1" w:lastRow="0" w:firstColumn="1" w:lastColumn="0" w:noHBand="0" w:noVBand="1"/>
+      </w:tblPr>
+      <w:tblGrid>
+        <w:gridCol w:w="633"/>
+        <w:gridCol w:w="602"/>
+        <w:gridCol w:w="6294"/>
+      </w:tblGrid>
+      <w:tr>
+        <w:trPr>
+          <w:tblHeader/>
+          <w:tblCellSpacing w:w="15" w:type="dxa"/>
+        </w:trPr>
+        <w:tc>
+          <w:tcPr>
+            <w:tcW w:w="0" w:type="auto"/>
+            <w:vAlign w:val="center"/>
+            <w:hideMark/>
+          </w:tcPr>
+          <w:p>
+            <w:pPr>
+              <w:jc w:val="center"/>
+              <w:rPr>
+                <w:b/>
+                <w:bCs/>
+                <w:sz w:val="24"/>
+                <w:szCs w:val="24"/>
+              </w:rPr>
+            </w:pPr>
+            <w:r>
+              <w:rPr>
+                <w:b/>
+                <w:bCs/>
+              </w:rPr>
+              <w:t>Date</w:t>
+            </w:r>
+          </w:p>
+        </w:tc>
+        <w:tc>
+          <w:tcPr>
+            <w:tcW w:w="0" w:type="auto"/>
+            <w:vAlign w:val="center"/>
+            <w:hideMark/>
+          </w:tcPr>
+          <w:p>
+            <w:pPr>
+              <w:jc w:val="center"/>
+              <w:rPr>
+                <w:b/>
+                <w:bCs/>
+                <w:sz w:val="24"/>
+                <w:szCs w:val="24"/>
+              </w:rPr>
+            </w:pPr>
+            <w:r>
+              <w:rPr>
+                <w:b/>
+                <w:bCs/>
+              </w:rPr>
+              <w:t>Hours</w:t>
+            </w:r>
+          </w:p>
+        </w:tc>
+        <w:tc>
+          <w:tcPr>
+            <w:tcW w:w="0" w:type="auto"/>
+            <w:vAlign w:val="center"/>
+            <w:hideMark/>
+          </w:tcPr>
+          <w:p>
+            <w:pPr>
+              <w:jc w:val="center"/>
+              <w:rPr>
+                <w:b/>
+                <w:bCs/>
+                <w:sz w:val="24"/>
+                <w:szCs w:val="24"/>
+              </w:rPr>
+            </w:pPr>
+            <w:r>
+              <w:rPr>
+                <w:b/>
+                <w:bCs/>
+              </w:rPr>
+              <w:t>Info</w:t>
+            </w:r>
+          </w:p>
+        </w:tc>
+      </w:tr>
+      <w:tr>
+        <w:trPr>
+          <w:tblCellSpacing w:w="15" w:type="dxa"/>
+        </w:trPr>
+        <w:tc>
+          <w:tcPr>
+            <w:tcW w:w="0" w:type="auto"/>
+            <w:vAlign w:val="center"/>
+            <w:hideMark/>
+          </w:tcPr>
+          <w:p>
+            <w:pPr>
+              <w:rPr>
+                <w:sz w:val="24"/>
+                <w:szCs w:val="24"/>
+              </w:rPr>
+            </w:pPr>
+            <w:r>
+              <w:t>29.10.</w:t>
+            </w:r>
+          </w:p>
+        </w:tc>
+        <w:tc>
+          <w:tcPr>
+            <w:tcW w:w="0" w:type="auto"/>
+            <w:vAlign w:val="center"/>
+            <w:hideMark/>
+          </w:tcPr>
+          <w:p>
+            <w:pPr>
+              <w:rPr>
+                <w:sz w:val="24"/>
+                <w:szCs w:val="24"/>
+              </w:rPr>
+            </w:pPr>
+            <w:r>
+              <w:t>6</w:t>
+            </w:r>
+          </w:p>
+        </w:tc>
+        <w:tc>
+          <w:tcPr>
+            <w:tcW w:w="0" w:type="auto"/>
+            <w:vAlign w:val="center"/>
+            <w:hideMark/>
+          </w:tcPr>
+          <w:p>
+            <w:pPr>
+              <w:rPr>
+                <w:sz w:val="24"/>
+                <w:szCs w:val="24"/>
+                <w:lang w:val="en-US"/>
+              </w:rPr>
+            </w:pPr>
+            <w:r>
+              <w:rPr>
+                <w:lang w:val="en-US"/>
+              </w:rPr>
+              <w:t>Writing documentation, working on creating activities</w:t>
+            </w:r>
+          </w:p>
+        </w:tc>
+      </w:tr>
+      <w:tr>
+        <w:trPr>
+          <w:tblCellSpacing w:w="15" w:type="dxa"/>
+        </w:trPr>
+        <w:tc>
+          <w:tcPr>
+            <w:tcW w:w="0" w:type="auto"/>
+            <w:vAlign w:val="center"/>
+            <w:hideMark/>
+          </w:tcPr>
+          <w:p>
+            <w:pPr>
+              <w:rPr>
+                <w:sz w:val="24"/>
+                <w:szCs w:val="24"/>
+              </w:rPr>
+            </w:pPr>
+            <w:r>
+              <w:t>1.11.</w:t>
+            </w:r>
+          </w:p>
+        </w:tc>
+        <w:tc>
+          <w:tcPr>
+            <w:tcW w:w="0" w:type="auto"/>
+            <w:vAlign w:val="center"/>
+            <w:hideMark/>
+          </w:tcPr>
+          <w:p>
+            <w:pPr>
+              <w:rPr>
+                <w:sz w:val="24"/>
+                <w:szCs w:val="24"/>
+              </w:rPr>
+            </w:pPr>
+            <w:r>
+              <w:t>4</w:t>
+            </w:r>
+          </w:p>
+        </w:tc>
+        <w:tc>
+          <w:tcPr>
+            <w:tcW w:w="0" w:type="auto"/>
+            <w:vAlign w:val="center"/>
+            <w:hideMark/>
+          </w:tcPr>
+          <w:p>
+            <w:pPr>
+              <w:rPr>
+                <w:sz w:val="24"/>
+                <w:szCs w:val="24"/>
+              </w:rPr>
+            </w:pPr>
+            <w:r>
+              <w:t>Writing documentation</w:t>
+            </w:r>
+          </w:p>
+        </w:tc>
+      </w:tr>
+      <w:tr>
+        <w:trPr>
+          <w:tblCellSpacing w:w="15" w:type="dxa"/>
+        </w:trPr>
+        <w:tc>
+          <w:tcPr>
+            <w:tcW w:w="0" w:type="auto"/>
+            <w:vAlign w:val="center"/>
+            <w:hideMark/>
+          </w:tcPr>
+          <w:p>
+            <w:pPr>
+              <w:rPr>
+                <w:sz w:val="24"/>
+                <w:szCs w:val="24"/>
+              </w:rPr>
+            </w:pPr>
+            <w:r>
+              <w:t>8.11.</w:t>
+            </w:r>
+          </w:p>
+        </w:tc>
+        <w:tc>
+          <w:tcPr>
+            <w:tcW w:w="0" w:type="auto"/>
+            <w:vAlign w:val="center"/>
+            <w:hideMark/>
+          </w:tcPr>
+          <w:p>
+            <w:pPr>
+              <w:rPr>
+                <w:sz w:val="24"/>
+                <w:szCs w:val="24"/>
+              </w:rPr>
+            </w:pPr>
+            <w:r>
+              <w:t>4</w:t>
+            </w:r>
+          </w:p>
+        </w:tc>
+        <w:tc>
+          <w:tcPr>
+            <w:tcW w:w="0" w:type="auto"/>
+            <w:vAlign w:val="center"/>
+            <w:hideMark/>
+          </w:tcPr>
+          <w:p>
+            <w:pPr>
+              <w:rPr>
+                <w:sz w:val="24"/>
+                <w:szCs w:val="24"/>
+                <w:lang w:val="en-US"/>
+              </w:rPr>
+            </w:pPr>
+            <w:r>
+              <w:rPr>
+                <w:lang w:val="en-US"/>
+              </w:rPr>
+              <w:t>Working on activities and layouts</w:t>
+            </w:r>
+          </w:p>
+        </w:tc>
+      </w:tr>
+      <w:tr>
+        <w:trPr>
+          <w:tblCellSpacing w:w="15" w:type="dxa"/>
+        </w:trPr>
+        <w:tc>
+          <w:tcPr>
+            <w:tcW w:w="0" w:type="auto"/>
+            <w:vAlign w:val="center"/>
+            <w:hideMark/>
+          </w:tcPr>
+          <w:p>
+            <w:pPr>
+              <w:rPr>
+                <w:sz w:val="24"/>
+                <w:szCs w:val="24"/>
+              </w:rPr>
+            </w:pPr>
+            <w:r>
+              <w:t>10.11.</w:t>
+            </w:r>
+          </w:p>
+        </w:tc>
+        <w:tc>
+          <w:tcPr>
+            <w:tcW w:w="0" w:type="auto"/>
+            <w:vAlign w:val="center"/>
+            <w:hideMark/>
+          </w:tcPr>
+          <w:p>
+            <w:pPr>
+              <w:rPr>
+                <w:sz w:val="24"/>
+                <w:szCs w:val="24"/>
+              </w:rPr>
+            </w:pPr>
+            <w:r>
+              <w:t>4</w:t>
+            </w:r>
+          </w:p>
+        </w:tc>
+        <w:tc>
+          <w:tcPr>
+            <w:tcW w:w="0" w:type="auto"/>
+            <w:vAlign w:val="center"/>
+            <w:hideMark/>
+          </w:tcPr>
+          <w:p>
+            <w:pPr>
+              <w:rPr>
+                <w:sz w:val="24"/>
+                <w:szCs w:val="24"/>
+                <w:lang w:val="en-US"/>
+              </w:rPr>
+            </w:pPr>
+            <w:r>
+              <w:rPr>
+                <w:lang w:val="en-US"/>
+              </w:rPr>
+              <w:t>Working on documentation and trying to get my device to work again</w:t>
+            </w:r>
+          </w:p>
+        </w:tc>
+      </w:tr>
+      <w:tr>
+        <w:trPr>
+          <w:tblCellSpacing w:w="15" w:type="dxa"/>
+        </w:trPr>
+        <w:tc>
+          <w:tcPr>
+            <w:tcW w:w="0" w:type="auto"/>
+            <w:vAlign w:val="center"/>
+            <w:hideMark/>
+          </w:tcPr>
+          <w:p>
+            <w:pPr>
+              <w:rPr>
+                <w:sz w:val="24"/>
+                <w:szCs w:val="24"/>
+              </w:rPr>
+            </w:pPr>
+            <w:r>
+              <w:lastRenderedPageBreak/>
+              <w:t>11.11.</w:t>
+            </w:r>
+          </w:p>
+        </w:tc>
+        <w:tc>
+          <w:tcPr>
+            <w:tcW w:w="0" w:type="auto"/>
+            <w:vAlign w:val="center"/>
+            <w:hideMark/>
+          </w:tcPr>
+          <w:p>
+            <w:pPr>
+              <w:rPr>
+                <w:sz w:val="24"/>
+                <w:szCs w:val="24"/>
+              </w:rPr>
+            </w:pPr>
+            <w:r>
+              <w:t>1</w:t>
+            </w:r>
+          </w:p>
+        </w:tc>
+        <w:tc>
+          <w:tcPr>
+            <w:tcW w:w="0" w:type="auto"/>
+            <w:vAlign w:val="center"/>
+            <w:hideMark/>
+          </w:tcPr>
+          <w:p>
+            <w:pPr>
+              <w:rPr>
+                <w:sz w:val="24"/>
+                <w:szCs w:val="24"/>
+              </w:rPr>
+            </w:pPr>
+            <w:r>
+              <w:t>Small tweaks</w:t>
+            </w:r>
+          </w:p>
+        </w:tc>
+      </w:tr>
+      <w:tr>
+        <w:trPr>
+          <w:tblCellSpacing w:w="15" w:type="dxa"/>
+        </w:trPr>
+        <w:tc>
+          <w:tcPr>
+            <w:tcW w:w="0" w:type="auto"/>
+            <w:vAlign w:val="center"/>
+            <w:hideMark/>
+          </w:tcPr>
+          <w:p>
+            <w:pPr>
+              <w:rPr>
+                <w:sz w:val="24"/>
+                <w:szCs w:val="24"/>
+              </w:rPr>
+            </w:pPr>
+            <w:r>
+              <w:t>12.11.</w:t>
+            </w:r>
+          </w:p>
+        </w:tc>
+        <w:tc>
+          <w:tcPr>
+            <w:tcW w:w="0" w:type="auto"/>
+            <w:vAlign w:val="center"/>
+            <w:hideMark/>
+          </w:tcPr>
+          <w:p>
+            <w:pPr>
+              <w:rPr>
+                <w:sz w:val="24"/>
+                <w:szCs w:val="24"/>
+              </w:rPr>
+            </w:pPr>
+            <w:r>
+              <w:t>3</w:t>
+            </w:r>
+          </w:p>
+        </w:tc>
+        <w:tc>
+          <w:tcPr>
+            <w:tcW w:w="0" w:type="auto"/>
+            <w:vAlign w:val="center"/>
+            <w:hideMark/>
+          </w:tcPr>
+          <w:p>
+            <w:pPr>
+              <w:rPr>
+                <w:sz w:val="24"/>
+                <w:szCs w:val="24"/>
+              </w:rPr>
+            </w:pPr>
+            <w:r>
+              <w:t>Working on the layouts</w:t>
+            </w:r>
+          </w:p>
+        </w:tc>
+      </w:tr>
+      <w:tr>
+        <w:trPr>
+          <w:tblCellSpacing w:w="15" w:type="dxa"/>
+        </w:trPr>
+        <w:tc>
+          <w:tcPr>
+            <w:tcW w:w="0" w:type="auto"/>
+            <w:vAlign w:val="center"/>
+            <w:hideMark/>
+          </w:tcPr>
+          <w:p>
+            <w:pPr>
+              <w:rPr>
+                <w:sz w:val="24"/>
+                <w:szCs w:val="24"/>
+              </w:rPr>
+            </w:pPr>
+            <w:r>
+              <w:t>19.11.</w:t>
+            </w:r>
+          </w:p>
+        </w:tc>
+        <w:tc>
+          <w:tcPr>
+            <w:tcW w:w="0" w:type="auto"/>
+            <w:vAlign w:val="center"/>
+            <w:hideMark/>
+          </w:tcPr>
+          <w:p>
+            <w:pPr>
+              <w:rPr>
+                <w:sz w:val="24"/>
+                <w:szCs w:val="24"/>
+              </w:rPr>
+            </w:pPr>
+            <w:r>
+              <w:t>3</w:t>
+            </w:r>
+          </w:p>
+        </w:tc>
+        <w:tc>
+          <w:tcPr>
+            <w:tcW w:w="0" w:type="auto"/>
+            <w:vAlign w:val="center"/>
+            <w:hideMark/>
+          </w:tcPr>
+          <w:p>
+            <w:pPr>
+              <w:rPr>
+                <w:sz w:val="24"/>
+                <w:szCs w:val="24"/>
+                <w:lang w:val="en-US"/>
+              </w:rPr>
+            </w:pPr>
+            <w:r>
+              <w:rPr>
+                <w:lang w:val="en-US"/>
+              </w:rPr>
+              <w:t>Working on the shop add layout</w:t>
+            </w:r>
+          </w:p>
+        </w:tc>
+      </w:tr>
+      <w:tr>
+        <w:trPr>
+          <w:tblCellSpacing w:w="15" w:type="dxa"/>
+        </w:trPr>
+        <w:tc>
+          <w:tcPr>
+            <w:tcW w:w="0" w:type="auto"/>
+            <w:vAlign w:val="center"/>
+            <w:hideMark/>
+          </w:tcPr>
+          <w:p>
+            <w:pPr>
+              <w:rPr>
+                <w:sz w:val="24"/>
+                <w:szCs w:val="24"/>
+              </w:rPr>
+            </w:pPr>
+            <w:r>
+              <w:t>26.11.</w:t>
+            </w:r>
+          </w:p>
+        </w:tc>
+        <w:tc>
+          <w:tcPr>
+            <w:tcW w:w="0" w:type="auto"/>
+            <w:vAlign w:val="center"/>
+            <w:hideMark/>
+          </w:tcPr>
+          <w:p>
+            <w:pPr>
+              <w:rPr>
+                <w:sz w:val="24"/>
+                <w:szCs w:val="24"/>
+              </w:rPr>
+            </w:pPr>
+            <w:r>
+              <w:t>3</w:t>
+            </w:r>
+          </w:p>
+        </w:tc>
+        <w:tc>
+          <w:tcPr>
+            <w:tcW w:w="0" w:type="auto"/>
+            <w:vAlign w:val="center"/>
+            <w:hideMark/>
+          </w:tcPr>
+          <w:p>
+            <w:pPr>
+              <w:rPr>
+                <w:sz w:val="24"/>
+                <w:szCs w:val="24"/>
+              </w:rPr>
+            </w:pPr>
+            <w:r>
+              <w:t>Working on activities</w:t>
+            </w:r>
+          </w:p>
+        </w:tc>
+      </w:tr>
+      <w:tr>
+        <w:trPr>
+          <w:tblCellSpacing w:w="15" w:type="dxa"/>
+        </w:trPr>
+        <w:tc>
+          <w:tcPr>
+            <w:tcW w:w="0" w:type="auto"/>
+            <w:vAlign w:val="center"/>
+            <w:hideMark/>
+          </w:tcPr>
+          <w:p>
+            <w:pPr>
+              <w:rPr>
+                <w:sz w:val="24"/>
+                <w:szCs w:val="24"/>
+              </w:rPr>
+            </w:pPr>
+            <w:r>
+              <w:t>1.12.</w:t>
+            </w:r>
+          </w:p>
+        </w:tc>
+        <w:tc>
+          <w:tcPr>
+            <w:tcW w:w="0" w:type="auto"/>
+            <w:vAlign w:val="center"/>
+            <w:hideMark/>
+          </w:tcPr>
+          <w:p>
+            <w:pPr>
+              <w:rPr>
+                <w:sz w:val="24"/>
+                <w:szCs w:val="24"/>
+              </w:rPr>
+            </w:pPr>
+            <w:r>
+              <w:t>3</w:t>
+            </w:r>
+          </w:p>
+        </w:tc>
+        <w:tc>
+          <w:tcPr>
+            <w:tcW w:w="0" w:type="auto"/>
+            <w:vAlign w:val="center"/>
+            <w:hideMark/>
+          </w:tcPr>
+          <w:p>
+            <w:pPr>
+              <w:rPr>
+                <w:sz w:val="24"/>
+                <w:szCs w:val="24"/>
+                <w:lang w:val="en-US"/>
+              </w:rPr>
+            </w:pPr>
+            <w:r>
+              <w:rPr>
+                <w:lang w:val="en-US"/>
+              </w:rPr>
+              <w:t xml:space="preserve">Working on layouts and struggling with </w:t>
+            </w:r>
+            <w:proofErr w:type="spellStart"/>
+            <w:r>
+              <w:rPr>
+                <w:lang w:val="en-US"/>
+              </w:rPr>
+              <w:t>git</w:t>
+            </w:r>
+            <w:proofErr w:type="spellEnd"/>
+          </w:p>
+        </w:tc>
+      </w:tr>
+      <w:tr>
+        <w:trPr>
+          <w:tblCellSpacing w:w="15" w:type="dxa"/>
+        </w:trPr>
+        <w:tc>
+          <w:tcPr>
+            <w:tcW w:w="0" w:type="auto"/>
+            <w:vAlign w:val="center"/>
+            <w:hideMark/>
+          </w:tcPr>
+          <w:p>
+            <w:pPr>
+              <w:rPr>
+                <w:sz w:val="24"/>
+                <w:szCs w:val="24"/>
+              </w:rPr>
+            </w:pPr>
+            <w:r>
+              <w:t>6.12.</w:t>
+            </w:r>
+          </w:p>
+        </w:tc>
+        <w:tc>
+          <w:tcPr>
+            <w:tcW w:w="0" w:type="auto"/>
+            <w:vAlign w:val="center"/>
+            <w:hideMark/>
+          </w:tcPr>
+          <w:p>
+            <w:pPr>
+              <w:rPr>
+                <w:sz w:val="24"/>
+                <w:szCs w:val="24"/>
+              </w:rPr>
+            </w:pPr>
+            <w:r>
+              <w:t>8</w:t>
+            </w:r>
+          </w:p>
+        </w:tc>
+        <w:tc>
+          <w:tcPr>
+            <w:tcW w:w="0" w:type="auto"/>
+            <w:vAlign w:val="center"/>
+            <w:hideMark/>
+          </w:tcPr>
+          <w:p>
+            <w:pPr>
+              <w:rPr>
+                <w:sz w:val="24"/>
+                <w:szCs w:val="24"/>
+                <w:lang w:val="en-US"/>
+              </w:rPr>
+            </w:pPr>
+            <w:r>
+              <w:rPr>
+                <w:lang w:val="en-US"/>
+              </w:rPr>
+              <w:t>Camera functionality and working on layouts</w:t>
+            </w:r>
+          </w:p>
+        </w:tc>
+      </w:tr>
+      <w:tr>
+        <w:trPr>
+          <w:tblCellSpacing w:w="15" w:type="dxa"/>
+        </w:trPr>
+        <w:tc>
+          <w:tcPr>
+            <w:tcW w:w="0" w:type="auto"/>
+            <w:vAlign w:val="center"/>
+            <w:hideMark/>
+          </w:tcPr>
+          <w:p>
+            <w:pPr>
+              <w:rPr>
+                <w:sz w:val="24"/>
+                <w:szCs w:val="24"/>
+              </w:rPr>
+            </w:pPr>
+            <w:r>
+              <w:t>7.12.</w:t>
+            </w:r>
+          </w:p>
+        </w:tc>
+        <w:tc>
+          <w:tcPr>
+            <w:tcW w:w="0" w:type="auto"/>
+            <w:vAlign w:val="center"/>
+            <w:hideMark/>
+          </w:tcPr>
+          <w:p>
+            <w:pPr>
+              <w:rPr>
+                <w:sz w:val="24"/>
+                <w:szCs w:val="24"/>
+              </w:rPr>
+            </w:pPr>
+            <w:r>
+              <w:t>3</w:t>
+            </w:r>
+          </w:p>
+        </w:tc>
+        <w:tc>
+          <w:tcPr>
+            <w:tcW w:w="0" w:type="auto"/>
+            <w:vAlign w:val="center"/>
+            <w:hideMark/>
+          </w:tcPr>
+          <w:p>
+            <w:pPr>
+              <w:rPr>
+                <w:sz w:val="24"/>
+                <w:szCs w:val="24"/>
+              </w:rPr>
+            </w:pPr>
+            <w:r>
+              <w:t>Working on layouts, ProductPrices</w:t>
+            </w:r>
+          </w:p>
+        </w:tc>
+      </w:tr>
+    </w:tbl>
+    <w:p>
+      <w:pPr>
+        <w:rPr>
+          <w:lang w:val="en-US"/>
+        </w:rPr>
+      </w:pPr>
     </w:p>
     <w:sectPr>
-      <w:headerReference w:type="default" r:id="rId17"/>
-      <w:headerReference w:type="first" r:id="rId18"/>
-      <w:footerReference w:type="first" r:id="rId19"/>
+      <w:headerReference w:type="default" r:id="rId19"/>
+      <w:headerReference w:type="first" r:id="rId20"/>
+      <w:footerReference w:type="first" r:id="rId21"/>
       <w:pgSz w:w="11906" w:h="16838"/>
       <w:pgMar w:top="1440" w:right="1440" w:bottom="1440" w:left="1440" w:header="708" w:footer="708" w:gutter="0"/>
       <w:pgNumType w:start="0"/>
@@ -1882,7 +3385,7 @@
           <v:path o:extrusionok="f" gradientshapeok="t" o:connecttype="rect"/>
           <o:lock v:ext="edit" aspectratio="t"/>
         </v:shapetype>
-        <v:shape id="_x0000_s1025" type="#_x0000_t75" style="position:absolute;margin-left:89.1pt;margin-top:-8.5pt;width:273.2pt;height:56.1pt;z-index:-251657216;mso-wrap-distance-left:9.05pt;mso-wrap-distance-right:9.05pt" filled="t">
+        <v:shape id="_x0000_s2049" type="#_x0000_t75" style="position:absolute;margin-left:89.1pt;margin-top:-8.5pt;width:273.2pt;height:56.1pt;z-index:-251657216;mso-wrap-distance-left:9.05pt;mso-wrap-distance-right:9.05pt" filled="t">
           <v:fill color2="black"/>
           <v:imagedata r:id="rId1" o:title=""/>
         </v:shape>
@@ -1951,7 +3454,7 @@
           <w:rPr>
             <w:noProof/>
           </w:rPr>
-          <w:t>6</w:t>
+          <w:t>1</w:t>
         </w:r>
         <w:r>
           <w:rPr>
@@ -1997,7 +3500,7 @@
           <v:path o:extrusionok="f" gradientshapeok="t" o:connecttype="rect"/>
           <o:lock v:ext="edit" aspectratio="t"/>
         </v:shapetype>
-        <v:shape id="_x0000_s1026" type="#_x0000_t75" style="position:absolute;margin-left:324.85pt;margin-top:-33.2pt;width:198.1pt;height:68.05pt;z-index:-251656192;mso-wrap-distance-left:9.05pt;mso-wrap-distance-right:9.05pt" filled="t">
+        <v:shape id="_x0000_s2050" type="#_x0000_t75" style="position:absolute;margin-left:324.85pt;margin-top:-33.2pt;width:198.1pt;height:68.05pt;z-index:-251656192;mso-wrap-distance-left:9.05pt;mso-wrap-distance-right:9.05pt" filled="t">
           <v:fill color2="black"/>
           <v:imagedata r:id="rId1" o:title=""/>
         </v:shape>
@@ -2187,6 +3690,53 @@
       <w:color w:val="2E74B5" w:themeColor="accent1" w:themeShade="BF"/>
       <w:sz w:val="32"/>
       <w:szCs w:val="32"/>
+    </w:rPr>
+  </w:style>
+  <w:style w:type="paragraph" w:styleId="Heading3">
+    <w:name w:val="heading 3"/>
+    <w:basedOn w:val="Normal"/>
+    <w:next w:val="Normal"/>
+    <w:link w:val="Heading3Char"/>
+    <w:uiPriority w:val="9"/>
+    <w:unhideWhenUsed/>
+    <w:qFormat/>
+    <w:rsid w:val="00FD7431"/>
+    <w:pPr>
+      <w:keepNext/>
+      <w:keepLines/>
+      <w:spacing w:before="200" w:after="0"/>
+      <w:outlineLvl w:val="2"/>
+    </w:pPr>
+    <w:rPr>
+      <w:rFonts w:asciiTheme="majorHAnsi" w:eastAsiaTheme="majorEastAsia" w:hAnsiTheme="majorHAnsi" w:cstheme="majorBidi"/>
+      <w:b/>
+      <w:bCs/>
+      <w:color w:val="5B9BD5" w:themeColor="accent1"/>
+    </w:rPr>
+  </w:style>
+  <w:style w:type="paragraph" w:styleId="Heading4">
+    <w:name w:val="heading 4"/>
+    <w:basedOn w:val="Normal"/>
+    <w:next w:val="Normal"/>
+    <w:link w:val="Heading4Char"/>
+    <w:uiPriority w:val="9"/>
+    <w:semiHidden/>
+    <w:unhideWhenUsed/>
+    <w:qFormat/>
+    <w:rsid w:val="00FD7431"/>
+    <w:pPr>
+      <w:keepNext/>
+      <w:keepLines/>
+      <w:spacing w:before="200" w:after="0"/>
+      <w:outlineLvl w:val="3"/>
+    </w:pPr>
+    <w:rPr>
+      <w:rFonts w:asciiTheme="majorHAnsi" w:eastAsiaTheme="majorEastAsia" w:hAnsiTheme="majorHAnsi" w:cstheme="majorBidi"/>
+      <w:b/>
+      <w:bCs/>
+      <w:i/>
+      <w:iCs/>
+      <w:color w:val="5B9BD5" w:themeColor="accent1"/>
     </w:rPr>
   </w:style>
   <w:style w:type="character" w:default="1" w:styleId="DefaultParagraphFont">
@@ -2380,6 +3930,47 @@
       <w:szCs w:val="16"/>
     </w:rPr>
   </w:style>
+  <w:style w:type="character" w:customStyle="1" w:styleId="Heading3Char">
+    <w:name w:val="Heading 3 Char"/>
+    <w:basedOn w:val="DefaultParagraphFont"/>
+    <w:link w:val="Heading3"/>
+    <w:uiPriority w:val="9"/>
+    <w:rsid w:val="00FD7431"/>
+    <w:rPr>
+      <w:rFonts w:asciiTheme="majorHAnsi" w:eastAsiaTheme="majorEastAsia" w:hAnsiTheme="majorHAnsi" w:cstheme="majorBidi"/>
+      <w:b/>
+      <w:bCs/>
+      <w:color w:val="5B9BD5" w:themeColor="accent1"/>
+    </w:rPr>
+  </w:style>
+  <w:style w:type="character" w:customStyle="1" w:styleId="Heading4Char">
+    <w:name w:val="Heading 4 Char"/>
+    <w:basedOn w:val="DefaultParagraphFont"/>
+    <w:link w:val="Heading4"/>
+    <w:uiPriority w:val="9"/>
+    <w:semiHidden/>
+    <w:rsid w:val="00FD7431"/>
+    <w:rPr>
+      <w:rFonts w:asciiTheme="majorHAnsi" w:eastAsiaTheme="majorEastAsia" w:hAnsiTheme="majorHAnsi" w:cstheme="majorBidi"/>
+      <w:b/>
+      <w:bCs/>
+      <w:i/>
+      <w:iCs/>
+      <w:color w:val="5B9BD5" w:themeColor="accent1"/>
+    </w:rPr>
+  </w:style>
+  <w:style w:type="character" w:styleId="Hyperlink">
+    <w:name w:val="Hyperlink"/>
+    <w:basedOn w:val="DefaultParagraphFont"/>
+    <w:uiPriority w:val="99"/>
+    <w:semiHidden/>
+    <w:unhideWhenUsed/>
+    <w:rsid w:val="00FD7431"/>
+    <w:rPr>
+      <w:color w:val="0000FF"/>
+      <w:u w:val="single"/>
+    </w:rPr>
+  </w:style>
 </w:styles>
 </file>
 
@@ -2563,6 +4154,53 @@
       <w:color w:val="2E74B5" w:themeColor="accent1" w:themeShade="BF"/>
       <w:sz w:val="32"/>
       <w:szCs w:val="32"/>
+    </w:rPr>
+  </w:style>
+  <w:style w:type="paragraph" w:styleId="Heading3">
+    <w:name w:val="heading 3"/>
+    <w:basedOn w:val="Normal"/>
+    <w:next w:val="Normal"/>
+    <w:link w:val="Heading3Char"/>
+    <w:uiPriority w:val="9"/>
+    <w:unhideWhenUsed/>
+    <w:qFormat/>
+    <w:rsid w:val="00FD7431"/>
+    <w:pPr>
+      <w:keepNext/>
+      <w:keepLines/>
+      <w:spacing w:before="200" w:after="0"/>
+      <w:outlineLvl w:val="2"/>
+    </w:pPr>
+    <w:rPr>
+      <w:rFonts w:asciiTheme="majorHAnsi" w:eastAsiaTheme="majorEastAsia" w:hAnsiTheme="majorHAnsi" w:cstheme="majorBidi"/>
+      <w:b/>
+      <w:bCs/>
+      <w:color w:val="5B9BD5" w:themeColor="accent1"/>
+    </w:rPr>
+  </w:style>
+  <w:style w:type="paragraph" w:styleId="Heading4">
+    <w:name w:val="heading 4"/>
+    <w:basedOn w:val="Normal"/>
+    <w:next w:val="Normal"/>
+    <w:link w:val="Heading4Char"/>
+    <w:uiPriority w:val="9"/>
+    <w:semiHidden/>
+    <w:unhideWhenUsed/>
+    <w:qFormat/>
+    <w:rsid w:val="00FD7431"/>
+    <w:pPr>
+      <w:keepNext/>
+      <w:keepLines/>
+      <w:spacing w:before="200" w:after="0"/>
+      <w:outlineLvl w:val="3"/>
+    </w:pPr>
+    <w:rPr>
+      <w:rFonts w:asciiTheme="majorHAnsi" w:eastAsiaTheme="majorEastAsia" w:hAnsiTheme="majorHAnsi" w:cstheme="majorBidi"/>
+      <w:b/>
+      <w:bCs/>
+      <w:i/>
+      <w:iCs/>
+      <w:color w:val="5B9BD5" w:themeColor="accent1"/>
     </w:rPr>
   </w:style>
   <w:style w:type="character" w:default="1" w:styleId="DefaultParagraphFont">
@@ -2754,6 +4392,47 @@
       <w:rFonts w:ascii="Tahoma" w:hAnsi="Tahoma" w:cs="Tahoma"/>
       <w:sz w:val="16"/>
       <w:szCs w:val="16"/>
+    </w:rPr>
+  </w:style>
+  <w:style w:type="character" w:customStyle="1" w:styleId="Heading3Char">
+    <w:name w:val="Heading 3 Char"/>
+    <w:basedOn w:val="DefaultParagraphFont"/>
+    <w:link w:val="Heading3"/>
+    <w:uiPriority w:val="9"/>
+    <w:rsid w:val="00FD7431"/>
+    <w:rPr>
+      <w:rFonts w:asciiTheme="majorHAnsi" w:eastAsiaTheme="majorEastAsia" w:hAnsiTheme="majorHAnsi" w:cstheme="majorBidi"/>
+      <w:b/>
+      <w:bCs/>
+      <w:color w:val="5B9BD5" w:themeColor="accent1"/>
+    </w:rPr>
+  </w:style>
+  <w:style w:type="character" w:customStyle="1" w:styleId="Heading4Char">
+    <w:name w:val="Heading 4 Char"/>
+    <w:basedOn w:val="DefaultParagraphFont"/>
+    <w:link w:val="Heading4"/>
+    <w:uiPriority w:val="9"/>
+    <w:semiHidden/>
+    <w:rsid w:val="00FD7431"/>
+    <w:rPr>
+      <w:rFonts w:asciiTheme="majorHAnsi" w:eastAsiaTheme="majorEastAsia" w:hAnsiTheme="majorHAnsi" w:cstheme="majorBidi"/>
+      <w:b/>
+      <w:bCs/>
+      <w:i/>
+      <w:iCs/>
+      <w:color w:val="5B9BD5" w:themeColor="accent1"/>
+    </w:rPr>
+  </w:style>
+  <w:style w:type="character" w:styleId="Hyperlink">
+    <w:name w:val="Hyperlink"/>
+    <w:basedOn w:val="DefaultParagraphFont"/>
+    <w:uiPriority w:val="99"/>
+    <w:semiHidden/>
+    <w:unhideWhenUsed/>
+    <w:rsid w:val="00FD7431"/>
+    <w:rPr>
+      <w:color w:val="0000FF"/>
+      <w:u w:val="single"/>
     </w:rPr>
   </w:style>
 </w:styles>
@@ -3014,7 +4693,7 @@
   <a:extraClrSchemeLst/>
   <a:extLst>
     <a:ext uri="{05A4C25C-085E-4340-85A3-A5531E510DB2}">
-      <thm15:themeFamily xmlns:thm15="http://schemas.microsoft.com/office/thememl/2012/main" xmlns="" name="Office Theme" id="{62F939B6-93AF-4DB8-9C6B-D6C7DFDC589F}" vid="{4A3C46E8-61CC-4603-A589-7422A47A8E4A}"/>
+      <thm15:themeFamily xmlns="" xmlns:thm15="http://schemas.microsoft.com/office/thememl/2012/main" name="Office Theme" id="{62F939B6-93AF-4DB8-9C6B-D6C7DFDC589F}" vid="{4A3C46E8-61CC-4603-A589-7422A47A8E4A}"/>
     </a:ext>
   </a:extLst>
 </a:theme>
@@ -3025,7 +4704,7 @@
 </file>
 
 <file path=customXml/itemProps1.xml><?xml version="1.0" encoding="utf-8"?>
-<ds:datastoreItem xmlns:ds="http://schemas.openxmlformats.org/officeDocument/2006/customXml" ds:itemID="{B2CE134A-5B0F-4945-AB88-418691576CD4}">
+<ds:datastoreItem xmlns:ds="http://schemas.openxmlformats.org/officeDocument/2006/customXml" ds:itemID="{B431FF8D-3DED-4191-9863-B00F9E27D1E7}">
   <ds:schemaRefs>
     <ds:schemaRef ds:uri="http://schemas.openxmlformats.org/officeDocument/2006/bibliography"/>
   </ds:schemaRefs>

</xml_diff>

<commit_message>
Added possible solutions to the Documentation and added a bit to the grade part of the project
</commit_message>
<xml_diff>
--- a/doc/Documentation.docx
+++ b/doc/Documentation.docx
@@ -629,8 +629,6 @@
           <w:lang w:val="en-US"/>
         </w:rPr>
       </w:pPr>
-      <w:bookmarkStart w:id="0" w:name="_GoBack"/>
-      <w:bookmarkEnd w:id="0"/>
       <w:r>
         <w:rPr>
           <w:noProof/>
@@ -1185,25 +1183,7 @@
         <w:rPr>
           <w:lang w:val="en-US"/>
         </w:rPr>
-        <w:t>This activity displays the price of th</w:t>
-      </w:r>
-      <w:r>
-        <w:rPr>
-          <w:lang w:val="en-US"/>
-        </w:rPr>
-        <w:t xml:space="preserve">e selected product in the shop to </w:t>
-      </w:r>
-      <w:r>
-        <w:rPr>
-          <w:lang w:val="en-US"/>
-        </w:rPr>
-        <w:t>the user</w:t>
-      </w:r>
-      <w:r>
-        <w:rPr>
-          <w:lang w:val="en-US"/>
-        </w:rPr>
-        <w:t xml:space="preserve">. </w:t>
+        <w:t xml:space="preserve">This activity displays the price of the selected product in the shop to the user. </w:t>
       </w:r>
       <w:r>
         <w:rPr>
@@ -1759,6 +1739,39 @@
         <w:rPr>
           <w:lang w:val="en-US"/>
         </w:rPr>
+        <w:t>Solutions</w:t>
+      </w:r>
+    </w:p>
+    <w:p>
+      <w:pPr>
+        <w:rPr>
+          <w:lang w:val="en-US"/>
+        </w:rPr>
+      </w:pPr>
+      <w:r>
+        <w:rPr>
+          <w:lang w:val="en-US"/>
+        </w:rPr>
+        <w:t>Possible solutions could be: Have people use their own database and have a built in database switcher that could be used to change databases easily, with this solution we could have an open database that could be maintained by some people who would go through the uploaded prices and images to make sure they make sense; make the application so that you cannot upload wrong prices by some means; lastly the application could have a game like element to it and have the users audit the uploaded prices and share some kind of reputation that would define how much the pric</w:t>
+      </w:r>
+      <w:r>
+        <w:rPr>
+          <w:lang w:val="en-US"/>
+        </w:rPr>
+        <w:t>e could be trusted. Removing the camera function would make most of these solutions even more viable.</w:t>
+      </w:r>
+    </w:p>
+    <w:p>
+      <w:pPr>
+        <w:pStyle w:val="Heading1"/>
+        <w:rPr>
+          <w:lang w:val="en-US"/>
+        </w:rPr>
+      </w:pPr>
+      <w:r>
+        <w:rPr>
+          <w:lang w:val="en-US"/>
+        </w:rPr>
         <w:t>Grade breakdown</w:t>
       </w:r>
     </w:p>
@@ -1772,8 +1785,22 @@
         <w:rPr>
           <w:lang w:val="en-US"/>
         </w:rPr>
-        <w:t>Most of the planned features were implemented and the application works as it should. Given the extent of the project and the usage of different technologies and a backend system we think our final grade should be a 5.</w:t>
-      </w:r>
+        <w:t>Most of the planned features were implemented and the application works as it should. Given the extent of the project and the usage of different technologies and a backend system we think our final grade should be a 5</w:t>
+      </w:r>
+      <w:r>
+        <w:rPr>
+          <w:lang w:val="en-US"/>
+        </w:rPr>
+        <w:t>, depending on how the presentation goes</w:t>
+      </w:r>
+      <w:r>
+        <w:rPr>
+          <w:lang w:val="en-US"/>
+        </w:rPr>
+        <w:t>.</w:t>
+      </w:r>
+      <w:bookmarkStart w:id="0" w:name="_GoBack"/>
+      <w:bookmarkEnd w:id="0"/>
     </w:p>
     <w:p>
       <w:pPr>
@@ -2512,6 +2539,7 @@
         <w:rPr>
           <w:lang w:val="en-US"/>
         </w:rPr>
+        <w:lastRenderedPageBreak/>
         <w:t xml:space="preserve">James Pearce </w:t>
       </w:r>
       <w:hyperlink r:id="rId18" w:history="1">
@@ -2894,7 +2922,6 @@
               </w:rPr>
             </w:pPr>
             <w:r>
-              <w:lastRenderedPageBreak/>
               <w:t>11.11.</w:t>
             </w:r>
           </w:p>
@@ -4693,7 +4720,7 @@
   <a:extraClrSchemeLst/>
   <a:extLst>
     <a:ext uri="{05A4C25C-085E-4340-85A3-A5531E510DB2}">
-      <thm15:themeFamily xmlns="" xmlns:thm15="http://schemas.microsoft.com/office/thememl/2012/main" name="Office Theme" id="{62F939B6-93AF-4DB8-9C6B-D6C7DFDC589F}" vid="{4A3C46E8-61CC-4603-A589-7422A47A8E4A}"/>
+      <thm15:themeFamily xmlns:thm15="http://schemas.microsoft.com/office/thememl/2012/main" xmlns="" name="Office Theme" id="{62F939B6-93AF-4DB8-9C6B-D6C7DFDC589F}" vid="{4A3C46E8-61CC-4603-A589-7422A47A8E4A}"/>
     </a:ext>
   </a:extLst>
 </a:theme>
@@ -4704,7 +4731,7 @@
 </file>
 
 <file path=customXml/itemProps1.xml><?xml version="1.0" encoding="utf-8"?>
-<ds:datastoreItem xmlns:ds="http://schemas.openxmlformats.org/officeDocument/2006/customXml" ds:itemID="{B431FF8D-3DED-4191-9863-B00F9E27D1E7}">
+<ds:datastoreItem xmlns:ds="http://schemas.openxmlformats.org/officeDocument/2006/customXml" ds:itemID="{2B568760-E9E1-46FA-A086-8019DF9C8984}">
   <ds:schemaRefs>
     <ds:schemaRef ds:uri="http://schemas.openxmlformats.org/officeDocument/2006/bibliography"/>
   </ds:schemaRefs>

</xml_diff>

<commit_message>
Updated Documentation.docx and Presentation.pptx
</commit_message>
<xml_diff>
--- a/doc/Documentation.docx
+++ b/doc/Documentation.docx
@@ -1,6 +1,6 @@
 
 <file path=word/document.xml><?xml version="1.0" encoding="utf-8"?>
-<w:document xmlns:wpc="http://schemas.microsoft.com/office/word/2010/wordprocessingCanvas" xmlns:mc="http://schemas.openxmlformats.org/markup-compatibility/2006" xmlns:o="urn:schemas-microsoft-com:office:office" xmlns:r="http://schemas.openxmlformats.org/officeDocument/2006/relationships" xmlns:m="http://schemas.openxmlformats.org/officeDocument/2006/math" xmlns:v="urn:schemas-microsoft-com:vml" xmlns:wp14="http://schemas.microsoft.com/office/word/2010/wordprocessingDrawing" xmlns:wp="http://schemas.openxmlformats.org/drawingml/2006/wordprocessingDrawing" xmlns:w10="urn:schemas-microsoft-com:office:word" xmlns:w="http://schemas.openxmlformats.org/wordprocessingml/2006/main" xmlns:w14="http://schemas.microsoft.com/office/word/2010/wordml" xmlns:wpg="http://schemas.microsoft.com/office/word/2010/wordprocessingGroup" xmlns:wpi="http://schemas.microsoft.com/office/word/2010/wordprocessingInk" xmlns:wne="http://schemas.microsoft.com/office/word/2006/wordml" xmlns:wps="http://schemas.microsoft.com/office/word/2010/wordprocessingShape" mc:Ignorable="w14 wp14">
+<w:document xmlns:wpc="http://schemas.microsoft.com/office/word/2010/wordprocessingCanvas" xmlns:mc="http://schemas.openxmlformats.org/markup-compatibility/2006" xmlns:o="urn:schemas-microsoft-com:office:office" xmlns:r="http://schemas.openxmlformats.org/officeDocument/2006/relationships" xmlns:m="http://schemas.openxmlformats.org/officeDocument/2006/math" xmlns:v="urn:schemas-microsoft-com:vml" xmlns:wp14="http://schemas.microsoft.com/office/word/2010/wordprocessingDrawing" xmlns:wp="http://schemas.openxmlformats.org/drawingml/2006/wordprocessingDrawing" xmlns:w10="urn:schemas-microsoft-com:office:word" xmlns:w="http://schemas.openxmlformats.org/wordprocessingml/2006/main" xmlns:w14="http://schemas.microsoft.com/office/word/2010/wordml" xmlns:w15="http://schemas.microsoft.com/office/word/2012/wordml" xmlns:wpg="http://schemas.microsoft.com/office/word/2010/wordprocessingGroup" xmlns:wpi="http://schemas.microsoft.com/office/word/2010/wordprocessingInk" xmlns:wne="http://schemas.microsoft.com/office/word/2006/wordml" xmlns:wps="http://schemas.microsoft.com/office/word/2010/wordprocessingShape" mc:Ignorable="w14 w15 wp14">
   <w:body>
     <w:p>
       <w:pPr>
@@ -475,20 +475,43 @@
         <w:rPr>
           <w:lang w:val="en-US"/>
         </w:rPr>
-        <w:t>The application can be used for searching products and their prices in different shops and a map of shops can also be displayed when searching.</w:t>
-      </w:r>
-    </w:p>
-    <w:p>
-      <w:pPr>
-        <w:rPr>
-          <w:lang w:val="en-US"/>
-        </w:rPr>
-      </w:pPr>
-      <w:r>
-        <w:rPr>
-          <w:lang w:val="en-US"/>
-        </w:rPr>
-        <w:t>The user can easily find the lowest prices for products in nearby shops.</w:t>
+        <w:t>The application can be used for searching products and their prices in different</w:t>
+      </w:r>
+      <w:r>
+        <w:rPr>
+          <w:lang w:val="en-US"/>
+        </w:rPr>
+        <w:t xml:space="preserve"> shops</w:t>
+      </w:r>
+      <w:r>
+        <w:rPr>
+          <w:lang w:val="en-US"/>
+        </w:rPr>
+        <w:t>.</w:t>
+      </w:r>
+      <w:r>
+        <w:rPr>
+          <w:lang w:val="en-US"/>
+        </w:rPr>
+        <w:t xml:space="preserve"> </w:t>
+      </w:r>
+      <w:r>
+        <w:rPr>
+          <w:lang w:val="en-US"/>
+        </w:rPr>
+        <w:t xml:space="preserve">The user can easily find the lowest prices for products in </w:t>
+      </w:r>
+      <w:r>
+        <w:rPr>
+          <w:lang w:val="en-US"/>
+        </w:rPr>
+        <w:t>different</w:t>
+      </w:r>
+      <w:r>
+        <w:rPr>
+          <w:lang w:val="en-US"/>
+        </w:rPr>
+        <w:t xml:space="preserve"> shops.</w:t>
       </w:r>
     </w:p>
     <w:p>
@@ -578,7 +601,7 @@
                     </pic:cNvPicPr>
                   </pic:nvPicPr>
                   <pic:blipFill>
-                    <a:blip r:embed="rId8" cstate="print">
+                    <a:blip r:embed="rId7" cstate="print">
                       <a:extLst>
                         <a:ext uri="{28A0092B-C50C-407E-A947-70E740481C1C}">
                           <a14:useLocalDpi xmlns:a14="http://schemas.microsoft.com/office/drawing/2010/main" val="0"/>
@@ -653,7 +676,7 @@
                     </pic:cNvPicPr>
                   </pic:nvPicPr>
                   <pic:blipFill>
-                    <a:blip r:embed="rId9" cstate="print">
+                    <a:blip r:embed="rId8" cstate="print">
                       <a:extLst>
                         <a:ext uri="{28A0092B-C50C-407E-A947-70E740481C1C}">
                           <a14:useLocalDpi xmlns:a14="http://schemas.microsoft.com/office/drawing/2010/main" val="0"/>
@@ -772,7 +795,7 @@
                     </pic:cNvPicPr>
                   </pic:nvPicPr>
                   <pic:blipFill>
-                    <a:blip r:embed="rId10" cstate="print">
+                    <a:blip r:embed="rId9" cstate="print">
                       <a:extLst>
                         <a:ext uri="{28A0092B-C50C-407E-A947-70E740481C1C}">
                           <a14:useLocalDpi xmlns:a14="http://schemas.microsoft.com/office/drawing/2010/main" val="0"/>
@@ -869,7 +892,7 @@
                     </pic:cNvPicPr>
                   </pic:nvPicPr>
                   <pic:blipFill>
-                    <a:blip r:embed="rId11" cstate="print">
+                    <a:blip r:embed="rId10" cstate="print">
                       <a:extLst>
                         <a:ext uri="{28A0092B-C50C-407E-A947-70E740481C1C}">
                           <a14:useLocalDpi xmlns:a14="http://schemas.microsoft.com/office/drawing/2010/main" val="0"/>
@@ -951,7 +974,7 @@
                     </pic:cNvPicPr>
                   </pic:nvPicPr>
                   <pic:blipFill>
-                    <a:blip r:embed="rId12" cstate="print">
+                    <a:blip r:embed="rId11" cstate="print">
                       <a:extLst>
                         <a:ext uri="{28A0092B-C50C-407E-A947-70E740481C1C}">
                           <a14:useLocalDpi xmlns:a14="http://schemas.microsoft.com/office/drawing/2010/main" val="0"/>
@@ -1005,7 +1028,7 @@
                     </pic:cNvPicPr>
                   </pic:nvPicPr>
                   <pic:blipFill>
-                    <a:blip r:embed="rId13" cstate="print">
+                    <a:blip r:embed="rId12" cstate="print">
                       <a:extLst>
                         <a:ext uri="{28A0092B-C50C-407E-A947-70E740481C1C}">
                           <a14:useLocalDpi xmlns:a14="http://schemas.microsoft.com/office/drawing/2010/main" val="0"/>
@@ -1059,7 +1082,7 @@
                     </pic:cNvPicPr>
                   </pic:nvPicPr>
                   <pic:blipFill>
-                    <a:blip r:embed="rId14" cstate="print">
+                    <a:blip r:embed="rId13" cstate="print">
                       <a:extLst>
                         <a:ext uri="{28A0092B-C50C-407E-A947-70E740481C1C}">
                           <a14:useLocalDpi xmlns:a14="http://schemas.microsoft.com/office/drawing/2010/main" val="0"/>
@@ -1140,7 +1163,7 @@
                     </pic:cNvPicPr>
                   </pic:nvPicPr>
                   <pic:blipFill>
-                    <a:blip r:embed="rId15" cstate="print">
+                    <a:blip r:embed="rId14" cstate="print">
                       <a:extLst>
                         <a:ext uri="{28A0092B-C50C-407E-A947-70E740481C1C}">
                           <a14:useLocalDpi xmlns:a14="http://schemas.microsoft.com/office/drawing/2010/main" val="0"/>
@@ -1231,7 +1254,7 @@
                     </pic:cNvPicPr>
                   </pic:nvPicPr>
                   <pic:blipFill>
-                    <a:blip r:embed="rId16">
+                    <a:blip r:embed="rId15">
                       <a:extLst>
                         <a:ext uri="{28A0092B-C50C-407E-A947-70E740481C1C}">
                           <a14:useLocalDpi xmlns:a14="http://schemas.microsoft.com/office/drawing/2010/main" val="0"/>
@@ -1287,6 +1310,8 @@
         </w:rPr>
         <w:t xml:space="preserve">MySQL </w:t>
       </w:r>
+      <w:bookmarkStart w:id="0" w:name="_GoBack"/>
+      <w:bookmarkEnd w:id="0"/>
       <w:r>
         <w:rPr>
           <w:lang w:val="en-US"/>
@@ -1351,7 +1376,7 @@
                     </pic:cNvPicPr>
                   </pic:nvPicPr>
                   <pic:blipFill>
-                    <a:blip r:embed="rId17">
+                    <a:blip r:embed="rId16">
                       <a:extLst>
                         <a:ext uri="{28A0092B-C50C-407E-A947-70E740481C1C}">
                           <a14:useLocalDpi xmlns:a14="http://schemas.microsoft.com/office/drawing/2010/main" val="0"/>
@@ -1555,14 +1580,12 @@
           <w:lang w:val="en-US"/>
         </w:rPr>
       </w:pPr>
-      <w:proofErr w:type="gramStart"/>
       <w:r>
         <w:rPr>
           <w:lang w:val="en-US"/>
         </w:rPr>
         <w:t>Working on the activities.</w:t>
       </w:r>
-      <w:proofErr w:type="gramEnd"/>
     </w:p>
     <w:p>
       <w:pPr>
@@ -1583,7 +1606,6 @@
           <w:lang w:val="en-US"/>
         </w:rPr>
       </w:pPr>
-      <w:proofErr w:type="gramStart"/>
       <w:r>
         <w:rPr>
           <w:lang w:val="en-US"/>
@@ -1596,7 +1618,6 @@
         </w:rPr>
         <w:t>.</w:t>
       </w:r>
-      <w:proofErr w:type="gramEnd"/>
     </w:p>
     <w:p>
       <w:pPr>
@@ -1617,7 +1638,6 @@
           <w:lang w:val="en-US"/>
         </w:rPr>
       </w:pPr>
-      <w:proofErr w:type="gramStart"/>
       <w:r>
         <w:rPr>
           <w:lang w:val="en-US"/>
@@ -1625,7 +1645,6 @@
         <w:lastRenderedPageBreak/>
         <w:t>Testing the prototype.</w:t>
       </w:r>
-      <w:proofErr w:type="gramEnd"/>
     </w:p>
     <w:p>
       <w:pPr>
@@ -1799,8 +1818,6 @@
         </w:rPr>
         <w:t>.</w:t>
       </w:r>
-      <w:bookmarkStart w:id="0" w:name="_GoBack"/>
-      <w:bookmarkEnd w:id="0"/>
     </w:p>
     <w:p>
       <w:pPr>
@@ -1822,24 +1839,14 @@
       <w:r>
         <w:t xml:space="preserve">Antti Minkkinen </w:t>
       </w:r>
-      <w:r>
-        <w:fldChar w:fldCharType="begin"/>
-      </w:r>
-      <w:r>
-        <w:instrText xml:space="preserve"> HYPERLINK "mailto:g7786@student.jamk.fi" </w:instrText>
-      </w:r>
-      <w:r>
-        <w:fldChar w:fldCharType="separate"/>
-      </w:r>
-      <w:r>
-        <w:rPr>
-          <w:rStyle w:val="Hyperlink"/>
-        </w:rPr>
-        <w:t>g7786@student.jamk.fi</w:t>
-      </w:r>
-      <w:r>
-        <w:fldChar w:fldCharType="end"/>
-      </w:r>
+      <w:hyperlink r:id="rId17" w:history="1">
+        <w:r>
+          <w:rPr>
+            <w:rStyle w:val="Hyperlink"/>
+          </w:rPr>
+          <w:t>g7786@student.jamk.fi</w:t>
+        </w:r>
+      </w:hyperlink>
       <w:r>
         <w:t xml:space="preserve"> </w:t>
       </w:r>
@@ -2126,16 +2133,8 @@
               <w:rPr>
                 <w:lang w:val="en-US"/>
               </w:rPr>
-              <w:t xml:space="preserve">Writing data classes and figuring out </w:t>
-            </w:r>
-            <w:proofErr w:type="spellStart"/>
-            <w:r>
-              <w:rPr>
-                <w:lang w:val="en-US"/>
-              </w:rPr>
-              <w:t>dbconnector</w:t>
-            </w:r>
-            <w:proofErr w:type="spellEnd"/>
+              <w:t>Writing data classes and figuring out dbconnector</w:t>
+            </w:r>
           </w:p>
         </w:tc>
       </w:tr>
@@ -2319,21 +2318,7 @@
               <w:rPr>
                 <w:lang w:val="en-US"/>
               </w:rPr>
-              <w:t xml:space="preserve">Implementing the new </w:t>
-            </w:r>
-            <w:proofErr w:type="spellStart"/>
-            <w:r>
-              <w:rPr>
-                <w:lang w:val="en-US"/>
-              </w:rPr>
-              <w:t>JavaEE</w:t>
-            </w:r>
-            <w:proofErr w:type="spellEnd"/>
-            <w:r>
-              <w:rPr>
-                <w:lang w:val="en-US"/>
-              </w:rPr>
-              <w:t xml:space="preserve"> based backend system on Android side</w:t>
+              <w:t>Implementing the new JavaEE based backend system on Android side</w:t>
             </w:r>
           </w:p>
         </w:tc>
@@ -3202,16 +3187,8 @@
               <w:rPr>
                 <w:lang w:val="en-US"/>
               </w:rPr>
-              <w:t xml:space="preserve">Working on layouts and struggling with </w:t>
-            </w:r>
-            <w:proofErr w:type="spellStart"/>
-            <w:r>
-              <w:rPr>
-                <w:lang w:val="en-US"/>
-              </w:rPr>
-              <w:t>git</w:t>
-            </w:r>
-            <w:proofErr w:type="spellEnd"/>
+              <w:t>Working on layouts and struggling with git</w:t>
+            </w:r>
           </w:p>
         </w:tc>
       </w:tr>
@@ -3361,7 +3338,7 @@
 </file>
 
 <file path=word/endnotes.xml><?xml version="1.0" encoding="utf-8"?>
-<w:endnotes xmlns:wpc="http://schemas.microsoft.com/office/word/2010/wordprocessingCanvas" xmlns:mc="http://schemas.openxmlformats.org/markup-compatibility/2006" xmlns:o="urn:schemas-microsoft-com:office:office" xmlns:r="http://schemas.openxmlformats.org/officeDocument/2006/relationships" xmlns:m="http://schemas.openxmlformats.org/officeDocument/2006/math" xmlns:v="urn:schemas-microsoft-com:vml" xmlns:wp14="http://schemas.microsoft.com/office/word/2010/wordprocessingDrawing" xmlns:wp="http://schemas.openxmlformats.org/drawingml/2006/wordprocessingDrawing" xmlns:w10="urn:schemas-microsoft-com:office:word" xmlns:w="http://schemas.openxmlformats.org/wordprocessingml/2006/main" xmlns:w14="http://schemas.microsoft.com/office/word/2010/wordml" xmlns:wpg="http://schemas.microsoft.com/office/word/2010/wordprocessingGroup" xmlns:wpi="http://schemas.microsoft.com/office/word/2010/wordprocessingInk" xmlns:wne="http://schemas.microsoft.com/office/word/2006/wordml" xmlns:wps="http://schemas.microsoft.com/office/word/2010/wordprocessingShape" mc:Ignorable="w14 wp14">
+<w:endnotes xmlns:wpc="http://schemas.microsoft.com/office/word/2010/wordprocessingCanvas" xmlns:mc="http://schemas.openxmlformats.org/markup-compatibility/2006" xmlns:o="urn:schemas-microsoft-com:office:office" xmlns:r="http://schemas.openxmlformats.org/officeDocument/2006/relationships" xmlns:m="http://schemas.openxmlformats.org/officeDocument/2006/math" xmlns:v="urn:schemas-microsoft-com:vml" xmlns:wp14="http://schemas.microsoft.com/office/word/2010/wordprocessingDrawing" xmlns:wp="http://schemas.openxmlformats.org/drawingml/2006/wordprocessingDrawing" xmlns:w10="urn:schemas-microsoft-com:office:word" xmlns:w="http://schemas.openxmlformats.org/wordprocessingml/2006/main" xmlns:w14="http://schemas.microsoft.com/office/word/2010/wordml" xmlns:w15="http://schemas.microsoft.com/office/word/2012/wordml" xmlns:wpg="http://schemas.microsoft.com/office/word/2010/wordprocessingGroup" xmlns:wpi="http://schemas.microsoft.com/office/word/2010/wordprocessingInk" xmlns:wne="http://schemas.microsoft.com/office/word/2006/wordml" xmlns:wps="http://schemas.microsoft.com/office/word/2010/wordprocessingShape" mc:Ignorable="w14 w15 wp14">
   <w:endnote w:type="separator" w:id="-1">
     <w:p>
       <w:pPr>
@@ -3386,7 +3363,7 @@
 </file>
 
 <file path=word/footer1.xml><?xml version="1.0" encoding="utf-8"?>
-<w:ftr xmlns:wpc="http://schemas.microsoft.com/office/word/2010/wordprocessingCanvas" xmlns:mc="http://schemas.openxmlformats.org/markup-compatibility/2006" xmlns:o="urn:schemas-microsoft-com:office:office" xmlns:r="http://schemas.openxmlformats.org/officeDocument/2006/relationships" xmlns:m="http://schemas.openxmlformats.org/officeDocument/2006/math" xmlns:v="urn:schemas-microsoft-com:vml" xmlns:wp14="http://schemas.microsoft.com/office/word/2010/wordprocessingDrawing" xmlns:wp="http://schemas.openxmlformats.org/drawingml/2006/wordprocessingDrawing" xmlns:w10="urn:schemas-microsoft-com:office:word" xmlns:w="http://schemas.openxmlformats.org/wordprocessingml/2006/main" xmlns:w14="http://schemas.microsoft.com/office/word/2010/wordml" xmlns:wpg="http://schemas.microsoft.com/office/word/2010/wordprocessingGroup" xmlns:wpi="http://schemas.microsoft.com/office/word/2010/wordprocessingInk" xmlns:wne="http://schemas.microsoft.com/office/word/2006/wordml" xmlns:wps="http://schemas.microsoft.com/office/word/2010/wordprocessingShape" mc:Ignorable="w14 wp14">
+<w:ftr xmlns:wpc="http://schemas.microsoft.com/office/word/2010/wordprocessingCanvas" xmlns:mc="http://schemas.openxmlformats.org/markup-compatibility/2006" xmlns:o="urn:schemas-microsoft-com:office:office" xmlns:r="http://schemas.openxmlformats.org/officeDocument/2006/relationships" xmlns:m="http://schemas.openxmlformats.org/officeDocument/2006/math" xmlns:v="urn:schemas-microsoft-com:vml" xmlns:wp14="http://schemas.microsoft.com/office/word/2010/wordprocessingDrawing" xmlns:wp="http://schemas.openxmlformats.org/drawingml/2006/wordprocessingDrawing" xmlns:w10="urn:schemas-microsoft-com:office:word" xmlns:w="http://schemas.openxmlformats.org/wordprocessingml/2006/main" xmlns:w14="http://schemas.microsoft.com/office/word/2010/wordml" xmlns:w15="http://schemas.microsoft.com/office/word/2012/wordml" xmlns:wpg="http://schemas.microsoft.com/office/word/2010/wordprocessingGroup" xmlns:wpi="http://schemas.microsoft.com/office/word/2010/wordprocessingInk" xmlns:wne="http://schemas.microsoft.com/office/word/2006/wordml" xmlns:wps="http://schemas.microsoft.com/office/word/2010/wordprocessingShape" mc:Ignorable="w14 w15 wp14">
   <w:p>
     <w:pPr>
       <w:pStyle w:val="Footer"/>
@@ -3423,7 +3400,7 @@
 </file>
 
 <file path=word/footnotes.xml><?xml version="1.0" encoding="utf-8"?>
-<w:footnotes xmlns:wpc="http://schemas.microsoft.com/office/word/2010/wordprocessingCanvas" xmlns:mc="http://schemas.openxmlformats.org/markup-compatibility/2006" xmlns:o="urn:schemas-microsoft-com:office:office" xmlns:r="http://schemas.openxmlformats.org/officeDocument/2006/relationships" xmlns:m="http://schemas.openxmlformats.org/officeDocument/2006/math" xmlns:v="urn:schemas-microsoft-com:vml" xmlns:wp14="http://schemas.microsoft.com/office/word/2010/wordprocessingDrawing" xmlns:wp="http://schemas.openxmlformats.org/drawingml/2006/wordprocessingDrawing" xmlns:w10="urn:schemas-microsoft-com:office:word" xmlns:w="http://schemas.openxmlformats.org/wordprocessingml/2006/main" xmlns:w14="http://schemas.microsoft.com/office/word/2010/wordml" xmlns:wpg="http://schemas.microsoft.com/office/word/2010/wordprocessingGroup" xmlns:wpi="http://schemas.microsoft.com/office/word/2010/wordprocessingInk" xmlns:wne="http://schemas.microsoft.com/office/word/2006/wordml" xmlns:wps="http://schemas.microsoft.com/office/word/2010/wordprocessingShape" mc:Ignorable="w14 wp14">
+<w:footnotes xmlns:wpc="http://schemas.microsoft.com/office/word/2010/wordprocessingCanvas" xmlns:mc="http://schemas.openxmlformats.org/markup-compatibility/2006" xmlns:o="urn:schemas-microsoft-com:office:office" xmlns:r="http://schemas.openxmlformats.org/officeDocument/2006/relationships" xmlns:m="http://schemas.openxmlformats.org/officeDocument/2006/math" xmlns:v="urn:schemas-microsoft-com:vml" xmlns:wp14="http://schemas.microsoft.com/office/word/2010/wordprocessingDrawing" xmlns:wp="http://schemas.openxmlformats.org/drawingml/2006/wordprocessingDrawing" xmlns:w10="urn:schemas-microsoft-com:office:word" xmlns:w="http://schemas.openxmlformats.org/wordprocessingml/2006/main" xmlns:w14="http://schemas.microsoft.com/office/word/2010/wordml" xmlns:w15="http://schemas.microsoft.com/office/word/2012/wordml" xmlns:wpg="http://schemas.microsoft.com/office/word/2010/wordprocessingGroup" xmlns:wpi="http://schemas.microsoft.com/office/word/2010/wordprocessingInk" xmlns:wne="http://schemas.microsoft.com/office/word/2006/wordml" xmlns:wps="http://schemas.microsoft.com/office/word/2010/wordprocessingShape" mc:Ignorable="w14 w15 wp14">
   <w:footnote w:type="separator" w:id="-1">
     <w:p>
       <w:pPr>
@@ -3448,7 +3425,7 @@
 </file>
 
 <file path=word/header1.xml><?xml version="1.0" encoding="utf-8"?>
-<w:hdr xmlns:wpc="http://schemas.microsoft.com/office/word/2010/wordprocessingCanvas" xmlns:mc="http://schemas.openxmlformats.org/markup-compatibility/2006" xmlns:o="urn:schemas-microsoft-com:office:office" xmlns:r="http://schemas.openxmlformats.org/officeDocument/2006/relationships" xmlns:m="http://schemas.openxmlformats.org/officeDocument/2006/math" xmlns:v="urn:schemas-microsoft-com:vml" xmlns:wp14="http://schemas.microsoft.com/office/word/2010/wordprocessingDrawing" xmlns:wp="http://schemas.openxmlformats.org/drawingml/2006/wordprocessingDrawing" xmlns:w10="urn:schemas-microsoft-com:office:word" xmlns:w="http://schemas.openxmlformats.org/wordprocessingml/2006/main" xmlns:w14="http://schemas.microsoft.com/office/word/2010/wordml" xmlns:wpg="http://schemas.microsoft.com/office/word/2010/wordprocessingGroup" xmlns:wpi="http://schemas.microsoft.com/office/word/2010/wordprocessingInk" xmlns:wne="http://schemas.microsoft.com/office/word/2006/wordml" xmlns:wps="http://schemas.microsoft.com/office/word/2010/wordprocessingShape" mc:Ignorable="w14 wp14">
+<w:hdr xmlns:wpc="http://schemas.microsoft.com/office/word/2010/wordprocessingCanvas" xmlns:mc="http://schemas.openxmlformats.org/markup-compatibility/2006" xmlns:o="urn:schemas-microsoft-com:office:office" xmlns:r="http://schemas.openxmlformats.org/officeDocument/2006/relationships" xmlns:m="http://schemas.openxmlformats.org/officeDocument/2006/math" xmlns:v="urn:schemas-microsoft-com:vml" xmlns:wp14="http://schemas.microsoft.com/office/word/2010/wordprocessingDrawing" xmlns:wp="http://schemas.openxmlformats.org/drawingml/2006/wordprocessingDrawing" xmlns:w10="urn:schemas-microsoft-com:office:word" xmlns:w="http://schemas.openxmlformats.org/wordprocessingml/2006/main" xmlns:w14="http://schemas.microsoft.com/office/word/2010/wordml" xmlns:w15="http://schemas.microsoft.com/office/word/2012/wordml" xmlns:wpg="http://schemas.microsoft.com/office/word/2010/wordprocessingGroup" xmlns:wpi="http://schemas.microsoft.com/office/word/2010/wordprocessingInk" xmlns:wne="http://schemas.microsoft.com/office/word/2006/wordml" xmlns:wps="http://schemas.microsoft.com/office/word/2010/wordprocessingShape" mc:Ignorable="w14 w15 wp14">
   <w:sdt>
     <w:sdtPr>
       <w:id w:val="-1311092595"/>
@@ -3481,7 +3458,7 @@
           <w:rPr>
             <w:noProof/>
           </w:rPr>
-          <w:t>1</w:t>
+          <w:t>6</w:t>
         </w:r>
         <w:r>
           <w:rPr>
@@ -3501,7 +3478,7 @@
 </file>
 
 <file path=word/header2.xml><?xml version="1.0" encoding="utf-8"?>
-<w:hdr xmlns:wpc="http://schemas.microsoft.com/office/word/2010/wordprocessingCanvas" xmlns:mc="http://schemas.openxmlformats.org/markup-compatibility/2006" xmlns:o="urn:schemas-microsoft-com:office:office" xmlns:r="http://schemas.openxmlformats.org/officeDocument/2006/relationships" xmlns:m="http://schemas.openxmlformats.org/officeDocument/2006/math" xmlns:v="urn:schemas-microsoft-com:vml" xmlns:wp14="http://schemas.microsoft.com/office/word/2010/wordprocessingDrawing" xmlns:wp="http://schemas.openxmlformats.org/drawingml/2006/wordprocessingDrawing" xmlns:w10="urn:schemas-microsoft-com:office:word" xmlns:w="http://schemas.openxmlformats.org/wordprocessingml/2006/main" xmlns:w14="http://schemas.microsoft.com/office/word/2010/wordml" xmlns:wpg="http://schemas.microsoft.com/office/word/2010/wordprocessingGroup" xmlns:wpi="http://schemas.microsoft.com/office/word/2010/wordprocessingInk" xmlns:wne="http://schemas.microsoft.com/office/word/2006/wordml" xmlns:wps="http://schemas.microsoft.com/office/word/2010/wordprocessingShape" mc:Ignorable="w14 wp14">
+<w:hdr xmlns:wpc="http://schemas.microsoft.com/office/word/2010/wordprocessingCanvas" xmlns:mc="http://schemas.openxmlformats.org/markup-compatibility/2006" xmlns:o="urn:schemas-microsoft-com:office:office" xmlns:r="http://schemas.openxmlformats.org/officeDocument/2006/relationships" xmlns:m="http://schemas.openxmlformats.org/officeDocument/2006/math" xmlns:v="urn:schemas-microsoft-com:vml" xmlns:wp14="http://schemas.microsoft.com/office/word/2010/wordprocessingDrawing" xmlns:wp="http://schemas.openxmlformats.org/drawingml/2006/wordprocessingDrawing" xmlns:w10="urn:schemas-microsoft-com:office:word" xmlns:w="http://schemas.openxmlformats.org/wordprocessingml/2006/main" xmlns:w14="http://schemas.microsoft.com/office/word/2010/wordml" xmlns:w15="http://schemas.microsoft.com/office/word/2012/wordml" xmlns:wpg="http://schemas.microsoft.com/office/word/2010/wordprocessingGroup" xmlns:wpi="http://schemas.microsoft.com/office/word/2010/wordprocessingInk" xmlns:wne="http://schemas.microsoft.com/office/word/2006/wordml" xmlns:wps="http://schemas.microsoft.com/office/word/2010/wordprocessingShape" mc:Ignorable="w14 w15 wp14">
   <w:p>
     <w:pPr>
       <w:pStyle w:val="Header"/>
@@ -3538,7 +3515,7 @@
 </file>
 
 <file path=word/styles.xml><?xml version="1.0" encoding="utf-8"?>
-<w:styles xmlns:mc="http://schemas.openxmlformats.org/markup-compatibility/2006" xmlns:r="http://schemas.openxmlformats.org/officeDocument/2006/relationships" xmlns:w="http://schemas.openxmlformats.org/wordprocessingml/2006/main" xmlns:w14="http://schemas.microsoft.com/office/word/2010/wordml" mc:Ignorable="w14">
+<w:styles xmlns:mc="http://schemas.openxmlformats.org/markup-compatibility/2006" xmlns:r="http://schemas.openxmlformats.org/officeDocument/2006/relationships" xmlns:w="http://schemas.openxmlformats.org/wordprocessingml/2006/main" xmlns:w14="http://schemas.microsoft.com/office/word/2010/wordml" xmlns:w15="http://schemas.microsoft.com/office/word/2012/wordml" mc:Ignorable="w14 w15">
   <w:docDefaults>
     <w:rPrDefault>
       <w:rPr>
@@ -3554,609 +3531,378 @@
       </w:pPr>
     </w:pPrDefault>
   </w:docDefaults>
-  <w:latentStyles w:defLockedState="0" w:defUIPriority="99" w:defSemiHidden="1" w:defUnhideWhenUsed="1" w:defQFormat="0" w:count="267">
-    <w:lsdException w:name="Normal" w:semiHidden="0" w:uiPriority="0" w:unhideWhenUsed="0" w:qFormat="1"/>
-    <w:lsdException w:name="heading 1" w:semiHidden="0" w:uiPriority="9" w:unhideWhenUsed="0" w:qFormat="1"/>
-    <w:lsdException w:name="heading 2" w:uiPriority="9" w:qFormat="1"/>
-    <w:lsdException w:name="heading 3" w:uiPriority="9" w:qFormat="1"/>
-    <w:lsdException w:name="heading 4" w:uiPriority="9" w:qFormat="1"/>
-    <w:lsdException w:name="heading 5" w:uiPriority="9" w:qFormat="1"/>
-    <w:lsdException w:name="heading 6" w:uiPriority="9" w:qFormat="1"/>
-    <w:lsdException w:name="heading 7" w:uiPriority="9" w:qFormat="1"/>
-    <w:lsdException w:name="heading 8" w:uiPriority="9" w:qFormat="1"/>
-    <w:lsdException w:name="heading 9" w:uiPriority="9" w:qFormat="1"/>
-    <w:lsdException w:name="toc 1" w:uiPriority="39"/>
-    <w:lsdException w:name="toc 2" w:uiPriority="39"/>
-    <w:lsdException w:name="toc 3" w:uiPriority="39"/>
-    <w:lsdException w:name="toc 4" w:uiPriority="39"/>
-    <w:lsdException w:name="toc 5" w:uiPriority="39"/>
-    <w:lsdException w:name="toc 6" w:uiPriority="39"/>
-    <w:lsdException w:name="toc 7" w:uiPriority="39"/>
-    <w:lsdException w:name="toc 8" w:uiPriority="39"/>
-    <w:lsdException w:name="toc 9" w:uiPriority="39"/>
-    <w:lsdException w:name="footer" w:uiPriority="0"/>
-    <w:lsdException w:name="caption" w:uiPriority="35" w:qFormat="1"/>
-    <w:lsdException w:name="Title" w:semiHidden="0" w:uiPriority="10" w:unhideWhenUsed="0" w:qFormat="1"/>
-    <w:lsdException w:name="Default Paragraph Font" w:uiPriority="1"/>
-    <w:lsdException w:name="Subtitle" w:semiHidden="0" w:uiPriority="11" w:unhideWhenUsed="0" w:qFormat="1"/>
-    <w:lsdException w:name="Strong" w:semiHidden="0" w:uiPriority="22" w:unhideWhenUsed="0" w:qFormat="1"/>
-    <w:lsdException w:name="Emphasis" w:semiHidden="0" w:uiPriority="20" w:unhideWhenUsed="0" w:qFormat="1"/>
-    <w:lsdException w:name="Table Grid" w:semiHidden="0" w:uiPriority="39" w:unhideWhenUsed="0"/>
-    <w:lsdException w:name="Placeholder Text" w:unhideWhenUsed="0"/>
-    <w:lsdException w:name="No Spacing" w:semiHidden="0" w:uiPriority="1" w:unhideWhenUsed="0" w:qFormat="1"/>
-    <w:lsdException w:name="Light Shading" w:semiHidden="0" w:uiPriority="60" w:unhideWhenUsed="0"/>
-    <w:lsdException w:name="Light List" w:semiHidden="0" w:uiPriority="61" w:unhideWhenUsed="0"/>
-    <w:lsdException w:name="Light Grid" w:semiHidden="0" w:uiPriority="62" w:unhideWhenUsed="0"/>
-    <w:lsdException w:name="Medium Shading 1" w:semiHidden="0" w:uiPriority="63" w:unhideWhenUsed="0"/>
-    <w:lsdException w:name="Medium Shading 2" w:semiHidden="0" w:uiPriority="64" w:unhideWhenUsed="0"/>
-    <w:lsdException w:name="Medium List 1" w:semiHidden="0" w:uiPriority="65" w:unhideWhenUsed="0"/>
-    <w:lsdException w:name="Medium List 2" w:semiHidden="0" w:uiPriority="66" w:unhideWhenUsed="0"/>
-    <w:lsdException w:name="Medium Grid 1" w:semiHidden="0" w:uiPriority="67" w:unhideWhenUsed="0"/>
-    <w:lsdException w:name="Medium Grid 2" w:semiHidden="0" w:uiPriority="68" w:unhideWhenUsed="0"/>
-    <w:lsdException w:name="Medium Grid 3" w:semiHidden="0" w:uiPriority="69" w:unhideWhenUsed="0"/>
-    <w:lsdException w:name="Dark List" w:semiHidden="0" w:uiPriority="70" w:unhideWhenUsed="0"/>
-    <w:lsdException w:name="Colorful Shading" w:semiHidden="0" w:uiPriority="71" w:unhideWhenUsed="0"/>
-    <w:lsdException w:name="Colorful List" w:semiHidden="0" w:uiPriority="72" w:unhideWhenUsed="0"/>
-    <w:lsdException w:name="Colorful Grid" w:semiHidden="0" w:uiPriority="73" w:unhideWhenUsed="0"/>
-    <w:lsdException w:name="Light Shading Accent 1" w:semiHidden="0" w:uiPriority="60" w:unhideWhenUsed="0"/>
-    <w:lsdException w:name="Light List Accent 1" w:semiHidden="0" w:uiPriority="61" w:unhideWhenUsed="0"/>
-    <w:lsdException w:name="Light Grid Accent 1" w:semiHidden="0" w:uiPriority="62" w:unhideWhenUsed="0"/>
-    <w:lsdException w:name="Medium Shading 1 Accent 1" w:semiHidden="0" w:uiPriority="63" w:unhideWhenUsed="0"/>
-    <w:lsdException w:name="Medium Shading 2 Accent 1" w:semiHidden="0" w:uiPriority="64" w:unhideWhenUsed="0"/>
-    <w:lsdException w:name="Medium List 1 Accent 1" w:semiHidden="0" w:uiPriority="65" w:unhideWhenUsed="0"/>
-    <w:lsdException w:name="Revision" w:unhideWhenUsed="0"/>
-    <w:lsdException w:name="List Paragraph" w:semiHidden="0" w:uiPriority="34" w:unhideWhenUsed="0" w:qFormat="1"/>
-    <w:lsdException w:name="Quote" w:semiHidden="0" w:uiPriority="29" w:unhideWhenUsed="0" w:qFormat="1"/>
-    <w:lsdException w:name="Intense Quote" w:semiHidden="0" w:uiPriority="30" w:unhideWhenUsed="0" w:qFormat="1"/>
-    <w:lsdException w:name="Medium List 2 Accent 1" w:semiHidden="0" w:uiPriority="66" w:unhideWhenUsed="0"/>
-    <w:lsdException w:name="Medium Grid 1 Accent 1" w:semiHidden="0" w:uiPriority="67" w:unhideWhenUsed="0"/>
-    <w:lsdException w:name="Medium Grid 2 Accent 1" w:semiHidden="0" w:uiPriority="68" w:unhideWhenUsed="0"/>
-    <w:lsdException w:name="Medium Grid 3 Accent 1" w:semiHidden="0" w:uiPriority="69" w:unhideWhenUsed="0"/>
-    <w:lsdException w:name="Dark List Accent 1" w:semiHidden="0" w:uiPriority="70" w:unhideWhenUsed="0"/>
-    <w:lsdException w:name="Colorful Shading Accent 1" w:semiHidden="0" w:uiPriority="71" w:unhideWhenUsed="0"/>
-    <w:lsdException w:name="Colorful List Accent 1" w:semiHidden="0" w:uiPriority="72" w:unhideWhenUsed="0"/>
-    <w:lsdException w:name="Colorful Grid Accent 1" w:semiHidden="0" w:uiPriority="73" w:unhideWhenUsed="0"/>
-    <w:lsdException w:name="Light Shading Accent 2" w:semiHidden="0" w:uiPriority="60" w:unhideWhenUsed="0"/>
-    <w:lsdException w:name="Light List Accent 2" w:semiHidden="0" w:uiPriority="61" w:unhideWhenUsed="0"/>
-    <w:lsdException w:name="Light Grid Accent 2" w:semiHidden="0" w:uiPriority="62" w:unhideWhenUsed="0"/>
-    <w:lsdException w:name="Medium Shading 1 Accent 2" w:semiHidden="0" w:uiPriority="63" w:unhideWhenUsed="0"/>
-    <w:lsdException w:name="Medium Shading 2 Accent 2" w:semiHidden="0" w:uiPriority="64" w:unhideWhenUsed="0"/>
-    <w:lsdException w:name="Medium List 1 Accent 2" w:semiHidden="0" w:uiPriority="65" w:unhideWhenUsed="0"/>
-    <w:lsdException w:name="Medium List 2 Accent 2" w:semiHidden="0" w:uiPriority="66" w:unhideWhenUsed="0"/>
-    <w:lsdException w:name="Medium Grid 1 Accent 2" w:semiHidden="0" w:uiPriority="67" w:unhideWhenUsed="0"/>
-    <w:lsdException w:name="Medium Grid 2 Accent 2" w:semiHidden="0" w:uiPriority="68" w:unhideWhenUsed="0"/>
-    <w:lsdException w:name="Medium Grid 3 Accent 2" w:semiHidden="0" w:uiPriority="69" w:unhideWhenUsed="0"/>
-    <w:lsdException w:name="Dark List Accent 2" w:semiHidden="0" w:uiPriority="70" w:unhideWhenUsed="0"/>
-    <w:lsdException w:name="Colorful Shading Accent 2" w:semiHidden="0" w:uiPriority="71" w:unhideWhenUsed="0"/>
-    <w:lsdException w:name="Colorful List Accent 2" w:semiHidden="0" w:uiPriority="72" w:unhideWhenUsed="0"/>
-    <w:lsdException w:name="Colorful Grid Accent 2" w:semiHidden="0" w:uiPriority="73" w:unhideWhenUsed="0"/>
-    <w:lsdException w:name="Light Shading Accent 3" w:semiHidden="0" w:uiPriority="60" w:unhideWhenUsed="0"/>
-    <w:lsdException w:name="Light List Accent 3" w:semiHidden="0" w:uiPriority="61" w:unhideWhenUsed="0"/>
-    <w:lsdException w:name="Light Grid Accent 3" w:semiHidden="0" w:uiPriority="62" w:unhideWhenUsed="0"/>
-    <w:lsdException w:name="Medium Shading 1 Accent 3" w:semiHidden="0" w:uiPriority="63" w:unhideWhenUsed="0"/>
-    <w:lsdException w:name="Medium Shading 2 Accent 3" w:semiHidden="0" w:uiPriority="64" w:unhideWhenUsed="0"/>
-    <w:lsdException w:name="Medium List 1 Accent 3" w:semiHidden="0" w:uiPriority="65" w:unhideWhenUsed="0"/>
-    <w:lsdException w:name="Medium List 2 Accent 3" w:semiHidden="0" w:uiPriority="66" w:unhideWhenUsed="0"/>
-    <w:lsdException w:name="Medium Grid 1 Accent 3" w:semiHidden="0" w:uiPriority="67" w:unhideWhenUsed="0"/>
-    <w:lsdException w:name="Medium Grid 2 Accent 3" w:semiHidden="0" w:uiPriority="68" w:unhideWhenUsed="0"/>
-    <w:lsdException w:name="Medium Grid 3 Accent 3" w:semiHidden="0" w:uiPriority="69" w:unhideWhenUsed="0"/>
-    <w:lsdException w:name="Dark List Accent 3" w:semiHidden="0" w:uiPriority="70" w:unhideWhenUsed="0"/>
-    <w:lsdException w:name="Colorful Shading Accent 3" w:semiHidden="0" w:uiPriority="71" w:unhideWhenUsed="0"/>
-    <w:lsdException w:name="Colorful List Accent 3" w:semiHidden="0" w:uiPriority="72" w:unhideWhenUsed="0"/>
-    <w:lsdException w:name="Colorful Grid Accent 3" w:semiHidden="0" w:uiPriority="73" w:unhideWhenUsed="0"/>
-    <w:lsdException w:name="Light Shading Accent 4" w:semiHidden="0" w:uiPriority="60" w:unhideWhenUsed="0"/>
-    <w:lsdException w:name="Light List Accent 4" w:semiHidden="0" w:uiPriority="61" w:unhideWhenUsed="0"/>
-    <w:lsdException w:name="Light Grid Accent 4" w:semiHidden="0" w:uiPriority="62" w:unhideWhenUsed="0"/>
-    <w:lsdException w:name="Medium Shading 1 Accent 4" w:semiHidden="0" w:uiPriority="63" w:unhideWhenUsed="0"/>
-    <w:lsdException w:name="Medium Shading 2 Accent 4" w:semiHidden="0" w:uiPriority="64" w:unhideWhenUsed="0"/>
-    <w:lsdException w:name="Medium List 1 Accent 4" w:semiHidden="0" w:uiPriority="65" w:unhideWhenUsed="0"/>
-    <w:lsdException w:name="Medium List 2 Accent 4" w:semiHidden="0" w:uiPriority="66" w:unhideWhenUsed="0"/>
-    <w:lsdException w:name="Medium Grid 1 Accent 4" w:semiHidden="0" w:uiPriority="67" w:unhideWhenUsed="0"/>
-    <w:lsdException w:name="Medium Grid 2 Accent 4" w:semiHidden="0" w:uiPriority="68" w:unhideWhenUsed="0"/>
-    <w:lsdException w:name="Medium Grid 3 Accent 4" w:semiHidden="0" w:uiPriority="69" w:unhideWhenUsed="0"/>
-    <w:lsdException w:name="Dark List Accent 4" w:semiHidden="0" w:uiPriority="70" w:unhideWhenUsed="0"/>
-    <w:lsdException w:name="Colorful Shading Accent 4" w:semiHidden="0" w:uiPriority="71" w:unhideWhenUsed="0"/>
-    <w:lsdException w:name="Colorful List Accent 4" w:semiHidden="0" w:uiPriority="72" w:unhideWhenUsed="0"/>
-    <w:lsdException w:name="Colorful Grid Accent 4" w:semiHidden="0" w:uiPriority="73" w:unhideWhenUsed="0"/>
-    <w:lsdException w:name="Light Shading Accent 5" w:semiHidden="0" w:uiPriority="60" w:unhideWhenUsed="0"/>
-    <w:lsdException w:name="Light List Accent 5" w:semiHidden="0" w:uiPriority="61" w:unhideWhenUsed="0"/>
-    <w:lsdException w:name="Light Grid Accent 5" w:semiHidden="0" w:uiPriority="62" w:unhideWhenUsed="0"/>
-    <w:lsdException w:name="Medium Shading 1 Accent 5" w:semiHidden="0" w:uiPriority="63" w:unhideWhenUsed="0"/>
-    <w:lsdException w:name="Medium Shading 2 Accent 5" w:semiHidden="0" w:uiPriority="64" w:unhideWhenUsed="0"/>
-    <w:lsdException w:name="Medium List 1 Accent 5" w:semiHidden="0" w:uiPriority="65" w:unhideWhenUsed="0"/>
-    <w:lsdException w:name="Medium List 2 Accent 5" w:semiHidden="0" w:uiPriority="66" w:unhideWhenUsed="0"/>
-    <w:lsdException w:name="Medium Grid 1 Accent 5" w:semiHidden="0" w:uiPriority="67" w:unhideWhenUsed="0"/>
-    <w:lsdException w:name="Medium Grid 2 Accent 5" w:semiHidden="0" w:uiPriority="68" w:unhideWhenUsed="0"/>
-    <w:lsdException w:name="Medium Grid 3 Accent 5" w:semiHidden="0" w:uiPriority="69" w:unhideWhenUsed="0"/>
-    <w:lsdException w:name="Dark List Accent 5" w:semiHidden="0" w:uiPriority="70" w:unhideWhenUsed="0"/>
-    <w:lsdException w:name="Colorful Shading Accent 5" w:semiHidden="0" w:uiPriority="71" w:unhideWhenUsed="0"/>
-    <w:lsdException w:name="Colorful List Accent 5" w:semiHidden="0" w:uiPriority="72" w:unhideWhenUsed="0"/>
-    <w:lsdException w:name="Colorful Grid Accent 5" w:semiHidden="0" w:uiPriority="73" w:unhideWhenUsed="0"/>
-    <w:lsdException w:name="Light Shading Accent 6" w:semiHidden="0" w:uiPriority="60" w:unhideWhenUsed="0"/>
-    <w:lsdException w:name="Light List Accent 6" w:semiHidden="0" w:uiPriority="61" w:unhideWhenUsed="0"/>
-    <w:lsdException w:name="Light Grid Accent 6" w:semiHidden="0" w:uiPriority="62" w:unhideWhenUsed="0"/>
-    <w:lsdException w:name="Medium Shading 1 Accent 6" w:semiHidden="0" w:uiPriority="63" w:unhideWhenUsed="0"/>
-    <w:lsdException w:name="Medium Shading 2 Accent 6" w:semiHidden="0" w:uiPriority="64" w:unhideWhenUsed="0"/>
-    <w:lsdException w:name="Medium List 1 Accent 6" w:semiHidden="0" w:uiPriority="65" w:unhideWhenUsed="0"/>
-    <w:lsdException w:name="Medium List 2 Accent 6" w:semiHidden="0" w:uiPriority="66" w:unhideWhenUsed="0"/>
-    <w:lsdException w:name="Medium Grid 1 Accent 6" w:semiHidden="0" w:uiPriority="67" w:unhideWhenUsed="0"/>
-    <w:lsdException w:name="Medium Grid 2 Accent 6" w:semiHidden="0" w:uiPriority="68" w:unhideWhenUsed="0"/>
-    <w:lsdException w:name="Medium Grid 3 Accent 6" w:semiHidden="0" w:uiPriority="69" w:unhideWhenUsed="0"/>
-    <w:lsdException w:name="Dark List Accent 6" w:semiHidden="0" w:uiPriority="70" w:unhideWhenUsed="0"/>
-    <w:lsdException w:name="Colorful Shading Accent 6" w:semiHidden="0" w:uiPriority="71" w:unhideWhenUsed="0"/>
-    <w:lsdException w:name="Colorful List Accent 6" w:semiHidden="0" w:uiPriority="72" w:unhideWhenUsed="0"/>
-    <w:lsdException w:name="Colorful Grid Accent 6" w:semiHidden="0" w:uiPriority="73" w:unhideWhenUsed="0"/>
-    <w:lsdException w:name="Subtle Emphasis" w:semiHidden="0" w:uiPriority="19" w:unhideWhenUsed="0" w:qFormat="1"/>
-    <w:lsdException w:name="Intense Emphasis" w:semiHidden="0" w:uiPriority="21" w:unhideWhenUsed="0" w:qFormat="1"/>
-    <w:lsdException w:name="Subtle Reference" w:semiHidden="0" w:uiPriority="31" w:unhideWhenUsed="0" w:qFormat="1"/>
-    <w:lsdException w:name="Intense Reference" w:semiHidden="0" w:uiPriority="32" w:unhideWhenUsed="0" w:qFormat="1"/>
-    <w:lsdException w:name="Book Title" w:semiHidden="0" w:uiPriority="33" w:unhideWhenUsed="0" w:qFormat="1"/>
-    <w:lsdException w:name="Bibliography" w:uiPriority="37"/>
-    <w:lsdException w:name="TOC Heading" w:uiPriority="39" w:qFormat="1"/>
-  </w:latentStyles>
-  <w:style w:type="paragraph" w:default="1" w:styleId="Normal">
-    <w:name w:val="Normal"/>
-    <w:qFormat/>
-  </w:style>
-  <w:style w:type="paragraph" w:styleId="Heading1">
-    <w:name w:val="heading 1"/>
-    <w:basedOn w:val="Normal"/>
-    <w:next w:val="Normal"/>
-    <w:link w:val="Heading1Char"/>
-    <w:uiPriority w:val="9"/>
-    <w:qFormat/>
-    <w:rsid w:val="004C38E6"/>
-    <w:pPr>
-      <w:keepNext/>
-      <w:keepLines/>
-      <w:spacing w:before="240" w:after="0"/>
-      <w:outlineLvl w:val="0"/>
-    </w:pPr>
-    <w:rPr>
-      <w:rFonts w:asciiTheme="majorHAnsi" w:eastAsiaTheme="majorEastAsia" w:hAnsiTheme="majorHAnsi" w:cstheme="majorBidi"/>
-      <w:color w:val="2E74B5" w:themeColor="accent1" w:themeShade="BF"/>
-      <w:sz w:val="32"/>
-      <w:szCs w:val="32"/>
-    </w:rPr>
-  </w:style>
-  <w:style w:type="paragraph" w:styleId="Heading3">
-    <w:name w:val="heading 3"/>
-    <w:basedOn w:val="Normal"/>
-    <w:next w:val="Normal"/>
-    <w:link w:val="Heading3Char"/>
-    <w:uiPriority w:val="9"/>
-    <w:unhideWhenUsed/>
-    <w:qFormat/>
-    <w:rsid w:val="00FD7431"/>
-    <w:pPr>
-      <w:keepNext/>
-      <w:keepLines/>
-      <w:spacing w:before="200" w:after="0"/>
-      <w:outlineLvl w:val="2"/>
-    </w:pPr>
-    <w:rPr>
-      <w:rFonts w:asciiTheme="majorHAnsi" w:eastAsiaTheme="majorEastAsia" w:hAnsiTheme="majorHAnsi" w:cstheme="majorBidi"/>
-      <w:b/>
-      <w:bCs/>
-      <w:color w:val="5B9BD5" w:themeColor="accent1"/>
-    </w:rPr>
-  </w:style>
-  <w:style w:type="paragraph" w:styleId="Heading4">
-    <w:name w:val="heading 4"/>
-    <w:basedOn w:val="Normal"/>
-    <w:next w:val="Normal"/>
-    <w:link w:val="Heading4Char"/>
-    <w:uiPriority w:val="9"/>
-    <w:semiHidden/>
-    <w:unhideWhenUsed/>
-    <w:qFormat/>
-    <w:rsid w:val="00FD7431"/>
-    <w:pPr>
-      <w:keepNext/>
-      <w:keepLines/>
-      <w:spacing w:before="200" w:after="0"/>
-      <w:outlineLvl w:val="3"/>
-    </w:pPr>
-    <w:rPr>
-      <w:rFonts w:asciiTheme="majorHAnsi" w:eastAsiaTheme="majorEastAsia" w:hAnsiTheme="majorHAnsi" w:cstheme="majorBidi"/>
-      <w:b/>
-      <w:bCs/>
-      <w:i/>
-      <w:iCs/>
-      <w:color w:val="5B9BD5" w:themeColor="accent1"/>
-    </w:rPr>
-  </w:style>
-  <w:style w:type="character" w:default="1" w:styleId="DefaultParagraphFont">
-    <w:name w:val="Default Paragraph Font"/>
-    <w:uiPriority w:val="1"/>
-    <w:semiHidden/>
-    <w:unhideWhenUsed/>
-  </w:style>
-  <w:style w:type="table" w:default="1" w:styleId="TableNormal">
-    <w:name w:val="Normal Table"/>
-    <w:uiPriority w:val="99"/>
-    <w:semiHidden/>
-    <w:unhideWhenUsed/>
-    <w:tblPr>
-      <w:tblInd w:w="0" w:type="dxa"/>
-      <w:tblCellMar>
-        <w:top w:w="0" w:type="dxa"/>
-        <w:left w:w="108" w:type="dxa"/>
-        <w:bottom w:w="0" w:type="dxa"/>
-        <w:right w:w="108" w:type="dxa"/>
-      </w:tblCellMar>
-    </w:tblPr>
-  </w:style>
-  <w:style w:type="numbering" w:default="1" w:styleId="NoList">
-    <w:name w:val="No List"/>
-    <w:uiPriority w:val="99"/>
-    <w:semiHidden/>
-    <w:unhideWhenUsed/>
-  </w:style>
-  <w:style w:type="paragraph" w:customStyle="1" w:styleId="KansiLehti">
-    <w:name w:val="KansiLehti"/>
-    <w:next w:val="Normal"/>
-    <w:rsid w:val="00784B28"/>
-    <w:pPr>
-      <w:suppressAutoHyphens/>
-      <w:spacing w:after="0" w:line="240" w:lineRule="auto"/>
-      <w:jc w:val="center"/>
-    </w:pPr>
-    <w:rPr>
-      <w:rFonts w:ascii="Arial" w:eastAsia="Times New Roman" w:hAnsi="Arial" w:cs="Arial"/>
-      <w:b/>
-      <w:sz w:val="24"/>
-      <w:szCs w:val="24"/>
-      <w:lang w:eastAsia="ar-SA"/>
-    </w:rPr>
-  </w:style>
-  <w:style w:type="paragraph" w:styleId="Header">
-    <w:name w:val="header"/>
-    <w:basedOn w:val="Normal"/>
-    <w:link w:val="HeaderChar"/>
-    <w:uiPriority w:val="99"/>
-    <w:rsid w:val="00784B28"/>
-    <w:pPr>
-      <w:suppressAutoHyphens/>
-      <w:spacing w:after="0" w:line="240" w:lineRule="auto"/>
-    </w:pPr>
-    <w:rPr>
-      <w:rFonts w:ascii="Times New Roman" w:eastAsia="Times New Roman" w:hAnsi="Times New Roman" w:cs="Times New Roman"/>
-      <w:sz w:val="24"/>
-      <w:szCs w:val="24"/>
-      <w:lang w:eastAsia="ar-SA"/>
-    </w:rPr>
-  </w:style>
-  <w:style w:type="character" w:customStyle="1" w:styleId="HeaderChar">
-    <w:name w:val="Header Char"/>
-    <w:basedOn w:val="DefaultParagraphFont"/>
-    <w:link w:val="Header"/>
-    <w:uiPriority w:val="99"/>
-    <w:rsid w:val="00784B28"/>
-    <w:rPr>
-      <w:rFonts w:ascii="Times New Roman" w:eastAsia="Times New Roman" w:hAnsi="Times New Roman" w:cs="Times New Roman"/>
-      <w:sz w:val="24"/>
-      <w:szCs w:val="24"/>
-      <w:lang w:eastAsia="ar-SA"/>
-    </w:rPr>
-  </w:style>
-  <w:style w:type="paragraph" w:styleId="Footer">
-    <w:name w:val="footer"/>
-    <w:basedOn w:val="Normal"/>
-    <w:link w:val="FooterChar"/>
-    <w:rsid w:val="00784B28"/>
-    <w:pPr>
-      <w:suppressAutoHyphens/>
-      <w:spacing w:after="0" w:line="240" w:lineRule="auto"/>
-    </w:pPr>
-    <w:rPr>
-      <w:rFonts w:ascii="Times New Roman" w:eastAsia="Times New Roman" w:hAnsi="Times New Roman" w:cs="Times New Roman"/>
-      <w:sz w:val="24"/>
-      <w:szCs w:val="24"/>
-      <w:lang w:eastAsia="ar-SA"/>
-    </w:rPr>
-  </w:style>
-  <w:style w:type="character" w:customStyle="1" w:styleId="FooterChar">
-    <w:name w:val="Footer Char"/>
-    <w:basedOn w:val="DefaultParagraphFont"/>
-    <w:link w:val="Footer"/>
-    <w:rsid w:val="00784B28"/>
-    <w:rPr>
-      <w:rFonts w:ascii="Times New Roman" w:eastAsia="Times New Roman" w:hAnsi="Times New Roman" w:cs="Times New Roman"/>
-      <w:sz w:val="24"/>
-      <w:szCs w:val="24"/>
-      <w:lang w:eastAsia="ar-SA"/>
-    </w:rPr>
-  </w:style>
-  <w:style w:type="paragraph" w:customStyle="1" w:styleId="Calibri22">
-    <w:name w:val="Calibri 22"/>
-    <w:rsid w:val="00784B28"/>
-    <w:pPr>
-      <w:suppressAutoHyphens/>
-      <w:spacing w:after="0" w:line="240" w:lineRule="auto"/>
-    </w:pPr>
-    <w:rPr>
-      <w:rFonts w:ascii="Calibri" w:eastAsia="Times New Roman" w:hAnsi="Calibri" w:cs="Arial"/>
-      <w:sz w:val="44"/>
-      <w:szCs w:val="44"/>
-      <w:lang w:eastAsia="ar-SA"/>
-    </w:rPr>
-  </w:style>
-  <w:style w:type="paragraph" w:customStyle="1" w:styleId="Calibri16">
-    <w:name w:val="Calibri 16"/>
-    <w:rsid w:val="00784B28"/>
-    <w:pPr>
-      <w:suppressAutoHyphens/>
-      <w:spacing w:after="0" w:line="240" w:lineRule="auto"/>
-    </w:pPr>
-    <w:rPr>
-      <w:rFonts w:ascii="Calibri" w:eastAsia="Times New Roman" w:hAnsi="Calibri" w:cs="Arial"/>
-      <w:bCs/>
-      <w:color w:val="000000"/>
-      <w:sz w:val="32"/>
-      <w:szCs w:val="32"/>
-      <w:lang w:eastAsia="ar-SA"/>
-    </w:rPr>
-  </w:style>
-  <w:style w:type="paragraph" w:customStyle="1" w:styleId="Calibri14">
-    <w:name w:val="Calibri 14"/>
-    <w:rsid w:val="00784B28"/>
-    <w:pPr>
-      <w:suppressAutoHyphens/>
-      <w:spacing w:after="0" w:line="240" w:lineRule="auto"/>
-    </w:pPr>
-    <w:rPr>
-      <w:rFonts w:ascii="Calibri" w:eastAsia="Times New Roman" w:hAnsi="Calibri" w:cs="Arial"/>
-      <w:iCs/>
-      <w:color w:val="000000"/>
-      <w:sz w:val="28"/>
-      <w:szCs w:val="28"/>
-      <w:lang w:eastAsia="ar-SA"/>
-    </w:rPr>
-  </w:style>
-  <w:style w:type="character" w:customStyle="1" w:styleId="Heading1Char">
-    <w:name w:val="Heading 1 Char"/>
-    <w:basedOn w:val="DefaultParagraphFont"/>
-    <w:link w:val="Heading1"/>
-    <w:uiPriority w:val="9"/>
-    <w:rsid w:val="004C38E6"/>
-    <w:rPr>
-      <w:rFonts w:asciiTheme="majorHAnsi" w:eastAsiaTheme="majorEastAsia" w:hAnsiTheme="majorHAnsi" w:cstheme="majorBidi"/>
-      <w:color w:val="2E74B5" w:themeColor="accent1" w:themeShade="BF"/>
-      <w:sz w:val="32"/>
-      <w:szCs w:val="32"/>
-    </w:rPr>
-  </w:style>
-  <w:style w:type="paragraph" w:styleId="BalloonText">
-    <w:name w:val="Balloon Text"/>
-    <w:basedOn w:val="Normal"/>
-    <w:link w:val="BalloonTextChar"/>
-    <w:uiPriority w:val="99"/>
-    <w:semiHidden/>
-    <w:unhideWhenUsed/>
-    <w:rsid w:val="00CF18EB"/>
-    <w:pPr>
-      <w:spacing w:after="0" w:line="240" w:lineRule="auto"/>
-    </w:pPr>
-    <w:rPr>
-      <w:rFonts w:ascii="Tahoma" w:hAnsi="Tahoma" w:cs="Tahoma"/>
-      <w:sz w:val="16"/>
-      <w:szCs w:val="16"/>
-    </w:rPr>
-  </w:style>
-  <w:style w:type="character" w:customStyle="1" w:styleId="BalloonTextChar">
-    <w:name w:val="Balloon Text Char"/>
-    <w:basedOn w:val="DefaultParagraphFont"/>
-    <w:link w:val="BalloonText"/>
-    <w:uiPriority w:val="99"/>
-    <w:semiHidden/>
-    <w:rsid w:val="00CF18EB"/>
-    <w:rPr>
-      <w:rFonts w:ascii="Tahoma" w:hAnsi="Tahoma" w:cs="Tahoma"/>
-      <w:sz w:val="16"/>
-      <w:szCs w:val="16"/>
-    </w:rPr>
-  </w:style>
-  <w:style w:type="character" w:customStyle="1" w:styleId="Heading3Char">
-    <w:name w:val="Heading 3 Char"/>
-    <w:basedOn w:val="DefaultParagraphFont"/>
-    <w:link w:val="Heading3"/>
-    <w:uiPriority w:val="9"/>
-    <w:rsid w:val="00FD7431"/>
-    <w:rPr>
-      <w:rFonts w:asciiTheme="majorHAnsi" w:eastAsiaTheme="majorEastAsia" w:hAnsiTheme="majorHAnsi" w:cstheme="majorBidi"/>
-      <w:b/>
-      <w:bCs/>
-      <w:color w:val="5B9BD5" w:themeColor="accent1"/>
-    </w:rPr>
-  </w:style>
-  <w:style w:type="character" w:customStyle="1" w:styleId="Heading4Char">
-    <w:name w:val="Heading 4 Char"/>
-    <w:basedOn w:val="DefaultParagraphFont"/>
-    <w:link w:val="Heading4"/>
-    <w:uiPriority w:val="9"/>
-    <w:semiHidden/>
-    <w:rsid w:val="00FD7431"/>
-    <w:rPr>
-      <w:rFonts w:asciiTheme="majorHAnsi" w:eastAsiaTheme="majorEastAsia" w:hAnsiTheme="majorHAnsi" w:cstheme="majorBidi"/>
-      <w:b/>
-      <w:bCs/>
-      <w:i/>
-      <w:iCs/>
-      <w:color w:val="5B9BD5" w:themeColor="accent1"/>
-    </w:rPr>
-  </w:style>
-  <w:style w:type="character" w:styleId="Hyperlink">
-    <w:name w:val="Hyperlink"/>
-    <w:basedOn w:val="DefaultParagraphFont"/>
-    <w:uiPriority w:val="99"/>
-    <w:semiHidden/>
-    <w:unhideWhenUsed/>
-    <w:rsid w:val="00FD7431"/>
-    <w:rPr>
-      <w:color w:val="0000FF"/>
-      <w:u w:val="single"/>
-    </w:rPr>
-  </w:style>
-</w:styles>
-</file>
-
-<file path=word/stylesWithEffects.xml><?xml version="1.0" encoding="utf-8"?>
-<w:styles xmlns:wpc="http://schemas.microsoft.com/office/word/2010/wordprocessingCanvas" xmlns:mc="http://schemas.openxmlformats.org/markup-compatibility/2006" xmlns:o="urn:schemas-microsoft-com:office:office" xmlns:r="http://schemas.openxmlformats.org/officeDocument/2006/relationships" xmlns:m="http://schemas.openxmlformats.org/officeDocument/2006/math" xmlns:v="urn:schemas-microsoft-com:vml" xmlns:wp14="http://schemas.microsoft.com/office/word/2010/wordprocessingDrawing" xmlns:wp="http://schemas.openxmlformats.org/drawingml/2006/wordprocessingDrawing" xmlns:w10="urn:schemas-microsoft-com:office:word" xmlns:w="http://schemas.openxmlformats.org/wordprocessingml/2006/main" xmlns:w14="http://schemas.microsoft.com/office/word/2010/wordml" xmlns:wpg="http://schemas.microsoft.com/office/word/2010/wordprocessingGroup" xmlns:wpi="http://schemas.microsoft.com/office/word/2010/wordprocessingInk" xmlns:wne="http://schemas.microsoft.com/office/word/2006/wordml" xmlns:wps="http://schemas.microsoft.com/office/word/2010/wordprocessingShape" mc:Ignorable="w14 wp14">
-  <w:docDefaults>
-    <w:rPrDefault>
-      <w:rPr>
-        <w:rFonts w:asciiTheme="minorHAnsi" w:eastAsiaTheme="minorHAnsi" w:hAnsiTheme="minorHAnsi" w:cstheme="minorBidi"/>
-        <w:sz w:val="22"/>
-        <w:szCs w:val="22"/>
-        <w:lang w:val="fi-FI" w:eastAsia="en-US" w:bidi="ar-SA"/>
-      </w:rPr>
-    </w:rPrDefault>
-    <w:pPrDefault>
-      <w:pPr>
-        <w:spacing w:after="160" w:line="259" w:lineRule="auto"/>
-      </w:pPr>
-    </w:pPrDefault>
-  </w:docDefaults>
-  <w:latentStyles w:defLockedState="0" w:defUIPriority="99" w:defSemiHidden="1" w:defUnhideWhenUsed="1" w:defQFormat="0" w:count="267">
-    <w:lsdException w:name="Normal" w:semiHidden="0" w:uiPriority="0" w:unhideWhenUsed="0" w:qFormat="1"/>
-    <w:lsdException w:name="heading 1" w:semiHidden="0" w:uiPriority="9" w:unhideWhenUsed="0" w:qFormat="1"/>
-    <w:lsdException w:name="heading 2" w:uiPriority="9" w:qFormat="1"/>
-    <w:lsdException w:name="heading 3" w:uiPriority="9" w:qFormat="1"/>
-    <w:lsdException w:name="heading 4" w:uiPriority="9" w:qFormat="1"/>
-    <w:lsdException w:name="heading 5" w:uiPriority="9" w:qFormat="1"/>
-    <w:lsdException w:name="heading 6" w:uiPriority="9" w:qFormat="1"/>
-    <w:lsdException w:name="heading 7" w:uiPriority="9" w:qFormat="1"/>
-    <w:lsdException w:name="heading 8" w:uiPriority="9" w:qFormat="1"/>
-    <w:lsdException w:name="heading 9" w:uiPriority="9" w:qFormat="1"/>
-    <w:lsdException w:name="toc 1" w:uiPriority="39"/>
-    <w:lsdException w:name="toc 2" w:uiPriority="39"/>
-    <w:lsdException w:name="toc 3" w:uiPriority="39"/>
-    <w:lsdException w:name="toc 4" w:uiPriority="39"/>
-    <w:lsdException w:name="toc 5" w:uiPriority="39"/>
-    <w:lsdException w:name="toc 6" w:uiPriority="39"/>
-    <w:lsdException w:name="toc 7" w:uiPriority="39"/>
-    <w:lsdException w:name="toc 8" w:uiPriority="39"/>
-    <w:lsdException w:name="toc 9" w:uiPriority="39"/>
-    <w:lsdException w:name="footer" w:uiPriority="0"/>
-    <w:lsdException w:name="caption" w:uiPriority="35" w:qFormat="1"/>
-    <w:lsdException w:name="Title" w:semiHidden="0" w:uiPriority="10" w:unhideWhenUsed="0" w:qFormat="1"/>
-    <w:lsdException w:name="Default Paragraph Font" w:uiPriority="1"/>
-    <w:lsdException w:name="Subtitle" w:semiHidden="0" w:uiPriority="11" w:unhideWhenUsed="0" w:qFormat="1"/>
-    <w:lsdException w:name="Strong" w:semiHidden="0" w:uiPriority="22" w:unhideWhenUsed="0" w:qFormat="1"/>
-    <w:lsdException w:name="Emphasis" w:semiHidden="0" w:uiPriority="20" w:unhideWhenUsed="0" w:qFormat="1"/>
-    <w:lsdException w:name="Table Grid" w:semiHidden="0" w:uiPriority="39" w:unhideWhenUsed="0"/>
-    <w:lsdException w:name="Placeholder Text" w:unhideWhenUsed="0"/>
-    <w:lsdException w:name="No Spacing" w:semiHidden="0" w:uiPriority="1" w:unhideWhenUsed="0" w:qFormat="1"/>
-    <w:lsdException w:name="Light Shading" w:semiHidden="0" w:uiPriority="60" w:unhideWhenUsed="0"/>
-    <w:lsdException w:name="Light List" w:semiHidden="0" w:uiPriority="61" w:unhideWhenUsed="0"/>
-    <w:lsdException w:name="Light Grid" w:semiHidden="0" w:uiPriority="62" w:unhideWhenUsed="0"/>
-    <w:lsdException w:name="Medium Shading 1" w:semiHidden="0" w:uiPriority="63" w:unhideWhenUsed="0"/>
-    <w:lsdException w:name="Medium Shading 2" w:semiHidden="0" w:uiPriority="64" w:unhideWhenUsed="0"/>
-    <w:lsdException w:name="Medium List 1" w:semiHidden="0" w:uiPriority="65" w:unhideWhenUsed="0"/>
-    <w:lsdException w:name="Medium List 2" w:semiHidden="0" w:uiPriority="66" w:unhideWhenUsed="0"/>
-    <w:lsdException w:name="Medium Grid 1" w:semiHidden="0" w:uiPriority="67" w:unhideWhenUsed="0"/>
-    <w:lsdException w:name="Medium Grid 2" w:semiHidden="0" w:uiPriority="68" w:unhideWhenUsed="0"/>
-    <w:lsdException w:name="Medium Grid 3" w:semiHidden="0" w:uiPriority="69" w:unhideWhenUsed="0"/>
-    <w:lsdException w:name="Dark List" w:semiHidden="0" w:uiPriority="70" w:unhideWhenUsed="0"/>
-    <w:lsdException w:name="Colorful Shading" w:semiHidden="0" w:uiPriority="71" w:unhideWhenUsed="0"/>
-    <w:lsdException w:name="Colorful List" w:semiHidden="0" w:uiPriority="72" w:unhideWhenUsed="0"/>
-    <w:lsdException w:name="Colorful Grid" w:semiHidden="0" w:uiPriority="73" w:unhideWhenUsed="0"/>
-    <w:lsdException w:name="Light Shading Accent 1" w:semiHidden="0" w:uiPriority="60" w:unhideWhenUsed="0"/>
-    <w:lsdException w:name="Light List Accent 1" w:semiHidden="0" w:uiPriority="61" w:unhideWhenUsed="0"/>
-    <w:lsdException w:name="Light Grid Accent 1" w:semiHidden="0" w:uiPriority="62" w:unhideWhenUsed="0"/>
-    <w:lsdException w:name="Medium Shading 1 Accent 1" w:semiHidden="0" w:uiPriority="63" w:unhideWhenUsed="0"/>
-    <w:lsdException w:name="Medium Shading 2 Accent 1" w:semiHidden="0" w:uiPriority="64" w:unhideWhenUsed="0"/>
-    <w:lsdException w:name="Medium List 1 Accent 1" w:semiHidden="0" w:uiPriority="65" w:unhideWhenUsed="0"/>
-    <w:lsdException w:name="Revision" w:unhideWhenUsed="0"/>
-    <w:lsdException w:name="List Paragraph" w:semiHidden="0" w:uiPriority="34" w:unhideWhenUsed="0" w:qFormat="1"/>
-    <w:lsdException w:name="Quote" w:semiHidden="0" w:uiPriority="29" w:unhideWhenUsed="0" w:qFormat="1"/>
-    <w:lsdException w:name="Intense Quote" w:semiHidden="0" w:uiPriority="30" w:unhideWhenUsed="0" w:qFormat="1"/>
-    <w:lsdException w:name="Medium List 2 Accent 1" w:semiHidden="0" w:uiPriority="66" w:unhideWhenUsed="0"/>
-    <w:lsdException w:name="Medium Grid 1 Accent 1" w:semiHidden="0" w:uiPriority="67" w:unhideWhenUsed="0"/>
-    <w:lsdException w:name="Medium Grid 2 Accent 1" w:semiHidden="0" w:uiPriority="68" w:unhideWhenUsed="0"/>
-    <w:lsdException w:name="Medium Grid 3 Accent 1" w:semiHidden="0" w:uiPriority="69" w:unhideWhenUsed="0"/>
-    <w:lsdException w:name="Dark List Accent 1" w:semiHidden="0" w:uiPriority="70" w:unhideWhenUsed="0"/>
-    <w:lsdException w:name="Colorful Shading Accent 1" w:semiHidden="0" w:uiPriority="71" w:unhideWhenUsed="0"/>
-    <w:lsdException w:name="Colorful List Accent 1" w:semiHidden="0" w:uiPriority="72" w:unhideWhenUsed="0"/>
-    <w:lsdException w:name="Colorful Grid Accent 1" w:semiHidden="0" w:uiPriority="73" w:unhideWhenUsed="0"/>
-    <w:lsdException w:name="Light Shading Accent 2" w:semiHidden="0" w:uiPriority="60" w:unhideWhenUsed="0"/>
-    <w:lsdException w:name="Light List Accent 2" w:semiHidden="0" w:uiPriority="61" w:unhideWhenUsed="0"/>
-    <w:lsdException w:name="Light Grid Accent 2" w:semiHidden="0" w:uiPriority="62" w:unhideWhenUsed="0"/>
-    <w:lsdException w:name="Medium Shading 1 Accent 2" w:semiHidden="0" w:uiPriority="63" w:unhideWhenUsed="0"/>
-    <w:lsdException w:name="Medium Shading 2 Accent 2" w:semiHidden="0" w:uiPriority="64" w:unhideWhenUsed="0"/>
-    <w:lsdException w:name="Medium List 1 Accent 2" w:semiHidden="0" w:uiPriority="65" w:unhideWhenUsed="0"/>
-    <w:lsdException w:name="Medium List 2 Accent 2" w:semiHidden="0" w:uiPriority="66" w:unhideWhenUsed="0"/>
-    <w:lsdException w:name="Medium Grid 1 Accent 2" w:semiHidden="0" w:uiPriority="67" w:unhideWhenUsed="0"/>
-    <w:lsdException w:name="Medium Grid 2 Accent 2" w:semiHidden="0" w:uiPriority="68" w:unhideWhenUsed="0"/>
-    <w:lsdException w:name="Medium Grid 3 Accent 2" w:semiHidden="0" w:uiPriority="69" w:unhideWhenUsed="0"/>
-    <w:lsdException w:name="Dark List Accent 2" w:semiHidden="0" w:uiPriority="70" w:unhideWhenUsed="0"/>
-    <w:lsdException w:name="Colorful Shading Accent 2" w:semiHidden="0" w:uiPriority="71" w:unhideWhenUsed="0"/>
-    <w:lsdException w:name="Colorful List Accent 2" w:semiHidden="0" w:uiPriority="72" w:unhideWhenUsed="0"/>
-    <w:lsdException w:name="Colorful Grid Accent 2" w:semiHidden="0" w:uiPriority="73" w:unhideWhenUsed="0"/>
-    <w:lsdException w:name="Light Shading Accent 3" w:semiHidden="0" w:uiPriority="60" w:unhideWhenUsed="0"/>
-    <w:lsdException w:name="Light List Accent 3" w:semiHidden="0" w:uiPriority="61" w:unhideWhenUsed="0"/>
-    <w:lsdException w:name="Light Grid Accent 3" w:semiHidden="0" w:uiPriority="62" w:unhideWhenUsed="0"/>
-    <w:lsdException w:name="Medium Shading 1 Accent 3" w:semiHidden="0" w:uiPriority="63" w:unhideWhenUsed="0"/>
-    <w:lsdException w:name="Medium Shading 2 Accent 3" w:semiHidden="0" w:uiPriority="64" w:unhideWhenUsed="0"/>
-    <w:lsdException w:name="Medium List 1 Accent 3" w:semiHidden="0" w:uiPriority="65" w:unhideWhenUsed="0"/>
-    <w:lsdException w:name="Medium List 2 Accent 3" w:semiHidden="0" w:uiPriority="66" w:unhideWhenUsed="0"/>
-    <w:lsdException w:name="Medium Grid 1 Accent 3" w:semiHidden="0" w:uiPriority="67" w:unhideWhenUsed="0"/>
-    <w:lsdException w:name="Medium Grid 2 Accent 3" w:semiHidden="0" w:uiPriority="68" w:unhideWhenUsed="0"/>
-    <w:lsdException w:name="Medium Grid 3 Accent 3" w:semiHidden="0" w:uiPriority="69" w:unhideWhenUsed="0"/>
-    <w:lsdException w:name="Dark List Accent 3" w:semiHidden="0" w:uiPriority="70" w:unhideWhenUsed="0"/>
-    <w:lsdException w:name="Colorful Shading Accent 3" w:semiHidden="0" w:uiPriority="71" w:unhideWhenUsed="0"/>
-    <w:lsdException w:name="Colorful List Accent 3" w:semiHidden="0" w:uiPriority="72" w:unhideWhenUsed="0"/>
-    <w:lsdException w:name="Colorful Grid Accent 3" w:semiHidden="0" w:uiPriority="73" w:unhideWhenUsed="0"/>
-    <w:lsdException w:name="Light Shading Accent 4" w:semiHidden="0" w:uiPriority="60" w:unhideWhenUsed="0"/>
-    <w:lsdException w:name="Light List Accent 4" w:semiHidden="0" w:uiPriority="61" w:unhideWhenUsed="0"/>
-    <w:lsdException w:name="Light Grid Accent 4" w:semiHidden="0" w:uiPriority="62" w:unhideWhenUsed="0"/>
-    <w:lsdException w:name="Medium Shading 1 Accent 4" w:semiHidden="0" w:uiPriority="63" w:unhideWhenUsed="0"/>
-    <w:lsdException w:name="Medium Shading 2 Accent 4" w:semiHidden="0" w:uiPriority="64" w:unhideWhenUsed="0"/>
-    <w:lsdException w:name="Medium List 1 Accent 4" w:semiHidden="0" w:uiPriority="65" w:unhideWhenUsed="0"/>
-    <w:lsdException w:name="Medium List 2 Accent 4" w:semiHidden="0" w:uiPriority="66" w:unhideWhenUsed="0"/>
-    <w:lsdException w:name="Medium Grid 1 Accent 4" w:semiHidden="0" w:uiPriority="67" w:unhideWhenUsed="0"/>
-    <w:lsdException w:name="Medium Grid 2 Accent 4" w:semiHidden="0" w:uiPriority="68" w:unhideWhenUsed="0"/>
-    <w:lsdException w:name="Medium Grid 3 Accent 4" w:semiHidden="0" w:uiPriority="69" w:unhideWhenUsed="0"/>
-    <w:lsdException w:name="Dark List Accent 4" w:semiHidden="0" w:uiPriority="70" w:unhideWhenUsed="0"/>
-    <w:lsdException w:name="Colorful Shading Accent 4" w:semiHidden="0" w:uiPriority="71" w:unhideWhenUsed="0"/>
-    <w:lsdException w:name="Colorful List Accent 4" w:semiHidden="0" w:uiPriority="72" w:unhideWhenUsed="0"/>
-    <w:lsdException w:name="Colorful Grid Accent 4" w:semiHidden="0" w:uiPriority="73" w:unhideWhenUsed="0"/>
-    <w:lsdException w:name="Light Shading Accent 5" w:semiHidden="0" w:uiPriority="60" w:unhideWhenUsed="0"/>
-    <w:lsdException w:name="Light List Accent 5" w:semiHidden="0" w:uiPriority="61" w:unhideWhenUsed="0"/>
-    <w:lsdException w:name="Light Grid Accent 5" w:semiHidden="0" w:uiPriority="62" w:unhideWhenUsed="0"/>
-    <w:lsdException w:name="Medium Shading 1 Accent 5" w:semiHidden="0" w:uiPriority="63" w:unhideWhenUsed="0"/>
-    <w:lsdException w:name="Medium Shading 2 Accent 5" w:semiHidden="0" w:uiPriority="64" w:unhideWhenUsed="0"/>
-    <w:lsdException w:name="Medium List 1 Accent 5" w:semiHidden="0" w:uiPriority="65" w:unhideWhenUsed="0"/>
-    <w:lsdException w:name="Medium List 2 Accent 5" w:semiHidden="0" w:uiPriority="66" w:unhideWhenUsed="0"/>
-    <w:lsdException w:name="Medium Grid 1 Accent 5" w:semiHidden="0" w:uiPriority="67" w:unhideWhenUsed="0"/>
-    <w:lsdException w:name="Medium Grid 2 Accent 5" w:semiHidden="0" w:uiPriority="68" w:unhideWhenUsed="0"/>
-    <w:lsdException w:name="Medium Grid 3 Accent 5" w:semiHidden="0" w:uiPriority="69" w:unhideWhenUsed="0"/>
-    <w:lsdException w:name="Dark List Accent 5" w:semiHidden="0" w:uiPriority="70" w:unhideWhenUsed="0"/>
-    <w:lsdException w:name="Colorful Shading Accent 5" w:semiHidden="0" w:uiPriority="71" w:unhideWhenUsed="0"/>
-    <w:lsdException w:name="Colorful List Accent 5" w:semiHidden="0" w:uiPriority="72" w:unhideWhenUsed="0"/>
-    <w:lsdException w:name="Colorful Grid Accent 5" w:semiHidden="0" w:uiPriority="73" w:unhideWhenUsed="0"/>
-    <w:lsdException w:name="Light Shading Accent 6" w:semiHidden="0" w:uiPriority="60" w:unhideWhenUsed="0"/>
-    <w:lsdException w:name="Light List Accent 6" w:semiHidden="0" w:uiPriority="61" w:unhideWhenUsed="0"/>
-    <w:lsdException w:name="Light Grid Accent 6" w:semiHidden="0" w:uiPriority="62" w:unhideWhenUsed="0"/>
-    <w:lsdException w:name="Medium Shading 1 Accent 6" w:semiHidden="0" w:uiPriority="63" w:unhideWhenUsed="0"/>
-    <w:lsdException w:name="Medium Shading 2 Accent 6" w:semiHidden="0" w:uiPriority="64" w:unhideWhenUsed="0"/>
-    <w:lsdException w:name="Medium List 1 Accent 6" w:semiHidden="0" w:uiPriority="65" w:unhideWhenUsed="0"/>
-    <w:lsdException w:name="Medium List 2 Accent 6" w:semiHidden="0" w:uiPriority="66" w:unhideWhenUsed="0"/>
-    <w:lsdException w:name="Medium Grid 1 Accent 6" w:semiHidden="0" w:uiPriority="67" w:unhideWhenUsed="0"/>
-    <w:lsdException w:name="Medium Grid 2 Accent 6" w:semiHidden="0" w:uiPriority="68" w:unhideWhenUsed="0"/>
-    <w:lsdException w:name="Medium Grid 3 Accent 6" w:semiHidden="0" w:uiPriority="69" w:unhideWhenUsed="0"/>
-    <w:lsdException w:name="Dark List Accent 6" w:semiHidden="0" w:uiPriority="70" w:unhideWhenUsed="0"/>
-    <w:lsdException w:name="Colorful Shading Accent 6" w:semiHidden="0" w:uiPriority="71" w:unhideWhenUsed="0"/>
-    <w:lsdException w:name="Colorful List Accent 6" w:semiHidden="0" w:uiPriority="72" w:unhideWhenUsed="0"/>
-    <w:lsdException w:name="Colorful Grid Accent 6" w:semiHidden="0" w:uiPriority="73" w:unhideWhenUsed="0"/>
-    <w:lsdException w:name="Subtle Emphasis" w:semiHidden="0" w:uiPriority="19" w:unhideWhenUsed="0" w:qFormat="1"/>
-    <w:lsdException w:name="Intense Emphasis" w:semiHidden="0" w:uiPriority="21" w:unhideWhenUsed="0" w:qFormat="1"/>
-    <w:lsdException w:name="Subtle Reference" w:semiHidden="0" w:uiPriority="31" w:unhideWhenUsed="0" w:qFormat="1"/>
-    <w:lsdException w:name="Intense Reference" w:semiHidden="0" w:uiPriority="32" w:unhideWhenUsed="0" w:qFormat="1"/>
-    <w:lsdException w:name="Book Title" w:semiHidden="0" w:uiPriority="33" w:unhideWhenUsed="0" w:qFormat="1"/>
-    <w:lsdException w:name="Bibliography" w:uiPriority="37"/>
-    <w:lsdException w:name="TOC Heading" w:uiPriority="39" w:qFormat="1"/>
+  <w:latentStyles w:defLockedState="0" w:defUIPriority="99" w:defSemiHidden="0" w:defUnhideWhenUsed="0" w:defQFormat="0" w:count="371">
+    <w:lsdException w:name="Normal" w:uiPriority="0" w:qFormat="1"/>
+    <w:lsdException w:name="heading 1" w:uiPriority="9" w:qFormat="1"/>
+    <w:lsdException w:name="heading 2" w:semiHidden="1" w:uiPriority="9" w:unhideWhenUsed="1" w:qFormat="1"/>
+    <w:lsdException w:name="heading 3" w:semiHidden="1" w:uiPriority="9" w:unhideWhenUsed="1" w:qFormat="1"/>
+    <w:lsdException w:name="heading 4" w:semiHidden="1" w:uiPriority="9" w:unhideWhenUsed="1" w:qFormat="1"/>
+    <w:lsdException w:name="heading 5" w:semiHidden="1" w:uiPriority="9" w:unhideWhenUsed="1" w:qFormat="1"/>
+    <w:lsdException w:name="heading 6" w:semiHidden="1" w:uiPriority="9" w:unhideWhenUsed="1" w:qFormat="1"/>
+    <w:lsdException w:name="heading 7" w:semiHidden="1" w:uiPriority="9" w:unhideWhenUsed="1" w:qFormat="1"/>
+    <w:lsdException w:name="heading 8" w:semiHidden="1" w:uiPriority="9" w:unhideWhenUsed="1" w:qFormat="1"/>
+    <w:lsdException w:name="heading 9" w:semiHidden="1" w:uiPriority="9" w:unhideWhenUsed="1" w:qFormat="1"/>
+    <w:lsdException w:name="index 1" w:semiHidden="1" w:unhideWhenUsed="1"/>
+    <w:lsdException w:name="index 2" w:semiHidden="1" w:unhideWhenUsed="1"/>
+    <w:lsdException w:name="index 3" w:semiHidden="1" w:unhideWhenUsed="1"/>
+    <w:lsdException w:name="index 4" w:semiHidden="1" w:unhideWhenUsed="1"/>
+    <w:lsdException w:name="index 5" w:semiHidden="1" w:unhideWhenUsed="1"/>
+    <w:lsdException w:name="index 6" w:semiHidden="1" w:unhideWhenUsed="1"/>
+    <w:lsdException w:name="index 7" w:semiHidden="1" w:unhideWhenUsed="1"/>
+    <w:lsdException w:name="index 8" w:semiHidden="1" w:unhideWhenUsed="1"/>
+    <w:lsdException w:name="index 9" w:semiHidden="1" w:unhideWhenUsed="1"/>
+    <w:lsdException w:name="toc 1" w:semiHidden="1" w:uiPriority="39" w:unhideWhenUsed="1"/>
+    <w:lsdException w:name="toc 2" w:semiHidden="1" w:uiPriority="39" w:unhideWhenUsed="1"/>
+    <w:lsdException w:name="toc 3" w:semiHidden="1" w:uiPriority="39" w:unhideWhenUsed="1"/>
+    <w:lsdException w:name="toc 4" w:semiHidden="1" w:uiPriority="39" w:unhideWhenUsed="1"/>
+    <w:lsdException w:name="toc 5" w:semiHidden="1" w:uiPriority="39" w:unhideWhenUsed="1"/>
+    <w:lsdException w:name="toc 6" w:semiHidden="1" w:uiPriority="39" w:unhideWhenUsed="1"/>
+    <w:lsdException w:name="toc 7" w:semiHidden="1" w:uiPriority="39" w:unhideWhenUsed="1"/>
+    <w:lsdException w:name="toc 8" w:semiHidden="1" w:uiPriority="39" w:unhideWhenUsed="1"/>
+    <w:lsdException w:name="toc 9" w:semiHidden="1" w:uiPriority="39" w:unhideWhenUsed="1"/>
+    <w:lsdException w:name="Normal Indent" w:semiHidden="1" w:unhideWhenUsed="1"/>
+    <w:lsdException w:name="footnote text" w:semiHidden="1" w:unhideWhenUsed="1"/>
+    <w:lsdException w:name="annotation text" w:semiHidden="1" w:unhideWhenUsed="1"/>
+    <w:lsdException w:name="header" w:semiHidden="1" w:unhideWhenUsed="1"/>
+    <w:lsdException w:name="footer" w:semiHidden="1" w:uiPriority="0" w:unhideWhenUsed="1"/>
+    <w:lsdException w:name="index heading" w:semiHidden="1" w:unhideWhenUsed="1"/>
+    <w:lsdException w:name="caption" w:semiHidden="1" w:uiPriority="35" w:unhideWhenUsed="1" w:qFormat="1"/>
+    <w:lsdException w:name="table of figures" w:semiHidden="1" w:unhideWhenUsed="1"/>
+    <w:lsdException w:name="envelope address" w:semiHidden="1" w:unhideWhenUsed="1"/>
+    <w:lsdException w:name="envelope return" w:semiHidden="1" w:unhideWhenUsed="1"/>
+    <w:lsdException w:name="footnote reference" w:semiHidden="1" w:unhideWhenUsed="1"/>
+    <w:lsdException w:name="annotation reference" w:semiHidden="1" w:unhideWhenUsed="1"/>
+    <w:lsdException w:name="line number" w:semiHidden="1" w:unhideWhenUsed="1"/>
+    <w:lsdException w:name="page number" w:semiHidden="1" w:unhideWhenUsed="1"/>
+    <w:lsdException w:name="endnote reference" w:semiHidden="1" w:unhideWhenUsed="1"/>
+    <w:lsdException w:name="endnote text" w:semiHidden="1" w:unhideWhenUsed="1"/>
+    <w:lsdException w:name="table of authorities" w:semiHidden="1" w:unhideWhenUsed="1"/>
+    <w:lsdException w:name="macro" w:semiHidden="1" w:unhideWhenUsed="1"/>
+    <w:lsdException w:name="toa heading" w:semiHidden="1" w:unhideWhenUsed="1"/>
+    <w:lsdException w:name="List" w:semiHidden="1" w:unhideWhenUsed="1"/>
+    <w:lsdException w:name="List Bullet" w:semiHidden="1" w:unhideWhenUsed="1"/>
+    <w:lsdException w:name="List Number" w:semiHidden="1" w:unhideWhenUsed="1"/>
+    <w:lsdException w:name="List 2" w:semiHidden="1" w:unhideWhenUsed="1"/>
+    <w:lsdException w:name="List 3" w:semiHidden="1" w:unhideWhenUsed="1"/>
+    <w:lsdException w:name="List 4" w:semiHidden="1" w:unhideWhenUsed="1"/>
+    <w:lsdException w:name="List 5" w:semiHidden="1" w:unhideWhenUsed="1"/>
+    <w:lsdException w:name="List Bullet 2" w:semiHidden="1" w:unhideWhenUsed="1"/>
+    <w:lsdException w:name="List Bullet 3" w:semiHidden="1" w:unhideWhenUsed="1"/>
+    <w:lsdException w:name="List Bullet 4" w:semiHidden="1" w:unhideWhenUsed="1"/>
+    <w:lsdException w:name="List Bullet 5" w:semiHidden="1" w:unhideWhenUsed="1"/>
+    <w:lsdException w:name="List Number 2" w:semiHidden="1" w:unhideWhenUsed="1"/>
+    <w:lsdException w:name="List Number 3" w:semiHidden="1" w:unhideWhenUsed="1"/>
+    <w:lsdException w:name="List Number 4" w:semiHidden="1" w:unhideWhenUsed="1"/>
+    <w:lsdException w:name="List Number 5" w:semiHidden="1" w:unhideWhenUsed="1"/>
+    <w:lsdException w:name="Title" w:uiPriority="10" w:qFormat="1"/>
+    <w:lsdException w:name="Closing" w:semiHidden="1" w:unhideWhenUsed="1"/>
+    <w:lsdException w:name="Signature" w:semiHidden="1" w:unhideWhenUsed="1"/>
+    <w:lsdException w:name="Default Paragraph Font" w:semiHidden="1" w:uiPriority="1" w:unhideWhenUsed="1"/>
+    <w:lsdException w:name="Body Text" w:semiHidden="1" w:unhideWhenUsed="1"/>
+    <w:lsdException w:name="Body Text Indent" w:semiHidden="1" w:unhideWhenUsed="1"/>
+    <w:lsdException w:name="List Continue" w:semiHidden="1" w:unhideWhenUsed="1"/>
+    <w:lsdException w:name="List Continue 2" w:semiHidden="1" w:unhideWhenUsed="1"/>
+    <w:lsdException w:name="List Continue 3" w:semiHidden="1" w:unhideWhenUsed="1"/>
+    <w:lsdException w:name="List Continue 4" w:semiHidden="1" w:unhideWhenUsed="1"/>
+    <w:lsdException w:name="List Continue 5" w:semiHidden="1" w:unhideWhenUsed="1"/>
+    <w:lsdException w:name="Message Header" w:semiHidden="1" w:unhideWhenUsed="1"/>
+    <w:lsdException w:name="Subtitle" w:uiPriority="11" w:qFormat="1"/>
+    <w:lsdException w:name="Salutation" w:semiHidden="1" w:unhideWhenUsed="1"/>
+    <w:lsdException w:name="Date" w:semiHidden="1" w:unhideWhenUsed="1"/>
+    <w:lsdException w:name="Body Text First Indent" w:semiHidden="1" w:unhideWhenUsed="1"/>
+    <w:lsdException w:name="Body Text First Indent 2" w:semiHidden="1" w:unhideWhenUsed="1"/>
+    <w:lsdException w:name="Note Heading" w:semiHidden="1" w:unhideWhenUsed="1"/>
+    <w:lsdException w:name="Body Text 2" w:semiHidden="1" w:unhideWhenUsed="1"/>
+    <w:lsdException w:name="Body Text 3" w:semiHidden="1" w:unhideWhenUsed="1"/>
+    <w:lsdException w:name="Body Text Indent 2" w:semiHidden="1" w:unhideWhenUsed="1"/>
+    <w:lsdException w:name="Body Text Indent 3" w:semiHidden="1" w:unhideWhenUsed="1"/>
+    <w:lsdException w:name="Block Text" w:semiHidden="1" w:unhideWhenUsed="1"/>
+    <w:lsdException w:name="Hyperlink" w:semiHidden="1" w:unhideWhenUsed="1"/>
+    <w:lsdException w:name="FollowedHyperlink" w:semiHidden="1" w:unhideWhenUsed="1"/>
+    <w:lsdException w:name="Strong" w:uiPriority="22" w:qFormat="1"/>
+    <w:lsdException w:name="Emphasis" w:uiPriority="20" w:qFormat="1"/>
+    <w:lsdException w:name="Document Map" w:semiHidden="1" w:unhideWhenUsed="1"/>
+    <w:lsdException w:name="Plain Text" w:semiHidden="1" w:unhideWhenUsed="1"/>
+    <w:lsdException w:name="E-mail Signature" w:semiHidden="1" w:unhideWhenUsed="1"/>
+    <w:lsdException w:name="HTML Top of Form" w:semiHidden="1" w:unhideWhenUsed="1"/>
+    <w:lsdException w:name="HTML Bottom of Form" w:semiHidden="1" w:unhideWhenUsed="1"/>
+    <w:lsdException w:name="Normal (Web)" w:semiHidden="1" w:unhideWhenUsed="1"/>
+    <w:lsdException w:name="HTML Acronym" w:semiHidden="1" w:unhideWhenUsed="1"/>
+    <w:lsdException w:name="HTML Address" w:semiHidden="1" w:unhideWhenUsed="1"/>
+    <w:lsdException w:name="HTML Cite" w:semiHidden="1" w:unhideWhenUsed="1"/>
+    <w:lsdException w:name="HTML Code" w:semiHidden="1" w:unhideWhenUsed="1"/>
+    <w:lsdException w:name="HTML Definition" w:semiHidden="1" w:unhideWhenUsed="1"/>
+    <w:lsdException w:name="HTML Keyboard" w:semiHidden="1" w:unhideWhenUsed="1"/>
+    <w:lsdException w:name="HTML Preformatted" w:semiHidden="1" w:unhideWhenUsed="1"/>
+    <w:lsdException w:name="HTML Sample" w:semiHidden="1" w:unhideWhenUsed="1"/>
+    <w:lsdException w:name="HTML Typewriter" w:semiHidden="1" w:unhideWhenUsed="1"/>
+    <w:lsdException w:name="HTML Variable" w:semiHidden="1" w:unhideWhenUsed="1"/>
+    <w:lsdException w:name="Normal Table" w:semiHidden="1" w:unhideWhenUsed="1"/>
+    <w:lsdException w:name="annotation subject" w:semiHidden="1" w:unhideWhenUsed="1"/>
+    <w:lsdException w:name="No List" w:semiHidden="1" w:unhideWhenUsed="1"/>
+    <w:lsdException w:name="Outline List 1" w:semiHidden="1" w:unhideWhenUsed="1"/>
+    <w:lsdException w:name="Outline List 2" w:semiHidden="1" w:unhideWhenUsed="1"/>
+    <w:lsdException w:name="Outline List 3" w:semiHidden="1" w:unhideWhenUsed="1"/>
+    <w:lsdException w:name="Table Simple 1" w:semiHidden="1" w:unhideWhenUsed="1"/>
+    <w:lsdException w:name="Table Simple 2" w:semiHidden="1" w:unhideWhenUsed="1"/>
+    <w:lsdException w:name="Table Simple 3" w:semiHidden="1" w:unhideWhenUsed="1"/>
+    <w:lsdException w:name="Table Classic 1" w:semiHidden="1" w:unhideWhenUsed="1"/>
+    <w:lsdException w:name="Table Classic 2" w:semiHidden="1" w:unhideWhenUsed="1"/>
+    <w:lsdException w:name="Table Classic 3" w:semiHidden="1" w:unhideWhenUsed="1"/>
+    <w:lsdException w:name="Table Classic 4" w:semiHidden="1" w:unhideWhenUsed="1"/>
+    <w:lsdException w:name="Table Colorful 1" w:semiHidden="1" w:unhideWhenUsed="1"/>
+    <w:lsdException w:name="Table Colorful 2" w:semiHidden="1" w:unhideWhenUsed="1"/>
+    <w:lsdException w:name="Table Colorful 3" w:semiHidden="1" w:unhideWhenUsed="1"/>
+    <w:lsdException w:name="Table Columns 1" w:semiHidden="1" w:unhideWhenUsed="1"/>
+    <w:lsdException w:name="Table Columns 2" w:semiHidden="1" w:unhideWhenUsed="1"/>
+    <w:lsdException w:name="Table Columns 3" w:semiHidden="1" w:unhideWhenUsed="1"/>
+    <w:lsdException w:name="Table Columns 4" w:semiHidden="1" w:unhideWhenUsed="1"/>
+    <w:lsdException w:name="Table Columns 5" w:semiHidden="1" w:unhideWhenUsed="1"/>
+    <w:lsdException w:name="Table Grid 1" w:semiHidden="1" w:unhideWhenUsed="1"/>
+    <w:lsdException w:name="Table Grid 2" w:semiHidden="1" w:unhideWhenUsed="1"/>
+    <w:lsdException w:name="Table Grid 3" w:semiHidden="1" w:unhideWhenUsed="1"/>
+    <w:lsdException w:name="Table Grid 4" w:semiHidden="1" w:unhideWhenUsed="1"/>
+    <w:lsdException w:name="Table Grid 5" w:semiHidden="1" w:unhideWhenUsed="1"/>
+    <w:lsdException w:name="Table Grid 6" w:semiHidden="1" w:unhideWhenUsed="1"/>
+    <w:lsdException w:name="Table Grid 7" w:semiHidden="1" w:unhideWhenUsed="1"/>
+    <w:lsdException w:name="Table Grid 8" w:semiHidden="1" w:unhideWhenUsed="1"/>
+    <w:lsdException w:name="Table List 1" w:semiHidden="1" w:unhideWhenUsed="1"/>
+    <w:lsdException w:name="Table List 2" w:semiHidden="1" w:unhideWhenUsed="1"/>
+    <w:lsdException w:name="Table List 3" w:semiHidden="1" w:unhideWhenUsed="1"/>
+    <w:lsdException w:name="Table List 4" w:semiHidden="1" w:unhideWhenUsed="1"/>
+    <w:lsdException w:name="Table List 5" w:semiHidden="1" w:unhideWhenUsed="1"/>
+    <w:lsdException w:name="Table List 6" w:semiHidden="1" w:unhideWhenUsed="1"/>
+    <w:lsdException w:name="Table List 7" w:semiHidden="1" w:unhideWhenUsed="1"/>
+    <w:lsdException w:name="Table List 8" w:semiHidden="1" w:unhideWhenUsed="1"/>
+    <w:lsdException w:name="Table 3D effects 1" w:semiHidden="1" w:unhideWhenUsed="1"/>
+    <w:lsdException w:name="Table 3D effects 2" w:semiHidden="1" w:unhideWhenUsed="1"/>
+    <w:lsdException w:name="Table 3D effects 3" w:semiHidden="1" w:unhideWhenUsed="1"/>
+    <w:lsdException w:name="Table Contemporary" w:semiHidden="1" w:unhideWhenUsed="1"/>
+    <w:lsdException w:name="Table Elegant" w:semiHidden="1" w:unhideWhenUsed="1"/>
+    <w:lsdException w:name="Table Professional" w:semiHidden="1" w:unhideWhenUsed="1"/>
+    <w:lsdException w:name="Table Subtle 1" w:semiHidden="1" w:unhideWhenUsed="1"/>
+    <w:lsdException w:name="Table Subtle 2" w:semiHidden="1" w:unhideWhenUsed="1"/>
+    <w:lsdException w:name="Table Web 1" w:semiHidden="1" w:unhideWhenUsed="1"/>
+    <w:lsdException w:name="Table Web 2" w:semiHidden="1" w:unhideWhenUsed="1"/>
+    <w:lsdException w:name="Table Web 3" w:semiHidden="1" w:unhideWhenUsed="1"/>
+    <w:lsdException w:name="Balloon Text" w:semiHidden="1" w:unhideWhenUsed="1"/>
+    <w:lsdException w:name="Table Grid" w:uiPriority="39"/>
+    <w:lsdException w:name="Table Theme" w:semiHidden="1" w:unhideWhenUsed="1"/>
+    <w:lsdException w:name="Placeholder Text" w:semiHidden="1"/>
+    <w:lsdException w:name="No Spacing" w:uiPriority="1" w:qFormat="1"/>
+    <w:lsdException w:name="Light Shading" w:uiPriority="60"/>
+    <w:lsdException w:name="Light List" w:uiPriority="61"/>
+    <w:lsdException w:name="Light Grid" w:uiPriority="62"/>
+    <w:lsdException w:name="Medium Shading 1" w:uiPriority="63"/>
+    <w:lsdException w:name="Medium Shading 2" w:uiPriority="64"/>
+    <w:lsdException w:name="Medium List 1" w:uiPriority="65"/>
+    <w:lsdException w:name="Medium List 2" w:uiPriority="66"/>
+    <w:lsdException w:name="Medium Grid 1" w:uiPriority="67"/>
+    <w:lsdException w:name="Medium Grid 2" w:uiPriority="68"/>
+    <w:lsdException w:name="Medium Grid 3" w:uiPriority="69"/>
+    <w:lsdException w:name="Dark List" w:uiPriority="70"/>
+    <w:lsdException w:name="Colorful Shading" w:uiPriority="71"/>
+    <w:lsdException w:name="Colorful List" w:uiPriority="72"/>
+    <w:lsdException w:name="Colorful Grid" w:uiPriority="73"/>
+    <w:lsdException w:name="Light Shading Accent 1" w:uiPriority="60"/>
+    <w:lsdException w:name="Light List Accent 1" w:uiPriority="61"/>
+    <w:lsdException w:name="Light Grid Accent 1" w:uiPriority="62"/>
+    <w:lsdException w:name="Medium Shading 1 Accent 1" w:uiPriority="63"/>
+    <w:lsdException w:name="Medium Shading 2 Accent 1" w:uiPriority="64"/>
+    <w:lsdException w:name="Medium List 1 Accent 1" w:uiPriority="65"/>
+    <w:lsdException w:name="Revision" w:semiHidden="1"/>
+    <w:lsdException w:name="List Paragraph" w:uiPriority="34" w:qFormat="1"/>
+    <w:lsdException w:name="Quote" w:uiPriority="29" w:qFormat="1"/>
+    <w:lsdException w:name="Intense Quote" w:uiPriority="30" w:qFormat="1"/>
+    <w:lsdException w:name="Medium List 2 Accent 1" w:uiPriority="66"/>
+    <w:lsdException w:name="Medium Grid 1 Accent 1" w:uiPriority="67"/>
+    <w:lsdException w:name="Medium Grid 2 Accent 1" w:uiPriority="68"/>
+    <w:lsdException w:name="Medium Grid 3 Accent 1" w:uiPriority="69"/>
+    <w:lsdException w:name="Dark List Accent 1" w:uiPriority="70"/>
+    <w:lsdException w:name="Colorful Shading Accent 1" w:uiPriority="71"/>
+    <w:lsdException w:name="Colorful List Accent 1" w:uiPriority="72"/>
+    <w:lsdException w:name="Colorful Grid Accent 1" w:uiPriority="73"/>
+    <w:lsdException w:name="Light Shading Accent 2" w:uiPriority="60"/>
+    <w:lsdException w:name="Light List Accent 2" w:uiPriority="61"/>
+    <w:lsdException w:name="Light Grid Accent 2" w:uiPriority="62"/>
+    <w:lsdException w:name="Medium Shading 1 Accent 2" w:uiPriority="63"/>
+    <w:lsdException w:name="Medium Shading 2 Accent 2" w:uiPriority="64"/>
+    <w:lsdException w:name="Medium List 1 Accent 2" w:uiPriority="65"/>
+    <w:lsdException w:name="Medium List 2 Accent 2" w:uiPriority="66"/>
+    <w:lsdException w:name="Medium Grid 1 Accent 2" w:uiPriority="67"/>
+    <w:lsdException w:name="Medium Grid 2 Accent 2" w:uiPriority="68"/>
+    <w:lsdException w:name="Medium Grid 3 Accent 2" w:uiPriority="69"/>
+    <w:lsdException w:name="Dark List Accent 2" w:uiPriority="70"/>
+    <w:lsdException w:name="Colorful Shading Accent 2" w:uiPriority="71"/>
+    <w:lsdException w:name="Colorful List Accent 2" w:uiPriority="72"/>
+    <w:lsdException w:name="Colorful Grid Accent 2" w:uiPriority="73"/>
+    <w:lsdException w:name="Light Shading Accent 3" w:uiPriority="60"/>
+    <w:lsdException w:name="Light List Accent 3" w:uiPriority="61"/>
+    <w:lsdException w:name="Light Grid Accent 3" w:uiPriority="62"/>
+    <w:lsdException w:name="Medium Shading 1 Accent 3" w:uiPriority="63"/>
+    <w:lsdException w:name="Medium Shading 2 Accent 3" w:uiPriority="64"/>
+    <w:lsdException w:name="Medium List 1 Accent 3" w:uiPriority="65"/>
+    <w:lsdException w:name="Medium List 2 Accent 3" w:uiPriority="66"/>
+    <w:lsdException w:name="Medium Grid 1 Accent 3" w:uiPriority="67"/>
+    <w:lsdException w:name="Medium Grid 2 Accent 3" w:uiPriority="68"/>
+    <w:lsdException w:name="Medium Grid 3 Accent 3" w:uiPriority="69"/>
+    <w:lsdException w:name="Dark List Accent 3" w:uiPriority="70"/>
+    <w:lsdException w:name="Colorful Shading Accent 3" w:uiPriority="71"/>
+    <w:lsdException w:name="Colorful List Accent 3" w:uiPriority="72"/>
+    <w:lsdException w:name="Colorful Grid Accent 3" w:uiPriority="73"/>
+    <w:lsdException w:name="Light Shading Accent 4" w:uiPriority="60"/>
+    <w:lsdException w:name="Light List Accent 4" w:uiPriority="61"/>
+    <w:lsdException w:name="Light Grid Accent 4" w:uiPriority="62"/>
+    <w:lsdException w:name="Medium Shading 1 Accent 4" w:uiPriority="63"/>
+    <w:lsdException w:name="Medium Shading 2 Accent 4" w:uiPriority="64"/>
+    <w:lsdException w:name="Medium List 1 Accent 4" w:uiPriority="65"/>
+    <w:lsdException w:name="Medium List 2 Accent 4" w:uiPriority="66"/>
+    <w:lsdException w:name="Medium Grid 1 Accent 4" w:uiPriority="67"/>
+    <w:lsdException w:name="Medium Grid 2 Accent 4" w:uiPriority="68"/>
+    <w:lsdException w:name="Medium Grid 3 Accent 4" w:uiPriority="69"/>
+    <w:lsdException w:name="Dark List Accent 4" w:uiPriority="70"/>
+    <w:lsdException w:name="Colorful Shading Accent 4" w:uiPriority="71"/>
+    <w:lsdException w:name="Colorful List Accent 4" w:uiPriority="72"/>
+    <w:lsdException w:name="Colorful Grid Accent 4" w:uiPriority="73"/>
+    <w:lsdException w:name="Light Shading Accent 5" w:uiPriority="60"/>
+    <w:lsdException w:name="Light List Accent 5" w:uiPriority="61"/>
+    <w:lsdException w:name="Light Grid Accent 5" w:uiPriority="62"/>
+    <w:lsdException w:name="Medium Shading 1 Accent 5" w:uiPriority="63"/>
+    <w:lsdException w:name="Medium Shading 2 Accent 5" w:uiPriority="64"/>
+    <w:lsdException w:name="Medium List 1 Accent 5" w:uiPriority="65"/>
+    <w:lsdException w:name="Medium List 2 Accent 5" w:uiPriority="66"/>
+    <w:lsdException w:name="Medium Grid 1 Accent 5" w:uiPriority="67"/>
+    <w:lsdException w:name="Medium Grid 2 Accent 5" w:uiPriority="68"/>
+    <w:lsdException w:name="Medium Grid 3 Accent 5" w:uiPriority="69"/>
+    <w:lsdException w:name="Dark List Accent 5" w:uiPriority="70"/>
+    <w:lsdException w:name="Colorful Shading Accent 5" w:uiPriority="71"/>
+    <w:lsdException w:name="Colorful List Accent 5" w:uiPriority="72"/>
+    <w:lsdException w:name="Colorful Grid Accent 5" w:uiPriority="73"/>
+    <w:lsdException w:name="Light Shading Accent 6" w:uiPriority="60"/>
+    <w:lsdException w:name="Light List Accent 6" w:uiPriority="61"/>
+    <w:lsdException w:name="Light Grid Accent 6" w:uiPriority="62"/>
+    <w:lsdException w:name="Medium Shading 1 Accent 6" w:uiPriority="63"/>
+    <w:lsdException w:name="Medium Shading 2 Accent 6" w:uiPriority="64"/>
+    <w:lsdException w:name="Medium List 1 Accent 6" w:uiPriority="65"/>
+    <w:lsdException w:name="Medium List 2 Accent 6" w:uiPriority="66"/>
+    <w:lsdException w:name="Medium Grid 1 Accent 6" w:uiPriority="67"/>
+    <w:lsdException w:name="Medium Grid 2 Accent 6" w:uiPriority="68"/>
+    <w:lsdException w:name="Medium Grid 3 Accent 6" w:uiPriority="69"/>
+    <w:lsdException w:name="Dark List Accent 6" w:uiPriority="70"/>
+    <w:lsdException w:name="Colorful Shading Accent 6" w:uiPriority="71"/>
+    <w:lsdException w:name="Colorful List Accent 6" w:uiPriority="72"/>
+    <w:lsdException w:name="Colorful Grid Accent 6" w:uiPriority="73"/>
+    <w:lsdException w:name="Subtle Emphasis" w:uiPriority="19" w:qFormat="1"/>
+    <w:lsdException w:name="Intense Emphasis" w:uiPriority="21" w:qFormat="1"/>
+    <w:lsdException w:name="Subtle Reference" w:uiPriority="31" w:qFormat="1"/>
+    <w:lsdException w:name="Intense Reference" w:uiPriority="32" w:qFormat="1"/>
+    <w:lsdException w:name="Book Title" w:uiPriority="33" w:qFormat="1"/>
+    <w:lsdException w:name="Bibliography" w:semiHidden="1" w:uiPriority="37" w:unhideWhenUsed="1"/>
+    <w:lsdException w:name="TOC Heading" w:semiHidden="1" w:uiPriority="39" w:unhideWhenUsed="1" w:qFormat="1"/>
+    <w:lsdException w:name="Plain Table 1" w:uiPriority="41"/>
+    <w:lsdException w:name="Plain Table 2" w:uiPriority="42"/>
+    <w:lsdException w:name="Plain Table 3" w:uiPriority="43"/>
+    <w:lsdException w:name="Plain Table 4" w:uiPriority="44"/>
+    <w:lsdException w:name="Plain Table 5" w:uiPriority="45"/>
+    <w:lsdException w:name="Grid Table Light" w:uiPriority="40"/>
+    <w:lsdException w:name="Grid Table 1 Light" w:uiPriority="46"/>
+    <w:lsdException w:name="Grid Table 2" w:uiPriority="47"/>
+    <w:lsdException w:name="Grid Table 3" w:uiPriority="48"/>
+    <w:lsdException w:name="Grid Table 4" w:uiPriority="49"/>
+    <w:lsdException w:name="Grid Table 5 Dark" w:uiPriority="50"/>
+    <w:lsdException w:name="Grid Table 6 Colorful" w:uiPriority="51"/>
+    <w:lsdException w:name="Grid Table 7 Colorful" w:uiPriority="52"/>
+    <w:lsdException w:name="Grid Table 1 Light Accent 1" w:uiPriority="46"/>
+    <w:lsdException w:name="Grid Table 2 Accent 1" w:uiPriority="47"/>
+    <w:lsdException w:name="Grid Table 3 Accent 1" w:uiPriority="48"/>
+    <w:lsdException w:name="Grid Table 4 Accent 1" w:uiPriority="49"/>
+    <w:lsdException w:name="Grid Table 5 Dark Accent 1" w:uiPriority="50"/>
+    <w:lsdException w:name="Grid Table 6 Colorful Accent 1" w:uiPriority="51"/>
+    <w:lsdException w:name="Grid Table 7 Colorful Accent 1" w:uiPriority="52"/>
+    <w:lsdException w:name="Grid Table 1 Light Accent 2" w:uiPriority="46"/>
+    <w:lsdException w:name="Grid Table 2 Accent 2" w:uiPriority="47"/>
+    <w:lsdException w:name="Grid Table 3 Accent 2" w:uiPriority="48"/>
+    <w:lsdException w:name="Grid Table 4 Accent 2" w:uiPriority="49"/>
+    <w:lsdException w:name="Grid Table 5 Dark Accent 2" w:uiPriority="50"/>
+    <w:lsdException w:name="Grid Table 6 Colorful Accent 2" w:uiPriority="51"/>
+    <w:lsdException w:name="Grid Table 7 Colorful Accent 2" w:uiPriority="52"/>
+    <w:lsdException w:name="Grid Table 1 Light Accent 3" w:uiPriority="46"/>
+    <w:lsdException w:name="Grid Table 2 Accent 3" w:uiPriority="47"/>
+    <w:lsdException w:name="Grid Table 3 Accent 3" w:uiPriority="48"/>
+    <w:lsdException w:name="Grid Table 4 Accent 3" w:uiPriority="49"/>
+    <w:lsdException w:name="Grid Table 5 Dark Accent 3" w:uiPriority="50"/>
+    <w:lsdException w:name="Grid Table 6 Colorful Accent 3" w:uiPriority="51"/>
+    <w:lsdException w:name="Grid Table 7 Colorful Accent 3" w:uiPriority="52"/>
+    <w:lsdException w:name="Grid Table 1 Light Accent 4" w:uiPriority="46"/>
+    <w:lsdException w:name="Grid Table 2 Accent 4" w:uiPriority="47"/>
+    <w:lsdException w:name="Grid Table 3 Accent 4" w:uiPriority="48"/>
+    <w:lsdException w:name="Grid Table 4 Accent 4" w:uiPriority="49"/>
+    <w:lsdException w:name="Grid Table 5 Dark Accent 4" w:uiPriority="50"/>
+    <w:lsdException w:name="Grid Table 6 Colorful Accent 4" w:uiPriority="51"/>
+    <w:lsdException w:name="Grid Table 7 Colorful Accent 4" w:uiPriority="52"/>
+    <w:lsdException w:name="Grid Table 1 Light Accent 5" w:uiPriority="46"/>
+    <w:lsdException w:name="Grid Table 2 Accent 5" w:uiPriority="47"/>
+    <w:lsdException w:name="Grid Table 3 Accent 5" w:uiPriority="48"/>
+    <w:lsdException w:name="Grid Table 4 Accent 5" w:uiPriority="49"/>
+    <w:lsdException w:name="Grid Table 5 Dark Accent 5" w:uiPriority="50"/>
+    <w:lsdException w:name="Grid Table 6 Colorful Accent 5" w:uiPriority="51"/>
+    <w:lsdException w:name="Grid Table 7 Colorful Accent 5" w:uiPriority="52"/>
+    <w:lsdException w:name="Grid Table 1 Light Accent 6" w:uiPriority="46"/>
+    <w:lsdException w:name="Grid Table 2 Accent 6" w:uiPriority="47"/>
+    <w:lsdException w:name="Grid Table 3 Accent 6" w:uiPriority="48"/>
+    <w:lsdException w:name="Grid Table 4 Accent 6" w:uiPriority="49"/>
+    <w:lsdException w:name="Grid Table 5 Dark Accent 6" w:uiPriority="50"/>
+    <w:lsdException w:name="Grid Table 6 Colorful Accent 6" w:uiPriority="51"/>
+    <w:lsdException w:name="Grid Table 7 Colorful Accent 6" w:uiPriority="52"/>
+    <w:lsdException w:name="List Table 1 Light" w:uiPriority="46"/>
+    <w:lsdException w:name="List Table 2" w:uiPriority="47"/>
+    <w:lsdException w:name="List Table 3" w:uiPriority="48"/>
+    <w:lsdException w:name="List Table 4" w:uiPriority="49"/>
+    <w:lsdException w:name="List Table 5 Dark" w:uiPriority="50"/>
+    <w:lsdException w:name="List Table 6 Colorful" w:uiPriority="51"/>
+    <w:lsdException w:name="List Table 7 Colorful" w:uiPriority="52"/>
+    <w:lsdException w:name="List Table 1 Light Accent 1" w:uiPriority="46"/>
+    <w:lsdException w:name="List Table 2 Accent 1" w:uiPriority="47"/>
+    <w:lsdException w:name="List Table 3 Accent 1" w:uiPriority="48"/>
+    <w:lsdException w:name="List Table 4 Accent 1" w:uiPriority="49"/>
+    <w:lsdException w:name="List Table 5 Dark Accent 1" w:uiPriority="50"/>
+    <w:lsdException w:name="List Table 6 Colorful Accent 1" w:uiPriority="51"/>
+    <w:lsdException w:name="List Table 7 Colorful Accent 1" w:uiPriority="52"/>
+    <w:lsdException w:name="List Table 1 Light Accent 2" w:uiPriority="46"/>
+    <w:lsdException w:name="List Table 2 Accent 2" w:uiPriority="47"/>
+    <w:lsdException w:name="List Table 3 Accent 2" w:uiPriority="48"/>
+    <w:lsdException w:name="List Table 4 Accent 2" w:uiPriority="49"/>
+    <w:lsdException w:name="List Table 5 Dark Accent 2" w:uiPriority="50"/>
+    <w:lsdException w:name="List Table 6 Colorful Accent 2" w:uiPriority="51"/>
+    <w:lsdException w:name="List Table 7 Colorful Accent 2" w:uiPriority="52"/>
+    <w:lsdException w:name="List Table 1 Light Accent 3" w:uiPriority="46"/>
+    <w:lsdException w:name="List Table 2 Accent 3" w:uiPriority="47"/>
+    <w:lsdException w:name="List Table 3 Accent 3" w:uiPriority="48"/>
+    <w:lsdException w:name="List Table 4 Accent 3" w:uiPriority="49"/>
+    <w:lsdException w:name="List Table 5 Dark Accent 3" w:uiPriority="50"/>
+    <w:lsdException w:name="List Table 6 Colorful Accent 3" w:uiPriority="51"/>
+    <w:lsdException w:name="List Table 7 Colorful Accent 3" w:uiPriority="52"/>
+    <w:lsdException w:name="List Table 1 Light Accent 4" w:uiPriority="46"/>
+    <w:lsdException w:name="List Table 2 Accent 4" w:uiPriority="47"/>
+    <w:lsdException w:name="List Table 3 Accent 4" w:uiPriority="48"/>
+    <w:lsdException w:name="List Table 4 Accent 4" w:uiPriority="49"/>
+    <w:lsdException w:name="List Table 5 Dark Accent 4" w:uiPriority="50"/>
+    <w:lsdException w:name="List Table 6 Colorful Accent 4" w:uiPriority="51"/>
+    <w:lsdException w:name="List Table 7 Colorful Accent 4" w:uiPriority="52"/>
+    <w:lsdException w:name="List Table 1 Light Accent 5" w:uiPriority="46"/>
+    <w:lsdException w:name="List Table 2 Accent 5" w:uiPriority="47"/>
+    <w:lsdException w:name="List Table 3 Accent 5" w:uiPriority="48"/>
+    <w:lsdException w:name="List Table 4 Accent 5" w:uiPriority="49"/>
+    <w:lsdException w:name="List Table 5 Dark Accent 5" w:uiPriority="50"/>
+    <w:lsdException w:name="List Table 6 Colorful Accent 5" w:uiPriority="51"/>
+    <w:lsdException w:name="List Table 7 Colorful Accent 5" w:uiPriority="52"/>
+    <w:lsdException w:name="List Table 1 Light Accent 6" w:uiPriority="46"/>
+    <w:lsdException w:name="List Table 2 Accent 6" w:uiPriority="47"/>
+    <w:lsdException w:name="List Table 3 Accent 6" w:uiPriority="48"/>
+    <w:lsdException w:name="List Table 4 Accent 6" w:uiPriority="49"/>
+    <w:lsdException w:name="List Table 5 Dark Accent 6" w:uiPriority="50"/>
+    <w:lsdException w:name="List Table 6 Colorful Accent 6" w:uiPriority="51"/>
+    <w:lsdException w:name="List Table 7 Colorful Accent 6" w:uiPriority="52"/>
   </w:latentStyles>
   <w:style w:type="paragraph" w:default="1" w:styleId="Normal">
     <w:name w:val="Normal"/>
@@ -4720,7 +4466,7 @@
   <a:extraClrSchemeLst/>
   <a:extLst>
     <a:ext uri="{05A4C25C-085E-4340-85A3-A5531E510DB2}">
-      <thm15:themeFamily xmlns:thm15="http://schemas.microsoft.com/office/thememl/2012/main" xmlns="" name="Office Theme" id="{62F939B6-93AF-4DB8-9C6B-D6C7DFDC589F}" vid="{4A3C46E8-61CC-4603-A589-7422A47A8E4A}"/>
+      <thm15:themeFamily xmlns:thm15="http://schemas.microsoft.com/office/thememl/2012/main" name="Office Theme" id="{62F939B6-93AF-4DB8-9C6B-D6C7DFDC589F}" vid="{4A3C46E8-61CC-4603-A589-7422A47A8E4A}"/>
     </a:ext>
   </a:extLst>
 </a:theme>
@@ -4731,7 +4477,7 @@
 </file>
 
 <file path=customXml/itemProps1.xml><?xml version="1.0" encoding="utf-8"?>
-<ds:datastoreItem xmlns:ds="http://schemas.openxmlformats.org/officeDocument/2006/customXml" ds:itemID="{2B568760-E9E1-46FA-A086-8019DF9C8984}">
+<ds:datastoreItem xmlns:ds="http://schemas.openxmlformats.org/officeDocument/2006/customXml" ds:itemID="{92264518-1AAD-4CB6-92B4-944C48BAF125}">
   <ds:schemaRefs>
     <ds:schemaRef ds:uri="http://schemas.openxmlformats.org/officeDocument/2006/bibliography"/>
   </ds:schemaRefs>

</xml_diff>